<commit_message>
Added ability to toggle color on and off
can now use 'c' to toggle colors
</commit_message>
<xml_diff>
--- a/Stranded Cellular Automata with Varying Rulesets.docx
+++ b/Stranded Cellular Automata with Varying Rulesets.docx
@@ -4,7 +4,6 @@
   <w:body>
     <w:p>
       <w:pPr>
-        <w:spacing w:line="240" w:lineRule="auto"/>
         <w:rPr>
           <w:rFonts w:ascii="Arial" w:hAnsi="Arial" w:cs="Arial"/>
           <w:b/>
@@ -21,79 +20,110 @@
           <w:sz w:val="32"/>
           <w:szCs w:val="32"/>
         </w:rPr>
-        <w:t>Representing Braids with Stranded Cellular Automata</w:t>
+        <w:br w:type="page"/>
       </w:r>
     </w:p>
     <w:p>
       <w:pPr>
         <w:spacing w:line="240" w:lineRule="auto"/>
-        <w:ind w:firstLine="720"/>
-        <w:rPr>
-          <w:rFonts w:ascii="Arial" w:hAnsi="Arial" w:cs="Arial"/>
-          <w:sz w:val="24"/>
-          <w:szCs w:val="24"/>
-        </w:rPr>
-      </w:pPr>
-      <w:r>
-        <w:rPr>
-          <w:rFonts w:ascii="Arial" w:hAnsi="Arial" w:cs="Arial"/>
-          <w:sz w:val="24"/>
-          <w:szCs w:val="24"/>
-        </w:rPr>
-        <w:t xml:space="preserve">We can use Stranded Cellular Automata to model various types of braids with different numbers of strands. Braids, unlike weaves, have finite width </w:t>
-      </w:r>
-      <w:r>
-        <w:rPr>
-          <w:rFonts w:ascii="Arial" w:hAnsi="Arial" w:cs="Arial"/>
-          <w:sz w:val="24"/>
-          <w:szCs w:val="24"/>
-        </w:rPr>
-        <w:t>because they</w:t>
-      </w:r>
-      <w:r>
-        <w:rPr>
-          <w:rFonts w:ascii="Arial" w:hAnsi="Arial" w:cs="Arial"/>
-          <w:sz w:val="24"/>
-          <w:szCs w:val="24"/>
-        </w:rPr>
-        <w:t xml:space="preserve"> reuse the same strands</w:t>
-      </w:r>
-      <w:r>
-        <w:rPr>
-          <w:rFonts w:ascii="Arial" w:hAnsi="Arial" w:cs="Arial"/>
-          <w:sz w:val="24"/>
-          <w:szCs w:val="24"/>
-        </w:rPr>
-        <w:t>. This means that there is no need to let the border cells “wrap around” as Hao Yang defined them in his work with</w:t>
-      </w:r>
-      <w:r>
-        <w:rPr>
-          <w:rFonts w:ascii="Arial" w:hAnsi="Arial" w:cs="Arial"/>
-          <w:sz w:val="24"/>
-          <w:szCs w:val="24"/>
-        </w:rPr>
-        <w:t xml:space="preserve"> weaves</w:t>
-      </w:r>
-      <w:r>
-        <w:rPr>
-          <w:rFonts w:ascii="Arial" w:hAnsi="Arial" w:cs="Arial"/>
-          <w:sz w:val="24"/>
-          <w:szCs w:val="24"/>
-        </w:rPr>
-        <w:t xml:space="preserve">. </w:t>
-      </w:r>
-      <w:r>
-        <w:rPr>
-          <w:rFonts w:ascii="Arial" w:hAnsi="Arial" w:cs="Arial"/>
-          <w:sz w:val="24"/>
-          <w:szCs w:val="24"/>
-        </w:rPr>
-        <w:t xml:space="preserve">In a similar vein, our turning rule for representing braids will not be fixed due to the nature of braids containing both slanted and upright parts. </w:t>
+        <w:rPr>
+          <w:rFonts w:ascii="Arial" w:hAnsi="Arial" w:cs="Arial"/>
+          <w:b/>
+          <w:bCs/>
+          <w:sz w:val="32"/>
+          <w:szCs w:val="32"/>
+        </w:rPr>
+      </w:pPr>
+      <w:commentRangeStart w:id="0"/>
+      <w:r>
+        <w:rPr>
+          <w:rFonts w:ascii="Arial" w:hAnsi="Arial" w:cs="Arial"/>
+          <w:b/>
+          <w:bCs/>
+          <w:sz w:val="32"/>
+          <w:szCs w:val="32"/>
+        </w:rPr>
+        <w:lastRenderedPageBreak/>
+        <w:t>Representing Braids with Stranded Cellular Automata</w:t>
+      </w:r>
+      <w:commentRangeEnd w:id="0"/>
+      <w:r>
+        <w:rPr>
+          <w:rStyle w:val="CommentReference"/>
+        </w:rPr>
+        <w:commentReference w:id="0"/>
       </w:r>
     </w:p>
     <w:p>
       <w:pPr>
         <w:spacing w:line="240" w:lineRule="auto"/>
+        <w:ind w:firstLine="720"/>
+        <w:rPr>
+          <w:rFonts w:ascii="Arial" w:hAnsi="Arial" w:cs="Arial"/>
+          <w:sz w:val="24"/>
+          <w:szCs w:val="24"/>
+        </w:rPr>
+      </w:pPr>
+      <w:r>
+        <w:rPr>
+          <w:rFonts w:ascii="Arial" w:hAnsi="Arial" w:cs="Arial"/>
+          <w:sz w:val="24"/>
+          <w:szCs w:val="24"/>
+        </w:rPr>
+        <w:t xml:space="preserve">We can use Stranded Cellular Automata to model various types of braids with different numbers of strands. Braids, unlike weaves, have finite width </w:t>
+      </w:r>
+      <w:r>
+        <w:rPr>
+          <w:rFonts w:ascii="Arial" w:hAnsi="Arial" w:cs="Arial"/>
+          <w:sz w:val="24"/>
+          <w:szCs w:val="24"/>
+        </w:rPr>
+        <w:t>because they</w:t>
+      </w:r>
+      <w:r>
+        <w:rPr>
+          <w:rFonts w:ascii="Arial" w:hAnsi="Arial" w:cs="Arial"/>
+          <w:sz w:val="24"/>
+          <w:szCs w:val="24"/>
+        </w:rPr>
+        <w:t xml:space="preserve"> reuse the same strands</w:t>
+      </w:r>
+      <w:r>
+        <w:rPr>
+          <w:rFonts w:ascii="Arial" w:hAnsi="Arial" w:cs="Arial"/>
+          <w:sz w:val="24"/>
+          <w:szCs w:val="24"/>
+        </w:rPr>
+        <w:t>. This means that there is no need to let the border cells “wrap around” as Hao Yang defined them in his work with</w:t>
+      </w:r>
+      <w:r>
+        <w:rPr>
+          <w:rFonts w:ascii="Arial" w:hAnsi="Arial" w:cs="Arial"/>
+          <w:sz w:val="24"/>
+          <w:szCs w:val="24"/>
+        </w:rPr>
+        <w:t xml:space="preserve"> weaves</w:t>
+      </w:r>
+      <w:r>
+        <w:rPr>
+          <w:rFonts w:ascii="Arial" w:hAnsi="Arial" w:cs="Arial"/>
+          <w:sz w:val="24"/>
+          <w:szCs w:val="24"/>
+        </w:rPr>
+        <w:t xml:space="preserve">. </w:t>
+      </w:r>
+      <w:r>
+        <w:rPr>
+          <w:rFonts w:ascii="Arial" w:hAnsi="Arial" w:cs="Arial"/>
+          <w:sz w:val="24"/>
+          <w:szCs w:val="24"/>
+        </w:rPr>
+        <w:t xml:space="preserve">In a similar vein, our turning rule for representing braids will not be fixed due to the nature of braids containing both slanted and upright parts. </w:t>
+      </w:r>
+    </w:p>
+    <w:p>
+      <w:pPr>
+        <w:spacing w:line="240" w:lineRule="auto"/>
         <w:rPr>
           <w:rFonts w:ascii="Arial" w:hAnsi="Arial" w:cs="Arial"/>
           <w:sz w:val="24"/>
@@ -142,6 +172,9 @@
         <w:spacing w:line="240" w:lineRule="auto"/>
       </w:pPr>
       <w:r>
+        <w:rPr>
+          <w:noProof/>
+        </w:rPr>
         <w:drawing>
           <wp:inline distT="0" distB="0" distL="0" distR="0" wp14:anchorId="51AB777C" wp14:editId="64B17263">
             <wp:extent cx="1440180" cy="4640579"/>
@@ -158,7 +191,7 @@
                     <pic:cNvPicPr/>
                   </pic:nvPicPr>
                   <pic:blipFill>
-                    <a:blip r:embed="rId5"/>
+                    <a:blip r:embed="rId9"/>
                     <a:stretch>
                       <a:fillRect/>
                     </a:stretch>
@@ -182,6 +215,9 @@
         <w:t xml:space="preserve">                </w:t>
       </w:r>
       <w:r>
+        <w:rPr>
+          <w:noProof/>
+        </w:rPr>
         <w:drawing>
           <wp:inline distT="0" distB="0" distL="0" distR="0" wp14:anchorId="2310F9F8" wp14:editId="5078853D">
             <wp:extent cx="1944775" cy="4585828"/>
@@ -198,7 +234,7 @@
                     <pic:cNvPicPr/>
                   </pic:nvPicPr>
                   <pic:blipFill>
-                    <a:blip r:embed="rId6"/>
+                    <a:blip r:embed="rId10"/>
                     <a:stretch>
                       <a:fillRect/>
                     </a:stretch>
@@ -318,66 +354,68 @@
       <w:pPr>
         <w:rPr>
           <w:rFonts w:ascii="Arial" w:hAnsi="Arial" w:cs="Arial"/>
-        </w:rPr>
-      </w:pPr>
+          <w:sz w:val="24"/>
+          <w:szCs w:val="24"/>
+        </w:rPr>
+      </w:pPr>
+      <w:r>
+        <w:rPr>
+          <w:rFonts w:ascii="Arial" w:hAnsi="Arial" w:cs="Arial"/>
+          <w:sz w:val="24"/>
+          <w:szCs w:val="24"/>
+        </w:rPr>
+        <w:lastRenderedPageBreak/>
+        <w:t>After analyzing the simple 3-strand braid</w:t>
+      </w:r>
+      <w:r>
+        <w:rPr>
+          <w:rFonts w:ascii="Arial" w:hAnsi="Arial" w:cs="Arial"/>
+          <w:sz w:val="24"/>
+          <w:szCs w:val="24"/>
+        </w:rPr>
+        <w:t xml:space="preserve"> and finding no issues with converting it into an SCA</w:t>
+      </w:r>
+      <w:r>
+        <w:rPr>
+          <w:rFonts w:ascii="Arial" w:hAnsi="Arial" w:cs="Arial"/>
+          <w:sz w:val="24"/>
+          <w:szCs w:val="24"/>
+        </w:rPr>
+        <w:t>, we decided to add another strand to add to the complexity. We found two 4-strand braids</w:t>
+      </w:r>
+      <w:r>
+        <w:rPr>
+          <w:rFonts w:ascii="Arial" w:hAnsi="Arial" w:cs="Arial"/>
+          <w:sz w:val="24"/>
+          <w:szCs w:val="24"/>
+        </w:rPr>
+        <w:t xml:space="preserve"> that were</w:t>
+      </w:r>
+      <w:r>
+        <w:rPr>
+          <w:rFonts w:ascii="Arial" w:hAnsi="Arial" w:cs="Arial"/>
+          <w:sz w:val="24"/>
+          <w:szCs w:val="24"/>
+        </w:rPr>
+        <w:t xml:space="preserve"> representable</w:t>
+      </w:r>
+      <w:r>
+        <w:rPr>
+          <w:rFonts w:ascii="Arial" w:hAnsi="Arial" w:cs="Arial"/>
+          <w:sz w:val="24"/>
+          <w:szCs w:val="24"/>
+        </w:rPr>
+        <w:t xml:space="preserve"> by SCA, a “flat” and “square” pair of braids that both used the same turning rule but different crossing rules. </w:t>
+      </w:r>
     </w:p>
     <w:p>
       <w:pPr>
-        <w:rPr>
-          <w:rFonts w:ascii="Arial" w:hAnsi="Arial" w:cs="Arial"/>
-        </w:rPr>
-      </w:pPr>
-      <w:r>
-        <w:rPr>
-          <w:rFonts w:ascii="Arial" w:hAnsi="Arial" w:cs="Arial"/>
-        </w:rPr>
-        <w:t>After analyzing the simple 3-strand braid</w:t>
-      </w:r>
-      <w:r>
-        <w:rPr>
-          <w:rFonts w:ascii="Arial" w:hAnsi="Arial" w:cs="Arial"/>
-        </w:rPr>
-        <w:t xml:space="preserve"> and finding no issues with converting it into an SCA</w:t>
-      </w:r>
-      <w:r>
-        <w:rPr>
-          <w:rFonts w:ascii="Arial" w:hAnsi="Arial" w:cs="Arial"/>
-        </w:rPr>
-        <w:t>, we decided to add another strand to add to the complexity. We found two 4-strand braids</w:t>
-      </w:r>
-      <w:r>
-        <w:rPr>
-          <w:rFonts w:ascii="Arial" w:hAnsi="Arial" w:cs="Arial"/>
-        </w:rPr>
-        <w:t xml:space="preserve"> that were</w:t>
-      </w:r>
-      <w:r>
-        <w:rPr>
-          <w:rFonts w:ascii="Arial" w:hAnsi="Arial" w:cs="Arial"/>
-        </w:rPr>
-        <w:t xml:space="preserve"> representable</w:t>
-      </w:r>
-      <w:r>
-        <w:rPr>
-          <w:rFonts w:ascii="Arial" w:hAnsi="Arial" w:cs="Arial"/>
-        </w:rPr>
-        <w:t xml:space="preserve"> by SCA, a “flat” and “square” pair of braids that both used the same turning rule but different crossing rules. </w:t>
-      </w:r>
-    </w:p>
-    <w:p>
-      <w:pPr>
-        <w:rPr>
-          <w:rFonts w:ascii="Arial" w:hAnsi="Arial" w:cs="Arial"/>
-        </w:rPr>
-      </w:pPr>
-    </w:p>
-    <w:p>
-      <w:pPr>
         <w:keepNext/>
       </w:pPr>
       <w:r>
         <w:rPr>
           <w:rFonts w:ascii="Arial" w:hAnsi="Arial" w:cs="Arial"/>
+          <w:noProof/>
         </w:rPr>
         <w:drawing>
           <wp:inline distT="0" distB="0" distL="0" distR="0" wp14:anchorId="0141E27D" wp14:editId="7C7470FB">
@@ -395,7 +433,7 @@
                     <pic:cNvPicPr/>
                   </pic:nvPicPr>
                   <pic:blipFill rotWithShape="1">
-                    <a:blip r:embed="rId7"/>
+                    <a:blip r:embed="rId11"/>
                     <a:srcRect l="20698" r="14757"/>
                     <a:stretch/>
                   </pic:blipFill>
@@ -429,6 +467,9 @@
         <w:t xml:space="preserve">  </w:t>
       </w:r>
       <w:r>
+        <w:rPr>
+          <w:noProof/>
+        </w:rPr>
         <w:drawing>
           <wp:inline distT="0" distB="0" distL="0" distR="0" wp14:anchorId="7A92B8EC" wp14:editId="6E42130C">
             <wp:extent cx="1616529" cy="4273841"/>
@@ -445,7 +486,7 @@
                     <pic:cNvPicPr/>
                   </pic:nvPicPr>
                   <pic:blipFill>
-                    <a:blip r:embed="rId8"/>
+                    <a:blip r:embed="rId12"/>
                     <a:stretch>
                       <a:fillRect/>
                     </a:stretch>
@@ -475,6 +516,9 @@
         <w:t xml:space="preserve">  </w:t>
       </w:r>
       <w:r>
+        <w:rPr>
+          <w:noProof/>
+        </w:rPr>
         <w:drawing>
           <wp:inline distT="0" distB="0" distL="0" distR="0" wp14:anchorId="16729A50" wp14:editId="6B13B69C">
             <wp:extent cx="796871" cy="4270248"/>
@@ -491,7 +535,7 @@
                     <pic:cNvPicPr/>
                   </pic:nvPicPr>
                   <pic:blipFill rotWithShape="1">
-                    <a:blip r:embed="rId9"/>
+                    <a:blip r:embed="rId13"/>
                     <a:srcRect l="18083" r="15259"/>
                     <a:stretch/>
                   </pic:blipFill>
@@ -522,6 +566,9 @@
         <w:t xml:space="preserve">      </w:t>
       </w:r>
       <w:r>
+        <w:rPr>
+          <w:noProof/>
+        </w:rPr>
         <w:drawing>
           <wp:inline distT="0" distB="0" distL="0" distR="0" wp14:anchorId="56B79235" wp14:editId="0A6A779D">
             <wp:extent cx="1616529" cy="4273838"/>
@@ -538,7 +585,7 @@
                     <pic:cNvPicPr/>
                   </pic:nvPicPr>
                   <pic:blipFill>
-                    <a:blip r:embed="rId10"/>
+                    <a:blip r:embed="rId14"/>
                     <a:stretch>
                       <a:fillRect/>
                     </a:stretch>
@@ -564,31 +611,960 @@
         <w:pStyle w:val="Caption"/>
       </w:pPr>
       <w:r>
-        <w:t>Figure 2: Flat 4-Strand Braid with SCA counterpart</w:t>
-      </w:r>
-      <w:r>
-        <w:t xml:space="preserve">                                       </w:t>
-      </w:r>
-      <w:r>
-        <w:t>Figure 3: Square 4-Strand Braid with SCA counterpart</w:t>
+        <w:t>Figure 2: Flat 4-Strand Braid with SCA counterpart                                       Figure 3: Square 4-Strand Braid with SCA counterpart</w:t>
       </w:r>
     </w:p>
     <w:p>
       <w:pPr>
         <w:pStyle w:val="Caption"/>
       </w:pPr>
+      <w:r>
+        <w:t>(Turning Rule 324, Crossing Rule 4)                                                                  (Turning Rule 324, Crossing Rule 140)</w:t>
+      </w:r>
     </w:p>
     <w:p>
       <w:pPr>
         <w:rPr>
           <w:rFonts w:ascii="Arial" w:hAnsi="Arial" w:cs="Arial"/>
-        </w:rPr>
-      </w:pPr>
-      <w:r>
-        <w:rPr>
-          <w:rFonts w:ascii="Arial" w:hAnsi="Arial" w:cs="Arial"/>
-        </w:rPr>
-        <w:t xml:space="preserve">  </w:t>
+          <w:sz w:val="24"/>
+          <w:szCs w:val="24"/>
+        </w:rPr>
+      </w:pPr>
+      <w:r>
+        <w:rPr>
+          <w:rFonts w:ascii="Arial" w:hAnsi="Arial" w:cs="Arial"/>
+          <w:sz w:val="24"/>
+          <w:szCs w:val="24"/>
+        </w:rPr>
+        <w:t xml:space="preserve">An interesting observation made when comparing 3-strand braids to 4-strand braids was the “backwards compatibility” of the turning rule shared by the two 4-strand braids we analyzed. </w:t>
+      </w:r>
+    </w:p>
+    <w:tbl>
+      <w:tblPr>
+        <w:tblStyle w:val="TableGrid"/>
+        <w:tblpPr w:leftFromText="180" w:rightFromText="180" w:vertAnchor="text" w:horzAnchor="margin" w:tblpXSpec="right" w:tblpY="15"/>
+        <w:tblW w:w="0" w:type="auto"/>
+        <w:tblLook w:val="04A0" w:firstRow="1" w:lastRow="0" w:firstColumn="1" w:lastColumn="0" w:noHBand="0" w:noVBand="1"/>
+      </w:tblPr>
+      <w:tblGrid>
+        <w:gridCol w:w="2065"/>
+        <w:gridCol w:w="350"/>
+        <w:gridCol w:w="350"/>
+        <w:gridCol w:w="350"/>
+        <w:gridCol w:w="350"/>
+        <w:gridCol w:w="350"/>
+        <w:gridCol w:w="350"/>
+        <w:gridCol w:w="350"/>
+        <w:gridCol w:w="350"/>
+        <w:gridCol w:w="350"/>
+        <w:gridCol w:w="867"/>
+      </w:tblGrid>
+      <w:tr>
+        <w:tc>
+          <w:tcPr>
+            <w:tcW w:w="2065" w:type="dxa"/>
+          </w:tcPr>
+          <w:p>
+            <w:pPr>
+              <w:rPr>
+                <w:rFonts w:ascii="Arial" w:hAnsi="Arial" w:cs="Arial"/>
+                <w:sz w:val="18"/>
+                <w:szCs w:val="18"/>
+              </w:rPr>
+            </w:pPr>
+            <w:r>
+              <w:rPr>
+                <w:rFonts w:ascii="Arial" w:hAnsi="Arial" w:cs="Arial"/>
+                <w:sz w:val="18"/>
+                <w:szCs w:val="18"/>
+              </w:rPr>
+              <w:t>Bit N</w:t>
+            </w:r>
+            <w:r>
+              <w:rPr>
+                <w:rFonts w:ascii="Arial" w:hAnsi="Arial" w:cs="Arial"/>
+                <w:sz w:val="18"/>
+                <w:szCs w:val="18"/>
+              </w:rPr>
+              <w:t>umber</w:t>
+            </w:r>
+          </w:p>
+        </w:tc>
+        <w:tc>
+          <w:tcPr>
+            <w:tcW w:w="350" w:type="dxa"/>
+          </w:tcPr>
+          <w:p>
+            <w:pPr>
+              <w:rPr>
+                <w:rFonts w:ascii="Arial" w:hAnsi="Arial" w:cs="Arial"/>
+                <w:sz w:val="24"/>
+                <w:szCs w:val="24"/>
+              </w:rPr>
+            </w:pPr>
+            <w:r>
+              <w:rPr>
+                <w:rFonts w:ascii="Arial" w:hAnsi="Arial" w:cs="Arial"/>
+                <w:sz w:val="24"/>
+                <w:szCs w:val="24"/>
+              </w:rPr>
+              <w:t>8</w:t>
+            </w:r>
+          </w:p>
+        </w:tc>
+        <w:tc>
+          <w:tcPr>
+            <w:tcW w:w="350" w:type="dxa"/>
+          </w:tcPr>
+          <w:p>
+            <w:pPr>
+              <w:rPr>
+                <w:rFonts w:ascii="Arial" w:hAnsi="Arial" w:cs="Arial"/>
+                <w:sz w:val="24"/>
+                <w:szCs w:val="24"/>
+              </w:rPr>
+            </w:pPr>
+            <w:r>
+              <w:rPr>
+                <w:rFonts w:ascii="Arial" w:hAnsi="Arial" w:cs="Arial"/>
+                <w:sz w:val="24"/>
+                <w:szCs w:val="24"/>
+              </w:rPr>
+              <w:t>7</w:t>
+            </w:r>
+          </w:p>
+        </w:tc>
+        <w:tc>
+          <w:tcPr>
+            <w:tcW w:w="350" w:type="dxa"/>
+          </w:tcPr>
+          <w:p>
+            <w:pPr>
+              <w:rPr>
+                <w:rFonts w:ascii="Arial" w:hAnsi="Arial" w:cs="Arial"/>
+                <w:sz w:val="24"/>
+                <w:szCs w:val="24"/>
+              </w:rPr>
+            </w:pPr>
+            <w:r>
+              <w:rPr>
+                <w:rFonts w:ascii="Arial" w:hAnsi="Arial" w:cs="Arial"/>
+                <w:sz w:val="24"/>
+                <w:szCs w:val="24"/>
+              </w:rPr>
+              <w:t>6</w:t>
+            </w:r>
+          </w:p>
+        </w:tc>
+        <w:tc>
+          <w:tcPr>
+            <w:tcW w:w="350" w:type="dxa"/>
+          </w:tcPr>
+          <w:p>
+            <w:pPr>
+              <w:rPr>
+                <w:rFonts w:ascii="Arial" w:hAnsi="Arial" w:cs="Arial"/>
+                <w:sz w:val="24"/>
+                <w:szCs w:val="24"/>
+              </w:rPr>
+            </w:pPr>
+            <w:r>
+              <w:rPr>
+                <w:rFonts w:ascii="Arial" w:hAnsi="Arial" w:cs="Arial"/>
+                <w:sz w:val="24"/>
+                <w:szCs w:val="24"/>
+              </w:rPr>
+              <w:t>5</w:t>
+            </w:r>
+          </w:p>
+        </w:tc>
+        <w:tc>
+          <w:tcPr>
+            <w:tcW w:w="350" w:type="dxa"/>
+          </w:tcPr>
+          <w:p>
+            <w:pPr>
+              <w:rPr>
+                <w:rFonts w:ascii="Arial" w:hAnsi="Arial" w:cs="Arial"/>
+                <w:sz w:val="24"/>
+                <w:szCs w:val="24"/>
+              </w:rPr>
+            </w:pPr>
+            <w:r>
+              <w:rPr>
+                <w:rFonts w:ascii="Arial" w:hAnsi="Arial" w:cs="Arial"/>
+                <w:sz w:val="24"/>
+                <w:szCs w:val="24"/>
+              </w:rPr>
+              <w:t>4</w:t>
+            </w:r>
+          </w:p>
+        </w:tc>
+        <w:tc>
+          <w:tcPr>
+            <w:tcW w:w="350" w:type="dxa"/>
+          </w:tcPr>
+          <w:p>
+            <w:pPr>
+              <w:rPr>
+                <w:rFonts w:ascii="Arial" w:hAnsi="Arial" w:cs="Arial"/>
+                <w:sz w:val="24"/>
+                <w:szCs w:val="24"/>
+              </w:rPr>
+            </w:pPr>
+            <w:r>
+              <w:rPr>
+                <w:rFonts w:ascii="Arial" w:hAnsi="Arial" w:cs="Arial"/>
+                <w:sz w:val="24"/>
+                <w:szCs w:val="24"/>
+              </w:rPr>
+              <w:t>3</w:t>
+            </w:r>
+          </w:p>
+        </w:tc>
+        <w:tc>
+          <w:tcPr>
+            <w:tcW w:w="350" w:type="dxa"/>
+          </w:tcPr>
+          <w:p>
+            <w:pPr>
+              <w:rPr>
+                <w:rFonts w:ascii="Arial" w:hAnsi="Arial" w:cs="Arial"/>
+                <w:sz w:val="24"/>
+                <w:szCs w:val="24"/>
+              </w:rPr>
+            </w:pPr>
+            <w:r>
+              <w:rPr>
+                <w:rFonts w:ascii="Arial" w:hAnsi="Arial" w:cs="Arial"/>
+                <w:sz w:val="24"/>
+                <w:szCs w:val="24"/>
+              </w:rPr>
+              <w:t>2</w:t>
+            </w:r>
+          </w:p>
+        </w:tc>
+        <w:tc>
+          <w:tcPr>
+            <w:tcW w:w="350" w:type="dxa"/>
+          </w:tcPr>
+          <w:p>
+            <w:pPr>
+              <w:rPr>
+                <w:rFonts w:ascii="Arial" w:hAnsi="Arial" w:cs="Arial"/>
+                <w:sz w:val="24"/>
+                <w:szCs w:val="24"/>
+              </w:rPr>
+            </w:pPr>
+            <w:r>
+              <w:rPr>
+                <w:rFonts w:ascii="Arial" w:hAnsi="Arial" w:cs="Arial"/>
+                <w:sz w:val="24"/>
+                <w:szCs w:val="24"/>
+              </w:rPr>
+              <w:t>1</w:t>
+            </w:r>
+          </w:p>
+        </w:tc>
+        <w:tc>
+          <w:tcPr>
+            <w:tcW w:w="350" w:type="dxa"/>
+          </w:tcPr>
+          <w:p>
+            <w:pPr>
+              <w:rPr>
+                <w:rFonts w:ascii="Arial" w:hAnsi="Arial" w:cs="Arial"/>
+                <w:sz w:val="24"/>
+                <w:szCs w:val="24"/>
+              </w:rPr>
+            </w:pPr>
+            <w:r>
+              <w:rPr>
+                <w:rFonts w:ascii="Arial" w:hAnsi="Arial" w:cs="Arial"/>
+                <w:sz w:val="24"/>
+                <w:szCs w:val="24"/>
+              </w:rPr>
+              <w:t>0</w:t>
+            </w:r>
+          </w:p>
+        </w:tc>
+        <w:tc>
+          <w:tcPr>
+            <w:tcW w:w="867" w:type="dxa"/>
+          </w:tcPr>
+          <w:p>
+            <w:pPr>
+              <w:rPr>
+                <w:rFonts w:ascii="Arial" w:hAnsi="Arial" w:cs="Arial"/>
+                <w:sz w:val="18"/>
+                <w:szCs w:val="18"/>
+              </w:rPr>
+            </w:pPr>
+            <w:r>
+              <w:rPr>
+                <w:rFonts w:ascii="Arial" w:hAnsi="Arial" w:cs="Arial"/>
+                <w:sz w:val="18"/>
+                <w:szCs w:val="18"/>
+              </w:rPr>
+              <w:t>Decimal</w:t>
+            </w:r>
+          </w:p>
+        </w:tc>
+      </w:tr>
+      <w:tr>
+        <w:trPr>
+          <w:trHeight w:val="422"/>
+        </w:trPr>
+        <w:tc>
+          <w:tcPr>
+            <w:tcW w:w="2065" w:type="dxa"/>
+          </w:tcPr>
+          <w:p>
+            <w:pPr>
+              <w:rPr>
+                <w:rFonts w:ascii="Arial" w:hAnsi="Arial" w:cs="Arial"/>
+                <w:sz w:val="18"/>
+                <w:szCs w:val="18"/>
+              </w:rPr>
+            </w:pPr>
+            <w:r>
+              <w:rPr>
+                <w:rFonts w:ascii="Arial" w:hAnsi="Arial" w:cs="Arial"/>
+                <w:sz w:val="18"/>
+                <w:szCs w:val="18"/>
+              </w:rPr>
+              <w:t>3-Strand Turning Rule</w:t>
+            </w:r>
+          </w:p>
+        </w:tc>
+        <w:tc>
+          <w:tcPr>
+            <w:tcW w:w="350" w:type="dxa"/>
+          </w:tcPr>
+          <w:p>
+            <w:pPr>
+              <w:rPr>
+                <w:rFonts w:ascii="Arial" w:hAnsi="Arial" w:cs="Arial"/>
+                <w:sz w:val="24"/>
+                <w:szCs w:val="24"/>
+              </w:rPr>
+            </w:pPr>
+            <w:r>
+              <w:rPr>
+                <w:rFonts w:ascii="Arial" w:hAnsi="Arial" w:cs="Arial"/>
+                <w:sz w:val="24"/>
+                <w:szCs w:val="24"/>
+              </w:rPr>
+              <w:t>0</w:t>
+            </w:r>
+          </w:p>
+        </w:tc>
+        <w:tc>
+          <w:tcPr>
+            <w:tcW w:w="350" w:type="dxa"/>
+          </w:tcPr>
+          <w:p>
+            <w:pPr>
+              <w:rPr>
+                <w:rFonts w:ascii="Arial" w:hAnsi="Arial" w:cs="Arial"/>
+                <w:b/>
+                <w:bCs/>
+                <w:sz w:val="24"/>
+                <w:szCs w:val="24"/>
+                <w:u w:val="single"/>
+              </w:rPr>
+            </w:pPr>
+            <w:r>
+              <w:rPr>
+                <w:rFonts w:ascii="Arial" w:hAnsi="Arial" w:cs="Arial"/>
+                <w:b/>
+                <w:bCs/>
+                <w:sz w:val="24"/>
+                <w:szCs w:val="24"/>
+                <w:u w:val="single"/>
+              </w:rPr>
+              <w:t>0</w:t>
+            </w:r>
+          </w:p>
+        </w:tc>
+        <w:tc>
+          <w:tcPr>
+            <w:tcW w:w="350" w:type="dxa"/>
+          </w:tcPr>
+          <w:p>
+            <w:pPr>
+              <w:rPr>
+                <w:rFonts w:ascii="Arial" w:hAnsi="Arial" w:cs="Arial"/>
+                <w:b/>
+                <w:bCs/>
+                <w:sz w:val="24"/>
+                <w:szCs w:val="24"/>
+                <w:u w:val="single"/>
+              </w:rPr>
+            </w:pPr>
+            <w:r>
+              <w:rPr>
+                <w:rFonts w:ascii="Arial" w:hAnsi="Arial" w:cs="Arial"/>
+                <w:b/>
+                <w:bCs/>
+                <w:sz w:val="24"/>
+                <w:szCs w:val="24"/>
+                <w:u w:val="single"/>
+              </w:rPr>
+              <w:t>1</w:t>
+            </w:r>
+          </w:p>
+        </w:tc>
+        <w:tc>
+          <w:tcPr>
+            <w:tcW w:w="350" w:type="dxa"/>
+          </w:tcPr>
+          <w:p>
+            <w:pPr>
+              <w:rPr>
+                <w:rFonts w:ascii="Arial" w:hAnsi="Arial" w:cs="Arial"/>
+                <w:b/>
+                <w:bCs/>
+                <w:sz w:val="24"/>
+                <w:szCs w:val="24"/>
+                <w:u w:val="single"/>
+              </w:rPr>
+            </w:pPr>
+            <w:r>
+              <w:rPr>
+                <w:rFonts w:ascii="Arial" w:hAnsi="Arial" w:cs="Arial"/>
+                <w:b/>
+                <w:bCs/>
+                <w:sz w:val="24"/>
+                <w:szCs w:val="24"/>
+                <w:u w:val="single"/>
+              </w:rPr>
+              <w:t>0</w:t>
+            </w:r>
+          </w:p>
+        </w:tc>
+        <w:tc>
+          <w:tcPr>
+            <w:tcW w:w="350" w:type="dxa"/>
+          </w:tcPr>
+          <w:p>
+            <w:pPr>
+              <w:rPr>
+                <w:rFonts w:ascii="Arial" w:hAnsi="Arial" w:cs="Arial"/>
+                <w:sz w:val="24"/>
+                <w:szCs w:val="24"/>
+              </w:rPr>
+            </w:pPr>
+            <w:r>
+              <w:rPr>
+                <w:rFonts w:ascii="Arial" w:hAnsi="Arial" w:cs="Arial"/>
+                <w:sz w:val="24"/>
+                <w:szCs w:val="24"/>
+              </w:rPr>
+              <w:t>0</w:t>
+            </w:r>
+          </w:p>
+        </w:tc>
+        <w:tc>
+          <w:tcPr>
+            <w:tcW w:w="350" w:type="dxa"/>
+          </w:tcPr>
+          <w:p>
+            <w:pPr>
+              <w:rPr>
+                <w:rFonts w:ascii="Arial" w:hAnsi="Arial" w:cs="Arial"/>
+                <w:sz w:val="24"/>
+                <w:szCs w:val="24"/>
+              </w:rPr>
+            </w:pPr>
+            <w:r>
+              <w:rPr>
+                <w:rFonts w:ascii="Arial" w:hAnsi="Arial" w:cs="Arial"/>
+                <w:sz w:val="24"/>
+                <w:szCs w:val="24"/>
+              </w:rPr>
+              <w:t>0</w:t>
+            </w:r>
+          </w:p>
+        </w:tc>
+        <w:tc>
+          <w:tcPr>
+            <w:tcW w:w="350" w:type="dxa"/>
+          </w:tcPr>
+          <w:p>
+            <w:pPr>
+              <w:rPr>
+                <w:rFonts w:ascii="Arial" w:hAnsi="Arial" w:cs="Arial"/>
+                <w:b/>
+                <w:bCs/>
+                <w:sz w:val="24"/>
+                <w:szCs w:val="24"/>
+                <w:u w:val="single"/>
+              </w:rPr>
+            </w:pPr>
+            <w:r>
+              <w:rPr>
+                <w:rFonts w:ascii="Arial" w:hAnsi="Arial" w:cs="Arial"/>
+                <w:b/>
+                <w:bCs/>
+                <w:sz w:val="24"/>
+                <w:szCs w:val="24"/>
+                <w:u w:val="single"/>
+              </w:rPr>
+              <w:t>1</w:t>
+            </w:r>
+          </w:p>
+        </w:tc>
+        <w:tc>
+          <w:tcPr>
+            <w:tcW w:w="350" w:type="dxa"/>
+          </w:tcPr>
+          <w:p>
+            <w:pPr>
+              <w:rPr>
+                <w:rFonts w:ascii="Arial" w:hAnsi="Arial" w:cs="Arial"/>
+                <w:sz w:val="24"/>
+                <w:szCs w:val="24"/>
+              </w:rPr>
+            </w:pPr>
+            <w:r>
+              <w:rPr>
+                <w:rFonts w:ascii="Arial" w:hAnsi="Arial" w:cs="Arial"/>
+                <w:sz w:val="24"/>
+                <w:szCs w:val="24"/>
+              </w:rPr>
+              <w:t>0</w:t>
+            </w:r>
+          </w:p>
+        </w:tc>
+        <w:tc>
+          <w:tcPr>
+            <w:tcW w:w="350" w:type="dxa"/>
+          </w:tcPr>
+          <w:p>
+            <w:pPr>
+              <w:rPr>
+                <w:rFonts w:ascii="Arial" w:hAnsi="Arial" w:cs="Arial"/>
+                <w:sz w:val="24"/>
+                <w:szCs w:val="24"/>
+              </w:rPr>
+            </w:pPr>
+            <w:r>
+              <w:rPr>
+                <w:rFonts w:ascii="Arial" w:hAnsi="Arial" w:cs="Arial"/>
+                <w:sz w:val="24"/>
+                <w:szCs w:val="24"/>
+              </w:rPr>
+              <w:t>0</w:t>
+            </w:r>
+          </w:p>
+        </w:tc>
+        <w:tc>
+          <w:tcPr>
+            <w:tcW w:w="867" w:type="dxa"/>
+          </w:tcPr>
+          <w:p>
+            <w:pPr>
+              <w:rPr>
+                <w:rFonts w:ascii="Arial" w:hAnsi="Arial" w:cs="Arial"/>
+                <w:sz w:val="24"/>
+                <w:szCs w:val="24"/>
+              </w:rPr>
+            </w:pPr>
+            <w:r>
+              <w:rPr>
+                <w:rFonts w:ascii="Arial" w:hAnsi="Arial" w:cs="Arial"/>
+                <w:sz w:val="24"/>
+                <w:szCs w:val="24"/>
+              </w:rPr>
+              <w:t>68</w:t>
+            </w:r>
+          </w:p>
+        </w:tc>
+      </w:tr>
+      <w:tr>
+        <w:trPr>
+          <w:trHeight w:val="413"/>
+        </w:trPr>
+        <w:tc>
+          <w:tcPr>
+            <w:tcW w:w="2065" w:type="dxa"/>
+          </w:tcPr>
+          <w:p>
+            <w:pPr>
+              <w:rPr>
+                <w:rFonts w:ascii="Arial" w:hAnsi="Arial" w:cs="Arial"/>
+                <w:sz w:val="18"/>
+                <w:szCs w:val="18"/>
+              </w:rPr>
+            </w:pPr>
+            <w:r>
+              <w:rPr>
+                <w:rFonts w:ascii="Arial" w:hAnsi="Arial" w:cs="Arial"/>
+                <w:sz w:val="18"/>
+                <w:szCs w:val="18"/>
+              </w:rPr>
+              <w:t>4-Strand Turning Rule</w:t>
+            </w:r>
+          </w:p>
+        </w:tc>
+        <w:tc>
+          <w:tcPr>
+            <w:tcW w:w="350" w:type="dxa"/>
+          </w:tcPr>
+          <w:p>
+            <w:pPr>
+              <w:rPr>
+                <w:rFonts w:ascii="Arial" w:hAnsi="Arial" w:cs="Arial"/>
+                <w:b/>
+                <w:bCs/>
+                <w:sz w:val="24"/>
+                <w:szCs w:val="24"/>
+                <w:u w:val="single"/>
+              </w:rPr>
+            </w:pPr>
+            <w:r>
+              <w:rPr>
+                <w:rFonts w:ascii="Arial" w:hAnsi="Arial" w:cs="Arial"/>
+                <w:b/>
+                <w:bCs/>
+                <w:sz w:val="24"/>
+                <w:szCs w:val="24"/>
+                <w:u w:val="single"/>
+              </w:rPr>
+              <w:t>1</w:t>
+            </w:r>
+          </w:p>
+        </w:tc>
+        <w:tc>
+          <w:tcPr>
+            <w:tcW w:w="350" w:type="dxa"/>
+          </w:tcPr>
+          <w:p>
+            <w:pPr>
+              <w:rPr>
+                <w:rFonts w:ascii="Arial" w:hAnsi="Arial" w:cs="Arial"/>
+                <w:b/>
+                <w:bCs/>
+                <w:sz w:val="24"/>
+                <w:szCs w:val="24"/>
+                <w:u w:val="single"/>
+              </w:rPr>
+            </w:pPr>
+            <w:r>
+              <w:rPr>
+                <w:rFonts w:ascii="Arial" w:hAnsi="Arial" w:cs="Arial"/>
+                <w:b/>
+                <w:bCs/>
+                <w:sz w:val="24"/>
+                <w:szCs w:val="24"/>
+                <w:u w:val="single"/>
+              </w:rPr>
+              <w:t>0</w:t>
+            </w:r>
+          </w:p>
+        </w:tc>
+        <w:tc>
+          <w:tcPr>
+            <w:tcW w:w="350" w:type="dxa"/>
+          </w:tcPr>
+          <w:p>
+            <w:pPr>
+              <w:rPr>
+                <w:rFonts w:ascii="Arial" w:hAnsi="Arial" w:cs="Arial"/>
+                <w:b/>
+                <w:bCs/>
+                <w:sz w:val="24"/>
+                <w:szCs w:val="24"/>
+                <w:u w:val="single"/>
+              </w:rPr>
+            </w:pPr>
+            <w:r>
+              <w:rPr>
+                <w:rFonts w:ascii="Arial" w:hAnsi="Arial" w:cs="Arial"/>
+                <w:b/>
+                <w:bCs/>
+                <w:sz w:val="24"/>
+                <w:szCs w:val="24"/>
+                <w:u w:val="single"/>
+              </w:rPr>
+              <w:t>1</w:t>
+            </w:r>
+          </w:p>
+        </w:tc>
+        <w:tc>
+          <w:tcPr>
+            <w:tcW w:w="350" w:type="dxa"/>
+          </w:tcPr>
+          <w:p>
+            <w:pPr>
+              <w:rPr>
+                <w:rFonts w:ascii="Arial" w:hAnsi="Arial" w:cs="Arial"/>
+                <w:b/>
+                <w:bCs/>
+                <w:sz w:val="24"/>
+                <w:szCs w:val="24"/>
+                <w:u w:val="single"/>
+              </w:rPr>
+            </w:pPr>
+            <w:r>
+              <w:rPr>
+                <w:rFonts w:ascii="Arial" w:hAnsi="Arial" w:cs="Arial"/>
+                <w:b/>
+                <w:bCs/>
+                <w:sz w:val="24"/>
+                <w:szCs w:val="24"/>
+                <w:u w:val="single"/>
+              </w:rPr>
+              <w:t>0</w:t>
+            </w:r>
+          </w:p>
+        </w:tc>
+        <w:tc>
+          <w:tcPr>
+            <w:tcW w:w="350" w:type="dxa"/>
+          </w:tcPr>
+          <w:p>
+            <w:pPr>
+              <w:rPr>
+                <w:rFonts w:ascii="Arial" w:hAnsi="Arial" w:cs="Arial"/>
+                <w:sz w:val="24"/>
+                <w:szCs w:val="24"/>
+              </w:rPr>
+            </w:pPr>
+            <w:r>
+              <w:rPr>
+                <w:rFonts w:ascii="Arial" w:hAnsi="Arial" w:cs="Arial"/>
+                <w:sz w:val="24"/>
+                <w:szCs w:val="24"/>
+              </w:rPr>
+              <w:t>0</w:t>
+            </w:r>
+          </w:p>
+        </w:tc>
+        <w:tc>
+          <w:tcPr>
+            <w:tcW w:w="350" w:type="dxa"/>
+          </w:tcPr>
+          <w:p>
+            <w:pPr>
+              <w:rPr>
+                <w:rFonts w:ascii="Arial" w:hAnsi="Arial" w:cs="Arial"/>
+                <w:sz w:val="24"/>
+                <w:szCs w:val="24"/>
+              </w:rPr>
+            </w:pPr>
+            <w:r>
+              <w:rPr>
+                <w:rFonts w:ascii="Arial" w:hAnsi="Arial" w:cs="Arial"/>
+                <w:sz w:val="24"/>
+                <w:szCs w:val="24"/>
+              </w:rPr>
+              <w:t>0</w:t>
+            </w:r>
+          </w:p>
+        </w:tc>
+        <w:tc>
+          <w:tcPr>
+            <w:tcW w:w="350" w:type="dxa"/>
+          </w:tcPr>
+          <w:p>
+            <w:pPr>
+              <w:rPr>
+                <w:rFonts w:ascii="Arial" w:hAnsi="Arial" w:cs="Arial"/>
+                <w:b/>
+                <w:bCs/>
+                <w:sz w:val="24"/>
+                <w:szCs w:val="24"/>
+                <w:u w:val="single"/>
+              </w:rPr>
+            </w:pPr>
+            <w:r>
+              <w:rPr>
+                <w:rFonts w:ascii="Arial" w:hAnsi="Arial" w:cs="Arial"/>
+                <w:b/>
+                <w:bCs/>
+                <w:sz w:val="24"/>
+                <w:szCs w:val="24"/>
+                <w:u w:val="single"/>
+              </w:rPr>
+              <w:t>1</w:t>
+            </w:r>
+          </w:p>
+        </w:tc>
+        <w:tc>
+          <w:tcPr>
+            <w:tcW w:w="350" w:type="dxa"/>
+          </w:tcPr>
+          <w:p>
+            <w:pPr>
+              <w:rPr>
+                <w:rFonts w:ascii="Arial" w:hAnsi="Arial" w:cs="Arial"/>
+                <w:sz w:val="24"/>
+                <w:szCs w:val="24"/>
+              </w:rPr>
+            </w:pPr>
+            <w:r>
+              <w:rPr>
+                <w:rFonts w:ascii="Arial" w:hAnsi="Arial" w:cs="Arial"/>
+                <w:sz w:val="24"/>
+                <w:szCs w:val="24"/>
+              </w:rPr>
+              <w:t>0</w:t>
+            </w:r>
+          </w:p>
+        </w:tc>
+        <w:tc>
+          <w:tcPr>
+            <w:tcW w:w="350" w:type="dxa"/>
+          </w:tcPr>
+          <w:p>
+            <w:pPr>
+              <w:rPr>
+                <w:rFonts w:ascii="Arial" w:hAnsi="Arial" w:cs="Arial"/>
+                <w:sz w:val="24"/>
+                <w:szCs w:val="24"/>
+              </w:rPr>
+            </w:pPr>
+            <w:r>
+              <w:rPr>
+                <w:rFonts w:ascii="Arial" w:hAnsi="Arial" w:cs="Arial"/>
+                <w:sz w:val="24"/>
+                <w:szCs w:val="24"/>
+              </w:rPr>
+              <w:t>0</w:t>
+            </w:r>
+          </w:p>
+        </w:tc>
+        <w:tc>
+          <w:tcPr>
+            <w:tcW w:w="867" w:type="dxa"/>
+          </w:tcPr>
+          <w:p>
+            <w:pPr>
+              <w:rPr>
+                <w:rFonts w:ascii="Arial" w:hAnsi="Arial" w:cs="Arial"/>
+                <w:sz w:val="24"/>
+                <w:szCs w:val="24"/>
+              </w:rPr>
+            </w:pPr>
+            <w:r>
+              <w:rPr>
+                <w:rFonts w:ascii="Arial" w:hAnsi="Arial" w:cs="Arial"/>
+                <w:sz w:val="24"/>
+                <w:szCs w:val="24"/>
+              </w:rPr>
+              <w:t>324</w:t>
+            </w:r>
+          </w:p>
+        </w:tc>
+      </w:tr>
+    </w:tbl>
+    <w:p>
+      <w:pPr>
+        <w:rPr>
+          <w:rFonts w:ascii="Arial" w:hAnsi="Arial" w:cs="Arial"/>
+          <w:sz w:val="24"/>
+          <w:szCs w:val="24"/>
+        </w:rPr>
+      </w:pPr>
+      <w:r>
+        <w:rPr>
+          <w:rFonts w:ascii="Arial" w:hAnsi="Arial" w:cs="Arial"/>
+          <w:sz w:val="24"/>
+          <w:szCs w:val="24"/>
+        </w:rPr>
+        <w:t>Since the case that bit 8 governs</w:t>
+      </w:r>
+      <w:r>
+        <w:rPr>
+          <w:rFonts w:ascii="Arial" w:hAnsi="Arial" w:cs="Arial"/>
+          <w:sz w:val="24"/>
+          <w:szCs w:val="24"/>
+        </w:rPr>
+        <w:t xml:space="preserve"> in the turning rule does not appear in the </w:t>
+      </w:r>
+      <w:commentRangeStart w:id="1"/>
+      <w:r>
+        <w:rPr>
+          <w:rFonts w:ascii="Arial" w:hAnsi="Arial" w:cs="Arial"/>
+          <w:sz w:val="24"/>
+          <w:szCs w:val="24"/>
+        </w:rPr>
+        <w:t xml:space="preserve">3-strand braid, the value of bit 8 is irrelevant in choosing a turning rule to represent the 3-strand braid. </w:t>
+      </w:r>
+      <w:commentRangeEnd w:id="1"/>
+      <w:r>
+        <w:rPr>
+          <w:rStyle w:val="CommentReference"/>
+        </w:rPr>
+        <w:commentReference w:id="1"/>
+      </w:r>
+      <w:r>
+        <w:rPr>
+          <w:rFonts w:ascii="Arial" w:hAnsi="Arial" w:cs="Arial"/>
+          <w:sz w:val="24"/>
+          <w:szCs w:val="24"/>
+        </w:rPr>
+        <w:t xml:space="preserve">Therefore, it is possible to reuse the turning rule from the 4-strand braids to generate a 3-strand braid identical to the original. However, the case that bit 8 governs in the turning rule does appear in both 4-strand braids so the turning rule of the 3-strand braid would not generate the same braids.  </w:t>
+      </w:r>
+    </w:p>
+    <w:p>
+      <w:pPr>
+        <w:rPr>
+          <w:rFonts w:ascii="Arial" w:hAnsi="Arial" w:cs="Arial"/>
+          <w:sz w:val="24"/>
+          <w:szCs w:val="24"/>
+        </w:rPr>
+      </w:pPr>
+      <w:r>
+        <w:rPr>
+          <w:rFonts w:ascii="Arial" w:hAnsi="Arial" w:cs="Arial"/>
+          <w:sz w:val="24"/>
+          <w:szCs w:val="24"/>
+        </w:rPr>
+        <w:lastRenderedPageBreak/>
+        <w:t>For the case of braids with 5 strands, there was a lot more room for experimentation as different combinations of cells</w:t>
+      </w:r>
+      <w:r>
+        <w:rPr>
+          <w:rFonts w:ascii="Arial" w:hAnsi="Arial" w:cs="Arial"/>
+          <w:sz w:val="24"/>
+          <w:szCs w:val="24"/>
+        </w:rPr>
+        <w:t xml:space="preserve"> that </w:t>
+      </w:r>
+      <w:r>
+        <w:rPr>
+          <w:rFonts w:ascii="Arial" w:hAnsi="Arial" w:cs="Arial"/>
+          <w:sz w:val="24"/>
+          <w:szCs w:val="24"/>
+        </w:rPr>
+        <w:t>could not</w:t>
+      </w:r>
+      <w:r>
+        <w:rPr>
+          <w:rFonts w:ascii="Arial" w:hAnsi="Arial" w:cs="Arial"/>
+          <w:sz w:val="24"/>
+          <w:szCs w:val="24"/>
+        </w:rPr>
+        <w:t xml:space="preserve"> be represented with 3 or 4 strands</w:t>
+      </w:r>
+      <w:r>
+        <w:rPr>
+          <w:rFonts w:ascii="Arial" w:hAnsi="Arial" w:cs="Arial"/>
+          <w:sz w:val="24"/>
+          <w:szCs w:val="24"/>
+        </w:rPr>
+        <w:t xml:space="preserve"> became available</w:t>
+      </w:r>
+      <w:r>
+        <w:rPr>
+          <w:rFonts w:ascii="Arial" w:hAnsi="Arial" w:cs="Arial"/>
+          <w:sz w:val="24"/>
+          <w:szCs w:val="24"/>
+        </w:rPr>
+        <w:t>.</w:t>
       </w:r>
     </w:p>
     <w:p>
@@ -690,6 +1666,78 @@
     </w:sectPr>
   </w:body>
 </w:document>
+</file>
+
+<file path=word/comments.xml><?xml version="1.0" encoding="utf-8"?>
+<w:comments xmlns:wpc="http://schemas.microsoft.com/office/word/2010/wordprocessingCanvas" xmlns:cx="http://schemas.microsoft.com/office/drawing/2014/chartex" xmlns:cx1="http://schemas.microsoft.com/office/drawing/2015/9/8/chartex" xmlns:cx2="http://schemas.microsoft.com/office/drawing/2015/10/21/chartex" xmlns:cx3="http://schemas.microsoft.com/office/drawing/2016/5/9/chartex" xmlns:cx4="http://schemas.microsoft.com/office/drawing/2016/5/10/chartex" xmlns:cx5="http://schemas.microsoft.com/office/drawing/2016/5/11/chartex" xmlns:cx6="http://schemas.microsoft.com/office/drawing/2016/5/12/chartex" xmlns:cx7="http://schemas.microsoft.com/office/drawing/2016/5/13/chartex" xmlns:cx8="http://schemas.microsoft.com/office/drawing/2016/5/14/chartex" xmlns:mc="http://schemas.openxmlformats.org/markup-compatibility/2006" xmlns:aink="http://schemas.microsoft.com/office/drawing/2016/ink" xmlns:am3d="http://schemas.microsoft.com/office/drawing/2017/model3d" xmlns:o="urn:schemas-microsoft-com:office:office" xmlns:r="http://schemas.openxmlformats.org/officeDocument/2006/relationships" xmlns:m="http://schemas.openxmlformats.org/officeDocument/2006/math" xmlns:v="urn:schemas-microsoft-com:vml" xmlns:wp14="http://schemas.microsoft.com/office/word/2010/wordprocessingDrawing" xmlns:wp="http://schemas.openxmlformats.org/drawingml/2006/wordprocessingDrawing" xmlns:w10="urn:schemas-microsoft-com:office:word" xmlns:w="http://schemas.openxmlformats.org/wordprocessingml/2006/main" xmlns:w14="http://schemas.microsoft.com/office/word/2010/wordml" xmlns:w15="http://schemas.microsoft.com/office/word/2012/wordml" xmlns:w16cex="http://schemas.microsoft.com/office/word/2018/wordml/cex" xmlns:w16cid="http://schemas.microsoft.com/office/word/2016/wordml/cid" xmlns:w16="http://schemas.microsoft.com/office/word/2018/wordml" xmlns:w16se="http://schemas.microsoft.com/office/word/2015/wordml/symex" xmlns:wpg="http://schemas.microsoft.com/office/word/2010/wordprocessingGroup" xmlns:wpi="http://schemas.microsoft.com/office/word/2010/wordprocessingInk" xmlns:wne="http://schemas.microsoft.com/office/word/2006/wordml" xmlns:wps="http://schemas.microsoft.com/office/word/2010/wordprocessingShape" mc:Ignorable="w14 w15 w16se w16cid w16 w16cex wp14">
+  <w:comment w:id="0" w:author="Chan, Brian" w:date="2020-07-13T23:56:00Z" w:initials="CB">
+    <w:p>
+      <w:pPr>
+        <w:pStyle w:val="CommentText"/>
+      </w:pPr>
+      <w:r>
+        <w:rPr>
+          <w:rStyle w:val="CommentReference"/>
+        </w:rPr>
+        <w:annotationRef/>
+      </w:r>
+      <w:r>
+        <w:t xml:space="preserve">Do the headings/subheadings need to be labelled even if I </w:t>
+      </w:r>
+      <w:proofErr w:type="gramStart"/>
+      <w:r>
+        <w:t>don’t</w:t>
+      </w:r>
+      <w:proofErr w:type="gramEnd"/>
+      <w:r>
+        <w:t xml:space="preserve"> opt to make a table of contents(After I write the proceeding items)</w:t>
+      </w:r>
+    </w:p>
+  </w:comment>
+  <w:comment w:id="1" w:author="Chan, Brian" w:date="2020-07-13T23:37:00Z" w:initials="CB">
+    <w:p>
+      <w:pPr>
+        <w:pStyle w:val="CommentText"/>
+      </w:pPr>
+      <w:r>
+        <w:rPr>
+          <w:rStyle w:val="CommentReference"/>
+        </w:rPr>
+        <w:annotationRef/>
+      </w:r>
+      <w:r>
+        <w:rPr>
+          <w:rStyle w:val="CommentReference"/>
+        </w:rPr>
+        <w:t>Avoiding</w:t>
+      </w:r>
+      <w:r>
+        <w:t xml:space="preserve"> repeating words unnecessarily?</w:t>
+      </w:r>
+    </w:p>
+  </w:comment>
+</w:comments>
+</file>
+
+<file path=word/commentsExtended.xml><?xml version="1.0" encoding="utf-8"?>
+<w15:commentsEx xmlns:wpc="http://schemas.microsoft.com/office/word/2010/wordprocessingCanvas" xmlns:cx="http://schemas.microsoft.com/office/drawing/2014/chartex" xmlns:cx1="http://schemas.microsoft.com/office/drawing/2015/9/8/chartex" xmlns:cx2="http://schemas.microsoft.com/office/drawing/2015/10/21/chartex" xmlns:cx3="http://schemas.microsoft.com/office/drawing/2016/5/9/chartex" xmlns:cx4="http://schemas.microsoft.com/office/drawing/2016/5/10/chartex" xmlns:cx5="http://schemas.microsoft.com/office/drawing/2016/5/11/chartex" xmlns:cx6="http://schemas.microsoft.com/office/drawing/2016/5/12/chartex" xmlns:cx7="http://schemas.microsoft.com/office/drawing/2016/5/13/chartex" xmlns:cx8="http://schemas.microsoft.com/office/drawing/2016/5/14/chartex" xmlns:mc="http://schemas.openxmlformats.org/markup-compatibility/2006" xmlns:aink="http://schemas.microsoft.com/office/drawing/2016/ink" xmlns:am3d="http://schemas.microsoft.com/office/drawing/2017/model3d" xmlns:o="urn:schemas-microsoft-com:office:office" xmlns:r="http://schemas.openxmlformats.org/officeDocument/2006/relationships" xmlns:m="http://schemas.openxmlformats.org/officeDocument/2006/math" xmlns:v="urn:schemas-microsoft-com:vml" xmlns:wp14="http://schemas.microsoft.com/office/word/2010/wordprocessingDrawing" xmlns:wp="http://schemas.openxmlformats.org/drawingml/2006/wordprocessingDrawing" xmlns:w10="urn:schemas-microsoft-com:office:word" xmlns:w="http://schemas.openxmlformats.org/wordprocessingml/2006/main" xmlns:w14="http://schemas.microsoft.com/office/word/2010/wordml" xmlns:w15="http://schemas.microsoft.com/office/word/2012/wordml" xmlns:w16cex="http://schemas.microsoft.com/office/word/2018/wordml/cex" xmlns:w16cid="http://schemas.microsoft.com/office/word/2016/wordml/cid" xmlns:w16="http://schemas.microsoft.com/office/word/2018/wordml" xmlns:w16se="http://schemas.microsoft.com/office/word/2015/wordml/symex" xmlns:wpg="http://schemas.microsoft.com/office/word/2010/wordprocessingGroup" xmlns:wpi="http://schemas.microsoft.com/office/word/2010/wordprocessingInk" xmlns:wne="http://schemas.microsoft.com/office/word/2006/wordml" xmlns:wps="http://schemas.microsoft.com/office/word/2010/wordprocessingShape" mc:Ignorable="w14 w15 w16se w16cid w16 w16cex wp14">
+  <w15:commentEx w15:paraId="2F6B7F23" w15:done="0"/>
+  <w15:commentEx w15:paraId="1A6F8539" w15:done="0"/>
+</w15:commentsEx>
+</file>
+
+<file path=word/commentsExtensible.xml><?xml version="1.0" encoding="utf-8"?>
+<w16cex:commentsExtensible xmlns:wpc="http://schemas.microsoft.com/office/word/2010/wordprocessingCanvas" xmlns:cx="http://schemas.microsoft.com/office/drawing/2014/chartex" xmlns:cx1="http://schemas.microsoft.com/office/drawing/2015/9/8/chartex" xmlns:cx2="http://schemas.microsoft.com/office/drawing/2015/10/21/chartex" xmlns:cx3="http://schemas.microsoft.com/office/drawing/2016/5/9/chartex" xmlns:cx4="http://schemas.microsoft.com/office/drawing/2016/5/10/chartex" xmlns:cx5="http://schemas.microsoft.com/office/drawing/2016/5/11/chartex" xmlns:cx6="http://schemas.microsoft.com/office/drawing/2016/5/12/chartex" xmlns:cx7="http://schemas.microsoft.com/office/drawing/2016/5/13/chartex" xmlns:cx8="http://schemas.microsoft.com/office/drawing/2016/5/14/chartex" xmlns:mc="http://schemas.openxmlformats.org/markup-compatibility/2006" xmlns:aink="http://schemas.microsoft.com/office/drawing/2016/ink" xmlns:am3d="http://schemas.microsoft.com/office/drawing/2017/model3d" xmlns:o="urn:schemas-microsoft-com:office:office" xmlns:r="http://schemas.openxmlformats.org/officeDocument/2006/relationships" xmlns:m="http://schemas.openxmlformats.org/officeDocument/2006/math" xmlns:v="urn:schemas-microsoft-com:vml" xmlns:wp14="http://schemas.microsoft.com/office/word/2010/wordprocessingDrawing" xmlns:wp="http://schemas.openxmlformats.org/drawingml/2006/wordprocessingDrawing" xmlns:w10="urn:schemas-microsoft-com:office:word" xmlns:w="http://schemas.openxmlformats.org/wordprocessingml/2006/main" xmlns:w14="http://schemas.microsoft.com/office/word/2010/wordml" xmlns:w15="http://schemas.microsoft.com/office/word/2012/wordml" xmlns:w16cex="http://schemas.microsoft.com/office/word/2018/wordml/cex" xmlns:w16cid="http://schemas.microsoft.com/office/word/2016/wordml/cid" xmlns:w16="http://schemas.microsoft.com/office/word/2018/wordml" xmlns:w16se="http://schemas.microsoft.com/office/word/2015/wordml/symex" xmlns:wpg="http://schemas.microsoft.com/office/word/2010/wordprocessingGroup" xmlns:wpi="http://schemas.microsoft.com/office/word/2010/wordprocessingInk" xmlns:wne="http://schemas.microsoft.com/office/word/2006/wordml" xmlns:wps="http://schemas.microsoft.com/office/word/2010/wordprocessingShape" mc:Ignorable="w14 w15 w16se w16cid w16 w16cex wp14">
+  <w16cex:commentExtensible w16cex:durableId="22B77320" w16cex:dateUtc="2020-07-14T04:56:00Z"/>
+  <w16cex:commentExtensible w16cex:durableId="22B76EB3" w16cex:dateUtc="2020-07-14T04:37:00Z"/>
+</w16cex:commentsExtensible>
+</file>
+
+<file path=word/commentsIds.xml><?xml version="1.0" encoding="utf-8"?>
+<w16cid:commentsIds xmlns:wpc="http://schemas.microsoft.com/office/word/2010/wordprocessingCanvas" xmlns:cx="http://schemas.microsoft.com/office/drawing/2014/chartex" xmlns:cx1="http://schemas.microsoft.com/office/drawing/2015/9/8/chartex" xmlns:cx2="http://schemas.microsoft.com/office/drawing/2015/10/21/chartex" xmlns:cx3="http://schemas.microsoft.com/office/drawing/2016/5/9/chartex" xmlns:cx4="http://schemas.microsoft.com/office/drawing/2016/5/10/chartex" xmlns:cx5="http://schemas.microsoft.com/office/drawing/2016/5/11/chartex" xmlns:cx6="http://schemas.microsoft.com/office/drawing/2016/5/12/chartex" xmlns:cx7="http://schemas.microsoft.com/office/drawing/2016/5/13/chartex" xmlns:cx8="http://schemas.microsoft.com/office/drawing/2016/5/14/chartex" xmlns:mc="http://schemas.openxmlformats.org/markup-compatibility/2006" xmlns:aink="http://schemas.microsoft.com/office/drawing/2016/ink" xmlns:am3d="http://schemas.microsoft.com/office/drawing/2017/model3d" xmlns:o="urn:schemas-microsoft-com:office:office" xmlns:r="http://schemas.openxmlformats.org/officeDocument/2006/relationships" xmlns:m="http://schemas.openxmlformats.org/officeDocument/2006/math" xmlns:v="urn:schemas-microsoft-com:vml" xmlns:wp14="http://schemas.microsoft.com/office/word/2010/wordprocessingDrawing" xmlns:wp="http://schemas.openxmlformats.org/drawingml/2006/wordprocessingDrawing" xmlns:w10="urn:schemas-microsoft-com:office:word" xmlns:w="http://schemas.openxmlformats.org/wordprocessingml/2006/main" xmlns:w14="http://schemas.microsoft.com/office/word/2010/wordml" xmlns:w15="http://schemas.microsoft.com/office/word/2012/wordml" xmlns:w16cex="http://schemas.microsoft.com/office/word/2018/wordml/cex" xmlns:w16cid="http://schemas.microsoft.com/office/word/2016/wordml/cid" xmlns:w16="http://schemas.microsoft.com/office/word/2018/wordml" xmlns:w16se="http://schemas.microsoft.com/office/word/2015/wordml/symex" xmlns:wpg="http://schemas.microsoft.com/office/word/2010/wordprocessingGroup" xmlns:wpi="http://schemas.microsoft.com/office/word/2010/wordprocessingInk" xmlns:wne="http://schemas.microsoft.com/office/word/2006/wordml" xmlns:wps="http://schemas.microsoft.com/office/word/2010/wordprocessingShape" mc:Ignorable="w14 w15 w16se w16cid w16 w16cex wp14">
+  <w16cid:commentId w16cid:paraId="2F6B7F23" w16cid:durableId="22B77320"/>
+  <w16cid:commentId w16cid:paraId="1A6F8539" w16cid:durableId="22B76EB3"/>
+</w16cid:commentsIds>
 </file>
 
 <file path=word/numbering.xml><?xml version="1.0" encoding="utf-8"?>
@@ -811,6 +1859,14 @@
     <w:abstractNumId w:val="0"/>
   </w:num>
 </w:numbering>
+</file>
+
+<file path=word/people.xml><?xml version="1.0" encoding="utf-8"?>
+<w15:people xmlns:wpc="http://schemas.microsoft.com/office/word/2010/wordprocessingCanvas" xmlns:cx="http://schemas.microsoft.com/office/drawing/2014/chartex" xmlns:cx1="http://schemas.microsoft.com/office/drawing/2015/9/8/chartex" xmlns:cx2="http://schemas.microsoft.com/office/drawing/2015/10/21/chartex" xmlns:cx3="http://schemas.microsoft.com/office/drawing/2016/5/9/chartex" xmlns:cx4="http://schemas.microsoft.com/office/drawing/2016/5/10/chartex" xmlns:cx5="http://schemas.microsoft.com/office/drawing/2016/5/11/chartex" xmlns:cx6="http://schemas.microsoft.com/office/drawing/2016/5/12/chartex" xmlns:cx7="http://schemas.microsoft.com/office/drawing/2016/5/13/chartex" xmlns:cx8="http://schemas.microsoft.com/office/drawing/2016/5/14/chartex" xmlns:mc="http://schemas.openxmlformats.org/markup-compatibility/2006" xmlns:aink="http://schemas.microsoft.com/office/drawing/2016/ink" xmlns:am3d="http://schemas.microsoft.com/office/drawing/2017/model3d" xmlns:o="urn:schemas-microsoft-com:office:office" xmlns:r="http://schemas.openxmlformats.org/officeDocument/2006/relationships" xmlns:m="http://schemas.openxmlformats.org/officeDocument/2006/math" xmlns:v="urn:schemas-microsoft-com:vml" xmlns:wp14="http://schemas.microsoft.com/office/word/2010/wordprocessingDrawing" xmlns:wp="http://schemas.openxmlformats.org/drawingml/2006/wordprocessingDrawing" xmlns:w10="urn:schemas-microsoft-com:office:word" xmlns:w="http://schemas.openxmlformats.org/wordprocessingml/2006/main" xmlns:w14="http://schemas.microsoft.com/office/word/2010/wordml" xmlns:w15="http://schemas.microsoft.com/office/word/2012/wordml" xmlns:w16cex="http://schemas.microsoft.com/office/word/2018/wordml/cex" xmlns:w16cid="http://schemas.microsoft.com/office/word/2016/wordml/cid" xmlns:w16="http://schemas.microsoft.com/office/word/2018/wordml" xmlns:w16se="http://schemas.microsoft.com/office/word/2015/wordml/symex" xmlns:wpg="http://schemas.microsoft.com/office/word/2010/wordprocessingGroup" xmlns:wpi="http://schemas.microsoft.com/office/word/2010/wordprocessingInk" xmlns:wne="http://schemas.microsoft.com/office/word/2006/wordml" xmlns:wps="http://schemas.microsoft.com/office/word/2010/wordprocessingShape" mc:Ignorable="w14 w15 w16se w16cid w16 w16cex wp14">
+  <w15:person w15:author="Chan, Brian">
+    <w15:presenceInfo w15:providerId="AD" w15:userId="S::chanb@rose-hulman.edu::7007c9ba-cf02-48db-bfaf-f487f69e9b7c"/>
+  </w15:person>
+</w15:people>
 </file>
 
 <file path=word/styles.xml><?xml version="1.0" encoding="utf-8"?>
@@ -1269,6 +2325,123 @@
       <w:contextualSpacing/>
     </w:pPr>
   </w:style>
+  <w:style w:type="character" w:styleId="CommentReference">
+    <w:name w:val="annotation reference"/>
+    <w:basedOn w:val="DefaultParagraphFont"/>
+    <w:uiPriority w:val="99"/>
+    <w:semiHidden/>
+    <w:unhideWhenUsed/>
+    <w:rsid w:val="000D5668"/>
+    <w:rPr>
+      <w:sz w:val="16"/>
+      <w:szCs w:val="16"/>
+    </w:rPr>
+  </w:style>
+  <w:style w:type="paragraph" w:styleId="CommentText">
+    <w:name w:val="annotation text"/>
+    <w:basedOn w:val="Normal"/>
+    <w:link w:val="CommentTextChar"/>
+    <w:uiPriority w:val="99"/>
+    <w:semiHidden/>
+    <w:unhideWhenUsed/>
+    <w:rsid w:val="000D5668"/>
+    <w:pPr>
+      <w:spacing w:line="240" w:lineRule="auto"/>
+    </w:pPr>
+    <w:rPr>
+      <w:sz w:val="20"/>
+      <w:szCs w:val="20"/>
+    </w:rPr>
+  </w:style>
+  <w:style w:type="character" w:customStyle="1" w:styleId="CommentTextChar">
+    <w:name w:val="Comment Text Char"/>
+    <w:basedOn w:val="DefaultParagraphFont"/>
+    <w:link w:val="CommentText"/>
+    <w:uiPriority w:val="99"/>
+    <w:semiHidden/>
+    <w:rsid w:val="000D5668"/>
+    <w:rPr>
+      <w:sz w:val="20"/>
+      <w:szCs w:val="20"/>
+    </w:rPr>
+  </w:style>
+  <w:style w:type="paragraph" w:styleId="CommentSubject">
+    <w:name w:val="annotation subject"/>
+    <w:basedOn w:val="CommentText"/>
+    <w:next w:val="CommentText"/>
+    <w:link w:val="CommentSubjectChar"/>
+    <w:uiPriority w:val="99"/>
+    <w:semiHidden/>
+    <w:unhideWhenUsed/>
+    <w:rsid w:val="000D5668"/>
+    <w:rPr>
+      <w:b/>
+      <w:bCs/>
+    </w:rPr>
+  </w:style>
+  <w:style w:type="character" w:customStyle="1" w:styleId="CommentSubjectChar">
+    <w:name w:val="Comment Subject Char"/>
+    <w:basedOn w:val="CommentTextChar"/>
+    <w:link w:val="CommentSubject"/>
+    <w:uiPriority w:val="99"/>
+    <w:semiHidden/>
+    <w:rsid w:val="000D5668"/>
+    <w:rPr>
+      <w:b/>
+      <w:bCs/>
+      <w:sz w:val="20"/>
+      <w:szCs w:val="20"/>
+    </w:rPr>
+  </w:style>
+  <w:style w:type="paragraph" w:styleId="BalloonText">
+    <w:name w:val="Balloon Text"/>
+    <w:basedOn w:val="Normal"/>
+    <w:link w:val="BalloonTextChar"/>
+    <w:uiPriority w:val="99"/>
+    <w:semiHidden/>
+    <w:unhideWhenUsed/>
+    <w:rsid w:val="000D5668"/>
+    <w:pPr>
+      <w:spacing w:after="0" w:line="240" w:lineRule="auto"/>
+    </w:pPr>
+    <w:rPr>
+      <w:rFonts w:ascii="Segoe UI" w:hAnsi="Segoe UI" w:cs="Segoe UI"/>
+      <w:sz w:val="18"/>
+      <w:szCs w:val="18"/>
+    </w:rPr>
+  </w:style>
+  <w:style w:type="character" w:customStyle="1" w:styleId="BalloonTextChar">
+    <w:name w:val="Balloon Text Char"/>
+    <w:basedOn w:val="DefaultParagraphFont"/>
+    <w:link w:val="BalloonText"/>
+    <w:uiPriority w:val="99"/>
+    <w:semiHidden/>
+    <w:rsid w:val="000D5668"/>
+    <w:rPr>
+      <w:rFonts w:ascii="Segoe UI" w:hAnsi="Segoe UI" w:cs="Segoe UI"/>
+      <w:sz w:val="18"/>
+      <w:szCs w:val="18"/>
+    </w:rPr>
+  </w:style>
+  <w:style w:type="table" w:styleId="TableGrid">
+    <w:name w:val="Table Grid"/>
+    <w:basedOn w:val="TableNormal"/>
+    <w:uiPriority w:val="39"/>
+    <w:rsid w:val="000D5668"/>
+    <w:pPr>
+      <w:spacing w:after="0" w:line="240" w:lineRule="auto"/>
+    </w:pPr>
+    <w:tblPr>
+      <w:tblBorders>
+        <w:top w:val="single" w:sz="4" w:space="0" w:color="auto"/>
+        <w:left w:val="single" w:sz="4" w:space="0" w:color="auto"/>
+        <w:bottom w:val="single" w:sz="4" w:space="0" w:color="auto"/>
+        <w:right w:val="single" w:sz="4" w:space="0" w:color="auto"/>
+        <w:insideH w:val="single" w:sz="4" w:space="0" w:color="auto"/>
+        <w:insideV w:val="single" w:sz="4" w:space="0" w:color="auto"/>
+      </w:tblBorders>
+    </w:tblPr>
+  </w:style>
 </w:styles>
 </file>
 

</xml_diff>

<commit_message>
Added documentation comments to CellStructures
</commit_message>
<xml_diff>
--- a/Stranded Cellular Automata with Varying Rulesets.docx
+++ b/Stranded Cellular Automata with Varying Rulesets.docx
@@ -1581,7 +1581,7 @@
           <w:sz w:val="24"/>
           <w:szCs w:val="24"/>
         </w:rPr>
-        <w:t xml:space="preserve">“backwards compatibility” </w:t>
+        <w:t xml:space="preserve">backwards compatibility </w:t>
       </w:r>
       <w:commentRangeEnd w:id="2"/>
       <w:r>
@@ -1626,6 +1626,7 @@
       <w:r>
         <w:rPr>
           <w:rFonts w:ascii="Arial" w:hAnsi="Arial" w:cs="Arial"/>
+          <w:noProof/>
           <w:sz w:val="24"/>
           <w:szCs w:val="24"/>
         </w:rPr>
@@ -1754,11 +1755,98 @@
     </w:p>
     <w:p>
       <w:pPr>
+        <w:rPr>
+          <w:rFonts w:ascii="Arial" w:hAnsi="Arial" w:cs="Arial"/>
+        </w:rPr>
+      </w:pPr>
+      <w:r>
+        <w:rPr>
+          <w:rFonts w:ascii="Arial" w:hAnsi="Arial" w:cs="Arial"/>
+        </w:rPr>
+        <w:t>TODO</w:t>
+      </w:r>
+    </w:p>
+    <w:p>
+      <w:pPr>
         <w:pStyle w:val="ListParagraph"/>
         <w:numPr>
           <w:ilvl w:val="0"/>
           <w:numId w:val="1"/>
         </w:numPr>
+        <w:rPr>
+          <w:rFonts w:ascii="Arial" w:hAnsi="Arial" w:cs="Arial"/>
+        </w:rPr>
+      </w:pPr>
+      <w:r>
+        <w:rPr>
+          <w:rFonts w:ascii="Arial" w:hAnsi="Arial" w:cs="Arial"/>
+        </w:rPr>
+        <w:t>Add functionality for typing in rulesets directly</w:t>
+      </w:r>
+    </w:p>
+    <w:p>
+      <w:pPr>
+        <w:pStyle w:val="ListParagraph"/>
+        <w:rPr>
+          <w:rFonts w:ascii="Arial" w:hAnsi="Arial" w:cs="Arial"/>
+        </w:rPr>
+      </w:pPr>
+    </w:p>
+    <w:p>
+      <w:pPr>
+        <w:pStyle w:val="ListParagraph"/>
+        <w:numPr>
+          <w:ilvl w:val="0"/>
+          <w:numId w:val="1"/>
+        </w:numPr>
+        <w:rPr>
+          <w:rFonts w:ascii="Arial" w:hAnsi="Arial" w:cs="Arial"/>
+        </w:rPr>
+      </w:pPr>
+      <w:r>
+        <w:rPr>
+          <w:rFonts w:ascii="Arial" w:hAnsi="Arial" w:cs="Arial"/>
+        </w:rPr>
+        <w:t>Add simple space varying ruleset support</w:t>
+      </w:r>
+    </w:p>
+    <w:p>
+      <w:pPr>
+        <w:pStyle w:val="ListParagraph"/>
+        <w:rPr>
+          <w:rFonts w:ascii="Arial" w:hAnsi="Arial" w:cs="Arial"/>
+        </w:rPr>
+      </w:pPr>
+    </w:p>
+    <w:p>
+      <w:pPr>
+        <w:pStyle w:val="ListParagraph"/>
+        <w:numPr>
+          <w:ilvl w:val="0"/>
+          <w:numId w:val="1"/>
+        </w:numPr>
+        <w:rPr>
+          <w:rFonts w:ascii="Arial" w:hAnsi="Arial" w:cs="Arial"/>
+        </w:rPr>
+      </w:pPr>
+      <w:r>
+        <w:rPr>
+          <w:rFonts w:ascii="Arial" w:hAnsi="Arial" w:cs="Arial"/>
+        </w:rPr>
+        <w:t>Add visual indicators for time/space varying statuses</w:t>
+      </w:r>
+    </w:p>
+    <w:p>
+      <w:pPr>
+        <w:pStyle w:val="ListParagraph"/>
+        <w:rPr>
+          <w:rFonts w:ascii="Arial" w:hAnsi="Arial" w:cs="Arial"/>
+        </w:rPr>
+      </w:pPr>
+    </w:p>
+    <w:p>
+      <w:pPr>
+        <w:pStyle w:val="ListParagraph"/>
         <w:rPr>
           <w:rFonts w:ascii="Arial" w:hAnsi="Arial" w:cs="Arial"/>
         </w:rPr>
@@ -1788,7 +1876,15 @@
         <w:annotationRef/>
       </w:r>
       <w:r>
-        <w:t>Do the headings/subheadings need to be labelled even if I don’t opt to make a table of contents(After I write the proceeding items)</w:t>
+        <w:t xml:space="preserve">Do the headings/subheadings need to be labelled even if I </w:t>
+      </w:r>
+      <w:proofErr w:type="gramStart"/>
+      <w:r>
+        <w:t>don’t</w:t>
+      </w:r>
+      <w:proofErr w:type="gramEnd"/>
+      <w:r>
+        <w:t xml:space="preserve"> opt to make a table of contents(After I write the proceeding items)</w:t>
       </w:r>
     </w:p>
   </w:comment>
@@ -1829,7 +1925,15 @@
         <w:annotationRef/>
       </w:r>
       <w:r>
-        <w:t>Quotes around these words necessary if done before? (need to stay consistent, or is it similar to an abbreviation you only need to define once?)</w:t>
+        <w:t xml:space="preserve">Quotes around these words necessary if done before? (need to stay consistent, or is it </w:t>
+      </w:r>
+      <w:proofErr w:type="gramStart"/>
+      <w:r>
+        <w:t>similar to</w:t>
+      </w:r>
+      <w:proofErr w:type="gramEnd"/>
+      <w:r>
+        <w:t xml:space="preserve"> an abbreviation you only need to define once?)</w:t>
       </w:r>
     </w:p>
   </w:comment>
@@ -1887,7 +1991,7 @@
   <w:abstractNum w:abstractNumId="0" w15:restartNumberingAfterBreak="0">
     <w:nsid w:val="0CB94B11"/>
     <w:multiLevelType w:val="hybridMultilevel"/>
-    <w:tmpl w:val="FDAE922C"/>
+    <w:tmpl w:val="1C0692F8"/>
     <w:lvl w:ilvl="0" w:tplc="04090001">
       <w:start w:val="1"/>
       <w:numFmt w:val="bullet"/>

</xml_diff>

<commit_message>
Fixed generation offset issue
</commit_message>
<xml_diff>
--- a/Stranded Cellular Automata with Varying Rulesets.docx
+++ b/Stranded Cellular Automata with Varying Rulesets.docx
@@ -35,6 +35,7 @@
         </w:rPr>
       </w:pPr>
       <w:commentRangeStart w:id="0"/>
+      <w:commentRangeStart w:id="1"/>
       <w:r>
         <w:rPr>
           <w:rFonts w:ascii="Arial" w:hAnsi="Arial" w:cs="Arial"/>
@@ -52,6 +53,13 @@
           <w:rStyle w:val="CommentReference"/>
         </w:rPr>
         <w:commentReference w:id="0"/>
+      </w:r>
+      <w:commentRangeEnd w:id="1"/>
+      <w:r>
+        <w:rPr>
+          <w:rStyle w:val="CommentReference"/>
+        </w:rPr>
+        <w:commentReference w:id="1"/>
       </w:r>
     </w:p>
     <w:p>
@@ -1484,7 +1492,7 @@
         </w:rPr>
         <w:t xml:space="preserve"> in the turning rule does not appear in the </w:t>
       </w:r>
-      <w:commentRangeStart w:id="1"/>
+      <w:commentRangeStart w:id="2"/>
       <w:r>
         <w:rPr>
           <w:rFonts w:ascii="Arial" w:hAnsi="Arial" w:cs="Arial"/>
@@ -1493,12 +1501,12 @@
         </w:rPr>
         <w:t xml:space="preserve">3-strand braid, the value of bit 8 is irrelevant in choosing a turning rule to represent the 3-strand braid. </w:t>
       </w:r>
-      <w:commentRangeEnd w:id="1"/>
+      <w:commentRangeEnd w:id="2"/>
       <w:r>
         <w:rPr>
           <w:rStyle w:val="CommentReference"/>
         </w:rPr>
-        <w:commentReference w:id="1"/>
+        <w:commentReference w:id="2"/>
       </w:r>
       <w:r>
         <w:rPr>
@@ -1574,7 +1582,7 @@
         </w:rPr>
         <w:t xml:space="preserve"> To start, we took the idea of the </w:t>
       </w:r>
-      <w:commentRangeStart w:id="2"/>
+      <w:commentRangeStart w:id="3"/>
       <w:r>
         <w:rPr>
           <w:rFonts w:ascii="Arial" w:hAnsi="Arial" w:cs="Arial"/>
@@ -1583,12 +1591,12 @@
         </w:rPr>
         <w:t xml:space="preserve">backwards compatibility </w:t>
       </w:r>
-      <w:commentRangeEnd w:id="2"/>
+      <w:commentRangeEnd w:id="3"/>
       <w:r>
         <w:rPr>
           <w:rStyle w:val="CommentReference"/>
         </w:rPr>
-        <w:commentReference w:id="2"/>
+        <w:commentReference w:id="3"/>
       </w:r>
       <w:r>
         <w:rPr>
@@ -1598,7 +1606,7 @@
         </w:rPr>
         <w:t xml:space="preserve">of the turning rule 324 and used it to prototype new braids by varying the crossings. The result of this was a braid whose generations alternated between having </w:t>
       </w:r>
-      <w:commentRangeStart w:id="3"/>
+      <w:commentRangeStart w:id="4"/>
       <w:r>
         <w:rPr>
           <w:rFonts w:ascii="Arial" w:hAnsi="Arial" w:cs="Arial"/>
@@ -1607,21 +1615,17 @@
         </w:rPr>
         <w:t xml:space="preserve">2 Z-crosses and 2 S-crosses. </w:t>
       </w:r>
-      <w:commentRangeEnd w:id="3"/>
+      <w:commentRangeEnd w:id="4"/>
       <w:r>
         <w:rPr>
           <w:rStyle w:val="CommentReference"/>
         </w:rPr>
-        <w:commentReference w:id="3"/>
-      </w:r>
-    </w:p>
-    <w:p>
-      <w:pPr>
-        <w:rPr>
-          <w:rFonts w:ascii="Arial" w:hAnsi="Arial" w:cs="Arial"/>
-          <w:sz w:val="24"/>
-          <w:szCs w:val="24"/>
-        </w:rPr>
+        <w:commentReference w:id="4"/>
+      </w:r>
+    </w:p>
+    <w:p>
+      <w:pPr>
+        <w:keepNext/>
       </w:pPr>
       <w:r>
         <w:rPr>
@@ -1669,6 +1673,19 @@
     </w:p>
     <w:p>
       <w:pPr>
+        <w:pStyle w:val="Caption"/>
+        <w:rPr>
+          <w:rFonts w:ascii="Arial" w:hAnsi="Arial" w:cs="Arial"/>
+          <w:sz w:val="24"/>
+          <w:szCs w:val="24"/>
+        </w:rPr>
+      </w:pPr>
+      <w:r>
+        <w:t>Figure 4: Double slant 5-strand braid with SCA counterpart</w:t>
+      </w:r>
+    </w:p>
+    <w:p>
+      <w:pPr>
         <w:rPr>
           <w:rFonts w:ascii="Arial" w:hAnsi="Arial" w:cs="Arial"/>
         </w:rPr>
@@ -1888,7 +1905,7 @@
       </w:r>
     </w:p>
   </w:comment>
-  <w:comment w:id="1" w:author="Chan, Brian" w:date="2020-07-13T23:37:00Z" w:initials="CB">
+  <w:comment w:id="1" w:author="Chan, Brian" w:date="2020-07-17T14:55:00Z" w:initials="CB">
     <w:p>
       <w:pPr>
         <w:pStyle w:val="CommentText"/>
@@ -1900,9 +1917,25 @@
         <w:annotationRef/>
       </w:r>
       <w:r>
+        <w:t>Number these later once preceding sections are written</w:t>
+      </w:r>
+    </w:p>
+  </w:comment>
+  <w:comment w:id="2" w:author="Chan, Brian" w:date="2020-07-13T23:37:00Z" w:initials="CB">
+    <w:p>
+      <w:pPr>
+        <w:pStyle w:val="CommentText"/>
+      </w:pPr>
+      <w:r>
         <w:rPr>
           <w:rStyle w:val="CommentReference"/>
         </w:rPr>
+        <w:annotationRef/>
+      </w:r>
+      <w:r>
+        <w:rPr>
+          <w:rStyle w:val="CommentReference"/>
+        </w:rPr>
         <w:t>Avoiding</w:t>
       </w:r>
       <w:r>
@@ -1913,7 +1946,7 @@
       </w:r>
     </w:p>
   </w:comment>
-  <w:comment w:id="2" w:author="Chan, Brian" w:date="2020-07-14T14:47:00Z" w:initials="CB">
+  <w:comment w:id="3" w:author="Chan, Brian" w:date="2020-07-14T14:47:00Z" w:initials="CB">
     <w:p>
       <w:pPr>
         <w:pStyle w:val="CommentText"/>
@@ -1937,7 +1970,7 @@
       </w:r>
     </w:p>
   </w:comment>
-  <w:comment w:id="3" w:author="Chan, Brian" w:date="2020-07-14T14:51:00Z" w:initials="CB">
+  <w:comment w:id="4" w:author="Chan, Brian" w:date="2020-07-14T14:51:00Z" w:initials="CB">
     <w:p>
       <w:pPr>
         <w:pStyle w:val="CommentText"/>
@@ -1947,6 +1980,9 @@
           <w:rStyle w:val="CommentReference"/>
         </w:rPr>
         <w:annotationRef/>
+      </w:r>
+      <w:r>
+        <w:t xml:space="preserve">Note for later: </w:t>
       </w:r>
       <w:r>
         <w:t xml:space="preserve">Need to define z-cross vs s-cross in preceding </w:t>
@@ -1961,9 +1997,10 @@
 
 <file path=word/commentsExtended.xml><?xml version="1.0" encoding="utf-8"?>
 <w15:commentsEx xmlns:wpc="http://schemas.microsoft.com/office/word/2010/wordprocessingCanvas" xmlns:cx="http://schemas.microsoft.com/office/drawing/2014/chartex" xmlns:cx1="http://schemas.microsoft.com/office/drawing/2015/9/8/chartex" xmlns:cx2="http://schemas.microsoft.com/office/drawing/2015/10/21/chartex" xmlns:cx3="http://schemas.microsoft.com/office/drawing/2016/5/9/chartex" xmlns:cx4="http://schemas.microsoft.com/office/drawing/2016/5/10/chartex" xmlns:cx5="http://schemas.microsoft.com/office/drawing/2016/5/11/chartex" xmlns:cx6="http://schemas.microsoft.com/office/drawing/2016/5/12/chartex" xmlns:cx7="http://schemas.microsoft.com/office/drawing/2016/5/13/chartex" xmlns:cx8="http://schemas.microsoft.com/office/drawing/2016/5/14/chartex" xmlns:mc="http://schemas.openxmlformats.org/markup-compatibility/2006" xmlns:aink="http://schemas.microsoft.com/office/drawing/2016/ink" xmlns:am3d="http://schemas.microsoft.com/office/drawing/2017/model3d" xmlns:o="urn:schemas-microsoft-com:office:office" xmlns:r="http://schemas.openxmlformats.org/officeDocument/2006/relationships" xmlns:m="http://schemas.openxmlformats.org/officeDocument/2006/math" xmlns:v="urn:schemas-microsoft-com:vml" xmlns:wp14="http://schemas.microsoft.com/office/word/2010/wordprocessingDrawing" xmlns:wp="http://schemas.openxmlformats.org/drawingml/2006/wordprocessingDrawing" xmlns:w10="urn:schemas-microsoft-com:office:word" xmlns:w="http://schemas.openxmlformats.org/wordprocessingml/2006/main" xmlns:w14="http://schemas.microsoft.com/office/word/2010/wordml" xmlns:w15="http://schemas.microsoft.com/office/word/2012/wordml" xmlns:w16cex="http://schemas.microsoft.com/office/word/2018/wordml/cex" xmlns:w16cid="http://schemas.microsoft.com/office/word/2016/wordml/cid" xmlns:w16="http://schemas.microsoft.com/office/word/2018/wordml" xmlns:w16se="http://schemas.microsoft.com/office/word/2015/wordml/symex" xmlns:wpg="http://schemas.microsoft.com/office/word/2010/wordprocessingGroup" xmlns:wpi="http://schemas.microsoft.com/office/word/2010/wordprocessingInk" xmlns:wne="http://schemas.microsoft.com/office/word/2006/wordml" xmlns:wps="http://schemas.microsoft.com/office/word/2010/wordprocessingShape" mc:Ignorable="w14 w15 w16se w16cid w16 w16cex wp14">
-  <w15:commentEx w15:paraId="2F6B7F23" w15:done="0"/>
-  <w15:commentEx w15:paraId="1A6F8539" w15:done="0"/>
-  <w15:commentEx w15:paraId="4304E922" w15:done="0"/>
+  <w15:commentEx w15:paraId="2F6B7F23" w15:done="1"/>
+  <w15:commentEx w15:paraId="4BC86F0A" w15:paraIdParent="2F6B7F23" w15:done="0"/>
+  <w15:commentEx w15:paraId="1A6F8539" w15:done="1"/>
+  <w15:commentEx w15:paraId="4304E922" w15:done="1"/>
   <w15:commentEx w15:paraId="2AF08C31" w15:done="0"/>
 </w15:commentsEx>
 </file>
@@ -1971,6 +2008,7 @@
 <file path=word/commentsExtensible.xml><?xml version="1.0" encoding="utf-8"?>
 <w16cex:commentsExtensible xmlns:wpc="http://schemas.microsoft.com/office/word/2010/wordprocessingCanvas" xmlns:cx="http://schemas.microsoft.com/office/drawing/2014/chartex" xmlns:cx1="http://schemas.microsoft.com/office/drawing/2015/9/8/chartex" xmlns:cx2="http://schemas.microsoft.com/office/drawing/2015/10/21/chartex" xmlns:cx3="http://schemas.microsoft.com/office/drawing/2016/5/9/chartex" xmlns:cx4="http://schemas.microsoft.com/office/drawing/2016/5/10/chartex" xmlns:cx5="http://schemas.microsoft.com/office/drawing/2016/5/11/chartex" xmlns:cx6="http://schemas.microsoft.com/office/drawing/2016/5/12/chartex" xmlns:cx7="http://schemas.microsoft.com/office/drawing/2016/5/13/chartex" xmlns:cx8="http://schemas.microsoft.com/office/drawing/2016/5/14/chartex" xmlns:mc="http://schemas.openxmlformats.org/markup-compatibility/2006" xmlns:aink="http://schemas.microsoft.com/office/drawing/2016/ink" xmlns:am3d="http://schemas.microsoft.com/office/drawing/2017/model3d" xmlns:o="urn:schemas-microsoft-com:office:office" xmlns:r="http://schemas.openxmlformats.org/officeDocument/2006/relationships" xmlns:m="http://schemas.openxmlformats.org/officeDocument/2006/math" xmlns:v="urn:schemas-microsoft-com:vml" xmlns:wp14="http://schemas.microsoft.com/office/word/2010/wordprocessingDrawing" xmlns:wp="http://schemas.openxmlformats.org/drawingml/2006/wordprocessingDrawing" xmlns:w10="urn:schemas-microsoft-com:office:word" xmlns:w="http://schemas.openxmlformats.org/wordprocessingml/2006/main" xmlns:w14="http://schemas.microsoft.com/office/word/2010/wordml" xmlns:w15="http://schemas.microsoft.com/office/word/2012/wordml" xmlns:w16cex="http://schemas.microsoft.com/office/word/2018/wordml/cex" xmlns:w16cid="http://schemas.microsoft.com/office/word/2016/wordml/cid" xmlns:w16="http://schemas.microsoft.com/office/word/2018/wordml" xmlns:w16se="http://schemas.microsoft.com/office/word/2015/wordml/symex" xmlns:wpg="http://schemas.microsoft.com/office/word/2010/wordprocessingGroup" xmlns:wpi="http://schemas.microsoft.com/office/word/2010/wordprocessingInk" xmlns:wne="http://schemas.microsoft.com/office/word/2006/wordml" xmlns:wps="http://schemas.microsoft.com/office/word/2010/wordprocessingShape" mc:Ignorable="w14 w15 w16se w16cid w16 w16cex wp14">
   <w16cex:commentExtensible w16cex:durableId="22B77320" w16cex:dateUtc="2020-07-14T04:56:00Z"/>
+  <w16cex:commentExtensible w16cex:durableId="22BC3A56" w16cex:dateUtc="2020-07-17T19:55:00Z"/>
   <w16cex:commentExtensible w16cex:durableId="22B76EB3" w16cex:dateUtc="2020-07-14T04:37:00Z"/>
   <w16cex:commentExtensible w16cex:durableId="22B8441F" w16cex:dateUtc="2020-07-14T19:47:00Z"/>
   <w16cex:commentExtensible w16cex:durableId="22B844D8" w16cex:dateUtc="2020-07-14T19:51:00Z"/>
@@ -1980,6 +2018,7 @@
 <file path=word/commentsIds.xml><?xml version="1.0" encoding="utf-8"?>
 <w16cid:commentsIds xmlns:wpc="http://schemas.microsoft.com/office/word/2010/wordprocessingCanvas" xmlns:cx="http://schemas.microsoft.com/office/drawing/2014/chartex" xmlns:cx1="http://schemas.microsoft.com/office/drawing/2015/9/8/chartex" xmlns:cx2="http://schemas.microsoft.com/office/drawing/2015/10/21/chartex" xmlns:cx3="http://schemas.microsoft.com/office/drawing/2016/5/9/chartex" xmlns:cx4="http://schemas.microsoft.com/office/drawing/2016/5/10/chartex" xmlns:cx5="http://schemas.microsoft.com/office/drawing/2016/5/11/chartex" xmlns:cx6="http://schemas.microsoft.com/office/drawing/2016/5/12/chartex" xmlns:cx7="http://schemas.microsoft.com/office/drawing/2016/5/13/chartex" xmlns:cx8="http://schemas.microsoft.com/office/drawing/2016/5/14/chartex" xmlns:mc="http://schemas.openxmlformats.org/markup-compatibility/2006" xmlns:aink="http://schemas.microsoft.com/office/drawing/2016/ink" xmlns:am3d="http://schemas.microsoft.com/office/drawing/2017/model3d" xmlns:o="urn:schemas-microsoft-com:office:office" xmlns:r="http://schemas.openxmlformats.org/officeDocument/2006/relationships" xmlns:m="http://schemas.openxmlformats.org/officeDocument/2006/math" xmlns:v="urn:schemas-microsoft-com:vml" xmlns:wp14="http://schemas.microsoft.com/office/word/2010/wordprocessingDrawing" xmlns:wp="http://schemas.openxmlformats.org/drawingml/2006/wordprocessingDrawing" xmlns:w10="urn:schemas-microsoft-com:office:word" xmlns:w="http://schemas.openxmlformats.org/wordprocessingml/2006/main" xmlns:w14="http://schemas.microsoft.com/office/word/2010/wordml" xmlns:w15="http://schemas.microsoft.com/office/word/2012/wordml" xmlns:w16cex="http://schemas.microsoft.com/office/word/2018/wordml/cex" xmlns:w16cid="http://schemas.microsoft.com/office/word/2016/wordml/cid" xmlns:w16="http://schemas.microsoft.com/office/word/2018/wordml" xmlns:w16se="http://schemas.microsoft.com/office/word/2015/wordml/symex" xmlns:wpg="http://schemas.microsoft.com/office/word/2010/wordprocessingGroup" xmlns:wpi="http://schemas.microsoft.com/office/word/2010/wordprocessingInk" xmlns:wne="http://schemas.microsoft.com/office/word/2006/wordml" xmlns:wps="http://schemas.microsoft.com/office/word/2010/wordprocessingShape" mc:Ignorable="w14 w15 w16se w16cid w16 w16cex wp14">
   <w16cid:commentId w16cid:paraId="2F6B7F23" w16cid:durableId="22B77320"/>
+  <w16cid:commentId w16cid:paraId="4BC86F0A" w16cid:durableId="22BC3A56"/>
   <w16cid:commentId w16cid:paraId="1A6F8539" w16cid:durableId="22B76EB3"/>
   <w16cid:commentId w16cid:paraId="4304E922" w16cid:durableId="22B8441F"/>
   <w16cid:commentId w16cid:paraId="2AF08C31" w16cid:durableId="22B844D8"/>

</xml_diff>

<commit_message>
Update Stranded Cellular Automata with Varying Rulesets.docx
</commit_message>
<xml_diff>
--- a/Stranded Cellular Automata with Varying Rulesets.docx
+++ b/Stranded Cellular Automata with Varying Rulesets.docx
@@ -20,12 +20,294 @@
           <w:sz w:val="32"/>
           <w:szCs w:val="32"/>
         </w:rPr>
+        <w:t>The Stranded Cellular Automata Model</w:t>
+      </w:r>
+    </w:p>
+    <w:p>
+      <w:pPr>
+        <w:rPr>
+          <w:rFonts w:ascii="Arial" w:hAnsi="Arial" w:cs="Arial"/>
+          <w:sz w:val="24"/>
+          <w:szCs w:val="24"/>
+        </w:rPr>
+      </w:pPr>
+      <w:r>
+        <w:rPr>
+          <w:rFonts w:ascii="Arial" w:hAnsi="Arial" w:cs="Arial"/>
+          <w:sz w:val="24"/>
+          <w:szCs w:val="24"/>
+        </w:rPr>
+        <w:tab/>
+      </w:r>
+      <w:r>
+        <w:rPr>
+          <w:rFonts w:ascii="Arial" w:hAnsi="Arial" w:cs="Arial"/>
+          <w:sz w:val="24"/>
+          <w:szCs w:val="24"/>
+        </w:rPr>
+        <w:t>Cellular automata are mathematical models that represent an initial condition changing over time. As the name implies, they consist of cells</w:t>
+      </w:r>
+      <w:r>
+        <w:rPr>
+          <w:rFonts w:ascii="Arial" w:hAnsi="Arial" w:cs="Arial"/>
+          <w:sz w:val="24"/>
+          <w:szCs w:val="24"/>
+        </w:rPr>
+        <w:t xml:space="preserve"> with states</w:t>
+      </w:r>
+      <w:r>
+        <w:rPr>
+          <w:rFonts w:ascii="Arial" w:hAnsi="Arial" w:cs="Arial"/>
+          <w:sz w:val="24"/>
+          <w:szCs w:val="24"/>
+        </w:rPr>
+        <w:t xml:space="preserve"> that are “neighbors” to each other and change their states based on the states of their neighbors. </w:t>
+      </w:r>
+      <w:r>
+        <w:rPr>
+          <w:rFonts w:ascii="Arial" w:hAnsi="Arial" w:cs="Arial"/>
+          <w:sz w:val="24"/>
+          <w:szCs w:val="24"/>
+        </w:rPr>
+        <w:t xml:space="preserve">In the case of the Stranded Cellular Automata(SCA) created by Dr. Holden, each cell has 8 possible states and 2 neighbor cells </w:t>
+      </w:r>
+    </w:p>
+    <w:p>
+      <w:pPr>
+        <w:rPr>
+          <w:rFonts w:ascii="Arial" w:hAnsi="Arial" w:cs="Arial"/>
+          <w:sz w:val="24"/>
+          <w:szCs w:val="24"/>
+        </w:rPr>
+      </w:pPr>
+      <w:r>
+        <w:rPr>
+          <w:rFonts w:ascii="Arial" w:hAnsi="Arial" w:cs="Arial"/>
+          <w:sz w:val="24"/>
+          <w:szCs w:val="24"/>
+        </w:rPr>
+        <w:t>*wide graphic showing all 8 states and a group of cells circled showing what cells are neighbors to what cells*</w:t>
+      </w:r>
+      <w:r>
+        <w:rPr>
+          <w:rFonts w:ascii="Arial" w:hAnsi="Arial" w:cs="Arial"/>
+          <w:sz w:val="24"/>
+          <w:szCs w:val="24"/>
+        </w:rPr>
+        <w:t xml:space="preserve"> </w:t>
+      </w:r>
+    </w:p>
+    <w:p>
+      <w:pPr>
+        <w:rPr>
+          <w:rFonts w:ascii="Arial" w:hAnsi="Arial" w:cs="Arial"/>
+          <w:sz w:val="24"/>
+          <w:szCs w:val="24"/>
+        </w:rPr>
+      </w:pPr>
+      <w:r>
+        <w:rPr>
+          <w:rFonts w:ascii="Arial" w:hAnsi="Arial" w:cs="Arial"/>
+          <w:sz w:val="24"/>
+          <w:szCs w:val="24"/>
+        </w:rPr>
+        <w:t>In order to distinguish the two types of crossings, we will refer to the crossing with the strand on top running like the slant in the letter Z as a “z-cross” and the opposite crossing with the strand on top running like the slant in the letter S as a “s-cross”</w:t>
+      </w:r>
+    </w:p>
+    <w:p>
+      <w:pPr>
+        <w:rPr>
+          <w:rFonts w:ascii="Arial" w:hAnsi="Arial" w:cs="Arial"/>
+          <w:sz w:val="24"/>
+          <w:szCs w:val="24"/>
+        </w:rPr>
+      </w:pPr>
+      <w:r>
+        <w:rPr>
+          <w:rFonts w:ascii="Arial" w:hAnsi="Arial" w:cs="Arial"/>
+          <w:sz w:val="24"/>
+          <w:szCs w:val="24"/>
+        </w:rPr>
+        <w:t>*graphic showing the difference between z-crosses and s-crosses*</w:t>
+      </w:r>
+    </w:p>
+    <w:p>
+      <w:pPr>
+        <w:rPr>
+          <w:rFonts w:ascii="Arial" w:hAnsi="Arial" w:cs="Arial"/>
+          <w:sz w:val="24"/>
+          <w:szCs w:val="24"/>
+        </w:rPr>
+      </w:pPr>
+      <w:r>
+        <w:rPr>
+          <w:rFonts w:ascii="Arial" w:hAnsi="Arial" w:cs="Arial"/>
+          <w:sz w:val="24"/>
+          <w:szCs w:val="24"/>
+        </w:rPr>
+        <w:t xml:space="preserve"> </w:t>
+      </w:r>
+      <w:r>
+        <w:rPr>
+          <w:rFonts w:ascii="Arial" w:hAnsi="Arial" w:cs="Arial"/>
+          <w:sz w:val="24"/>
+          <w:szCs w:val="24"/>
+        </w:rPr>
+        <w:t>The calculation of each cell’s state based on its neighbor pair is split into two different rules: the “</w:t>
+      </w:r>
+      <w:r>
+        <w:rPr>
+          <w:rFonts w:ascii="Arial" w:hAnsi="Arial" w:cs="Arial"/>
+          <w:sz w:val="24"/>
+          <w:szCs w:val="24"/>
+        </w:rPr>
+        <w:t>t</w:t>
+      </w:r>
+      <w:r>
+        <w:rPr>
+          <w:rFonts w:ascii="Arial" w:hAnsi="Arial" w:cs="Arial"/>
+          <w:sz w:val="24"/>
+          <w:szCs w:val="24"/>
+        </w:rPr>
+        <w:t xml:space="preserve">urning </w:t>
+      </w:r>
+      <w:r>
+        <w:rPr>
+          <w:rFonts w:ascii="Arial" w:hAnsi="Arial" w:cs="Arial"/>
+          <w:sz w:val="24"/>
+          <w:szCs w:val="24"/>
+        </w:rPr>
+        <w:t>r</w:t>
+      </w:r>
+      <w:r>
+        <w:rPr>
+          <w:rFonts w:ascii="Arial" w:hAnsi="Arial" w:cs="Arial"/>
+          <w:sz w:val="24"/>
+          <w:szCs w:val="24"/>
+        </w:rPr>
+        <w:t>ule”, which governs whether or not strands will slant/cross, and the “</w:t>
+      </w:r>
+      <w:r>
+        <w:rPr>
+          <w:rFonts w:ascii="Arial" w:hAnsi="Arial" w:cs="Arial"/>
+          <w:sz w:val="24"/>
+          <w:szCs w:val="24"/>
+        </w:rPr>
+        <w:t>c</w:t>
+      </w:r>
+      <w:r>
+        <w:rPr>
+          <w:rFonts w:ascii="Arial" w:hAnsi="Arial" w:cs="Arial"/>
+          <w:sz w:val="24"/>
+          <w:szCs w:val="24"/>
+        </w:rPr>
+        <w:t xml:space="preserve">rossing </w:t>
+      </w:r>
+      <w:r>
+        <w:rPr>
+          <w:rFonts w:ascii="Arial" w:hAnsi="Arial" w:cs="Arial"/>
+          <w:sz w:val="24"/>
+          <w:szCs w:val="24"/>
+        </w:rPr>
+        <w:t>r</w:t>
+      </w:r>
+      <w:r>
+        <w:rPr>
+          <w:rFonts w:ascii="Arial" w:hAnsi="Arial" w:cs="Arial"/>
+          <w:sz w:val="24"/>
+          <w:szCs w:val="24"/>
+        </w:rPr>
+        <w:t xml:space="preserve">ule”, which dictates which strand goes over the other in the case of a cross. Each of these rules are broken down into 9 </w:t>
+      </w:r>
+      <w:r>
+        <w:rPr>
+          <w:rFonts w:ascii="Arial" w:hAnsi="Arial" w:cs="Arial"/>
+          <w:sz w:val="24"/>
+          <w:szCs w:val="24"/>
+        </w:rPr>
+        <w:t>binary bits that cover the 9 cases of neighbor pairs. Since each of these bits is labeled 0-8, it is possible to write out each rule in decimal notation.</w:t>
+      </w:r>
+    </w:p>
+    <w:p>
+      <w:pPr>
+        <w:rPr>
+          <w:rFonts w:ascii="Arial" w:hAnsi="Arial" w:cs="Arial"/>
+          <w:sz w:val="24"/>
+          <w:szCs w:val="24"/>
+        </w:rPr>
+      </w:pPr>
+      <w:r>
+        <w:rPr>
+          <w:rFonts w:ascii="Arial" w:hAnsi="Arial" w:cs="Arial"/>
+          <w:sz w:val="24"/>
+          <w:szCs w:val="24"/>
+        </w:rPr>
+        <w:t>*include both table graphics*</w:t>
+      </w:r>
+    </w:p>
+    <w:p>
+      <w:pPr>
+        <w:rPr>
+          <w:rFonts w:ascii="Arial" w:hAnsi="Arial" w:cs="Arial"/>
+          <w:sz w:val="24"/>
+          <w:szCs w:val="24"/>
+        </w:rPr>
+      </w:pPr>
+    </w:p>
+    <w:p>
+      <w:pPr>
+        <w:rPr>
+          <w:rFonts w:ascii="Arial" w:hAnsi="Arial" w:cs="Arial"/>
+          <w:sz w:val="24"/>
+          <w:szCs w:val="24"/>
+        </w:rPr>
+      </w:pPr>
+      <w:r>
+        <w:rPr>
+          <w:rFonts w:ascii="Arial" w:hAnsi="Arial" w:cs="Arial"/>
+          <w:sz w:val="24"/>
+          <w:szCs w:val="24"/>
+        </w:rPr>
+        <w:t>Example: Instead of writing turning rule 101000100, it is more concise to write turning rule 324 (the equivalent base 10 number)</w:t>
+      </w:r>
+    </w:p>
+    <w:p>
+      <w:pPr>
+        <w:rPr>
+          <w:rFonts w:ascii="Arial" w:hAnsi="Arial" w:cs="Arial"/>
+          <w:sz w:val="24"/>
+          <w:szCs w:val="24"/>
+        </w:rPr>
+      </w:pPr>
+    </w:p>
+    <w:p>
+      <w:pPr>
+        <w:rPr>
+          <w:rFonts w:ascii="Arial" w:hAnsi="Arial" w:cs="Arial"/>
+          <w:sz w:val="24"/>
+          <w:szCs w:val="24"/>
+        </w:rPr>
+      </w:pPr>
+    </w:p>
+    <w:p>
+      <w:pPr>
+        <w:rPr>
+          <w:rFonts w:ascii="Arial" w:hAnsi="Arial" w:cs="Arial"/>
+          <w:sz w:val="24"/>
+          <w:szCs w:val="24"/>
+        </w:rPr>
+      </w:pPr>
+      <w:r>
+        <w:rPr>
+          <w:rFonts w:ascii="Arial" w:hAnsi="Arial" w:cs="Arial"/>
+          <w:sz w:val="24"/>
+          <w:szCs w:val="24"/>
+        </w:rPr>
         <w:br w:type="page"/>
       </w:r>
     </w:p>
     <w:p>
       <w:pPr>
-        <w:spacing w:line="240" w:lineRule="auto"/>
         <w:rPr>
           <w:rFonts w:ascii="Arial" w:hAnsi="Arial" w:cs="Arial"/>
           <w:b/>
@@ -34,9 +316,10 @@
           <w:szCs w:val="32"/>
         </w:rPr>
       </w:pPr>
-      <w:commentRangeStart w:id="0"/>
-      <w:commentRangeStart w:id="1"/>
-      <w:r>
+    </w:p>
+    <w:p>
+      <w:pPr>
+        <w:spacing w:line="240" w:lineRule="auto"/>
         <w:rPr>
           <w:rFonts w:ascii="Arial" w:hAnsi="Arial" w:cs="Arial"/>
           <w:b/>
@@ -44,7 +327,17 @@
           <w:sz w:val="32"/>
           <w:szCs w:val="32"/>
         </w:rPr>
-        <w:lastRenderedPageBreak/>
+      </w:pPr>
+      <w:commentRangeStart w:id="0"/>
+      <w:commentRangeStart w:id="1"/>
+      <w:r>
+        <w:rPr>
+          <w:rFonts w:ascii="Arial" w:hAnsi="Arial" w:cs="Arial"/>
+          <w:b/>
+          <w:bCs/>
+          <w:sz w:val="32"/>
+          <w:szCs w:val="32"/>
+        </w:rPr>
         <w:t>Representing Braids with Stranded Cellular Automata</w:t>
       </w:r>
       <w:commentRangeEnd w:id="0"/>
@@ -348,6 +641,7 @@
         <w:rPr>
           <w:rFonts w:ascii="Arial" w:hAnsi="Arial" w:cs="Arial"/>
         </w:rPr>
+        <w:lastRenderedPageBreak/>
         <w:tab/>
       </w:r>
     </w:p>
@@ -372,7 +666,6 @@
           <w:sz w:val="24"/>
           <w:szCs w:val="24"/>
         </w:rPr>
-        <w:lastRenderedPageBreak/>
         <w:t>After analyzing the simple 3-strand braid</w:t>
       </w:r>
       <w:r>
@@ -617,16 +910,28 @@
     <w:p>
       <w:pPr>
         <w:pStyle w:val="Caption"/>
-      </w:pPr>
-      <w:r>
-        <w:t>Figure 2: Flat 4-Strand Braid with SCA counterpart                                       Figure 3: Square 4-Strand Braid with SCA counterpart</w:t>
+        <w:rPr>
+          <w:rFonts w:ascii="Arial" w:hAnsi="Arial" w:cs="Arial"/>
+        </w:rPr>
+      </w:pPr>
+      <w:r>
+        <w:rPr>
+          <w:rFonts w:ascii="Arial" w:hAnsi="Arial" w:cs="Arial"/>
+        </w:rPr>
+        <w:t>Figure 2: Flat 4-Strand Braid with SCA counterpart                    Figure 3: Square 4-Strand Braid with SCA counterpart</w:t>
       </w:r>
     </w:p>
     <w:p>
       <w:pPr>
         <w:pStyle w:val="Caption"/>
-      </w:pPr>
-      <w:r>
+        <w:rPr>
+          <w:rFonts w:ascii="Arial" w:hAnsi="Arial" w:cs="Arial"/>
+        </w:rPr>
+      </w:pPr>
+      <w:r>
+        <w:rPr>
+          <w:rFonts w:ascii="Arial" w:hAnsi="Arial" w:cs="Arial"/>
+        </w:rPr>
         <w:t>(Turning Rule 324, Crossing Rule 4)                                                                  (Turning Rule 324, Crossing Rule 140)</w:t>
       </w:r>
     </w:p>
@@ -1514,17 +1819,8 @@
           <w:sz w:val="24"/>
           <w:szCs w:val="24"/>
         </w:rPr>
-        <w:t xml:space="preserve">Therefore, it is possible to reuse the turning rule from the 4-strand braids to generate a 3-strand braid identical to the original. However, the case that bit 8 governs in the turning rule does appear in both 4-strand braids so the turning rule of the 3-strand braid would not generate the same braids.  </w:t>
-      </w:r>
-    </w:p>
-    <w:p>
-      <w:pPr>
-        <w:rPr>
-          <w:rFonts w:ascii="Arial" w:hAnsi="Arial" w:cs="Arial"/>
-          <w:sz w:val="24"/>
-          <w:szCs w:val="24"/>
-        </w:rPr>
-      </w:pPr>
+        <w:t xml:space="preserve">Therefore, it is possible to reuse the turning rule from the 4-strand braids to generate a 3-strand braid </w:t>
+      </w:r>
       <w:r>
         <w:rPr>
           <w:rFonts w:ascii="Arial" w:hAnsi="Arial" w:cs="Arial"/>
@@ -1532,47 +1828,24 @@
           <w:szCs w:val="24"/>
         </w:rPr>
         <w:lastRenderedPageBreak/>
-        <w:t>For the case of braids with 5 strands, there was a lot more room for experimentation as different combinations of cells</w:t>
-      </w:r>
-      <w:r>
-        <w:rPr>
-          <w:rFonts w:ascii="Arial" w:hAnsi="Arial" w:cs="Arial"/>
-          <w:sz w:val="24"/>
-          <w:szCs w:val="24"/>
-        </w:rPr>
-        <w:t xml:space="preserve"> that </w:t>
-      </w:r>
-      <w:r>
-        <w:rPr>
-          <w:rFonts w:ascii="Arial" w:hAnsi="Arial" w:cs="Arial"/>
-          <w:sz w:val="24"/>
-          <w:szCs w:val="24"/>
-        </w:rPr>
-        <w:t>could not</w:t>
-      </w:r>
-      <w:r>
-        <w:rPr>
-          <w:rFonts w:ascii="Arial" w:hAnsi="Arial" w:cs="Arial"/>
-          <w:sz w:val="24"/>
-          <w:szCs w:val="24"/>
-        </w:rPr>
-        <w:t xml:space="preserve"> be represented with 3 or 4 strands</w:t>
-      </w:r>
-      <w:r>
-        <w:rPr>
-          <w:rFonts w:ascii="Arial" w:hAnsi="Arial" w:cs="Arial"/>
-          <w:sz w:val="24"/>
-          <w:szCs w:val="24"/>
-        </w:rPr>
-        <w:t xml:space="preserve"> became available</w:t>
-      </w:r>
-      <w:r>
-        <w:rPr>
-          <w:rFonts w:ascii="Arial" w:hAnsi="Arial" w:cs="Arial"/>
-          <w:sz w:val="24"/>
-          <w:szCs w:val="24"/>
-        </w:rPr>
-        <w:t>.</w:t>
+        <w:t xml:space="preserve">identical to the original. However, the case that bit 8 governs in the turning rule does appear in both 4-strand braids so the turning rule of the 3-strand braid would not generate the same braids.  </w:t>
+      </w:r>
+    </w:p>
+    <w:p>
+      <w:pPr>
+        <w:rPr>
+          <w:rFonts w:ascii="Arial" w:hAnsi="Arial" w:cs="Arial"/>
+          <w:sz w:val="24"/>
+          <w:szCs w:val="24"/>
+        </w:rPr>
+      </w:pPr>
+      <w:r>
+        <w:rPr>
+          <w:rFonts w:ascii="Arial" w:hAnsi="Arial" w:cs="Arial"/>
+          <w:sz w:val="24"/>
+          <w:szCs w:val="24"/>
+        </w:rPr>
+        <w:t>For the case of braids with 5 strands, there was a lot more room for experimentation as different combinations of cells that could not be represented with 3 or 4 strands became available.</w:t>
       </w:r>
       <w:r>
         <w:rPr>
@@ -1613,7 +1886,32 @@
           <w:sz w:val="24"/>
           <w:szCs w:val="24"/>
         </w:rPr>
-        <w:t xml:space="preserve">2 Z-crosses and 2 S-crosses. </w:t>
+        <w:t>2 Z-crosses and 2 S-crosses</w:t>
+      </w:r>
+      <w:r>
+        <w:rPr>
+          <w:rFonts w:ascii="Arial" w:hAnsi="Arial" w:cs="Arial"/>
+          <w:sz w:val="24"/>
+          <w:szCs w:val="24"/>
+        </w:rPr>
+        <w:t xml:space="preserve">. Because each generation contained 2 slanting strands that alternated every generation, we referred to it as the “double slant” braid.  </w:t>
+      </w:r>
+    </w:p>
+    <w:p>
+      <w:pPr>
+        <w:rPr>
+          <w:rFonts w:ascii="Arial" w:hAnsi="Arial" w:cs="Arial"/>
+          <w:sz w:val="24"/>
+          <w:szCs w:val="24"/>
+        </w:rPr>
+      </w:pPr>
+      <w:r>
+        <w:rPr>
+          <w:rFonts w:ascii="Arial" w:hAnsi="Arial" w:cs="Arial"/>
+          <w:sz w:val="24"/>
+          <w:szCs w:val="24"/>
+        </w:rPr>
+        <w:t xml:space="preserve"> </w:t>
       </w:r>
       <w:commentRangeEnd w:id="4"/>
       <w:r>
@@ -1622,11 +1920,6 @@
         </w:rPr>
         <w:commentReference w:id="4"/>
       </w:r>
-    </w:p>
-    <w:p>
-      <w:pPr>
-        <w:keepNext/>
-      </w:pPr>
       <w:r>
         <w:rPr>
           <w:rFonts w:ascii="Arial" w:hAnsi="Arial" w:cs="Arial"/>
@@ -1635,8 +1928,8 @@
           <w:szCs w:val="24"/>
         </w:rPr>
         <w:drawing>
-          <wp:inline distT="0" distB="0" distL="0" distR="0" wp14:anchorId="602C3B3F" wp14:editId="007EB2AC">
-            <wp:extent cx="956026" cy="4512052"/>
+          <wp:inline distT="0" distB="0" distL="0" distR="0" wp14:anchorId="602C3B3F" wp14:editId="42E56E06">
+            <wp:extent cx="955675" cy="4511675"/>
             <wp:effectExtent l="0" t="0" r="0" b="3175"/>
             <wp:docPr id="2" name="Picture 2"/>
             <wp:cNvGraphicFramePr>
@@ -1650,7 +1943,13 @@
                     <pic:cNvPicPr/>
                   </pic:nvPicPr>
                   <pic:blipFill>
-                    <a:blip r:embed="rId15"/>
+                    <a:blip r:embed="rId15" cstate="print">
+                      <a:extLst>
+                        <a:ext uri="{28A0092B-C50C-407E-A947-70E740481C1C}">
+                          <a14:useLocalDpi xmlns:a14="http://schemas.microsoft.com/office/drawing/2010/main" val="0"/>
+                        </a:ext>
+                      </a:extLst>
+                    </a:blip>
                     <a:stretch>
                       <a:fillRect/>
                     </a:stretch>
@@ -1658,7 +1957,7 @@
                   <pic:spPr>
                     <a:xfrm>
                       <a:off x="0" y="0"/>
-                      <a:ext cx="990791" cy="4676127"/>
+                      <a:ext cx="955675" cy="4511675"/>
                     </a:xfrm>
                     <a:prstGeom prst="rect">
                       <a:avLst/>
@@ -1670,20 +1969,103 @@
           </wp:inline>
         </w:drawing>
       </w:r>
+      <w:r>
+        <w:drawing>
+          <wp:inline distT="0" distB="0" distL="0" distR="0" wp14:anchorId="370FAD4A" wp14:editId="2D15483B">
+            <wp:extent cx="1589405" cy="4507865"/>
+            <wp:effectExtent l="0" t="0" r="0" b="6985"/>
+            <wp:docPr id="3" name="Picture 3"/>
+            <wp:cNvGraphicFramePr>
+              <a:graphicFrameLocks xmlns:a="http://schemas.openxmlformats.org/drawingml/2006/main" noChangeAspect="1"/>
+            </wp:cNvGraphicFramePr>
+            <a:graphic xmlns:a="http://schemas.openxmlformats.org/drawingml/2006/main">
+              <a:graphicData uri="http://schemas.openxmlformats.org/drawingml/2006/picture">
+                <pic:pic xmlns:pic="http://schemas.openxmlformats.org/drawingml/2006/picture">
+                  <pic:nvPicPr>
+                    <pic:cNvPr id="1" name=""/>
+                    <pic:cNvPicPr/>
+                  </pic:nvPicPr>
+                  <pic:blipFill>
+                    <a:blip r:embed="rId16">
+                      <a:extLst>
+                        <a:ext uri="{28A0092B-C50C-407E-A947-70E740481C1C}">
+                          <a14:useLocalDpi xmlns:a14="http://schemas.microsoft.com/office/drawing/2010/main" val="0"/>
+                        </a:ext>
+                      </a:extLst>
+                    </a:blip>
+                    <a:stretch>
+                      <a:fillRect/>
+                    </a:stretch>
+                  </pic:blipFill>
+                  <pic:spPr>
+                    <a:xfrm>
+                      <a:off x="0" y="0"/>
+                      <a:ext cx="1589405" cy="4507865"/>
+                    </a:xfrm>
+                    <a:prstGeom prst="rect">
+                      <a:avLst/>
+                    </a:prstGeom>
+                  </pic:spPr>
+                </pic:pic>
+              </a:graphicData>
+            </a:graphic>
+          </wp:inline>
+        </w:drawing>
+      </w:r>
     </w:p>
     <w:p>
       <w:pPr>
         <w:pStyle w:val="Caption"/>
         <w:rPr>
           <w:rFonts w:ascii="Arial" w:hAnsi="Arial" w:cs="Arial"/>
-          <w:sz w:val="24"/>
-          <w:szCs w:val="24"/>
-        </w:rPr>
-      </w:pPr>
-      <w:r>
-        <w:t>Figure 4: Double slant 5-strand braid with SCA counterpart</w:t>
-      </w:r>
-    </w:p>
+        </w:rPr>
+      </w:pPr>
+      <w:r>
+        <w:rPr>
+          <w:rFonts w:ascii="Arial" w:hAnsi="Arial" w:cs="Arial"/>
+        </w:rPr>
+        <w:t>Figure 4:</w:t>
+      </w:r>
+      <w:r>
+        <w:rPr>
+          <w:rFonts w:ascii="Arial" w:hAnsi="Arial" w:cs="Arial"/>
+        </w:rPr>
+        <w:t xml:space="preserve"> </w:t>
+      </w:r>
+      <w:r>
+        <w:rPr>
+          <w:rFonts w:ascii="Arial" w:hAnsi="Arial" w:cs="Arial"/>
+        </w:rPr>
+        <w:t xml:space="preserve">Double </w:t>
+      </w:r>
+      <w:r>
+        <w:rPr>
+          <w:rFonts w:ascii="Arial" w:hAnsi="Arial" w:cs="Arial"/>
+        </w:rPr>
+        <w:t>s</w:t>
+      </w:r>
+      <w:r>
+        <w:rPr>
+          <w:rFonts w:ascii="Arial" w:hAnsi="Arial" w:cs="Arial"/>
+        </w:rPr>
+        <w:t>lant 5-strand braid with SCA cou</w:t>
+      </w:r>
+      <w:bookmarkStart w:id="5" w:name="_Hlk45982194"/>
+      <w:r>
+        <w:rPr>
+          <w:rFonts w:ascii="Arial" w:hAnsi="Arial" w:cs="Arial"/>
+        </w:rPr>
+        <w:t>nte</w:t>
+      </w:r>
+      <w:bookmarkEnd w:id="5"/>
+      <w:r>
+        <w:rPr>
+          <w:rFonts w:ascii="Arial" w:hAnsi="Arial" w:cs="Arial"/>
+        </w:rPr>
+        <w:t>rpart</w:t>
+      </w:r>
+    </w:p>
+    <w:p/>
     <w:p>
       <w:pPr>
         <w:rPr>
@@ -1713,7 +2095,7 @@
         <w:rPr>
           <w:rFonts w:ascii="Arial" w:hAnsi="Arial" w:cs="Arial"/>
         </w:rPr>
-        <w:t>Double slant 5-strand</w:t>
+        <w:t>V-shaped 5-strand</w:t>
       </w:r>
     </w:p>
     <w:p>
@@ -1731,7 +2113,7 @@
         <w:rPr>
           <w:rFonts w:ascii="Arial" w:hAnsi="Arial" w:cs="Arial"/>
         </w:rPr>
-        <w:t>V-shaped 5-strand</w:t>
+        <w:t>Over under 3+2 braid</w:t>
       </w:r>
     </w:p>
     <w:p>
@@ -1749,108 +2131,8 @@
         <w:rPr>
           <w:rFonts w:ascii="Arial" w:hAnsi="Arial" w:cs="Arial"/>
         </w:rPr>
-        <w:t>Over under 3+2 braid</w:t>
-      </w:r>
-    </w:p>
-    <w:p>
-      <w:pPr>
-        <w:pStyle w:val="ListParagraph"/>
-        <w:numPr>
-          <w:ilvl w:val="0"/>
-          <w:numId w:val="1"/>
-        </w:numPr>
-        <w:rPr>
-          <w:rFonts w:ascii="Arial" w:hAnsi="Arial" w:cs="Arial"/>
-        </w:rPr>
-      </w:pPr>
-      <w:r>
-        <w:rPr>
-          <w:rFonts w:ascii="Arial" w:hAnsi="Arial" w:cs="Arial"/>
-        </w:rPr>
+        <w:lastRenderedPageBreak/>
         <w:t>Over only 3+2 braid</w:t>
-      </w:r>
-    </w:p>
-    <w:p>
-      <w:pPr>
-        <w:rPr>
-          <w:rFonts w:ascii="Arial" w:hAnsi="Arial" w:cs="Arial"/>
-        </w:rPr>
-      </w:pPr>
-      <w:r>
-        <w:rPr>
-          <w:rFonts w:ascii="Arial" w:hAnsi="Arial" w:cs="Arial"/>
-        </w:rPr>
-        <w:t>TODO</w:t>
-      </w:r>
-    </w:p>
-    <w:p>
-      <w:pPr>
-        <w:pStyle w:val="ListParagraph"/>
-        <w:numPr>
-          <w:ilvl w:val="0"/>
-          <w:numId w:val="1"/>
-        </w:numPr>
-        <w:rPr>
-          <w:rFonts w:ascii="Arial" w:hAnsi="Arial" w:cs="Arial"/>
-        </w:rPr>
-      </w:pPr>
-      <w:r>
-        <w:rPr>
-          <w:rFonts w:ascii="Arial" w:hAnsi="Arial" w:cs="Arial"/>
-        </w:rPr>
-        <w:t>Add functionality for typing in rulesets directly</w:t>
-      </w:r>
-    </w:p>
-    <w:p>
-      <w:pPr>
-        <w:pStyle w:val="ListParagraph"/>
-        <w:rPr>
-          <w:rFonts w:ascii="Arial" w:hAnsi="Arial" w:cs="Arial"/>
-        </w:rPr>
-      </w:pPr>
-    </w:p>
-    <w:p>
-      <w:pPr>
-        <w:pStyle w:val="ListParagraph"/>
-        <w:numPr>
-          <w:ilvl w:val="0"/>
-          <w:numId w:val="1"/>
-        </w:numPr>
-        <w:rPr>
-          <w:rFonts w:ascii="Arial" w:hAnsi="Arial" w:cs="Arial"/>
-        </w:rPr>
-      </w:pPr>
-      <w:r>
-        <w:rPr>
-          <w:rFonts w:ascii="Arial" w:hAnsi="Arial" w:cs="Arial"/>
-        </w:rPr>
-        <w:t>Add simple space varying ruleset support</w:t>
-      </w:r>
-    </w:p>
-    <w:p>
-      <w:pPr>
-        <w:pStyle w:val="ListParagraph"/>
-        <w:rPr>
-          <w:rFonts w:ascii="Arial" w:hAnsi="Arial" w:cs="Arial"/>
-        </w:rPr>
-      </w:pPr>
-    </w:p>
-    <w:p>
-      <w:pPr>
-        <w:pStyle w:val="ListParagraph"/>
-        <w:numPr>
-          <w:ilvl w:val="0"/>
-          <w:numId w:val="1"/>
-        </w:numPr>
-        <w:rPr>
-          <w:rFonts w:ascii="Arial" w:hAnsi="Arial" w:cs="Arial"/>
-        </w:rPr>
-      </w:pPr>
-      <w:r>
-        <w:rPr>
-          <w:rFonts w:ascii="Arial" w:hAnsi="Arial" w:cs="Arial"/>
-        </w:rPr>
-        <w:t>Add visual indicators for time/space varying statuses</w:t>
       </w:r>
     </w:p>
     <w:p>
@@ -1982,13 +2264,7 @@
         <w:annotationRef/>
       </w:r>
       <w:r>
-        <w:t xml:space="preserve">Note for later: </w:t>
-      </w:r>
-      <w:r>
-        <w:t xml:space="preserve">Need to define z-cross vs s-cross in preceding </w:t>
-      </w:r>
-      <w:r>
-        <w:t>sections</w:t>
+        <w:t>Note for later: Need to define z-cross vs s-cross in preceding sections</w:t>
       </w:r>
     </w:p>
   </w:comment>
@@ -2000,8 +2276,8 @@
   <w15:commentEx w15:paraId="2F6B7F23" w15:done="1"/>
   <w15:commentEx w15:paraId="4BC86F0A" w15:paraIdParent="2F6B7F23" w15:done="0"/>
   <w15:commentEx w15:paraId="1A6F8539" w15:done="1"/>
-  <w15:commentEx w15:paraId="4304E922" w15:done="1"/>
-  <w15:commentEx w15:paraId="2AF08C31" w15:done="0"/>
+  <w15:commentEx w15:paraId="3EC9F327" w15:done="1"/>
+  <w15:commentEx w15:paraId="6481F58F" w15:done="0"/>
 </w15:commentsEx>
 </file>
 
@@ -2020,8 +2296,8 @@
   <w16cid:commentId w16cid:paraId="2F6B7F23" w16cid:durableId="22B77320"/>
   <w16cid:commentId w16cid:paraId="4BC86F0A" w16cid:durableId="22BC3A56"/>
   <w16cid:commentId w16cid:paraId="1A6F8539" w16cid:durableId="22B76EB3"/>
-  <w16cid:commentId w16cid:paraId="4304E922" w16cid:durableId="22B8441F"/>
-  <w16cid:commentId w16cid:paraId="2AF08C31" w16cid:durableId="22B844D8"/>
+  <w16cid:commentId w16cid:paraId="3EC9F327" w16cid:durableId="22B8441F"/>
+  <w16cid:commentId w16cid:paraId="6481F58F" w16cid:durableId="22B844D8"/>
 </w16cid:commentsIds>
 </file>
 
@@ -2140,8 +2416,100 @@
       </w:rPr>
     </w:lvl>
   </w:abstractNum>
+  <w:abstractNum w:abstractNumId="1" w15:restartNumberingAfterBreak="0">
+    <w:nsid w:val="73060AD6"/>
+    <w:multiLevelType w:val="hybridMultilevel"/>
+    <w:tmpl w:val="91B0B052"/>
+    <w:lvl w:ilvl="0" w:tplc="0409000F">
+      <w:start w:val="1"/>
+      <w:numFmt w:val="decimal"/>
+      <w:lvlText w:val="%1."/>
+      <w:lvlJc w:val="left"/>
+      <w:pPr>
+        <w:ind w:left="720" w:hanging="360"/>
+      </w:pPr>
+      <w:rPr>
+        <w:rFonts w:hint="default"/>
+      </w:rPr>
+    </w:lvl>
+    <w:lvl w:ilvl="1" w:tplc="04090019" w:tentative="1">
+      <w:start w:val="1"/>
+      <w:numFmt w:val="lowerLetter"/>
+      <w:lvlText w:val="%2."/>
+      <w:lvlJc w:val="left"/>
+      <w:pPr>
+        <w:ind w:left="1440" w:hanging="360"/>
+      </w:pPr>
+    </w:lvl>
+    <w:lvl w:ilvl="2" w:tplc="0409001B" w:tentative="1">
+      <w:start w:val="1"/>
+      <w:numFmt w:val="lowerRoman"/>
+      <w:lvlText w:val="%3."/>
+      <w:lvlJc w:val="right"/>
+      <w:pPr>
+        <w:ind w:left="2160" w:hanging="180"/>
+      </w:pPr>
+    </w:lvl>
+    <w:lvl w:ilvl="3" w:tplc="0409000F" w:tentative="1">
+      <w:start w:val="1"/>
+      <w:numFmt w:val="decimal"/>
+      <w:lvlText w:val="%4."/>
+      <w:lvlJc w:val="left"/>
+      <w:pPr>
+        <w:ind w:left="2880" w:hanging="360"/>
+      </w:pPr>
+    </w:lvl>
+    <w:lvl w:ilvl="4" w:tplc="04090019" w:tentative="1">
+      <w:start w:val="1"/>
+      <w:numFmt w:val="lowerLetter"/>
+      <w:lvlText w:val="%5."/>
+      <w:lvlJc w:val="left"/>
+      <w:pPr>
+        <w:ind w:left="3600" w:hanging="360"/>
+      </w:pPr>
+    </w:lvl>
+    <w:lvl w:ilvl="5" w:tplc="0409001B" w:tentative="1">
+      <w:start w:val="1"/>
+      <w:numFmt w:val="lowerRoman"/>
+      <w:lvlText w:val="%6."/>
+      <w:lvlJc w:val="right"/>
+      <w:pPr>
+        <w:ind w:left="4320" w:hanging="180"/>
+      </w:pPr>
+    </w:lvl>
+    <w:lvl w:ilvl="6" w:tplc="0409000F" w:tentative="1">
+      <w:start w:val="1"/>
+      <w:numFmt w:val="decimal"/>
+      <w:lvlText w:val="%7."/>
+      <w:lvlJc w:val="left"/>
+      <w:pPr>
+        <w:ind w:left="5040" w:hanging="360"/>
+      </w:pPr>
+    </w:lvl>
+    <w:lvl w:ilvl="7" w:tplc="04090019" w:tentative="1">
+      <w:start w:val="1"/>
+      <w:numFmt w:val="lowerLetter"/>
+      <w:lvlText w:val="%8."/>
+      <w:lvlJc w:val="left"/>
+      <w:pPr>
+        <w:ind w:left="5760" w:hanging="360"/>
+      </w:pPr>
+    </w:lvl>
+    <w:lvl w:ilvl="8" w:tplc="0409001B" w:tentative="1">
+      <w:start w:val="1"/>
+      <w:numFmt w:val="lowerRoman"/>
+      <w:lvlText w:val="%9."/>
+      <w:lvlJc w:val="right"/>
+      <w:pPr>
+        <w:ind w:left="6480" w:hanging="180"/>
+      </w:pPr>
+    </w:lvl>
+  </w:abstractNum>
   <w:num w:numId="1">
     <w:abstractNumId w:val="0"/>
+  </w:num>
+  <w:num w:numId="2">
+    <w:abstractNumId w:val="1"/>
   </w:num>
 </w:numbering>
 </file>
@@ -2556,7 +2924,6 @@
   <w:style w:type="character" w:default="1" w:styleId="DefaultParagraphFont">
     <w:name w:val="Default Paragraph Font"/>
     <w:uiPriority w:val="1"/>
-    <w:semiHidden/>
     <w:unhideWhenUsed/>
   </w:style>
   <w:style w:type="table" w:default="1" w:styleId="TableNormal">

</xml_diff>

<commit_message>
Added graphics to paper
</commit_message>
<xml_diff>
--- a/Stranded Cellular Automata with Varying Rulesets.docx
+++ b/Stranded Cellular Automata with Varying Rulesets.docx
@@ -12,6 +12,8 @@
           <w:szCs w:val="32"/>
         </w:rPr>
       </w:pPr>
+      <w:bookmarkStart w:id="0" w:name="_Hlk46187353"/>
+      <w:bookmarkEnd w:id="0"/>
       <w:r>
         <w:rPr>
           <w:rFonts w:ascii="Arial" w:hAnsi="Arial" w:cs="Arial"/>
@@ -69,483 +71,27 @@
           <w:sz w:val="24"/>
           <w:szCs w:val="24"/>
         </w:rPr>
-        <w:t xml:space="preserve">In the case of the Stranded Cellular Automata(SCA) created by Dr. Holden, each cell has 8 possible states and 2 neighbor cells </w:t>
-      </w:r>
-    </w:p>
-    <w:p>
-      <w:pPr>
-        <w:rPr>
-          <w:rFonts w:ascii="Arial" w:hAnsi="Arial" w:cs="Arial"/>
-          <w:sz w:val="24"/>
-          <w:szCs w:val="24"/>
-        </w:rPr>
-      </w:pPr>
-      <w:r>
-        <w:rPr>
-          <w:rFonts w:ascii="Arial" w:hAnsi="Arial" w:cs="Arial"/>
-          <w:sz w:val="24"/>
-          <w:szCs w:val="24"/>
-        </w:rPr>
-        <w:t>*wide graphic showing all 8 states and a group of cells circled showing what cells are neighbors to what cells*</w:t>
-      </w:r>
-      <w:r>
-        <w:rPr>
-          <w:rFonts w:ascii="Arial" w:hAnsi="Arial" w:cs="Arial"/>
-          <w:sz w:val="24"/>
-          <w:szCs w:val="24"/>
-        </w:rPr>
-        <w:t xml:space="preserve"> </w:t>
-      </w:r>
-    </w:p>
-    <w:p>
-      <w:pPr>
-        <w:rPr>
-          <w:rFonts w:ascii="Arial" w:hAnsi="Arial" w:cs="Arial"/>
-          <w:sz w:val="24"/>
-          <w:szCs w:val="24"/>
-        </w:rPr>
-      </w:pPr>
-      <w:r>
-        <w:rPr>
-          <w:rFonts w:ascii="Arial" w:hAnsi="Arial" w:cs="Arial"/>
-          <w:sz w:val="24"/>
-          <w:szCs w:val="24"/>
-        </w:rPr>
-        <w:t>In order to distinguish the two types of crossings, we will refer to the crossing with the strand on top running like the slant in the letter Z as a “z-cross” and the opposite crossing with the strand on top running like the slant in the letter S as a “s-cross”</w:t>
-      </w:r>
-    </w:p>
-    <w:p>
-      <w:pPr>
-        <w:rPr>
-          <w:rFonts w:ascii="Arial" w:hAnsi="Arial" w:cs="Arial"/>
-          <w:sz w:val="24"/>
-          <w:szCs w:val="24"/>
-        </w:rPr>
-      </w:pPr>
-      <w:r>
-        <w:rPr>
-          <w:rFonts w:ascii="Arial" w:hAnsi="Arial" w:cs="Arial"/>
-          <w:sz w:val="24"/>
-          <w:szCs w:val="24"/>
-        </w:rPr>
-        <w:t>*graphic showing the difference between z-crosses and s-crosses*</w:t>
-      </w:r>
-    </w:p>
-    <w:p>
-      <w:pPr>
-        <w:rPr>
-          <w:rFonts w:ascii="Arial" w:hAnsi="Arial" w:cs="Arial"/>
-          <w:sz w:val="24"/>
-          <w:szCs w:val="24"/>
-        </w:rPr>
-      </w:pPr>
-      <w:r>
-        <w:rPr>
-          <w:rFonts w:ascii="Arial" w:hAnsi="Arial" w:cs="Arial"/>
-          <w:sz w:val="24"/>
-          <w:szCs w:val="24"/>
-        </w:rPr>
-        <w:t xml:space="preserve"> </w:t>
-      </w:r>
-      <w:r>
-        <w:rPr>
-          <w:rFonts w:ascii="Arial" w:hAnsi="Arial" w:cs="Arial"/>
-          <w:sz w:val="24"/>
-          <w:szCs w:val="24"/>
-        </w:rPr>
-        <w:t>The calculation of each cell’s state based on its neighbor pair is split into two different rules: the “</w:t>
-      </w:r>
-      <w:r>
-        <w:rPr>
-          <w:rFonts w:ascii="Arial" w:hAnsi="Arial" w:cs="Arial"/>
-          <w:sz w:val="24"/>
-          <w:szCs w:val="24"/>
-        </w:rPr>
-        <w:t>t</w:t>
-      </w:r>
-      <w:r>
-        <w:rPr>
-          <w:rFonts w:ascii="Arial" w:hAnsi="Arial" w:cs="Arial"/>
-          <w:sz w:val="24"/>
-          <w:szCs w:val="24"/>
-        </w:rPr>
-        <w:t xml:space="preserve">urning </w:t>
-      </w:r>
-      <w:r>
-        <w:rPr>
-          <w:rFonts w:ascii="Arial" w:hAnsi="Arial" w:cs="Arial"/>
-          <w:sz w:val="24"/>
-          <w:szCs w:val="24"/>
-        </w:rPr>
-        <w:t>r</w:t>
-      </w:r>
-      <w:r>
-        <w:rPr>
-          <w:rFonts w:ascii="Arial" w:hAnsi="Arial" w:cs="Arial"/>
-          <w:sz w:val="24"/>
-          <w:szCs w:val="24"/>
-        </w:rPr>
-        <w:t>ule”, which governs whether or not strands will slant/cross, and the “</w:t>
-      </w:r>
-      <w:r>
-        <w:rPr>
-          <w:rFonts w:ascii="Arial" w:hAnsi="Arial" w:cs="Arial"/>
-          <w:sz w:val="24"/>
-          <w:szCs w:val="24"/>
-        </w:rPr>
-        <w:t>c</w:t>
-      </w:r>
-      <w:r>
-        <w:rPr>
-          <w:rFonts w:ascii="Arial" w:hAnsi="Arial" w:cs="Arial"/>
-          <w:sz w:val="24"/>
-          <w:szCs w:val="24"/>
-        </w:rPr>
-        <w:t xml:space="preserve">rossing </w:t>
-      </w:r>
-      <w:r>
-        <w:rPr>
-          <w:rFonts w:ascii="Arial" w:hAnsi="Arial" w:cs="Arial"/>
-          <w:sz w:val="24"/>
-          <w:szCs w:val="24"/>
-        </w:rPr>
-        <w:t>r</w:t>
-      </w:r>
-      <w:r>
-        <w:rPr>
-          <w:rFonts w:ascii="Arial" w:hAnsi="Arial" w:cs="Arial"/>
-          <w:sz w:val="24"/>
-          <w:szCs w:val="24"/>
-        </w:rPr>
-        <w:t xml:space="preserve">ule”, which dictates which strand goes over the other in the case of a cross. Each of these rules are broken down into 9 </w:t>
-      </w:r>
-      <w:r>
-        <w:rPr>
-          <w:rFonts w:ascii="Arial" w:hAnsi="Arial" w:cs="Arial"/>
-          <w:sz w:val="24"/>
-          <w:szCs w:val="24"/>
-        </w:rPr>
-        <w:t>binary bits that cover the 9 cases of neighbor pairs. Since each of these bits is labeled 0-8, it is possible to write out each rule in decimal notation.</w:t>
-      </w:r>
-      <w:r>
-        <w:rPr>
-          <w:rFonts w:ascii="Arial" w:hAnsi="Arial" w:cs="Arial"/>
-          <w:sz w:val="24"/>
-          <w:szCs w:val="24"/>
-        </w:rPr>
-        <w:t xml:space="preserve"> </w:t>
-      </w:r>
-      <w:r>
-        <w:rPr>
-          <w:rFonts w:ascii="Arial" w:hAnsi="Arial" w:cs="Arial"/>
-          <w:sz w:val="24"/>
-          <w:szCs w:val="24"/>
-        </w:rPr>
-        <w:t>Example: Instead of writing turning rule 101000100, it is more concise to write turning rule 324 (the equivalent base 10 number)</w:t>
-      </w:r>
-    </w:p>
-    <w:p>
-      <w:pPr>
-        <w:rPr>
-          <w:rFonts w:ascii="Arial" w:hAnsi="Arial" w:cs="Arial"/>
-          <w:sz w:val="24"/>
-          <w:szCs w:val="24"/>
-        </w:rPr>
-      </w:pPr>
-    </w:p>
-    <w:p>
-      <w:pPr>
-        <w:rPr>
-          <w:rFonts w:ascii="Arial" w:hAnsi="Arial" w:cs="Arial"/>
-          <w:sz w:val="24"/>
-          <w:szCs w:val="24"/>
-        </w:rPr>
-      </w:pPr>
-      <w:r>
-        <w:rPr>
-          <w:rFonts w:ascii="Arial" w:hAnsi="Arial" w:cs="Arial"/>
-          <w:sz w:val="24"/>
-          <w:szCs w:val="24"/>
-        </w:rPr>
-        <w:t>*include both table</w:t>
-      </w:r>
-      <w:r>
-        <w:rPr>
-          <w:rFonts w:ascii="Arial" w:hAnsi="Arial" w:cs="Arial"/>
-          <w:sz w:val="24"/>
-          <w:szCs w:val="24"/>
-        </w:rPr>
-        <w:t xml:space="preserve"> sample grid</w:t>
-      </w:r>
-      <w:r>
-        <w:rPr>
-          <w:rFonts w:ascii="Arial" w:hAnsi="Arial" w:cs="Arial"/>
-          <w:sz w:val="24"/>
-          <w:szCs w:val="24"/>
-        </w:rPr>
-        <w:t xml:space="preserve"> graphics</w:t>
-      </w:r>
-      <w:r>
-        <w:rPr>
-          <w:rFonts w:ascii="Arial" w:hAnsi="Arial" w:cs="Arial"/>
-          <w:sz w:val="24"/>
-          <w:szCs w:val="24"/>
-        </w:rPr>
-        <w:t>, with labels for each bit number</w:t>
-      </w:r>
-      <w:r>
-        <w:rPr>
-          <w:rFonts w:ascii="Arial" w:hAnsi="Arial" w:cs="Arial"/>
-          <w:sz w:val="24"/>
-          <w:szCs w:val="24"/>
-        </w:rPr>
-        <w:t>*</w:t>
-      </w:r>
-    </w:p>
-    <w:p>
-      <w:pPr>
-        <w:rPr>
-          <w:rFonts w:ascii="Arial" w:hAnsi="Arial" w:cs="Arial"/>
-          <w:sz w:val="24"/>
-          <w:szCs w:val="24"/>
-        </w:rPr>
-      </w:pPr>
-      <w:r>
-        <w:rPr>
-          <w:rFonts w:ascii="Arial" w:hAnsi="Arial" w:cs="Arial"/>
-          <w:sz w:val="24"/>
-          <w:szCs w:val="24"/>
-        </w:rPr>
-        <w:t>It is important to distinguish that the neighbor pair cells do not have to exactly match the pairings shown in figure X/Y. For the turning rule, cells with double straight strands can be substituted in pairings that have single straight strands, and cells with a single strand that slants away from the new cell’s inputs can be substituted in pairings that have cells with no strands.</w:t>
-      </w:r>
-    </w:p>
-    <w:p>
-      <w:pPr>
-        <w:rPr>
-          <w:rFonts w:ascii="Arial" w:hAnsi="Arial" w:cs="Arial"/>
-          <w:sz w:val="24"/>
-          <w:szCs w:val="24"/>
-        </w:rPr>
-      </w:pPr>
-      <w:r>
-        <w:rPr>
-          <w:rFonts w:ascii="Arial" w:hAnsi="Arial" w:cs="Arial"/>
-          <w:sz w:val="24"/>
-          <w:szCs w:val="24"/>
-        </w:rPr>
-        <w:t>*graphic showing turning rule equivalent cells*</w:t>
-      </w:r>
-    </w:p>
-    <w:p>
-      <w:pPr>
-        <w:rPr>
-          <w:rFonts w:ascii="Arial" w:hAnsi="Arial" w:cs="Arial"/>
-          <w:sz w:val="24"/>
-          <w:szCs w:val="24"/>
-        </w:rPr>
-      </w:pPr>
-    </w:p>
-    <w:p>
-      <w:pPr>
-        <w:rPr>
-          <w:rFonts w:ascii="Arial" w:hAnsi="Arial" w:cs="Arial"/>
-          <w:sz w:val="24"/>
-          <w:szCs w:val="24"/>
-        </w:rPr>
-      </w:pPr>
-    </w:p>
-    <w:p>
-      <w:pPr>
-        <w:rPr>
-          <w:rFonts w:ascii="Arial" w:hAnsi="Arial" w:cs="Arial"/>
-          <w:sz w:val="24"/>
-          <w:szCs w:val="24"/>
-        </w:rPr>
-      </w:pPr>
-      <w:r>
-        <w:rPr>
-          <w:rFonts w:ascii="Arial" w:hAnsi="Arial" w:cs="Arial"/>
-          <w:sz w:val="24"/>
-          <w:szCs w:val="24"/>
-        </w:rPr>
-        <w:br w:type="page"/>
-      </w:r>
-    </w:p>
-    <w:p>
-      <w:pPr>
-        <w:rPr>
-          <w:rFonts w:ascii="Arial" w:hAnsi="Arial" w:cs="Arial"/>
-          <w:b/>
-          <w:bCs/>
-          <w:sz w:val="32"/>
-          <w:szCs w:val="32"/>
-        </w:rPr>
-      </w:pPr>
-    </w:p>
-    <w:p>
-      <w:pPr>
-        <w:spacing w:line="240" w:lineRule="auto"/>
-        <w:rPr>
-          <w:rFonts w:ascii="Arial" w:hAnsi="Arial" w:cs="Arial"/>
-          <w:b/>
-          <w:bCs/>
-          <w:sz w:val="32"/>
-          <w:szCs w:val="32"/>
-        </w:rPr>
-      </w:pPr>
-      <w:commentRangeStart w:id="0"/>
-      <w:commentRangeStart w:id="1"/>
-      <w:r>
-        <w:rPr>
-          <w:rFonts w:ascii="Arial" w:hAnsi="Arial" w:cs="Arial"/>
-          <w:b/>
-          <w:bCs/>
-          <w:sz w:val="32"/>
-          <w:szCs w:val="32"/>
-        </w:rPr>
-        <w:t>Representing Braids with Stranded Cellular Automata</w:t>
-      </w:r>
-      <w:commentRangeEnd w:id="0"/>
-      <w:r>
-        <w:rPr>
-          <w:rStyle w:val="CommentReference"/>
-        </w:rPr>
-        <w:commentReference w:id="0"/>
-      </w:r>
-      <w:commentRangeEnd w:id="1"/>
-      <w:r>
-        <w:rPr>
-          <w:rStyle w:val="CommentReference"/>
-        </w:rPr>
-        <w:commentReference w:id="1"/>
-      </w:r>
-    </w:p>
-    <w:p>
-      <w:pPr>
-        <w:spacing w:line="240" w:lineRule="auto"/>
-        <w:ind w:firstLine="720"/>
-        <w:rPr>
-          <w:rFonts w:ascii="Arial" w:hAnsi="Arial" w:cs="Arial"/>
-          <w:sz w:val="24"/>
-          <w:szCs w:val="24"/>
-        </w:rPr>
-      </w:pPr>
-      <w:r>
-        <w:rPr>
-          <w:rFonts w:ascii="Arial" w:hAnsi="Arial" w:cs="Arial"/>
-          <w:sz w:val="24"/>
-          <w:szCs w:val="24"/>
-        </w:rPr>
-        <w:t xml:space="preserve">We can use Stranded Cellular Automata to model various types of braids with different numbers of strands. Braids, unlike weaves, have finite width </w:t>
-      </w:r>
-      <w:r>
-        <w:rPr>
-          <w:rFonts w:ascii="Arial" w:hAnsi="Arial" w:cs="Arial"/>
-          <w:sz w:val="24"/>
-          <w:szCs w:val="24"/>
-        </w:rPr>
-        <w:t>because they</w:t>
-      </w:r>
-      <w:r>
-        <w:rPr>
-          <w:rFonts w:ascii="Arial" w:hAnsi="Arial" w:cs="Arial"/>
-          <w:sz w:val="24"/>
-          <w:szCs w:val="24"/>
-        </w:rPr>
-        <w:t xml:space="preserve"> reuse the same strands</w:t>
-      </w:r>
-      <w:r>
-        <w:rPr>
-          <w:rFonts w:ascii="Arial" w:hAnsi="Arial" w:cs="Arial"/>
-          <w:sz w:val="24"/>
-          <w:szCs w:val="24"/>
-        </w:rPr>
-        <w:t>. This means that there is no need to let the border cells “wrap around” as Hao Yang defined them in his work with</w:t>
-      </w:r>
-      <w:r>
-        <w:rPr>
-          <w:rFonts w:ascii="Arial" w:hAnsi="Arial" w:cs="Arial"/>
-          <w:sz w:val="24"/>
-          <w:szCs w:val="24"/>
-        </w:rPr>
-        <w:t xml:space="preserve"> weaves</w:t>
-      </w:r>
-      <w:r>
-        <w:rPr>
-          <w:rFonts w:ascii="Arial" w:hAnsi="Arial" w:cs="Arial"/>
-          <w:sz w:val="24"/>
-          <w:szCs w:val="24"/>
-        </w:rPr>
-        <w:t xml:space="preserve">. </w:t>
-      </w:r>
-      <w:r>
-        <w:rPr>
-          <w:rFonts w:ascii="Arial" w:hAnsi="Arial" w:cs="Arial"/>
-          <w:sz w:val="24"/>
-          <w:szCs w:val="24"/>
-        </w:rPr>
-        <w:t xml:space="preserve">In a similar vein, our turning rule for representing braids will not be fixed due to the nature of braids containing both slanted and upright parts. </w:t>
-      </w:r>
-    </w:p>
-    <w:p>
-      <w:pPr>
-        <w:spacing w:line="240" w:lineRule="auto"/>
-        <w:rPr>
-          <w:rFonts w:ascii="Arial" w:hAnsi="Arial" w:cs="Arial"/>
-          <w:sz w:val="24"/>
-          <w:szCs w:val="24"/>
-        </w:rPr>
-      </w:pPr>
-      <w:r>
-        <w:rPr>
-          <w:rFonts w:ascii="Arial" w:hAnsi="Arial" w:cs="Arial"/>
-          <w:sz w:val="24"/>
-          <w:szCs w:val="24"/>
-        </w:rPr>
-        <w:tab/>
-        <w:t xml:space="preserve">We started off by constructing physical models of the braids to analyze. We then transcribed the crossings and strands as their corresponding cell states in a Stranded Cellular Automata. </w:t>
-      </w:r>
-      <w:r>
-        <w:rPr>
-          <w:rFonts w:ascii="Arial" w:hAnsi="Arial" w:cs="Arial"/>
-          <w:sz w:val="24"/>
-          <w:szCs w:val="24"/>
-        </w:rPr>
-        <w:t xml:space="preserve">Upon checking the output of each neighbor pairing, we were able to derive an initial condition, turning rule, and crossing rule that generated a braid identical to the model. </w:t>
-      </w:r>
-    </w:p>
-    <w:p>
-      <w:pPr>
-        <w:spacing w:line="240" w:lineRule="auto"/>
-        <w:rPr>
-          <w:rFonts w:ascii="Arial" w:hAnsi="Arial" w:cs="Arial"/>
-          <w:sz w:val="24"/>
-          <w:szCs w:val="24"/>
-        </w:rPr>
-      </w:pPr>
-      <w:r>
-        <w:rPr>
-          <w:rFonts w:ascii="Arial" w:hAnsi="Arial" w:cs="Arial"/>
-          <w:sz w:val="24"/>
-          <w:szCs w:val="24"/>
-        </w:rPr>
-        <w:tab/>
+        <w:t>In the case of the Stranded Cellular Automata(SCA) created by Dr. Holden, each cell has 8 possible states and 2 neighbor cells</w:t>
+      </w:r>
+      <w:r>
+        <w:rPr>
+          <w:rFonts w:ascii="Arial" w:hAnsi="Arial" w:cs="Arial"/>
+          <w:sz w:val="24"/>
+          <w:szCs w:val="24"/>
+        </w:rPr>
+        <w:t xml:space="preserve"> that determine its state.</w:t>
       </w:r>
     </w:p>
     <w:p>
       <w:pPr>
         <w:keepNext/>
-        <w:spacing w:line="240" w:lineRule="auto"/>
-      </w:pPr>
-      <w:r>
-        <w:rPr>
-          <w:noProof/>
-        </w:rPr>
+      </w:pPr>
+      <w:r>
         <w:drawing>
-          <wp:inline distT="0" distB="0" distL="0" distR="0" wp14:anchorId="51AB777C" wp14:editId="64B17263">
-            <wp:extent cx="1440180" cy="4640579"/>
-            <wp:effectExtent l="0" t="0" r="7620" b="8255"/>
-            <wp:docPr id="4" name="Picture 4"/>
+          <wp:inline distT="0" distB="0" distL="0" distR="0" wp14:anchorId="3F5FD543" wp14:editId="5A855151">
+            <wp:extent cx="5515745" cy="1400370"/>
+            <wp:effectExtent l="0" t="0" r="8890" b="9525"/>
+            <wp:docPr id="7" name="Picture 7"/>
             <wp:cNvGraphicFramePr>
               <a:graphicFrameLocks xmlns:a="http://schemas.openxmlformats.org/drawingml/2006/main" noChangeAspect="1"/>
             </wp:cNvGraphicFramePr>
@@ -557,7 +103,7 @@
                     <pic:cNvPicPr/>
                   </pic:nvPicPr>
                   <pic:blipFill>
-                    <a:blip r:embed="rId9"/>
+                    <a:blip r:embed="rId5"/>
                     <a:stretch>
                       <a:fillRect/>
                     </a:stretch>
@@ -565,7 +111,7 @@
                   <pic:spPr>
                     <a:xfrm>
                       <a:off x="0" y="0"/>
-                      <a:ext cx="1473965" cy="4749443"/>
+                      <a:ext cx="5515745" cy="1400370"/>
                     </a:xfrm>
                     <a:prstGeom prst="rect">
                       <a:avLst/>
@@ -577,18 +123,72 @@
           </wp:inline>
         </w:drawing>
       </w:r>
-      <w:r>
-        <w:t xml:space="preserve">                </w:t>
-      </w:r>
-      <w:r>
-        <w:rPr>
-          <w:noProof/>
+    </w:p>
+    <w:p>
+      <w:pPr>
+        <w:pStyle w:val="Caption"/>
+        <w:rPr>
+          <w:rFonts w:ascii="Arial" w:hAnsi="Arial" w:cs="Arial"/>
+          <w:sz w:val="24"/>
+          <w:szCs w:val="24"/>
+        </w:rPr>
+      </w:pPr>
+      <w:r>
+        <w:t xml:space="preserve">Figure </w:t>
+      </w:r>
+      <w:fldSimple w:instr=" SEQ Figure \* ARABIC ">
+        <w:r>
+          <w:rPr>
+            <w:noProof/>
+          </w:rPr>
+          <w:t>1</w:t>
+        </w:r>
+      </w:fldSimple>
+      <w:r>
+        <w:t>: All 8 cell states, with an example neighbor pair generating a new cell. (Red cells are the neighbors, and the resulting generated cell is blue)</w:t>
+      </w:r>
+    </w:p>
+    <w:p>
+      <w:pPr>
+        <w:rPr>
+          <w:rFonts w:ascii="Arial" w:hAnsi="Arial" w:cs="Arial"/>
+          <w:sz w:val="24"/>
+          <w:szCs w:val="24"/>
+        </w:rPr>
+      </w:pPr>
+      <w:r>
+        <w:rPr>
+          <w:rFonts w:ascii="Arial" w:hAnsi="Arial" w:cs="Arial"/>
+          <w:sz w:val="24"/>
+          <w:szCs w:val="24"/>
+        </w:rPr>
+        <w:t>In order to distinguish the two types of crossings, we will refer to the crossing with the strand on top running like the slant in the letter Z as a “z-cross” and the opposite crossing with the strand on top running like the slant in the letter S as a “s-cross”</w:t>
+      </w:r>
+      <w:r>
+        <w:rPr>
+          <w:rFonts w:ascii="Arial" w:hAnsi="Arial" w:cs="Arial"/>
+          <w:sz w:val="24"/>
+          <w:szCs w:val="24"/>
+        </w:rPr>
+        <w:t>.</w:t>
+      </w:r>
+    </w:p>
+    <w:p>
+      <w:pPr>
+        <w:keepNext/>
+        <w:jc w:val="center"/>
+      </w:pPr>
+      <w:r>
+        <w:rPr>
+          <w:rFonts w:ascii="Arial" w:hAnsi="Arial" w:cs="Arial"/>
+          <w:sz w:val="24"/>
+          <w:szCs w:val="24"/>
         </w:rPr>
         <w:drawing>
-          <wp:inline distT="0" distB="0" distL="0" distR="0" wp14:anchorId="2310F9F8" wp14:editId="5078853D">
-            <wp:extent cx="1944775" cy="4585828"/>
-            <wp:effectExtent l="0" t="0" r="0" b="5715"/>
-            <wp:docPr id="1" name="Picture 1"/>
+          <wp:inline distT="0" distB="0" distL="0" distR="0" wp14:anchorId="2D574CEA" wp14:editId="449FEF92">
+            <wp:extent cx="3482036" cy="897432"/>
+            <wp:effectExtent l="0" t="0" r="4445" b="0"/>
+            <wp:docPr id="10" name="Picture 10"/>
             <wp:cNvGraphicFramePr>
               <a:graphicFrameLocks xmlns:a="http://schemas.openxmlformats.org/drawingml/2006/main" noChangeAspect="1"/>
             </wp:cNvGraphicFramePr>
@@ -600,7 +200,7 @@
                     <pic:cNvPicPr/>
                   </pic:nvPicPr>
                   <pic:blipFill>
-                    <a:blip r:embed="rId10"/>
+                    <a:blip r:embed="rId6"/>
                     <a:stretch>
                       <a:fillRect/>
                     </a:stretch>
@@ -608,7 +208,7 @@
                   <pic:spPr>
                     <a:xfrm>
                       <a:off x="0" y="0"/>
-                      <a:ext cx="1964497" cy="4632333"/>
+                      <a:ext cx="3650407" cy="940827"/>
                     </a:xfrm>
                     <a:prstGeom prst="rect">
                       <a:avLst/>
@@ -624,170 +224,202 @@
     <w:p>
       <w:pPr>
         <w:pStyle w:val="Caption"/>
-        <w:rPr>
-          <w:rFonts w:ascii="Arial" w:hAnsi="Arial" w:cs="Arial"/>
-          <w:sz w:val="22"/>
-          <w:szCs w:val="22"/>
-        </w:rPr>
-      </w:pPr>
-      <w:r>
-        <w:rPr>
-          <w:rFonts w:ascii="Arial" w:hAnsi="Arial" w:cs="Arial"/>
-          <w:sz w:val="22"/>
-          <w:szCs w:val="22"/>
-        </w:rPr>
+        <w:jc w:val="center"/>
+        <w:rPr>
+          <w:rFonts w:ascii="Arial" w:hAnsi="Arial" w:cs="Arial"/>
+          <w:sz w:val="24"/>
+          <w:szCs w:val="24"/>
+        </w:rPr>
+      </w:pPr>
+      <w:r>
         <w:t xml:space="preserve">Figure </w:t>
       </w:r>
-      <w:r>
-        <w:rPr>
-          <w:rFonts w:ascii="Arial" w:hAnsi="Arial" w:cs="Arial"/>
-          <w:sz w:val="22"/>
-          <w:szCs w:val="22"/>
-        </w:rPr>
-        <w:fldChar w:fldCharType="begin"/>
-      </w:r>
-      <w:r>
-        <w:rPr>
-          <w:rFonts w:ascii="Arial" w:hAnsi="Arial" w:cs="Arial"/>
-          <w:sz w:val="22"/>
-          <w:szCs w:val="22"/>
-        </w:rPr>
-        <w:instrText xml:space="preserve"> SEQ Figure \* ARABIC </w:instrText>
-      </w:r>
-      <w:r>
-        <w:rPr>
-          <w:rFonts w:ascii="Arial" w:hAnsi="Arial" w:cs="Arial"/>
-          <w:sz w:val="22"/>
-          <w:szCs w:val="22"/>
-        </w:rPr>
-        <w:fldChar w:fldCharType="separate"/>
-      </w:r>
-      <w:r>
-        <w:rPr>
-          <w:rFonts w:ascii="Arial" w:hAnsi="Arial" w:cs="Arial"/>
-          <w:noProof/>
-          <w:sz w:val="22"/>
-          <w:szCs w:val="22"/>
-        </w:rPr>
-        <w:t>1</w:t>
-      </w:r>
-      <w:r>
-        <w:rPr>
-          <w:rFonts w:ascii="Arial" w:hAnsi="Arial" w:cs="Arial"/>
-          <w:sz w:val="22"/>
-          <w:szCs w:val="22"/>
-        </w:rPr>
-        <w:fldChar w:fldCharType="end"/>
-      </w:r>
-      <w:r>
-        <w:rPr>
-          <w:rFonts w:ascii="Arial" w:hAnsi="Arial" w:cs="Arial"/>
-          <w:sz w:val="22"/>
-          <w:szCs w:val="22"/>
-        </w:rPr>
-        <w:t>: 3-Strand Braid</w:t>
-      </w:r>
-      <w:r>
-        <w:rPr>
-          <w:rFonts w:ascii="Arial" w:hAnsi="Arial" w:cs="Arial"/>
-          <w:sz w:val="22"/>
-          <w:szCs w:val="22"/>
-        </w:rPr>
-        <w:t xml:space="preserve"> and its SCA counterpart (Turning Rule 68, Crossing Rule 32)</w:t>
-      </w:r>
-    </w:p>
-    <w:p>
-      <w:pPr>
-        <w:rPr>
-          <w:rFonts w:ascii="Arial" w:hAnsi="Arial" w:cs="Arial"/>
-        </w:rPr>
-      </w:pPr>
-      <w:r>
-        <w:rPr>
-          <w:rFonts w:ascii="Arial" w:hAnsi="Arial" w:cs="Arial"/>
+      <w:fldSimple w:instr=" SEQ Figure \* ARABIC ">
+        <w:r>
+          <w:rPr>
+            <w:noProof/>
+          </w:rPr>
+          <w:t>2</w:t>
+        </w:r>
+      </w:fldSimple>
+      <w:r>
+        <w:t>: The letter S next to a s-cross, and the letter Z next to a z-cross. The relevant sections of each are highlighted.</w:t>
+      </w:r>
+    </w:p>
+    <w:p>
+      <w:pPr>
+        <w:ind w:firstLine="720"/>
+        <w:rPr>
+          <w:rFonts w:ascii="Arial" w:hAnsi="Arial" w:cs="Arial"/>
+          <w:sz w:val="24"/>
+          <w:szCs w:val="24"/>
+        </w:rPr>
+      </w:pPr>
+      <w:r>
+        <w:rPr>
+          <w:rFonts w:ascii="Arial" w:hAnsi="Arial" w:cs="Arial"/>
+          <w:sz w:val="24"/>
+          <w:szCs w:val="24"/>
+        </w:rPr>
+        <w:t>The calculation of each cell’s state based on its neighbor pair is split into two different rules: the “</w:t>
+      </w:r>
+      <w:r>
+        <w:rPr>
+          <w:rFonts w:ascii="Arial" w:hAnsi="Arial" w:cs="Arial"/>
+          <w:sz w:val="24"/>
+          <w:szCs w:val="24"/>
+        </w:rPr>
+        <w:t>t</w:t>
+      </w:r>
+      <w:r>
+        <w:rPr>
+          <w:rFonts w:ascii="Arial" w:hAnsi="Arial" w:cs="Arial"/>
+          <w:sz w:val="24"/>
+          <w:szCs w:val="24"/>
+        </w:rPr>
+        <w:t xml:space="preserve">urning </w:t>
+      </w:r>
+      <w:r>
+        <w:rPr>
+          <w:rFonts w:ascii="Arial" w:hAnsi="Arial" w:cs="Arial"/>
+          <w:sz w:val="24"/>
+          <w:szCs w:val="24"/>
+        </w:rPr>
+        <w:t>r</w:t>
+      </w:r>
+      <w:r>
+        <w:rPr>
+          <w:rFonts w:ascii="Arial" w:hAnsi="Arial" w:cs="Arial"/>
+          <w:sz w:val="24"/>
+          <w:szCs w:val="24"/>
+        </w:rPr>
+        <w:t>ule”, which governs whether or not strands will slant/cross, and the “</w:t>
+      </w:r>
+      <w:r>
+        <w:rPr>
+          <w:rFonts w:ascii="Arial" w:hAnsi="Arial" w:cs="Arial"/>
+          <w:sz w:val="24"/>
+          <w:szCs w:val="24"/>
+        </w:rPr>
+        <w:t>c</w:t>
+      </w:r>
+      <w:r>
+        <w:rPr>
+          <w:rFonts w:ascii="Arial" w:hAnsi="Arial" w:cs="Arial"/>
+          <w:sz w:val="24"/>
+          <w:szCs w:val="24"/>
+        </w:rPr>
+        <w:t xml:space="preserve">rossing </w:t>
+      </w:r>
+      <w:r>
+        <w:rPr>
+          <w:rFonts w:ascii="Arial" w:hAnsi="Arial" w:cs="Arial"/>
+          <w:sz w:val="24"/>
+          <w:szCs w:val="24"/>
+        </w:rPr>
+        <w:t>r</w:t>
+      </w:r>
+      <w:r>
+        <w:rPr>
+          <w:rFonts w:ascii="Arial" w:hAnsi="Arial" w:cs="Arial"/>
+          <w:sz w:val="24"/>
+          <w:szCs w:val="24"/>
+        </w:rPr>
+        <w:t>ule”, which dictates which strand goes over the other in the case of a cross.</w:t>
+      </w:r>
+      <w:r>
+        <w:rPr>
+          <w:rFonts w:ascii="Arial" w:hAnsi="Arial" w:cs="Arial"/>
+          <w:sz w:val="24"/>
+          <w:szCs w:val="24"/>
+        </w:rPr>
+        <w:t xml:space="preserve"> Instead of covering every single case, each rule deals with a more general set of cases, where multiple cells are equivalent to each other given they exhibit the same features. The turning rule cases include straight, slanted, and absent cells, and the crossing rule cases include z-cross, s-cross, and no cross cells. </w:t>
+      </w:r>
+    </w:p>
+    <w:p>
+      <w:pPr>
+        <w:ind w:firstLine="720"/>
+        <w:rPr>
+          <w:rFonts w:ascii="Arial" w:hAnsi="Arial" w:cs="Arial"/>
+          <w:sz w:val="24"/>
+          <w:szCs w:val="24"/>
+        </w:rPr>
+      </w:pPr>
+    </w:p>
+    <w:p>
+      <w:pPr>
+        <w:ind w:firstLine="720"/>
+        <w:rPr>
+          <w:rFonts w:ascii="Arial" w:hAnsi="Arial" w:cs="Arial"/>
+          <w:sz w:val="24"/>
+          <w:szCs w:val="24"/>
+        </w:rPr>
+      </w:pPr>
+      <w:r>
+        <w:rPr>
+          <w:rFonts w:ascii="Arial" w:hAnsi="Arial" w:cs="Arial"/>
+          <w:sz w:val="24"/>
+          <w:szCs w:val="24"/>
+        </w:rPr>
+        <w:t xml:space="preserve"> </w:t>
+      </w:r>
+      <w:r>
+        <w:rPr>
+          <w:rFonts w:ascii="Arial" w:hAnsi="Arial" w:cs="Arial"/>
+          <w:sz w:val="24"/>
+          <w:szCs w:val="24"/>
+        </w:rPr>
+        <w:t>Since each of these bits is labeled 0-8, it is possible to write out each rule in decimal notation.</w:t>
+      </w:r>
+      <w:r>
+        <w:rPr>
+          <w:rFonts w:ascii="Arial" w:hAnsi="Arial" w:cs="Arial"/>
+          <w:sz w:val="24"/>
+          <w:szCs w:val="24"/>
+        </w:rPr>
+        <w:t xml:space="preserve"> </w:t>
+      </w:r>
+      <w:r>
+        <w:rPr>
+          <w:rFonts w:ascii="Arial" w:hAnsi="Arial" w:cs="Arial"/>
+          <w:sz w:val="24"/>
+          <w:szCs w:val="24"/>
+        </w:rPr>
+        <w:t>For example, i</w:t>
+      </w:r>
+      <w:commentRangeStart w:id="1"/>
+      <w:r>
+        <w:rPr>
+          <w:rFonts w:ascii="Arial" w:hAnsi="Arial" w:cs="Arial"/>
+          <w:sz w:val="24"/>
+          <w:szCs w:val="24"/>
+        </w:rPr>
+        <w:t>nstead of writing turning rule 101000100, it is more concise to write turning rule 324 (the equivalent base 10 number)</w:t>
+      </w:r>
+      <w:commentRangeEnd w:id="1"/>
+      <w:r>
+        <w:rPr>
+          <w:rStyle w:val="CommentReference"/>
+        </w:rPr>
+        <w:commentReference w:id="1"/>
+      </w:r>
+    </w:p>
+    <w:p>
+      <w:pPr>
+        <w:keepNext/>
+      </w:pPr>
+      <w:r>
+        <w:rPr>
+          <w:rFonts w:ascii="Arial" w:hAnsi="Arial" w:cs="Arial"/>
+          <w:sz w:val="24"/>
+          <w:szCs w:val="24"/>
         </w:rPr>
         <w:lastRenderedPageBreak/>
-        <w:tab/>
-      </w:r>
-    </w:p>
-    <w:p>
-      <w:pPr>
-        <w:rPr>
-          <w:rFonts w:ascii="Arial" w:hAnsi="Arial" w:cs="Arial"/>
-        </w:rPr>
-      </w:pPr>
-    </w:p>
-    <w:p>
-      <w:pPr>
-        <w:rPr>
-          <w:rFonts w:ascii="Arial" w:hAnsi="Arial" w:cs="Arial"/>
-          <w:sz w:val="24"/>
-          <w:szCs w:val="24"/>
-        </w:rPr>
-      </w:pPr>
-      <w:r>
-        <w:rPr>
-          <w:rFonts w:ascii="Arial" w:hAnsi="Arial" w:cs="Arial"/>
-          <w:sz w:val="24"/>
-          <w:szCs w:val="24"/>
-        </w:rPr>
-        <w:t>After analyzing the simple 3-strand braid</w:t>
-      </w:r>
-      <w:r>
-        <w:rPr>
-          <w:rFonts w:ascii="Arial" w:hAnsi="Arial" w:cs="Arial"/>
-          <w:sz w:val="24"/>
-          <w:szCs w:val="24"/>
-        </w:rPr>
-        <w:t xml:space="preserve"> and finding no issues with converting it into an SCA</w:t>
-      </w:r>
-      <w:r>
-        <w:rPr>
-          <w:rFonts w:ascii="Arial" w:hAnsi="Arial" w:cs="Arial"/>
-          <w:sz w:val="24"/>
-          <w:szCs w:val="24"/>
-        </w:rPr>
-        <w:t>, we decided to add another strand to add to the complexity. We found two 4-strand braids</w:t>
-      </w:r>
-      <w:r>
-        <w:rPr>
-          <w:rFonts w:ascii="Arial" w:hAnsi="Arial" w:cs="Arial"/>
-          <w:sz w:val="24"/>
-          <w:szCs w:val="24"/>
-        </w:rPr>
-        <w:t xml:space="preserve"> that were</w:t>
-      </w:r>
-      <w:r>
-        <w:rPr>
-          <w:rFonts w:ascii="Arial" w:hAnsi="Arial" w:cs="Arial"/>
-          <w:sz w:val="24"/>
-          <w:szCs w:val="24"/>
-        </w:rPr>
-        <w:t xml:space="preserve"> representable</w:t>
-      </w:r>
-      <w:r>
-        <w:rPr>
-          <w:rFonts w:ascii="Arial" w:hAnsi="Arial" w:cs="Arial"/>
-          <w:sz w:val="24"/>
-          <w:szCs w:val="24"/>
-        </w:rPr>
-        <w:t xml:space="preserve"> by SCA, a “flat” and “square” pair of braids that both used the same turning rule but different crossing rules. </w:t>
-      </w:r>
-    </w:p>
-    <w:p>
-      <w:pPr>
-        <w:keepNext/>
-      </w:pPr>
-      <w:r>
-        <w:rPr>
-          <w:rFonts w:ascii="Arial" w:hAnsi="Arial" w:cs="Arial"/>
-          <w:noProof/>
-        </w:rPr>
         <w:drawing>
-          <wp:inline distT="0" distB="0" distL="0" distR="0" wp14:anchorId="0141E27D" wp14:editId="7C7470FB">
-            <wp:extent cx="885142" cy="4270248"/>
+          <wp:inline distT="0" distB="0" distL="0" distR="0" wp14:anchorId="20C9EC61" wp14:editId="1ABC51FD">
+            <wp:extent cx="3726878" cy="3620168"/>
             <wp:effectExtent l="0" t="0" r="0" b="0"/>
-            <wp:docPr id="8" name="Picture 8"/>
+            <wp:docPr id="11" name="Picture 11"/>
             <wp:cNvGraphicFramePr>
               <a:graphicFrameLocks xmlns:a="http://schemas.openxmlformats.org/drawingml/2006/main" noChangeAspect="1"/>
             </wp:cNvGraphicFramePr>
@@ -798,27 +430,20 @@
                     <pic:cNvPr id="1" name=""/>
                     <pic:cNvPicPr/>
                   </pic:nvPicPr>
-                  <pic:blipFill rotWithShape="1">
+                  <pic:blipFill>
                     <a:blip r:embed="rId11"/>
-                    <a:srcRect l="20698" r="14757"/>
-                    <a:stretch/>
+                    <a:stretch>
+                      <a:fillRect/>
+                    </a:stretch>
                   </pic:blipFill>
-                  <pic:spPr bwMode="auto">
+                  <pic:spPr>
                     <a:xfrm>
                       <a:off x="0" y="0"/>
-                      <a:ext cx="885142" cy="4270248"/>
+                      <a:ext cx="3798419" cy="3689661"/>
                     </a:xfrm>
                     <a:prstGeom prst="rect">
                       <a:avLst/>
                     </a:prstGeom>
-                    <a:ln>
-                      <a:noFill/>
-                    </a:ln>
-                    <a:extLst>
-                      <a:ext uri="{53640926-AAD7-44D8-BBD7-CCE9431645EC}">
-                        <a14:shadowObscured xmlns:a14="http://schemas.microsoft.com/office/drawing/2010/main"/>
-                      </a:ext>
-                    </a:extLst>
                   </pic:spPr>
                 </pic:pic>
               </a:graphicData>
@@ -826,21 +451,53 @@
           </wp:inline>
         </w:drawing>
       </w:r>
-      <w:r>
-        <w:t xml:space="preserve">      </w:t>
-      </w:r>
-      <w:r>
-        <w:t xml:space="preserve">  </w:t>
-      </w:r>
-      <w:r>
-        <w:rPr>
-          <w:noProof/>
-        </w:rPr>
+    </w:p>
+    <w:p>
+      <w:pPr>
+        <w:pStyle w:val="Caption"/>
+      </w:pPr>
+      <w:r>
+        <w:t xml:space="preserve">Figure </w:t>
+      </w:r>
+      <w:fldSimple w:instr=" SEQ Figure \* ARABIC ">
+        <w:r>
+          <w:rPr>
+            <w:noProof/>
+          </w:rPr>
+          <w:t>3</w:t>
+        </w:r>
+      </w:fldSimple>
+      <w:r>
+        <w:t xml:space="preserve">: Turning Rule 324 (Binary </w:t>
+      </w:r>
+      <w:commentRangeStart w:id="2"/>
+      <w:r>
+        <w:t>101000100</w:t>
+      </w:r>
+      <w:commentRangeEnd w:id="2"/>
+      <w:r>
+        <w:rPr>
+          <w:rStyle w:val="CommentReference"/>
+          <w:i w:val="0"/>
+          <w:iCs w:val="0"/>
+          <w:color w:val="auto"/>
+        </w:rPr>
+        <w:commentReference w:id="2"/>
+      </w:r>
+      <w:r>
+        <w:t>)</w:t>
+      </w:r>
+    </w:p>
+    <w:p>
+      <w:pPr>
+        <w:keepNext/>
+      </w:pPr>
+      <w:r>
         <w:drawing>
-          <wp:inline distT="0" distB="0" distL="0" distR="0" wp14:anchorId="7A92B8EC" wp14:editId="6E42130C">
-            <wp:extent cx="1616529" cy="4273841"/>
-            <wp:effectExtent l="0" t="0" r="3175" b="0"/>
-            <wp:docPr id="16" name="Picture 16"/>
+          <wp:inline distT="0" distB="0" distL="0" distR="0" wp14:anchorId="374E0D3D" wp14:editId="2C4E271E">
+            <wp:extent cx="3663648" cy="3550920"/>
+            <wp:effectExtent l="0" t="0" r="0" b="0"/>
+            <wp:docPr id="12" name="Picture 12"/>
             <wp:cNvGraphicFramePr>
               <a:graphicFrameLocks xmlns:a="http://schemas.openxmlformats.org/drawingml/2006/main" noChangeAspect="1"/>
             </wp:cNvGraphicFramePr>
@@ -860,7 +517,7 @@
                   <pic:spPr>
                     <a:xfrm>
                       <a:off x="0" y="0"/>
-                      <a:ext cx="1656247" cy="4378849"/>
+                      <a:ext cx="3679950" cy="3566721"/>
                     </a:xfrm>
                     <a:prstGeom prst="rect">
                       <a:avLst/>
@@ -872,24 +529,211 @@
           </wp:inline>
         </w:drawing>
       </w:r>
-      <w:r>
-        <w:t xml:space="preserve"> </w:t>
-      </w:r>
-      <w:r>
-        <w:t xml:space="preserve">               </w:t>
-      </w:r>
-      <w:r>
-        <w:t xml:space="preserve">  </w:t>
-      </w:r>
+    </w:p>
+    <w:p>
+      <w:pPr>
+        <w:pStyle w:val="Caption"/>
+      </w:pPr>
+      <w:r>
+        <w:t xml:space="preserve">Figure </w:t>
+      </w:r>
+      <w:fldSimple w:instr=" SEQ Figure \* ARABIC ">
+        <w:r>
+          <w:rPr>
+            <w:noProof/>
+          </w:rPr>
+          <w:t>4</w:t>
+        </w:r>
+      </w:fldSimple>
+      <w:r>
+        <w:t>: Crossing Rule 140 (Binary 010001100)</w:t>
+      </w:r>
+      <w:r>
+        <w:tab/>
+      </w:r>
+    </w:p>
+    <w:p>
+      <w:pPr>
+        <w:rPr>
+          <w:rFonts w:ascii="Arial" w:hAnsi="Arial" w:cs="Arial"/>
+          <w:sz w:val="24"/>
+          <w:szCs w:val="24"/>
+        </w:rPr>
+      </w:pPr>
+      <w:r>
+        <w:rPr>
+          <w:rFonts w:ascii="Arial" w:hAnsi="Arial" w:cs="Arial"/>
+          <w:sz w:val="24"/>
+          <w:szCs w:val="24"/>
+        </w:rPr>
+        <w:br w:type="page"/>
+      </w:r>
+    </w:p>
+    <w:p>
+      <w:pPr>
+        <w:spacing w:line="240" w:lineRule="auto"/>
+        <w:rPr>
+          <w:rFonts w:ascii="Arial" w:hAnsi="Arial" w:cs="Arial"/>
+          <w:b/>
+          <w:bCs/>
+          <w:sz w:val="32"/>
+          <w:szCs w:val="32"/>
+        </w:rPr>
+      </w:pPr>
+      <w:commentRangeStart w:id="3"/>
+      <w:commentRangeStart w:id="4"/>
+      <w:r>
+        <w:rPr>
+          <w:rFonts w:ascii="Arial" w:hAnsi="Arial" w:cs="Arial"/>
+          <w:b/>
+          <w:bCs/>
+          <w:sz w:val="32"/>
+          <w:szCs w:val="32"/>
+        </w:rPr>
+        <w:lastRenderedPageBreak/>
+        <w:t>Representing Braids with Stranded Cellular Automata</w:t>
+      </w:r>
+      <w:commentRangeEnd w:id="3"/>
+      <w:r>
+        <w:rPr>
+          <w:rStyle w:val="CommentReference"/>
+        </w:rPr>
+        <w:commentReference w:id="3"/>
+      </w:r>
+      <w:commentRangeEnd w:id="4"/>
+      <w:r>
+        <w:rPr>
+          <w:rStyle w:val="CommentReference"/>
+        </w:rPr>
+        <w:commentReference w:id="4"/>
+      </w:r>
+    </w:p>
+    <w:p>
+      <w:pPr>
+        <w:spacing w:line="240" w:lineRule="auto"/>
+        <w:ind w:firstLine="720"/>
+        <w:rPr>
+          <w:rFonts w:ascii="Arial" w:hAnsi="Arial" w:cs="Arial"/>
+          <w:sz w:val="24"/>
+          <w:szCs w:val="24"/>
+        </w:rPr>
+      </w:pPr>
+      <w:r>
+        <w:rPr>
+          <w:rFonts w:ascii="Arial" w:hAnsi="Arial" w:cs="Arial"/>
+          <w:sz w:val="24"/>
+          <w:szCs w:val="24"/>
+        </w:rPr>
+        <w:t xml:space="preserve">We can use Stranded Cellular Automata to model various types of braids with different numbers of strands. Braids, unlike weaves, have finite width </w:t>
+      </w:r>
+      <w:r>
+        <w:rPr>
+          <w:rFonts w:ascii="Arial" w:hAnsi="Arial" w:cs="Arial"/>
+          <w:sz w:val="24"/>
+          <w:szCs w:val="24"/>
+        </w:rPr>
+        <w:t>because they</w:t>
+      </w:r>
+      <w:r>
+        <w:rPr>
+          <w:rFonts w:ascii="Arial" w:hAnsi="Arial" w:cs="Arial"/>
+          <w:sz w:val="24"/>
+          <w:szCs w:val="24"/>
+        </w:rPr>
+        <w:t xml:space="preserve"> reuse the same strands</w:t>
+      </w:r>
+      <w:r>
+        <w:rPr>
+          <w:rFonts w:ascii="Arial" w:hAnsi="Arial" w:cs="Arial"/>
+          <w:sz w:val="24"/>
+          <w:szCs w:val="24"/>
+        </w:rPr>
+        <w:t>. This means that there is no need to let the border cells “wrap around” as Hao Yang defined them in his work with</w:t>
+      </w:r>
+      <w:r>
+        <w:rPr>
+          <w:rFonts w:ascii="Arial" w:hAnsi="Arial" w:cs="Arial"/>
+          <w:sz w:val="24"/>
+          <w:szCs w:val="24"/>
+        </w:rPr>
+        <w:t xml:space="preserve"> weaves</w:t>
+      </w:r>
+      <w:r>
+        <w:rPr>
+          <w:rFonts w:ascii="Arial" w:hAnsi="Arial" w:cs="Arial"/>
+          <w:sz w:val="24"/>
+          <w:szCs w:val="24"/>
+        </w:rPr>
+        <w:t xml:space="preserve">. </w:t>
+      </w:r>
+      <w:r>
+        <w:rPr>
+          <w:rFonts w:ascii="Arial" w:hAnsi="Arial" w:cs="Arial"/>
+          <w:sz w:val="24"/>
+          <w:szCs w:val="24"/>
+        </w:rPr>
+        <w:t xml:space="preserve">In a similar vein, our turning rule for representing braids will not be fixed due to the nature of braids containing both slanted and upright parts. </w:t>
+      </w:r>
+    </w:p>
+    <w:p>
+      <w:pPr>
+        <w:spacing w:line="240" w:lineRule="auto"/>
+        <w:rPr>
+          <w:rFonts w:ascii="Arial" w:hAnsi="Arial" w:cs="Arial"/>
+          <w:sz w:val="24"/>
+          <w:szCs w:val="24"/>
+        </w:rPr>
+      </w:pPr>
+      <w:r>
+        <w:rPr>
+          <w:rFonts w:ascii="Arial" w:hAnsi="Arial" w:cs="Arial"/>
+          <w:sz w:val="24"/>
+          <w:szCs w:val="24"/>
+        </w:rPr>
+        <w:tab/>
+        <w:t xml:space="preserve">We started off by constructing physical models of the braids to analyze. We then transcribed the crossings and strands as their corresponding cell states in a Stranded Cellular Automata. </w:t>
+      </w:r>
+      <w:r>
+        <w:rPr>
+          <w:rFonts w:ascii="Arial" w:hAnsi="Arial" w:cs="Arial"/>
+          <w:sz w:val="24"/>
+          <w:szCs w:val="24"/>
+        </w:rPr>
+        <w:t xml:space="preserve">Upon checking the output of each neighbor pairing, we were able to derive an initial condition, turning rule, and crossing rule that generated a braid identical to the model. </w:t>
+      </w:r>
+    </w:p>
+    <w:p>
+      <w:pPr>
+        <w:spacing w:line="240" w:lineRule="auto"/>
+        <w:rPr>
+          <w:rFonts w:ascii="Arial" w:hAnsi="Arial" w:cs="Arial"/>
+          <w:sz w:val="24"/>
+          <w:szCs w:val="24"/>
+        </w:rPr>
+      </w:pPr>
+      <w:r>
+        <w:rPr>
+          <w:rFonts w:ascii="Arial" w:hAnsi="Arial" w:cs="Arial"/>
+          <w:sz w:val="24"/>
+          <w:szCs w:val="24"/>
+        </w:rPr>
+        <w:tab/>
+      </w:r>
+    </w:p>
+    <w:p>
+      <w:pPr>
+        <w:keepNext/>
+        <w:spacing w:line="240" w:lineRule="auto"/>
+      </w:pPr>
       <w:r>
         <w:rPr>
           <w:noProof/>
         </w:rPr>
         <w:drawing>
-          <wp:inline distT="0" distB="0" distL="0" distR="0" wp14:anchorId="16729A50" wp14:editId="6B13B69C">
-            <wp:extent cx="796871" cy="4270248"/>
-            <wp:effectExtent l="0" t="0" r="3810" b="0"/>
-            <wp:docPr id="13" name="Picture 13"/>
+          <wp:inline distT="0" distB="0" distL="0" distR="0" wp14:anchorId="51AB777C" wp14:editId="64B17263">
+            <wp:extent cx="1440180" cy="4640579"/>
+            <wp:effectExtent l="0" t="0" r="7620" b="8255"/>
+            <wp:docPr id="4" name="Picture 4"/>
             <wp:cNvGraphicFramePr>
               <a:graphicFrameLocks xmlns:a="http://schemas.openxmlformats.org/drawingml/2006/main" noChangeAspect="1"/>
             </wp:cNvGraphicFramePr>
@@ -900,27 +744,20 @@
                     <pic:cNvPr id="1" name=""/>
                     <pic:cNvPicPr/>
                   </pic:nvPicPr>
-                  <pic:blipFill rotWithShape="1">
+                  <pic:blipFill>
                     <a:blip r:embed="rId13"/>
-                    <a:srcRect l="18083" r="15259"/>
-                    <a:stretch/>
+                    <a:stretch>
+                      <a:fillRect/>
+                    </a:stretch>
                   </pic:blipFill>
-                  <pic:spPr bwMode="auto">
+                  <pic:spPr>
                     <a:xfrm>
                       <a:off x="0" y="0"/>
-                      <a:ext cx="796871" cy="4270248"/>
+                      <a:ext cx="1473965" cy="4749443"/>
                     </a:xfrm>
                     <a:prstGeom prst="rect">
                       <a:avLst/>
                     </a:prstGeom>
-                    <a:ln>
-                      <a:noFill/>
-                    </a:ln>
-                    <a:extLst>
-                      <a:ext uri="{53640926-AAD7-44D8-BBD7-CCE9431645EC}">
-                        <a14:shadowObscured xmlns:a14="http://schemas.microsoft.com/office/drawing/2010/main"/>
-                      </a:ext>
-                    </a:extLst>
                   </pic:spPr>
                 </pic:pic>
               </a:graphicData>
@@ -929,17 +766,17 @@
         </w:drawing>
       </w:r>
       <w:r>
-        <w:t xml:space="preserve">      </w:t>
+        <w:t xml:space="preserve">                </w:t>
       </w:r>
       <w:r>
         <w:rPr>
           <w:noProof/>
         </w:rPr>
         <w:drawing>
-          <wp:inline distT="0" distB="0" distL="0" distR="0" wp14:anchorId="56B79235" wp14:editId="0A6A779D">
-            <wp:extent cx="1616529" cy="4273838"/>
-            <wp:effectExtent l="0" t="0" r="3175" b="0"/>
-            <wp:docPr id="19" name="Picture 19"/>
+          <wp:inline distT="0" distB="0" distL="0" distR="0" wp14:anchorId="2310F9F8" wp14:editId="5078853D">
+            <wp:extent cx="1944775" cy="4585828"/>
+            <wp:effectExtent l="0" t="0" r="0" b="5715"/>
+            <wp:docPr id="1" name="Picture 1"/>
             <wp:cNvGraphicFramePr>
               <a:graphicFrameLocks xmlns:a="http://schemas.openxmlformats.org/drawingml/2006/main" noChangeAspect="1"/>
             </wp:cNvGraphicFramePr>
@@ -959,7 +796,7 @@
                   <pic:spPr>
                     <a:xfrm>
                       <a:off x="0" y="0"/>
-                      <a:ext cx="1640889" cy="4338241"/>
+                      <a:ext cx="1964497" cy="4632333"/>
                     </a:xfrm>
                     <a:prstGeom prst="rect">
                       <a:avLst/>
@@ -977,15 +814,468 @@
         <w:pStyle w:val="Caption"/>
         <w:rPr>
           <w:rFonts w:ascii="Arial" w:hAnsi="Arial" w:cs="Arial"/>
-        </w:rPr>
-      </w:pPr>
-      <w:r>
-        <w:rPr>
-          <w:rFonts w:ascii="Arial" w:hAnsi="Arial" w:cs="Arial"/>
-        </w:rPr>
-        <w:t>Figure 2: Flat 4-Strand Braid with SCA counterpart                    Figure 3: Square 4-Strand Braid with SCA counterpart</w:t>
-      </w:r>
-    </w:p>
+          <w:sz w:val="22"/>
+          <w:szCs w:val="22"/>
+        </w:rPr>
+      </w:pPr>
+      <w:r>
+        <w:rPr>
+          <w:rFonts w:ascii="Arial" w:hAnsi="Arial" w:cs="Arial"/>
+          <w:sz w:val="22"/>
+          <w:szCs w:val="22"/>
+        </w:rPr>
+        <w:t xml:space="preserve">Figure </w:t>
+      </w:r>
+      <w:r>
+        <w:rPr>
+          <w:rFonts w:ascii="Arial" w:hAnsi="Arial" w:cs="Arial"/>
+          <w:sz w:val="22"/>
+          <w:szCs w:val="22"/>
+        </w:rPr>
+        <w:fldChar w:fldCharType="begin"/>
+      </w:r>
+      <w:r>
+        <w:rPr>
+          <w:rFonts w:ascii="Arial" w:hAnsi="Arial" w:cs="Arial"/>
+          <w:sz w:val="22"/>
+          <w:szCs w:val="22"/>
+        </w:rPr>
+        <w:instrText xml:space="preserve"> SEQ Figure \* ARABIC </w:instrText>
+      </w:r>
+      <w:r>
+        <w:rPr>
+          <w:rFonts w:ascii="Arial" w:hAnsi="Arial" w:cs="Arial"/>
+          <w:sz w:val="22"/>
+          <w:szCs w:val="22"/>
+        </w:rPr>
+        <w:fldChar w:fldCharType="separate"/>
+      </w:r>
+      <w:r>
+        <w:rPr>
+          <w:rFonts w:ascii="Arial" w:hAnsi="Arial" w:cs="Arial"/>
+          <w:noProof/>
+          <w:sz w:val="22"/>
+          <w:szCs w:val="22"/>
+        </w:rPr>
+        <w:t>5</w:t>
+      </w:r>
+      <w:r>
+        <w:rPr>
+          <w:rFonts w:ascii="Arial" w:hAnsi="Arial" w:cs="Arial"/>
+          <w:sz w:val="22"/>
+          <w:szCs w:val="22"/>
+        </w:rPr>
+        <w:fldChar w:fldCharType="end"/>
+      </w:r>
+      <w:r>
+        <w:rPr>
+          <w:rFonts w:ascii="Arial" w:hAnsi="Arial" w:cs="Arial"/>
+          <w:sz w:val="22"/>
+          <w:szCs w:val="22"/>
+        </w:rPr>
+        <w:t>: 3-Strand Braid</w:t>
+      </w:r>
+      <w:r>
+        <w:rPr>
+          <w:rFonts w:ascii="Arial" w:hAnsi="Arial" w:cs="Arial"/>
+          <w:sz w:val="22"/>
+          <w:szCs w:val="22"/>
+        </w:rPr>
+        <w:t xml:space="preserve"> and its SCA counterpart (Turning Rule 68, Crossing Rule 32)</w:t>
+      </w:r>
+    </w:p>
+    <w:p>
+      <w:pPr>
+        <w:rPr>
+          <w:rFonts w:ascii="Arial" w:hAnsi="Arial" w:cs="Arial"/>
+        </w:rPr>
+      </w:pPr>
+      <w:r>
+        <w:rPr>
+          <w:rFonts w:ascii="Arial" w:hAnsi="Arial" w:cs="Arial"/>
+        </w:rPr>
+        <w:tab/>
+      </w:r>
+    </w:p>
+    <w:p>
+      <w:pPr>
+        <w:rPr>
+          <w:rFonts w:ascii="Arial" w:hAnsi="Arial" w:cs="Arial"/>
+        </w:rPr>
+      </w:pPr>
+    </w:p>
+    <w:p>
+      <w:pPr>
+        <w:rPr>
+          <w:rFonts w:ascii="Arial" w:hAnsi="Arial" w:cs="Arial"/>
+          <w:sz w:val="24"/>
+          <w:szCs w:val="24"/>
+        </w:rPr>
+      </w:pPr>
+      <w:r>
+        <w:rPr>
+          <w:rFonts w:ascii="Arial" w:hAnsi="Arial" w:cs="Arial"/>
+          <w:sz w:val="24"/>
+          <w:szCs w:val="24"/>
+        </w:rPr>
+        <w:lastRenderedPageBreak/>
+        <w:t>After analyzing the simple 3-strand braid</w:t>
+      </w:r>
+      <w:r>
+        <w:rPr>
+          <w:rFonts w:ascii="Arial" w:hAnsi="Arial" w:cs="Arial"/>
+          <w:sz w:val="24"/>
+          <w:szCs w:val="24"/>
+        </w:rPr>
+        <w:t xml:space="preserve"> and finding no issues with converting it into an SCA</w:t>
+      </w:r>
+      <w:r>
+        <w:rPr>
+          <w:rFonts w:ascii="Arial" w:hAnsi="Arial" w:cs="Arial"/>
+          <w:sz w:val="24"/>
+          <w:szCs w:val="24"/>
+        </w:rPr>
+        <w:t>, we decided to add another strand to add to the complexity. We found two 4-strand braids</w:t>
+      </w:r>
+      <w:r>
+        <w:rPr>
+          <w:rFonts w:ascii="Arial" w:hAnsi="Arial" w:cs="Arial"/>
+          <w:sz w:val="24"/>
+          <w:szCs w:val="24"/>
+        </w:rPr>
+        <w:t xml:space="preserve"> that were</w:t>
+      </w:r>
+      <w:r>
+        <w:rPr>
+          <w:rFonts w:ascii="Arial" w:hAnsi="Arial" w:cs="Arial"/>
+          <w:sz w:val="24"/>
+          <w:szCs w:val="24"/>
+        </w:rPr>
+        <w:t xml:space="preserve"> representable</w:t>
+      </w:r>
+      <w:r>
+        <w:rPr>
+          <w:rFonts w:ascii="Arial" w:hAnsi="Arial" w:cs="Arial"/>
+          <w:sz w:val="24"/>
+          <w:szCs w:val="24"/>
+        </w:rPr>
+        <w:t xml:space="preserve"> by SCA, a “flat” and “square” pair of braids that both used the same turning rule but different crossing rules. </w:t>
+      </w:r>
+    </w:p>
+    <w:tbl>
+      <w:tblPr>
+        <w:tblStyle w:val="TableGrid"/>
+        <w:tblW w:w="0" w:type="auto"/>
+        <w:tblLook w:val="04A0" w:firstRow="1" w:lastRow="0" w:firstColumn="1" w:lastColumn="0" w:noHBand="0" w:noVBand="1"/>
+      </w:tblPr>
+      <w:tblGrid>
+        <w:gridCol w:w="4675"/>
+        <w:gridCol w:w="4675"/>
+      </w:tblGrid>
+      <w:tr>
+        <w:tc>
+          <w:tcPr>
+            <w:tcW w:w="4675" w:type="dxa"/>
+            <w:tcBorders>
+              <w:top w:val="nil"/>
+              <w:left w:val="nil"/>
+              <w:bottom w:val="nil"/>
+              <w:right w:val="nil"/>
+            </w:tcBorders>
+          </w:tcPr>
+          <w:p>
+            <w:pPr>
+              <w:keepNext/>
+            </w:pPr>
+            <w:r>
+              <w:rPr>
+                <w:rFonts w:ascii="Arial" w:hAnsi="Arial" w:cs="Arial"/>
+                <w:noProof/>
+              </w:rPr>
+              <w:drawing>
+                <wp:inline distT="0" distB="0" distL="0" distR="0" wp14:anchorId="00F6A63B" wp14:editId="1153DCE2">
+                  <wp:extent cx="885142" cy="4270248"/>
+                  <wp:effectExtent l="0" t="0" r="0" b="0"/>
+                  <wp:docPr id="8" name="Picture 8"/>
+                  <wp:cNvGraphicFramePr>
+                    <a:graphicFrameLocks xmlns:a="http://schemas.openxmlformats.org/drawingml/2006/main" noChangeAspect="1"/>
+                  </wp:cNvGraphicFramePr>
+                  <a:graphic xmlns:a="http://schemas.openxmlformats.org/drawingml/2006/main">
+                    <a:graphicData uri="http://schemas.openxmlformats.org/drawingml/2006/picture">
+                      <pic:pic xmlns:pic="http://schemas.openxmlformats.org/drawingml/2006/picture">
+                        <pic:nvPicPr>
+                          <pic:cNvPr id="1" name=""/>
+                          <pic:cNvPicPr/>
+                        </pic:nvPicPr>
+                        <pic:blipFill rotWithShape="1">
+                          <a:blip r:embed="rId15"/>
+                          <a:srcRect l="20698" r="14757"/>
+                          <a:stretch/>
+                        </pic:blipFill>
+                        <pic:spPr bwMode="auto">
+                          <a:xfrm>
+                            <a:off x="0" y="0"/>
+                            <a:ext cx="885142" cy="4270248"/>
+                          </a:xfrm>
+                          <a:prstGeom prst="rect">
+                            <a:avLst/>
+                          </a:prstGeom>
+                          <a:ln>
+                            <a:noFill/>
+                          </a:ln>
+                          <a:extLst>
+                            <a:ext uri="{53640926-AAD7-44D8-BBD7-CCE9431645EC}">
+                              <a14:shadowObscured xmlns:a14="http://schemas.microsoft.com/office/drawing/2010/main"/>
+                            </a:ext>
+                          </a:extLst>
+                        </pic:spPr>
+                      </pic:pic>
+                    </a:graphicData>
+                  </a:graphic>
+                </wp:inline>
+              </w:drawing>
+            </w:r>
+            <w:r>
+              <w:rPr>
+                <w:noProof/>
+              </w:rPr>
+              <w:drawing>
+                <wp:inline distT="0" distB="0" distL="0" distR="0" wp14:anchorId="157AA04D" wp14:editId="1C646C10">
+                  <wp:extent cx="1616529" cy="4273841"/>
+                  <wp:effectExtent l="0" t="0" r="3175" b="0"/>
+                  <wp:docPr id="16" name="Picture 16"/>
+                  <wp:cNvGraphicFramePr>
+                    <a:graphicFrameLocks xmlns:a="http://schemas.openxmlformats.org/drawingml/2006/main" noChangeAspect="1"/>
+                  </wp:cNvGraphicFramePr>
+                  <a:graphic xmlns:a="http://schemas.openxmlformats.org/drawingml/2006/main">
+                    <a:graphicData uri="http://schemas.openxmlformats.org/drawingml/2006/picture">
+                      <pic:pic xmlns:pic="http://schemas.openxmlformats.org/drawingml/2006/picture">
+                        <pic:nvPicPr>
+                          <pic:cNvPr id="1" name=""/>
+                          <pic:cNvPicPr/>
+                        </pic:nvPicPr>
+                        <pic:blipFill>
+                          <a:blip r:embed="rId16"/>
+                          <a:stretch>
+                            <a:fillRect/>
+                          </a:stretch>
+                        </pic:blipFill>
+                        <pic:spPr>
+                          <a:xfrm>
+                            <a:off x="0" y="0"/>
+                            <a:ext cx="1656247" cy="4378849"/>
+                          </a:xfrm>
+                          <a:prstGeom prst="rect">
+                            <a:avLst/>
+                          </a:prstGeom>
+                        </pic:spPr>
+                      </pic:pic>
+                    </a:graphicData>
+                  </a:graphic>
+                </wp:inline>
+              </w:drawing>
+            </w:r>
+          </w:p>
+          <w:p>
+            <w:pPr>
+              <w:pStyle w:val="Caption"/>
+              <w:rPr>
+                <w:rFonts w:ascii="Arial" w:hAnsi="Arial" w:cs="Arial"/>
+                <w:sz w:val="24"/>
+                <w:szCs w:val="24"/>
+              </w:rPr>
+            </w:pPr>
+            <w:r>
+              <w:t xml:space="preserve">Figure </w:t>
+            </w:r>
+            <w:fldSimple w:instr=" SEQ Figure \* ARABIC ">
+              <w:r>
+                <w:rPr>
+                  <w:noProof/>
+                </w:rPr>
+                <w:t>6</w:t>
+              </w:r>
+            </w:fldSimple>
+            <w:r>
+              <w:t xml:space="preserve">: </w:t>
+            </w:r>
+            <w:r>
+              <w:t>Flat 4-Strand Braid with SCA counterpart</w:t>
+            </w:r>
+          </w:p>
+        </w:tc>
+        <w:tc>
+          <w:tcPr>
+            <w:tcW w:w="4675" w:type="dxa"/>
+            <w:tcBorders>
+              <w:top w:val="nil"/>
+              <w:left w:val="nil"/>
+              <w:bottom w:val="nil"/>
+              <w:right w:val="nil"/>
+            </w:tcBorders>
+          </w:tcPr>
+          <w:p>
+            <w:pPr>
+              <w:keepNext/>
+            </w:pPr>
+            <w:r>
+              <w:rPr>
+                <w:noProof/>
+              </w:rPr>
+              <w:drawing>
+                <wp:inline distT="0" distB="0" distL="0" distR="0" wp14:anchorId="23355625" wp14:editId="50369891">
+                  <wp:extent cx="796871" cy="4270248"/>
+                  <wp:effectExtent l="0" t="0" r="3810" b="0"/>
+                  <wp:docPr id="13" name="Picture 13"/>
+                  <wp:cNvGraphicFramePr>
+                    <a:graphicFrameLocks xmlns:a="http://schemas.openxmlformats.org/drawingml/2006/main" noChangeAspect="1"/>
+                  </wp:cNvGraphicFramePr>
+                  <a:graphic xmlns:a="http://schemas.openxmlformats.org/drawingml/2006/main">
+                    <a:graphicData uri="http://schemas.openxmlformats.org/drawingml/2006/picture">
+                      <pic:pic xmlns:pic="http://schemas.openxmlformats.org/drawingml/2006/picture">
+                        <pic:nvPicPr>
+                          <pic:cNvPr id="1" name=""/>
+                          <pic:cNvPicPr/>
+                        </pic:nvPicPr>
+                        <pic:blipFill rotWithShape="1">
+                          <a:blip r:embed="rId17"/>
+                          <a:srcRect l="18083" r="15259"/>
+                          <a:stretch/>
+                        </pic:blipFill>
+                        <pic:spPr bwMode="auto">
+                          <a:xfrm>
+                            <a:off x="0" y="0"/>
+                            <a:ext cx="796871" cy="4270248"/>
+                          </a:xfrm>
+                          <a:prstGeom prst="rect">
+                            <a:avLst/>
+                          </a:prstGeom>
+                          <a:ln>
+                            <a:noFill/>
+                          </a:ln>
+                          <a:extLst>
+                            <a:ext uri="{53640926-AAD7-44D8-BBD7-CCE9431645EC}">
+                              <a14:shadowObscured xmlns:a14="http://schemas.microsoft.com/office/drawing/2010/main"/>
+                            </a:ext>
+                          </a:extLst>
+                        </pic:spPr>
+                      </pic:pic>
+                    </a:graphicData>
+                  </a:graphic>
+                </wp:inline>
+              </w:drawing>
+            </w:r>
+            <w:r>
+              <w:rPr>
+                <w:noProof/>
+              </w:rPr>
+              <w:drawing>
+                <wp:inline distT="0" distB="0" distL="0" distR="0" wp14:anchorId="4A37A2B8" wp14:editId="536A5585">
+                  <wp:extent cx="1616529" cy="4273838"/>
+                  <wp:effectExtent l="0" t="0" r="3175" b="0"/>
+                  <wp:docPr id="19" name="Picture 19"/>
+                  <wp:cNvGraphicFramePr>
+                    <a:graphicFrameLocks xmlns:a="http://schemas.openxmlformats.org/drawingml/2006/main" noChangeAspect="1"/>
+                  </wp:cNvGraphicFramePr>
+                  <a:graphic xmlns:a="http://schemas.openxmlformats.org/drawingml/2006/main">
+                    <a:graphicData uri="http://schemas.openxmlformats.org/drawingml/2006/picture">
+                      <pic:pic xmlns:pic="http://schemas.openxmlformats.org/drawingml/2006/picture">
+                        <pic:nvPicPr>
+                          <pic:cNvPr id="1" name=""/>
+                          <pic:cNvPicPr/>
+                        </pic:nvPicPr>
+                        <pic:blipFill>
+                          <a:blip r:embed="rId18"/>
+                          <a:stretch>
+                            <a:fillRect/>
+                          </a:stretch>
+                        </pic:blipFill>
+                        <pic:spPr>
+                          <a:xfrm>
+                            <a:off x="0" y="0"/>
+                            <a:ext cx="1640889" cy="4338241"/>
+                          </a:xfrm>
+                          <a:prstGeom prst="rect">
+                            <a:avLst/>
+                          </a:prstGeom>
+                        </pic:spPr>
+                      </pic:pic>
+                    </a:graphicData>
+                  </a:graphic>
+                </wp:inline>
+              </w:drawing>
+            </w:r>
+          </w:p>
+          <w:p>
+            <w:pPr>
+              <w:pStyle w:val="Caption"/>
+              <w:rPr>
+                <w:rFonts w:ascii="Arial" w:hAnsi="Arial" w:cs="Arial"/>
+                <w:sz w:val="24"/>
+                <w:szCs w:val="24"/>
+              </w:rPr>
+            </w:pPr>
+            <w:r>
+              <w:t xml:space="preserve">Figure </w:t>
+            </w:r>
+            <w:fldSimple w:instr=" SEQ Figure \* ARABIC ">
+              <w:r>
+                <w:rPr>
+                  <w:noProof/>
+                </w:rPr>
+                <w:t>7</w:t>
+              </w:r>
+            </w:fldSimple>
+            <w:r>
+              <w:t>: Square 4-Strand Braid with SCA counterpart</w:t>
+            </w:r>
+          </w:p>
+        </w:tc>
+      </w:tr>
+      <w:tr>
+        <w:tc>
+          <w:tcPr>
+            <w:tcW w:w="4675" w:type="dxa"/>
+            <w:tcBorders>
+              <w:top w:val="nil"/>
+              <w:left w:val="nil"/>
+              <w:bottom w:val="nil"/>
+              <w:right w:val="nil"/>
+            </w:tcBorders>
+          </w:tcPr>
+          <w:p>
+            <w:pPr>
+              <w:rPr>
+                <w:rFonts w:ascii="Arial" w:hAnsi="Arial" w:cs="Arial"/>
+                <w:i/>
+                <w:iCs/>
+                <w:noProof/>
+                <w:sz w:val="18"/>
+                <w:szCs w:val="18"/>
+              </w:rPr>
+            </w:pPr>
+          </w:p>
+        </w:tc>
+        <w:tc>
+          <w:tcPr>
+            <w:tcW w:w="4675" w:type="dxa"/>
+            <w:tcBorders>
+              <w:top w:val="nil"/>
+              <w:left w:val="nil"/>
+              <w:bottom w:val="nil"/>
+              <w:right w:val="nil"/>
+            </w:tcBorders>
+          </w:tcPr>
+          <w:p>
+            <w:pPr>
+              <w:rPr>
+                <w:noProof/>
+              </w:rPr>
+            </w:pPr>
+          </w:p>
+        </w:tc>
+      </w:tr>
+    </w:tbl>
     <w:p>
       <w:pPr>
         <w:pStyle w:val="Caption"/>
@@ -997,7 +1287,7 @@
         <w:rPr>
           <w:rFonts w:ascii="Arial" w:hAnsi="Arial" w:cs="Arial"/>
         </w:rPr>
-        <w:t>(Turning Rule 324, Crossing Rule 4)                                                                  (Turning Rule 324, Crossing Rule 140)</w:t>
+        <w:t>(Turning Rule 324, Crossing Rule 4)                                      (Turning Rule 324, Crossing Rule 140)</w:t>
       </w:r>
     </w:p>
     <w:p>
@@ -1820,6 +2110,7 @@
           </w:tcPr>
           <w:p>
             <w:pPr>
+              <w:keepNext/>
               <w:rPr>
                 <w:rFonts w:ascii="Arial" w:hAnsi="Arial" w:cs="Arial"/>
                 <w:sz w:val="24"/>
@@ -1840,6 +2131,26 @@
     </w:tbl>
     <w:p>
       <w:pPr>
+        <w:pStyle w:val="Caption"/>
+        <w:framePr w:w="6106" w:h="435" w:hRule="exact" w:hSpace="180" w:wrap="around" w:vAnchor="text" w:hAnchor="page" w:x="4685" w:y="1209"/>
+      </w:pPr>
+      <w:r>
+        <w:t xml:space="preserve">Figure </w:t>
+      </w:r>
+      <w:fldSimple w:instr=" SEQ Figure \* ARABIC ">
+        <w:r>
+          <w:rPr>
+            <w:noProof/>
+          </w:rPr>
+          <w:t>8</w:t>
+        </w:r>
+      </w:fldSimple>
+      <w:r>
+        <w:t>: Turning Rule Comparison, the underlined/bolded bits are the bits relevant to generating the braid's behavior.</w:t>
+      </w:r>
+    </w:p>
+    <w:p>
+      <w:pPr>
         <w:rPr>
           <w:rFonts w:ascii="Arial" w:hAnsi="Arial" w:cs="Arial"/>
           <w:sz w:val="24"/>
@@ -1860,31 +2171,7 @@
           <w:sz w:val="24"/>
           <w:szCs w:val="24"/>
         </w:rPr>
-        <w:t xml:space="preserve"> in the turning rule does not appear in the </w:t>
-      </w:r>
-      <w:commentRangeStart w:id="2"/>
-      <w:r>
-        <w:rPr>
-          <w:rFonts w:ascii="Arial" w:hAnsi="Arial" w:cs="Arial"/>
-          <w:sz w:val="24"/>
-          <w:szCs w:val="24"/>
-        </w:rPr>
-        <w:t xml:space="preserve">3-strand braid, the value of bit 8 is irrelevant in choosing a turning rule to represent the 3-strand braid. </w:t>
-      </w:r>
-      <w:commentRangeEnd w:id="2"/>
-      <w:r>
-        <w:rPr>
-          <w:rStyle w:val="CommentReference"/>
-        </w:rPr>
-        <w:commentReference w:id="2"/>
-      </w:r>
-      <w:r>
-        <w:rPr>
-          <w:rFonts w:ascii="Arial" w:hAnsi="Arial" w:cs="Arial"/>
-          <w:sz w:val="24"/>
-          <w:szCs w:val="24"/>
-        </w:rPr>
-        <w:t xml:space="preserve">Therefore, it is possible to reuse the turning rule from the 4-strand braids to generate a 3-strand braid </w:t>
+        <w:t xml:space="preserve"> in the turning rule does not appear in the 3-strand braid, the value of bit 8 is irrelevant in choosing a turning rule to represent the 3-strand braid. Therefore, it is possible to reuse the turning rule from the 4-strand braids to generate a 3-strand braid identical to the original. However, the case that bit 8 </w:t>
       </w:r>
       <w:r>
         <w:rPr>
@@ -1893,65 +2180,96 @@
           <w:szCs w:val="24"/>
         </w:rPr>
         <w:lastRenderedPageBreak/>
-        <w:t xml:space="preserve">identical to the original. However, the case that bit 8 governs in the turning rule does appear in both 4-strand braids so the turning rule of the 3-strand braid would not generate the same braids.  </w:t>
-      </w:r>
-    </w:p>
-    <w:p>
-      <w:pPr>
-        <w:rPr>
-          <w:rFonts w:ascii="Arial" w:hAnsi="Arial" w:cs="Arial"/>
-          <w:sz w:val="24"/>
-          <w:szCs w:val="24"/>
-        </w:rPr>
-      </w:pPr>
-      <w:r>
-        <w:rPr>
-          <w:rFonts w:ascii="Arial" w:hAnsi="Arial" w:cs="Arial"/>
-          <w:sz w:val="24"/>
-          <w:szCs w:val="24"/>
-        </w:rPr>
-        <w:t>For the case of braids with 5 strands, there was a lot more room for experimentation as different combinations of cells that could not be represented with 3 or 4 strands became available.</w:t>
-      </w:r>
-      <w:r>
-        <w:rPr>
-          <w:rFonts w:ascii="Arial" w:hAnsi="Arial" w:cs="Arial"/>
-          <w:sz w:val="24"/>
-          <w:szCs w:val="24"/>
-        </w:rPr>
-        <w:t xml:space="preserve"> To start, we took the idea of the </w:t>
-      </w:r>
-      <w:commentRangeStart w:id="3"/>
-      <w:r>
-        <w:rPr>
-          <w:rFonts w:ascii="Arial" w:hAnsi="Arial" w:cs="Arial"/>
-          <w:sz w:val="24"/>
-          <w:szCs w:val="24"/>
-        </w:rPr>
-        <w:t xml:space="preserve">backwards compatibility </w:t>
-      </w:r>
-      <w:commentRangeEnd w:id="3"/>
-      <w:r>
-        <w:rPr>
-          <w:rStyle w:val="CommentReference"/>
-        </w:rPr>
-        <w:commentReference w:id="3"/>
-      </w:r>
-      <w:r>
-        <w:rPr>
-          <w:rFonts w:ascii="Arial" w:hAnsi="Arial" w:cs="Arial"/>
-          <w:sz w:val="24"/>
-          <w:szCs w:val="24"/>
-        </w:rPr>
-        <w:t xml:space="preserve">of the turning rule 324 and used it to prototype new braids by varying the crossings. The result of this was a braid whose generations alternated between having </w:t>
-      </w:r>
-      <w:commentRangeStart w:id="4"/>
-      <w:r>
-        <w:rPr>
-          <w:rFonts w:ascii="Arial" w:hAnsi="Arial" w:cs="Arial"/>
-          <w:sz w:val="24"/>
-          <w:szCs w:val="24"/>
-        </w:rPr>
-        <w:t>2 Z-crosses and 2 S-crosses</w:t>
+        <w:t xml:space="preserve">governs in the turning rule does appear in both 4-strand braids </w:t>
+      </w:r>
+      <w:r>
+        <w:rPr>
+          <w:rFonts w:ascii="Arial" w:hAnsi="Arial" w:cs="Arial"/>
+          <w:sz w:val="24"/>
+          <w:szCs w:val="24"/>
+        </w:rPr>
+        <w:t>using</w:t>
+      </w:r>
+      <w:r>
+        <w:rPr>
+          <w:rFonts w:ascii="Arial" w:hAnsi="Arial" w:cs="Arial"/>
+          <w:sz w:val="24"/>
+          <w:szCs w:val="24"/>
+        </w:rPr>
+        <w:t xml:space="preserve"> the turning rule of the 3-strand braid would not generate the same braids.</w:t>
+      </w:r>
+    </w:p>
+    <w:p>
+      <w:pPr>
+        <w:rPr>
+          <w:rFonts w:ascii="Arial" w:hAnsi="Arial" w:cs="Arial"/>
+          <w:sz w:val="24"/>
+          <w:szCs w:val="24"/>
+        </w:rPr>
+      </w:pPr>
+      <w:r>
+        <w:rPr>
+          <w:rFonts w:ascii="Arial" w:hAnsi="Arial" w:cs="Arial"/>
+          <w:sz w:val="24"/>
+          <w:szCs w:val="24"/>
+        </w:rPr>
+        <w:t>For the case of braids with 5 strands, there was a lot more room for experimentation as different combinations of cells that</w:t>
+      </w:r>
+      <w:r>
+        <w:rPr>
+          <w:rFonts w:ascii="Arial" w:hAnsi="Arial" w:cs="Arial"/>
+          <w:sz w:val="24"/>
+          <w:szCs w:val="24"/>
+        </w:rPr>
+        <w:t xml:space="preserve"> previously</w:t>
+      </w:r>
+      <w:r>
+        <w:rPr>
+          <w:rFonts w:ascii="Arial" w:hAnsi="Arial" w:cs="Arial"/>
+          <w:sz w:val="24"/>
+          <w:szCs w:val="24"/>
+        </w:rPr>
+        <w:t xml:space="preserve"> could not be represented with</w:t>
+      </w:r>
+      <w:r>
+        <w:rPr>
+          <w:rFonts w:ascii="Arial" w:hAnsi="Arial" w:cs="Arial"/>
+          <w:sz w:val="24"/>
+          <w:szCs w:val="24"/>
+        </w:rPr>
+        <w:t xml:space="preserve"> only</w:t>
+      </w:r>
+      <w:r>
+        <w:rPr>
+          <w:rFonts w:ascii="Arial" w:hAnsi="Arial" w:cs="Arial"/>
+          <w:sz w:val="24"/>
+          <w:szCs w:val="24"/>
+        </w:rPr>
+        <w:t xml:space="preserve"> 3 or 4 strand</w:t>
+      </w:r>
+      <w:r>
+        <w:rPr>
+          <w:rFonts w:ascii="Arial" w:hAnsi="Arial" w:cs="Arial"/>
+          <w:sz w:val="24"/>
+          <w:szCs w:val="24"/>
+        </w:rPr>
+        <w:t>s</w:t>
+      </w:r>
+      <w:r>
+        <w:rPr>
+          <w:rFonts w:ascii="Arial" w:hAnsi="Arial" w:cs="Arial"/>
+          <w:sz w:val="24"/>
+          <w:szCs w:val="24"/>
+        </w:rPr>
+        <w:t>.</w:t>
+      </w:r>
+      <w:r>
+        <w:rPr>
+          <w:rFonts w:ascii="Arial" w:hAnsi="Arial" w:cs="Arial"/>
+          <w:sz w:val="24"/>
+          <w:szCs w:val="24"/>
+        </w:rPr>
+        <w:t xml:space="preserve"> To start, we took the idea of the backwards compatibility of the turning rule 324 and used it to prototype new braids by varying the crossings. The result of this was a braid whose generations alternated between having 2 Z-crosses and 2 S-crosses</w:t>
       </w:r>
       <w:r>
         <w:rPr>
@@ -1964,27 +2282,9 @@
     </w:p>
     <w:p>
       <w:pPr>
-        <w:rPr>
-          <w:rFonts w:ascii="Arial" w:hAnsi="Arial" w:cs="Arial"/>
-          <w:sz w:val="24"/>
-          <w:szCs w:val="24"/>
-        </w:rPr>
-      </w:pPr>
-      <w:r>
-        <w:rPr>
-          <w:rFonts w:ascii="Arial" w:hAnsi="Arial" w:cs="Arial"/>
-          <w:sz w:val="24"/>
-          <w:szCs w:val="24"/>
-        </w:rPr>
-        <w:t xml:space="preserve"> </w:t>
-      </w:r>
-      <w:commentRangeEnd w:id="4"/>
-      <w:r>
-        <w:rPr>
-          <w:rStyle w:val="CommentReference"/>
-        </w:rPr>
-        <w:commentReference w:id="4"/>
-      </w:r>
+        <w:keepNext/>
+        <w:jc w:val="center"/>
+      </w:pPr>
       <w:r>
         <w:rPr>
           <w:rFonts w:ascii="Arial" w:hAnsi="Arial" w:cs="Arial"/>
@@ -2008,7 +2308,7 @@
                     <pic:cNvPicPr/>
                   </pic:nvPicPr>
                   <pic:blipFill>
-                    <a:blip r:embed="rId15" cstate="print">
+                    <a:blip r:embed="rId19" cstate="print">
                       <a:extLst>
                         <a:ext uri="{28A0092B-C50C-407E-A947-70E740481C1C}">
                           <a14:useLocalDpi xmlns:a14="http://schemas.microsoft.com/office/drawing/2010/main" val="0"/>
@@ -2054,7 +2354,7 @@
                     <pic:cNvPicPr/>
                   </pic:nvPicPr>
                   <pic:blipFill>
-                    <a:blip r:embed="rId16">
+                    <a:blip r:embed="rId20">
                       <a:extLst>
                         <a:ext uri="{28A0092B-C50C-407E-A947-70E740481C1C}">
                           <a14:useLocalDpi xmlns:a14="http://schemas.microsoft.com/office/drawing/2010/main" val="0"/>
@@ -2084,69 +2384,59 @@
     <w:p>
       <w:pPr>
         <w:pStyle w:val="Caption"/>
-        <w:rPr>
-          <w:rFonts w:ascii="Arial" w:hAnsi="Arial" w:cs="Arial"/>
-        </w:rPr>
-      </w:pPr>
-      <w:r>
-        <w:rPr>
-          <w:rFonts w:ascii="Arial" w:hAnsi="Arial" w:cs="Arial"/>
-        </w:rPr>
-        <w:t>Figure 4:</w:t>
-      </w:r>
-      <w:r>
-        <w:rPr>
-          <w:rFonts w:ascii="Arial" w:hAnsi="Arial" w:cs="Arial"/>
-        </w:rPr>
+        <w:jc w:val="center"/>
+        <w:rPr>
+          <w:rFonts w:ascii="Arial" w:hAnsi="Arial" w:cs="Arial"/>
+          <w:sz w:val="24"/>
+          <w:szCs w:val="24"/>
+        </w:rPr>
+      </w:pPr>
+      <w:r>
+        <w:t xml:space="preserve">Figure </w:t>
+      </w:r>
+      <w:fldSimple w:instr=" SEQ Figure \* ARABIC ">
+        <w:r>
+          <w:rPr>
+            <w:noProof/>
+          </w:rPr>
+          <w:t>9</w:t>
+        </w:r>
+      </w:fldSimple>
+      <w:r>
+        <w:t xml:space="preserve">: </w:t>
+      </w:r>
+      <w:r>
+        <w:t>Double slant 5-strand braid with SCA counterpart</w:t>
+      </w:r>
+    </w:p>
+    <w:p>
+      <w:r>
+        <w:t xml:space="preserve">Add spacey varying and </w:t>
+      </w:r>
+      <w:proofErr w:type="spellStart"/>
+      <w:r>
+        <w:t>vshaped</w:t>
+      </w:r>
+      <w:proofErr w:type="spellEnd"/>
+      <w:r>
         <w:t xml:space="preserve"> </w:t>
       </w:r>
-      <w:r>
-        <w:rPr>
-          <w:rFonts w:ascii="Arial" w:hAnsi="Arial" w:cs="Arial"/>
-        </w:rPr>
-        <w:t xml:space="preserve">Double </w:t>
-      </w:r>
-      <w:r>
-        <w:rPr>
-          <w:rFonts w:ascii="Arial" w:hAnsi="Arial" w:cs="Arial"/>
-        </w:rPr>
-        <w:t>s</w:t>
-      </w:r>
-      <w:r>
-        <w:rPr>
-          <w:rFonts w:ascii="Arial" w:hAnsi="Arial" w:cs="Arial"/>
-        </w:rPr>
-        <w:t>lant 5-strand braid with SCA cou</w:t>
-      </w:r>
-      <w:bookmarkStart w:id="5" w:name="_Hlk45982194"/>
-      <w:r>
-        <w:rPr>
-          <w:rFonts w:ascii="Arial" w:hAnsi="Arial" w:cs="Arial"/>
-        </w:rPr>
-        <w:t>nte</w:t>
-      </w:r>
-      <w:bookmarkEnd w:id="5"/>
-      <w:r>
-        <w:rPr>
-          <w:rFonts w:ascii="Arial" w:hAnsi="Arial" w:cs="Arial"/>
-        </w:rPr>
-        <w:t>rpart</w:t>
-      </w:r>
-    </w:p>
-    <w:p/>
-    <w:p>
-      <w:pPr>
-        <w:rPr>
-          <w:rFonts w:ascii="Arial" w:hAnsi="Arial" w:cs="Arial"/>
-        </w:rPr>
-      </w:pPr>
-    </w:p>
-    <w:p>
-      <w:pPr>
-        <w:rPr>
-          <w:rFonts w:ascii="Arial" w:hAnsi="Arial" w:cs="Arial"/>
-        </w:rPr>
-      </w:pPr>
+    </w:p>
+    <w:p>
+      <w:r>
+        <w:t>First talk about the conflicting crossings and add a graphic or two to explain</w:t>
+      </w:r>
+      <w:r>
+        <w:t xml:space="preserve"> why single ruleset </w:t>
+      </w:r>
+      <w:proofErr w:type="gramStart"/>
+      <w:r>
+        <w:t>can’t</w:t>
+      </w:r>
+      <w:proofErr w:type="gramEnd"/>
+      <w:r>
+        <w:t xml:space="preserve"> handle it</w:t>
+      </w:r>
     </w:p>
     <w:p>
       <w:pPr>
@@ -2199,7 +2489,6 @@
         <w:rPr>
           <w:rFonts w:ascii="Arial" w:hAnsi="Arial" w:cs="Arial"/>
         </w:rPr>
-        <w:lastRenderedPageBreak/>
         <w:t>Over only 3+2 braid</w:t>
       </w:r>
     </w:p>
@@ -2231,7 +2520,7 @@
 
 <file path=word/comments.xml><?xml version="1.0" encoding="utf-8"?>
 <w:comments xmlns:wpc="http://schemas.microsoft.com/office/word/2010/wordprocessingCanvas" xmlns:cx="http://schemas.microsoft.com/office/drawing/2014/chartex" xmlns:cx1="http://schemas.microsoft.com/office/drawing/2015/9/8/chartex" xmlns:cx2="http://schemas.microsoft.com/office/drawing/2015/10/21/chartex" xmlns:cx3="http://schemas.microsoft.com/office/drawing/2016/5/9/chartex" xmlns:cx4="http://schemas.microsoft.com/office/drawing/2016/5/10/chartex" xmlns:cx5="http://schemas.microsoft.com/office/drawing/2016/5/11/chartex" xmlns:cx6="http://schemas.microsoft.com/office/drawing/2016/5/12/chartex" xmlns:cx7="http://schemas.microsoft.com/office/drawing/2016/5/13/chartex" xmlns:cx8="http://schemas.microsoft.com/office/drawing/2016/5/14/chartex" xmlns:mc="http://schemas.openxmlformats.org/markup-compatibility/2006" xmlns:aink="http://schemas.microsoft.com/office/drawing/2016/ink" xmlns:am3d="http://schemas.microsoft.com/office/drawing/2017/model3d" xmlns:o="urn:schemas-microsoft-com:office:office" xmlns:r="http://schemas.openxmlformats.org/officeDocument/2006/relationships" xmlns:m="http://schemas.openxmlformats.org/officeDocument/2006/math" xmlns:v="urn:schemas-microsoft-com:vml" xmlns:wp14="http://schemas.microsoft.com/office/word/2010/wordprocessingDrawing" xmlns:wp="http://schemas.openxmlformats.org/drawingml/2006/wordprocessingDrawing" xmlns:w10="urn:schemas-microsoft-com:office:word" xmlns:w="http://schemas.openxmlformats.org/wordprocessingml/2006/main" xmlns:w14="http://schemas.microsoft.com/office/word/2010/wordml" xmlns:w15="http://schemas.microsoft.com/office/word/2012/wordml" xmlns:w16cex="http://schemas.microsoft.com/office/word/2018/wordml/cex" xmlns:w16cid="http://schemas.microsoft.com/office/word/2016/wordml/cid" xmlns:w16="http://schemas.microsoft.com/office/word/2018/wordml" xmlns:w16se="http://schemas.microsoft.com/office/word/2015/wordml/symex" xmlns:wpg="http://schemas.microsoft.com/office/word/2010/wordprocessingGroup" xmlns:wpi="http://schemas.microsoft.com/office/word/2010/wordprocessingInk" xmlns:wne="http://schemas.microsoft.com/office/word/2006/wordml" xmlns:wps="http://schemas.microsoft.com/office/word/2010/wordprocessingShape" mc:Ignorable="w14 w15 w16se w16cid w16 w16cex wp14">
-  <w:comment w:id="0" w:author="Chan, Brian" w:date="2020-07-13T23:56:00Z" w:initials="CB">
+  <w:comment w:id="1" w:author="Chan, Brian" w:date="2020-07-21T01:14:00Z" w:initials="CB">
     <w:p>
       <w:pPr>
         <w:pStyle w:val="CommentText"/>
@@ -2242,12 +2531,17 @@
         </w:rPr>
         <w:annotationRef/>
       </w:r>
-      <w:r>
-        <w:t>Do the headings/subheadings need to be labelled even if I don’t opt to make a table of contents(After I write the proceeding items)</w:t>
+      <w:proofErr w:type="gramStart"/>
+      <w:r>
+        <w:t>Don’t</w:t>
+      </w:r>
+      <w:proofErr w:type="gramEnd"/>
+      <w:r>
+        <w:t xml:space="preserve"> think this example is needed with the graphics below</w:t>
       </w:r>
     </w:p>
   </w:comment>
-  <w:comment w:id="1" w:author="Chan, Brian" w:date="2020-07-17T14:55:00Z" w:initials="CB">
+  <w:comment w:id="2" w:author="Chan, Brian" w:date="2020-07-21T01:15:00Z" w:initials="CB">
     <w:p>
       <w:pPr>
         <w:pStyle w:val="CommentText"/>
@@ -2259,64 +2553,47 @@
         <w:annotationRef/>
       </w:r>
       <w:r>
+        <w:t>How to get these two graphics to format/either stay on the same page or split neatly, best way to format?</w:t>
+      </w:r>
+    </w:p>
+  </w:comment>
+  <w:comment w:id="3" w:author="Chan, Brian" w:date="2020-07-13T23:56:00Z" w:initials="CB">
+    <w:p>
+      <w:pPr>
+        <w:pStyle w:val="CommentText"/>
+      </w:pPr>
+      <w:r>
+        <w:rPr>
+          <w:rStyle w:val="CommentReference"/>
+        </w:rPr>
+        <w:annotationRef/>
+      </w:r>
+      <w:r>
+        <w:t xml:space="preserve">Do the headings/subheadings need to be labelled even if I </w:t>
+      </w:r>
+      <w:proofErr w:type="gramStart"/>
+      <w:r>
+        <w:t>don’t</w:t>
+      </w:r>
+      <w:proofErr w:type="gramEnd"/>
+      <w:r>
+        <w:t xml:space="preserve"> opt to make a table of contents(After I write the proceeding items)</w:t>
+      </w:r>
+    </w:p>
+  </w:comment>
+  <w:comment w:id="4" w:author="Chan, Brian" w:date="2020-07-17T14:55:00Z" w:initials="CB">
+    <w:p>
+      <w:pPr>
+        <w:pStyle w:val="CommentText"/>
+      </w:pPr>
+      <w:r>
+        <w:rPr>
+          <w:rStyle w:val="CommentReference"/>
+        </w:rPr>
+        <w:annotationRef/>
+      </w:r>
+      <w:r>
         <w:t>Number these later once preceding sections are written</w:t>
-      </w:r>
-    </w:p>
-  </w:comment>
-  <w:comment w:id="2" w:author="Chan, Brian" w:date="2020-07-13T23:37:00Z" w:initials="CB">
-    <w:p>
-      <w:pPr>
-        <w:pStyle w:val="CommentText"/>
-      </w:pPr>
-      <w:r>
-        <w:rPr>
-          <w:rStyle w:val="CommentReference"/>
-        </w:rPr>
-        <w:annotationRef/>
-      </w:r>
-      <w:r>
-        <w:rPr>
-          <w:rStyle w:val="CommentReference"/>
-        </w:rPr>
-        <w:t>Avoiding</w:t>
-      </w:r>
-      <w:r>
-        <w:t xml:space="preserve"> repeating words unnecessarily?</w:t>
-      </w:r>
-      <w:r>
-        <w:t xml:space="preserve"> (such as 3-strand braid, etc.)</w:t>
-      </w:r>
-    </w:p>
-  </w:comment>
-  <w:comment w:id="3" w:author="Chan, Brian" w:date="2020-07-14T14:47:00Z" w:initials="CB">
-    <w:p>
-      <w:pPr>
-        <w:pStyle w:val="CommentText"/>
-      </w:pPr>
-      <w:r>
-        <w:rPr>
-          <w:rStyle w:val="CommentReference"/>
-        </w:rPr>
-        <w:annotationRef/>
-      </w:r>
-      <w:r>
-        <w:t>Quotes around these words necessary if done before? (need to stay consistent, or is it similar to an abbreviation you only need to define once?)</w:t>
-      </w:r>
-    </w:p>
-  </w:comment>
-  <w:comment w:id="4" w:author="Chan, Brian" w:date="2020-07-14T14:51:00Z" w:initials="CB">
-    <w:p>
-      <w:pPr>
-        <w:pStyle w:val="CommentText"/>
-      </w:pPr>
-      <w:r>
-        <w:rPr>
-          <w:rStyle w:val="CommentReference"/>
-        </w:rPr>
-        <w:annotationRef/>
-      </w:r>
-      <w:r>
-        <w:t>Note for later: Need to define z-cross vs s-cross in preceding sections</w:t>
       </w:r>
     </w:p>
   </w:comment>
@@ -2325,31 +2602,28 @@
 
 <file path=word/commentsExtended.xml><?xml version="1.0" encoding="utf-8"?>
 <w15:commentsEx xmlns:wpc="http://schemas.microsoft.com/office/word/2010/wordprocessingCanvas" xmlns:cx="http://schemas.microsoft.com/office/drawing/2014/chartex" xmlns:cx1="http://schemas.microsoft.com/office/drawing/2015/9/8/chartex" xmlns:cx2="http://schemas.microsoft.com/office/drawing/2015/10/21/chartex" xmlns:cx3="http://schemas.microsoft.com/office/drawing/2016/5/9/chartex" xmlns:cx4="http://schemas.microsoft.com/office/drawing/2016/5/10/chartex" xmlns:cx5="http://schemas.microsoft.com/office/drawing/2016/5/11/chartex" xmlns:cx6="http://schemas.microsoft.com/office/drawing/2016/5/12/chartex" xmlns:cx7="http://schemas.microsoft.com/office/drawing/2016/5/13/chartex" xmlns:cx8="http://schemas.microsoft.com/office/drawing/2016/5/14/chartex" xmlns:mc="http://schemas.openxmlformats.org/markup-compatibility/2006" xmlns:aink="http://schemas.microsoft.com/office/drawing/2016/ink" xmlns:am3d="http://schemas.microsoft.com/office/drawing/2017/model3d" xmlns:o="urn:schemas-microsoft-com:office:office" xmlns:r="http://schemas.openxmlformats.org/officeDocument/2006/relationships" xmlns:m="http://schemas.openxmlformats.org/officeDocument/2006/math" xmlns:v="urn:schemas-microsoft-com:vml" xmlns:wp14="http://schemas.microsoft.com/office/word/2010/wordprocessingDrawing" xmlns:wp="http://schemas.openxmlformats.org/drawingml/2006/wordprocessingDrawing" xmlns:w10="urn:schemas-microsoft-com:office:word" xmlns:w="http://schemas.openxmlformats.org/wordprocessingml/2006/main" xmlns:w14="http://schemas.microsoft.com/office/word/2010/wordml" xmlns:w15="http://schemas.microsoft.com/office/word/2012/wordml" xmlns:w16cex="http://schemas.microsoft.com/office/word/2018/wordml/cex" xmlns:w16cid="http://schemas.microsoft.com/office/word/2016/wordml/cid" xmlns:w16="http://schemas.microsoft.com/office/word/2018/wordml" xmlns:w16se="http://schemas.microsoft.com/office/word/2015/wordml/symex" xmlns:wpg="http://schemas.microsoft.com/office/word/2010/wordprocessingGroup" xmlns:wpi="http://schemas.microsoft.com/office/word/2010/wordprocessingInk" xmlns:wne="http://schemas.microsoft.com/office/word/2006/wordml" xmlns:wps="http://schemas.microsoft.com/office/word/2010/wordprocessingShape" mc:Ignorable="w14 w15 w16se w16cid w16 w16cex wp14">
+  <w15:commentEx w15:paraId="7163D595" w15:done="0"/>
+  <w15:commentEx w15:paraId="5EDFFEDD" w15:done="0"/>
   <w15:commentEx w15:paraId="2F6B7F23" w15:done="1"/>
   <w15:commentEx w15:paraId="4BC86F0A" w15:paraIdParent="2F6B7F23" w15:done="0"/>
-  <w15:commentEx w15:paraId="1A6F8539" w15:done="1"/>
-  <w15:commentEx w15:paraId="3EC9F327" w15:done="1"/>
-  <w15:commentEx w15:paraId="6481F58F" w15:done="0"/>
 </w15:commentsEx>
 </file>
 
 <file path=word/commentsExtensible.xml><?xml version="1.0" encoding="utf-8"?>
 <w16cex:commentsExtensible xmlns:wpc="http://schemas.microsoft.com/office/word/2010/wordprocessingCanvas" xmlns:cx="http://schemas.microsoft.com/office/drawing/2014/chartex" xmlns:cx1="http://schemas.microsoft.com/office/drawing/2015/9/8/chartex" xmlns:cx2="http://schemas.microsoft.com/office/drawing/2015/10/21/chartex" xmlns:cx3="http://schemas.microsoft.com/office/drawing/2016/5/9/chartex" xmlns:cx4="http://schemas.microsoft.com/office/drawing/2016/5/10/chartex" xmlns:cx5="http://schemas.microsoft.com/office/drawing/2016/5/11/chartex" xmlns:cx6="http://schemas.microsoft.com/office/drawing/2016/5/12/chartex" xmlns:cx7="http://schemas.microsoft.com/office/drawing/2016/5/13/chartex" xmlns:cx8="http://schemas.microsoft.com/office/drawing/2016/5/14/chartex" xmlns:mc="http://schemas.openxmlformats.org/markup-compatibility/2006" xmlns:aink="http://schemas.microsoft.com/office/drawing/2016/ink" xmlns:am3d="http://schemas.microsoft.com/office/drawing/2017/model3d" xmlns:o="urn:schemas-microsoft-com:office:office" xmlns:r="http://schemas.openxmlformats.org/officeDocument/2006/relationships" xmlns:m="http://schemas.openxmlformats.org/officeDocument/2006/math" xmlns:v="urn:schemas-microsoft-com:vml" xmlns:wp14="http://schemas.microsoft.com/office/word/2010/wordprocessingDrawing" xmlns:wp="http://schemas.openxmlformats.org/drawingml/2006/wordprocessingDrawing" xmlns:w10="urn:schemas-microsoft-com:office:word" xmlns:w="http://schemas.openxmlformats.org/wordprocessingml/2006/main" xmlns:w14="http://schemas.microsoft.com/office/word/2010/wordml" xmlns:w15="http://schemas.microsoft.com/office/word/2012/wordml" xmlns:w16cex="http://schemas.microsoft.com/office/word/2018/wordml/cex" xmlns:w16cid="http://schemas.microsoft.com/office/word/2016/wordml/cid" xmlns:w16="http://schemas.microsoft.com/office/word/2018/wordml" xmlns:w16se="http://schemas.microsoft.com/office/word/2015/wordml/symex" xmlns:wpg="http://schemas.microsoft.com/office/word/2010/wordprocessingGroup" xmlns:wpi="http://schemas.microsoft.com/office/word/2010/wordprocessingInk" xmlns:wne="http://schemas.microsoft.com/office/word/2006/wordml" xmlns:wps="http://schemas.microsoft.com/office/word/2010/wordprocessingShape" mc:Ignorable="w14 w15 w16se w16cid w16 w16cex wp14">
+  <w16cex:commentExtensible w16cex:durableId="22C0BFF4" w16cex:dateUtc="2020-07-21T06:14:00Z"/>
+  <w16cex:commentExtensible w16cex:durableId="22C0C02A" w16cex:dateUtc="2020-07-21T06:15:00Z"/>
   <w16cex:commentExtensible w16cex:durableId="22B77320" w16cex:dateUtc="2020-07-14T04:56:00Z"/>
   <w16cex:commentExtensible w16cex:durableId="22BC3A56" w16cex:dateUtc="2020-07-17T19:55:00Z"/>
-  <w16cex:commentExtensible w16cex:durableId="22B76EB3" w16cex:dateUtc="2020-07-14T04:37:00Z"/>
-  <w16cex:commentExtensible w16cex:durableId="22B8441F" w16cex:dateUtc="2020-07-14T19:47:00Z"/>
-  <w16cex:commentExtensible w16cex:durableId="22B844D8" w16cex:dateUtc="2020-07-14T19:51:00Z"/>
 </w16cex:commentsExtensible>
 </file>
 
 <file path=word/commentsIds.xml><?xml version="1.0" encoding="utf-8"?>
 <w16cid:commentsIds xmlns:wpc="http://schemas.microsoft.com/office/word/2010/wordprocessingCanvas" xmlns:cx="http://schemas.microsoft.com/office/drawing/2014/chartex" xmlns:cx1="http://schemas.microsoft.com/office/drawing/2015/9/8/chartex" xmlns:cx2="http://schemas.microsoft.com/office/drawing/2015/10/21/chartex" xmlns:cx3="http://schemas.microsoft.com/office/drawing/2016/5/9/chartex" xmlns:cx4="http://schemas.microsoft.com/office/drawing/2016/5/10/chartex" xmlns:cx5="http://schemas.microsoft.com/office/drawing/2016/5/11/chartex" xmlns:cx6="http://schemas.microsoft.com/office/drawing/2016/5/12/chartex" xmlns:cx7="http://schemas.microsoft.com/office/drawing/2016/5/13/chartex" xmlns:cx8="http://schemas.microsoft.com/office/drawing/2016/5/14/chartex" xmlns:mc="http://schemas.openxmlformats.org/markup-compatibility/2006" xmlns:aink="http://schemas.microsoft.com/office/drawing/2016/ink" xmlns:am3d="http://schemas.microsoft.com/office/drawing/2017/model3d" xmlns:o="urn:schemas-microsoft-com:office:office" xmlns:r="http://schemas.openxmlformats.org/officeDocument/2006/relationships" xmlns:m="http://schemas.openxmlformats.org/officeDocument/2006/math" xmlns:v="urn:schemas-microsoft-com:vml" xmlns:wp14="http://schemas.microsoft.com/office/word/2010/wordprocessingDrawing" xmlns:wp="http://schemas.openxmlformats.org/drawingml/2006/wordprocessingDrawing" xmlns:w10="urn:schemas-microsoft-com:office:word" xmlns:w="http://schemas.openxmlformats.org/wordprocessingml/2006/main" xmlns:w14="http://schemas.microsoft.com/office/word/2010/wordml" xmlns:w15="http://schemas.microsoft.com/office/word/2012/wordml" xmlns:w16cex="http://schemas.microsoft.com/office/word/2018/wordml/cex" xmlns:w16cid="http://schemas.microsoft.com/office/word/2016/wordml/cid" xmlns:w16="http://schemas.microsoft.com/office/word/2018/wordml" xmlns:w16se="http://schemas.microsoft.com/office/word/2015/wordml/symex" xmlns:wpg="http://schemas.microsoft.com/office/word/2010/wordprocessingGroup" xmlns:wpi="http://schemas.microsoft.com/office/word/2010/wordprocessingInk" xmlns:wne="http://schemas.microsoft.com/office/word/2006/wordml" xmlns:wps="http://schemas.microsoft.com/office/word/2010/wordprocessingShape" mc:Ignorable="w14 w15 w16se w16cid w16 w16cex wp14">
+  <w16cid:commentId w16cid:paraId="7163D595" w16cid:durableId="22C0BFF4"/>
+  <w16cid:commentId w16cid:paraId="5EDFFEDD" w16cid:durableId="22C0C02A"/>
   <w16cid:commentId w16cid:paraId="2F6B7F23" w16cid:durableId="22B77320"/>
   <w16cid:commentId w16cid:paraId="4BC86F0A" w16cid:durableId="22BC3A56"/>
-  <w16cid:commentId w16cid:paraId="1A6F8539" w16cid:durableId="22B76EB3"/>
-  <w16cid:commentId w16cid:paraId="3EC9F327" w16cid:durableId="22B8441F"/>
-  <w16cid:commentId w16cid:paraId="6481F58F" w16cid:durableId="22B844D8"/>
 </w16cid:commentsIds>
 </file>
 

</xml_diff>

<commit_message>
Fixed console messages for ruleset mode toggling
</commit_message>
<xml_diff>
--- a/Stranded Cellular Automata with Varying Rulesets.docx
+++ b/Stranded Cellular Automata with Varying Rulesets.docx
@@ -235,14 +235,27 @@
       <w:r>
         <w:t xml:space="preserve">Figure </w:t>
       </w:r>
-      <w:fldSimple w:instr=" SEQ Figure \* ARABIC ">
-        <w:r>
-          <w:rPr>
-            <w:noProof/>
-          </w:rPr>
-          <w:t>1</w:t>
-        </w:r>
-      </w:fldSimple>
+      <w:r>
+        <w:fldChar w:fldCharType="begin"/>
+      </w:r>
+      <w:r>
+        <w:instrText xml:space="preserve"> SEQ Figure \* ARABIC </w:instrText>
+      </w:r>
+      <w:r>
+        <w:fldChar w:fldCharType="separate"/>
+      </w:r>
+      <w:r>
+        <w:rPr>
+          <w:noProof/>
+        </w:rPr>
+        <w:t>1</w:t>
+      </w:r>
+      <w:r>
+        <w:rPr>
+          <w:noProof/>
+        </w:rPr>
+        <w:fldChar w:fldCharType="end"/>
+      </w:r>
       <w:r>
         <w:t>: All 8 cell states, with an example neighbor pair generating a new cell. (Red cells are the neighbors, and the resulting generated cell is blue)</w:t>
       </w:r>
@@ -334,14 +347,27 @@
       <w:r>
         <w:t xml:space="preserve">Figure </w:t>
       </w:r>
-      <w:fldSimple w:instr=" SEQ Figure \* ARABIC ">
-        <w:r>
-          <w:rPr>
-            <w:noProof/>
-          </w:rPr>
-          <w:t>2</w:t>
-        </w:r>
-      </w:fldSimple>
+      <w:r>
+        <w:fldChar w:fldCharType="begin"/>
+      </w:r>
+      <w:r>
+        <w:instrText xml:space="preserve"> SEQ Figure \* ARABIC </w:instrText>
+      </w:r>
+      <w:r>
+        <w:fldChar w:fldCharType="separate"/>
+      </w:r>
+      <w:r>
+        <w:rPr>
+          <w:noProof/>
+        </w:rPr>
+        <w:t>2</w:t>
+      </w:r>
+      <w:r>
+        <w:rPr>
+          <w:noProof/>
+        </w:rPr>
+        <w:fldChar w:fldCharType="end"/>
+      </w:r>
       <w:r>
         <w:t>: The letter S next to a s-cross, and the letter Z next to a z-cross. The relevant sections of each are highlighted.</w:t>
       </w:r>
@@ -550,14 +576,27 @@
       <w:r>
         <w:t xml:space="preserve">Figure </w:t>
       </w:r>
-      <w:fldSimple w:instr=" SEQ Figure \* ARABIC ">
-        <w:r>
-          <w:rPr>
-            <w:noProof/>
-          </w:rPr>
-          <w:t>3</w:t>
-        </w:r>
-      </w:fldSimple>
+      <w:r>
+        <w:fldChar w:fldCharType="begin"/>
+      </w:r>
+      <w:r>
+        <w:instrText xml:space="preserve"> SEQ Figure \* ARABIC </w:instrText>
+      </w:r>
+      <w:r>
+        <w:fldChar w:fldCharType="separate"/>
+      </w:r>
+      <w:r>
+        <w:rPr>
+          <w:noProof/>
+        </w:rPr>
+        <w:t>3</w:t>
+      </w:r>
+      <w:r>
+        <w:rPr>
+          <w:noProof/>
+        </w:rPr>
+        <w:fldChar w:fldCharType="end"/>
+      </w:r>
       <w:r>
         <w:t xml:space="preserve">: Turning Rule 324 (Binary </w:t>
       </w:r>
@@ -631,14 +670,27 @@
       <w:r>
         <w:t xml:space="preserve">Figure </w:t>
       </w:r>
-      <w:fldSimple w:instr=" SEQ Figure \* ARABIC ">
-        <w:r>
-          <w:rPr>
-            <w:noProof/>
-          </w:rPr>
-          <w:t>4</w:t>
-        </w:r>
-      </w:fldSimple>
+      <w:r>
+        <w:fldChar w:fldCharType="begin"/>
+      </w:r>
+      <w:r>
+        <w:instrText xml:space="preserve"> SEQ Figure \* ARABIC </w:instrText>
+      </w:r>
+      <w:r>
+        <w:fldChar w:fldCharType="separate"/>
+      </w:r>
+      <w:r>
+        <w:rPr>
+          <w:noProof/>
+        </w:rPr>
+        <w:t>4</w:t>
+      </w:r>
+      <w:r>
+        <w:rPr>
+          <w:noProof/>
+        </w:rPr>
+        <w:fldChar w:fldCharType="end"/>
+      </w:r>
       <w:r>
         <w:t>: Crossing Rule 140 (Binary 010001100)</w:t>
       </w:r>
@@ -1198,14 +1250,27 @@
             <w:r>
               <w:t xml:space="preserve">Figure </w:t>
             </w:r>
-            <w:fldSimple w:instr=" SEQ Figure \* ARABIC ">
-              <w:r>
-                <w:rPr>
-                  <w:noProof/>
-                </w:rPr>
-                <w:t>6</w:t>
-              </w:r>
-            </w:fldSimple>
+            <w:r>
+              <w:fldChar w:fldCharType="begin"/>
+            </w:r>
+            <w:r>
+              <w:instrText xml:space="preserve"> SEQ Figure \* ARABIC </w:instrText>
+            </w:r>
+            <w:r>
+              <w:fldChar w:fldCharType="separate"/>
+            </w:r>
+            <w:r>
+              <w:rPr>
+                <w:noProof/>
+              </w:rPr>
+              <w:t>6</w:t>
+            </w:r>
+            <w:r>
+              <w:rPr>
+                <w:noProof/>
+              </w:rPr>
+              <w:fldChar w:fldCharType="end"/>
+            </w:r>
             <w:r>
               <w:t xml:space="preserve">: </w:t>
             </w:r>
@@ -1328,14 +1393,27 @@
             <w:r>
               <w:t xml:space="preserve">Figure </w:t>
             </w:r>
-            <w:fldSimple w:instr=" SEQ Figure \* ARABIC ">
-              <w:r>
-                <w:rPr>
-                  <w:noProof/>
-                </w:rPr>
-                <w:t>7</w:t>
-              </w:r>
-            </w:fldSimple>
+            <w:r>
+              <w:fldChar w:fldCharType="begin"/>
+            </w:r>
+            <w:r>
+              <w:instrText xml:space="preserve"> SEQ Figure \* ARABIC </w:instrText>
+            </w:r>
+            <w:r>
+              <w:fldChar w:fldCharType="separate"/>
+            </w:r>
+            <w:r>
+              <w:rPr>
+                <w:noProof/>
+              </w:rPr>
+              <w:t>7</w:t>
+            </w:r>
+            <w:r>
+              <w:rPr>
+                <w:noProof/>
+              </w:rPr>
+              <w:fldChar w:fldCharType="end"/>
+            </w:r>
             <w:r>
               <w:t>: Square 4-Strand Braid with SCA counterpart</w:t>
             </w:r>
@@ -2250,14 +2328,27 @@
       <w:r>
         <w:t xml:space="preserve">Figure </w:t>
       </w:r>
-      <w:fldSimple w:instr=" SEQ Figure \* ARABIC ">
-        <w:r>
-          <w:rPr>
-            <w:noProof/>
-          </w:rPr>
-          <w:t>8</w:t>
-        </w:r>
-      </w:fldSimple>
+      <w:r>
+        <w:fldChar w:fldCharType="begin"/>
+      </w:r>
+      <w:r>
+        <w:instrText xml:space="preserve"> SEQ Figure \* ARABIC </w:instrText>
+      </w:r>
+      <w:r>
+        <w:fldChar w:fldCharType="separate"/>
+      </w:r>
+      <w:r>
+        <w:rPr>
+          <w:noProof/>
+        </w:rPr>
+        <w:t>8</w:t>
+      </w:r>
+      <w:r>
+        <w:rPr>
+          <w:noProof/>
+        </w:rPr>
+        <w:fldChar w:fldCharType="end"/>
+      </w:r>
       <w:r>
         <w:t>: Turning Rule Comparison, the underlined/bolded bits are the bits relevant to generating the braid's behavior.</w:t>
       </w:r>
@@ -2539,14 +2630,27 @@
       <w:r>
         <w:t xml:space="preserve">Figure </w:t>
       </w:r>
-      <w:fldSimple w:instr=" SEQ Figure \* ARABIC ">
-        <w:r>
-          <w:rPr>
-            <w:noProof/>
-          </w:rPr>
-          <w:t>9</w:t>
-        </w:r>
-      </w:fldSimple>
+      <w:r>
+        <w:fldChar w:fldCharType="begin"/>
+      </w:r>
+      <w:r>
+        <w:instrText xml:space="preserve"> SEQ Figure \* ARABIC </w:instrText>
+      </w:r>
+      <w:r>
+        <w:fldChar w:fldCharType="separate"/>
+      </w:r>
+      <w:r>
+        <w:rPr>
+          <w:noProof/>
+        </w:rPr>
+        <w:t>9</w:t>
+      </w:r>
+      <w:r>
+        <w:rPr>
+          <w:noProof/>
+        </w:rPr>
+        <w:fldChar w:fldCharType="end"/>
+      </w:r>
       <w:r>
         <w:t xml:space="preserve">: </w:t>
       </w:r>
@@ -2725,27 +2829,14 @@
             <w:r>
               <w:t xml:space="preserve">Figure </w:t>
             </w:r>
-            <w:r>
-              <w:fldChar w:fldCharType="begin"/>
-            </w:r>
-            <w:r>
-              <w:instrText xml:space="preserve"> SEQ Figure \* ARABIC </w:instrText>
-            </w:r>
-            <w:r>
-              <w:fldChar w:fldCharType="separate"/>
-            </w:r>
-            <w:r>
-              <w:rPr>
-                <w:noProof/>
-              </w:rPr>
-              <w:t>10</w:t>
-            </w:r>
-            <w:r>
-              <w:rPr>
-                <w:noProof/>
-              </w:rPr>
-              <w:fldChar w:fldCharType="end"/>
-            </w:r>
+            <w:fldSimple w:instr=" SEQ Figure \* ARABIC ">
+              <w:r>
+                <w:rPr>
+                  <w:noProof/>
+                </w:rPr>
+                <w:t>10</w:t>
+              </w:r>
+            </w:fldSimple>
             <w:r>
               <w:t>: V-shaped 5-strand braid with SCA counterpart</w:t>
             </w:r>
@@ -2772,6 +2863,32 @@
               <w:t>*add graphic showing conflicting crossings, or maybe just circle/highlight the problem cases on fig 10?*</w:t>
             </w:r>
           </w:p>
+          <w:p>
+            <w:pPr>
+              <w:rPr>
+                <w:rFonts w:ascii="Arial" w:hAnsi="Arial" w:cs="Arial"/>
+                <w:sz w:val="24"/>
+                <w:szCs w:val="24"/>
+              </w:rPr>
+            </w:pPr>
+          </w:p>
+          <w:p>
+            <w:pPr>
+              <w:rPr>
+                <w:rFonts w:ascii="Arial" w:hAnsi="Arial" w:cs="Arial"/>
+                <w:sz w:val="24"/>
+                <w:szCs w:val="24"/>
+              </w:rPr>
+            </w:pPr>
+            <w:r>
+              <w:rPr>
+                <w:rFonts w:ascii="Arial" w:hAnsi="Arial" w:cs="Arial"/>
+                <w:sz w:val="24"/>
+                <w:szCs w:val="24"/>
+              </w:rPr>
+              <w:t xml:space="preserve">define s-cross/z-cross neighbor pairs here, circle the above graphic and label </w:t>
+            </w:r>
+          </w:p>
         </w:tc>
       </w:tr>
     </w:tbl>
@@ -2813,7 +2930,24 @@
           <w:sz w:val="24"/>
           <w:szCs w:val="24"/>
         </w:rPr>
-        <w:t xml:space="preserve"> We </w:t>
+        <w:t>//clarify colorless rulesets, expand a lot, explain how each strand gets a different color, etc.</w:t>
+      </w:r>
+    </w:p>
+    <w:p>
+      <w:pPr>
+        <w:rPr>
+          <w:rFonts w:ascii="Arial" w:hAnsi="Arial" w:cs="Arial"/>
+          <w:sz w:val="24"/>
+          <w:szCs w:val="24"/>
+        </w:rPr>
+      </w:pPr>
+      <w:r>
+        <w:rPr>
+          <w:rFonts w:ascii="Arial" w:hAnsi="Arial" w:cs="Arial"/>
+          <w:sz w:val="24"/>
+          <w:szCs w:val="24"/>
+        </w:rPr>
+        <w:t xml:space="preserve">We </w:t>
       </w:r>
       <w:r>
         <w:rPr>
@@ -2845,7 +2979,7 @@
           <w:sz w:val="24"/>
           <w:szCs w:val="24"/>
         </w:rPr>
-        <w:t xml:space="preserve"> Although doing so did resolve some neighbor pair conflicts, a few remained and continued to make the braid unrepresentable. Pinpointing that the crossing rule conflict occurred because generation 1 and generation 2 of the braid kept repeating and generating each other, </w:t>
+        <w:t xml:space="preserve"> Although doing so did resolve some </w:t>
       </w:r>
       <w:commentRangeStart w:id="7"/>
       <w:r>
@@ -2854,6 +2988,54 @@
           <w:sz w:val="24"/>
           <w:szCs w:val="24"/>
         </w:rPr>
+        <w:t>neighbor pair conflicts</w:t>
+      </w:r>
+      <w:commentRangeEnd w:id="7"/>
+      <w:r>
+        <w:rPr>
+          <w:rStyle w:val="CommentReference"/>
+        </w:rPr>
+        <w:commentReference w:id="7"/>
+      </w:r>
+      <w:r>
+        <w:rPr>
+          <w:rFonts w:ascii="Arial" w:hAnsi="Arial" w:cs="Arial"/>
+          <w:sz w:val="24"/>
+          <w:szCs w:val="24"/>
+        </w:rPr>
+        <w:t xml:space="preserve">, a few remained and continued to make the braid unrepresentable. Pinpointing that the crossing rule conflict occurred because generation 1 and generation 2 of the braid </w:t>
+      </w:r>
+      <w:commentRangeStart w:id="8"/>
+      <w:r>
+        <w:rPr>
+          <w:rFonts w:ascii="Arial" w:hAnsi="Arial" w:cs="Arial"/>
+          <w:sz w:val="24"/>
+          <w:szCs w:val="24"/>
+        </w:rPr>
+        <w:t>kept repeating and generating each other</w:t>
+      </w:r>
+      <w:commentRangeEnd w:id="8"/>
+      <w:r>
+        <w:rPr>
+          <w:rStyle w:val="CommentReference"/>
+        </w:rPr>
+        <w:commentReference w:id="8"/>
+      </w:r>
+      <w:r>
+        <w:rPr>
+          <w:rFonts w:ascii="Arial" w:hAnsi="Arial" w:cs="Arial"/>
+          <w:sz w:val="24"/>
+          <w:szCs w:val="24"/>
+        </w:rPr>
+        <w:t xml:space="preserve">, </w:t>
+      </w:r>
+      <w:commentRangeStart w:id="9"/>
+      <w:r>
+        <w:rPr>
+          <w:rFonts w:ascii="Arial" w:hAnsi="Arial" w:cs="Arial"/>
+          <w:sz w:val="24"/>
+          <w:szCs w:val="24"/>
+        </w:rPr>
         <w:t>we sought to add a “hold state”</w:t>
       </w:r>
       <w:r>
@@ -2888,12 +3070,12 @@
         </w:rPr>
         <w:t xml:space="preserve"> between the two generations</w:t>
       </w:r>
-      <w:commentRangeEnd w:id="7"/>
+      <w:commentRangeEnd w:id="9"/>
       <w:r>
         <w:rPr>
           <w:rStyle w:val="CommentReference"/>
         </w:rPr>
-        <w:commentReference w:id="7"/>
+        <w:commentReference w:id="9"/>
       </w:r>
       <w:r>
         <w:rPr>
@@ -2909,7 +3091,40 @@
           <w:sz w:val="24"/>
           <w:szCs w:val="24"/>
         </w:rPr>
-        <w:t xml:space="preserve"> The repeat would then be generation 1&gt; hold state &gt; generation 2 &gt; generation 1. However, due to the staggering of the grid that the cells are generated in, we could not connect the two braid generations with a single hold state</w:t>
+        <w:t xml:space="preserve"> The repeat would then be generation 1&gt; hold state &gt; generation 2 &gt; generation 1. However, due to the </w:t>
+      </w:r>
+      <w:commentRangeStart w:id="10"/>
+      <w:r>
+        <w:rPr>
+          <w:rFonts w:ascii="Arial" w:hAnsi="Arial" w:cs="Arial"/>
+          <w:sz w:val="24"/>
+          <w:szCs w:val="24"/>
+        </w:rPr>
+        <w:t xml:space="preserve">staggering of the grid </w:t>
+      </w:r>
+      <w:commentRangeEnd w:id="10"/>
+      <w:r>
+        <w:rPr>
+          <w:rStyle w:val="CommentReference"/>
+        </w:rPr>
+        <w:commentReference w:id="10"/>
+      </w:r>
+      <w:r>
+        <w:rPr>
+          <w:rFonts w:ascii="Arial" w:hAnsi="Arial" w:cs="Arial"/>
+          <w:sz w:val="24"/>
+          <w:szCs w:val="24"/>
+        </w:rPr>
+        <w:t xml:space="preserve">that the cells are generated in, we could not connect the two braid generations with a single hold </w:t>
+      </w:r>
+      <w:r>
+        <w:rPr>
+          <w:rFonts w:ascii="Arial" w:hAnsi="Arial" w:cs="Arial"/>
+          <w:sz w:val="24"/>
+          <w:szCs w:val="24"/>
+        </w:rPr>
+        <w:lastRenderedPageBreak/>
+        <w:t>state</w:t>
       </w:r>
       <w:r>
         <w:rPr>
@@ -2934,7 +3149,6 @@
           <w:sz w:val="24"/>
           <w:szCs w:val="24"/>
         </w:rPr>
-        <w:lastRenderedPageBreak/>
         <w:tab/>
         <w:t xml:space="preserve">Taking a step back, we observed that all the s-cross/z-cross neighbor pairs that produced s-crosses were located on the left side of the braid, and the s-cross/z-cross neighbor pairs that produced z-crosses were located on the right side of the braid. If we were to draw a zipper-like line through the middle of the braid, it would be possible to assign a different ruleset to each side of the line. </w:t>
       </w:r>
@@ -2990,6 +3204,14 @@
           </wp:inline>
         </w:drawing>
       </w:r>
+      <w:r>
+        <w:rPr>
+          <w:rFonts w:ascii="Arial" w:hAnsi="Arial" w:cs="Arial"/>
+          <w:sz w:val="24"/>
+          <w:szCs w:val="24"/>
+        </w:rPr>
+        <w:t>//add simple caption describing the zipper line</w:t>
+      </w:r>
     </w:p>
     <w:p>
       <w:pPr>
@@ -3007,7 +3229,7 @@
         </w:rPr>
         <w:tab/>
       </w:r>
-      <w:commentRangeStart w:id="8"/>
+      <w:commentRangeStart w:id="11"/>
       <w:r>
         <w:rPr>
           <w:rFonts w:ascii="Arial" w:hAnsi="Arial" w:cs="Arial"/>
@@ -3016,12 +3238,12 @@
         </w:rPr>
         <w:t xml:space="preserve">The ruleset used to generate a cell is based on the side of the zipper line that the new cell is on. </w:t>
       </w:r>
-      <w:commentRangeEnd w:id="8"/>
+      <w:commentRangeEnd w:id="11"/>
       <w:r>
         <w:rPr>
           <w:rStyle w:val="CommentReference"/>
         </w:rPr>
-        <w:commentReference w:id="8"/>
+        <w:commentReference w:id="11"/>
       </w:r>
     </w:p>
     <w:p>
@@ -3067,6 +3289,91 @@
           <w:rFonts w:ascii="Arial" w:hAnsi="Arial" w:cs="Arial"/>
         </w:rPr>
         <w:t>Over only 3+2 braid</w:t>
+      </w:r>
+    </w:p>
+    <w:p>
+      <w:pPr>
+        <w:rPr>
+          <w:rFonts w:ascii="Arial" w:hAnsi="Arial" w:cs="Arial"/>
+        </w:rPr>
+      </w:pPr>
+      <w:r>
+        <w:rPr>
+          <w:rFonts w:ascii="Arial" w:hAnsi="Arial" w:cs="Arial"/>
+        </w:rPr>
+        <w:t>Programming TO-DO</w:t>
+      </w:r>
+    </w:p>
+    <w:p>
+      <w:pPr>
+        <w:pStyle w:val="ListParagraph"/>
+        <w:numPr>
+          <w:ilvl w:val="0"/>
+          <w:numId w:val="3"/>
+        </w:numPr>
+        <w:rPr>
+          <w:rFonts w:ascii="Arial" w:hAnsi="Arial" w:cs="Arial"/>
+        </w:rPr>
+      </w:pPr>
+      <w:r>
+        <w:rPr>
+          <w:rFonts w:ascii="Arial" w:hAnsi="Arial" w:cs="Arial"/>
+        </w:rPr>
+        <w:t>Add labels for space-varying rulesets to the sides of the SCA</w:t>
+      </w:r>
+    </w:p>
+    <w:p>
+      <w:pPr>
+        <w:pStyle w:val="ListParagraph"/>
+        <w:numPr>
+          <w:ilvl w:val="0"/>
+          <w:numId w:val="3"/>
+        </w:numPr>
+        <w:rPr>
+          <w:rFonts w:ascii="Arial" w:hAnsi="Arial" w:cs="Arial"/>
+        </w:rPr>
+      </w:pPr>
+      <w:r>
+        <w:rPr>
+          <w:rFonts w:ascii="Arial" w:hAnsi="Arial" w:cs="Arial"/>
+        </w:rPr>
+        <w:t>Add selector buttons to indicate which side of SCA you are loading rulesets into</w:t>
+      </w:r>
+    </w:p>
+    <w:p>
+      <w:pPr>
+        <w:pStyle w:val="ListParagraph"/>
+        <w:numPr>
+          <w:ilvl w:val="0"/>
+          <w:numId w:val="3"/>
+        </w:numPr>
+        <w:rPr>
+          <w:rFonts w:ascii="Arial" w:hAnsi="Arial" w:cs="Arial"/>
+        </w:rPr>
+      </w:pPr>
+      <w:r>
+        <w:rPr>
+          <w:rFonts w:ascii="Arial" w:hAnsi="Arial" w:cs="Arial"/>
+        </w:rPr>
+        <w:t>Add on-screen button for swapping through ruleset modes</w:t>
+      </w:r>
+    </w:p>
+    <w:p>
+      <w:pPr>
+        <w:pStyle w:val="ListParagraph"/>
+        <w:numPr>
+          <w:ilvl w:val="0"/>
+          <w:numId w:val="3"/>
+        </w:numPr>
+        <w:rPr>
+          <w:rFonts w:ascii="Arial" w:hAnsi="Arial" w:cs="Arial"/>
+        </w:rPr>
+      </w:pPr>
+      <w:r>
+        <w:rPr>
+          <w:rFonts w:ascii="Arial" w:hAnsi="Arial" w:cs="Arial"/>
+        </w:rPr>
+        <w:t>Show confirmation of loading rulesets</w:t>
       </w:r>
     </w:p>
     <w:p>
@@ -3209,7 +3516,7 @@
       </w:r>
     </w:p>
   </w:comment>
-  <w:comment w:id="7" w:author="Chan, Brian" w:date="2020-07-21T15:00:00Z" w:initials="CB">
+  <w:comment w:id="7" w:author="Chan, Brian" w:date="2020-07-21T15:10:00Z" w:initials="CB">
     <w:p>
       <w:pPr>
         <w:pStyle w:val="CommentText"/>
@@ -3221,11 +3528,59 @@
         <w:annotationRef/>
       </w:r>
       <w:r>
+        <w:t>Define</w:t>
+      </w:r>
+    </w:p>
+  </w:comment>
+  <w:comment w:id="8" w:author="Chan, Brian" w:date="2020-07-21T15:11:00Z" w:initials="CB">
+    <w:p>
+      <w:pPr>
+        <w:pStyle w:val="CommentText"/>
+      </w:pPr>
+      <w:r>
+        <w:rPr>
+          <w:rStyle w:val="CommentReference"/>
+        </w:rPr>
+        <w:annotationRef/>
+      </w:r>
+      <w:r>
+        <w:t>Explain with a graphic showing which generations generate which and show where the repeat is</w:t>
+      </w:r>
+    </w:p>
+  </w:comment>
+  <w:comment w:id="9" w:author="Chan, Brian" w:date="2020-07-21T15:00:00Z" w:initials="CB">
+    <w:p>
+      <w:pPr>
+        <w:pStyle w:val="CommentText"/>
+      </w:pPr>
+      <w:r>
+        <w:rPr>
+          <w:rStyle w:val="CommentReference"/>
+        </w:rPr>
+        <w:annotationRef/>
+      </w:r>
+      <w:r>
         <w:t>This one too?</w:t>
       </w:r>
     </w:p>
   </w:comment>
-  <w:comment w:id="8" w:author="Chan, Brian" w:date="2020-07-21T15:00:00Z" w:initials="CB">
+  <w:comment w:id="10" w:author="Chan, Brian" w:date="2020-07-21T15:12:00Z" w:initials="CB">
+    <w:p>
+      <w:pPr>
+        <w:pStyle w:val="CommentText"/>
+      </w:pPr>
+      <w:r>
+        <w:rPr>
+          <w:rStyle w:val="CommentReference"/>
+        </w:rPr>
+        <w:annotationRef/>
+      </w:r>
+      <w:r>
+        <w:t>Graphic for this too, show staggering affecting the hold state generation</w:t>
+      </w:r>
+    </w:p>
+  </w:comment>
+  <w:comment w:id="11" w:author="Chan, Brian" w:date="2020-07-21T15:00:00Z" w:initials="CB">
     <w:p>
       <w:pPr>
         <w:pStyle w:val="CommentText"/>
@@ -3252,7 +3607,10 @@
   <w15:commentEx w15:paraId="4BC86F0A" w15:paraIdParent="2F6B7F23" w15:done="0"/>
   <w15:commentEx w15:paraId="384C5EC9" w15:done="0"/>
   <w15:commentEx w15:paraId="32BA5203" w15:done="0"/>
+  <w15:commentEx w15:paraId="785AB032" w15:done="0"/>
+  <w15:commentEx w15:paraId="4D2C9865" w15:done="0"/>
   <w15:commentEx w15:paraId="461AC989" w15:done="0"/>
+  <w15:commentEx w15:paraId="7637A71F" w15:done="0"/>
   <w15:commentEx w15:paraId="6347C7AE" w15:done="0"/>
 </w15:commentsEx>
 </file>
@@ -3265,7 +3623,10 @@
   <w16cex:commentExtensible w16cex:durableId="22BC3A56" w16cex:dateUtc="2020-07-17T19:55:00Z"/>
   <w16cex:commentExtensible w16cex:durableId="22C17602" w16cex:dateUtc="2020-07-21T19:11:00Z"/>
   <w16cex:commentExtensible w16cex:durableId="22C1818C" w16cex:dateUtc="2020-07-21T20:00:00Z"/>
+  <w16cex:commentExtensible w16cex:durableId="22C183D0" w16cex:dateUtc="2020-07-21T20:10:00Z"/>
+  <w16cex:commentExtensible w16cex:durableId="22C18421" w16cex:dateUtc="2020-07-21T20:11:00Z"/>
   <w16cex:commentExtensible w16cex:durableId="22C1819E" w16cex:dateUtc="2020-07-21T20:00:00Z"/>
+  <w16cex:commentExtensible w16cex:durableId="22C1845B" w16cex:dateUtc="2020-07-21T20:12:00Z"/>
   <w16cex:commentExtensible w16cex:durableId="22C18176" w16cex:dateUtc="2020-07-21T20:00:00Z"/>
 </w16cex:commentsExtensible>
 </file>
@@ -3278,7 +3639,10 @@
   <w16cid:commentId w16cid:paraId="4BC86F0A" w16cid:durableId="22BC3A56"/>
   <w16cid:commentId w16cid:paraId="384C5EC9" w16cid:durableId="22C17602"/>
   <w16cid:commentId w16cid:paraId="32BA5203" w16cid:durableId="22C1818C"/>
+  <w16cid:commentId w16cid:paraId="785AB032" w16cid:durableId="22C183D0"/>
+  <w16cid:commentId w16cid:paraId="4D2C9865" w16cid:durableId="22C18421"/>
   <w16cid:commentId w16cid:paraId="461AC989" w16cid:durableId="22C1819E"/>
+  <w16cid:commentId w16cid:paraId="7637A71F" w16cid:durableId="22C1845B"/>
   <w16cid:commentId w16cid:paraId="6347C7AE" w16cid:durableId="22C18176"/>
 </w16cid:commentsIds>
 </file>
@@ -3399,6 +3763,119 @@
     </w:lvl>
   </w:abstractNum>
   <w:abstractNum w:abstractNumId="1" w15:restartNumberingAfterBreak="0">
+    <w:nsid w:val="6A0522B7"/>
+    <w:multiLevelType w:val="hybridMultilevel"/>
+    <w:tmpl w:val="FC62CBEC"/>
+    <w:lvl w:ilvl="0" w:tplc="04090001">
+      <w:start w:val="1"/>
+      <w:numFmt w:val="bullet"/>
+      <w:lvlText w:val=""/>
+      <w:lvlJc w:val="left"/>
+      <w:pPr>
+        <w:ind w:left="720" w:hanging="360"/>
+      </w:pPr>
+      <w:rPr>
+        <w:rFonts w:ascii="Symbol" w:hAnsi="Symbol" w:hint="default"/>
+      </w:rPr>
+    </w:lvl>
+    <w:lvl w:ilvl="1" w:tplc="04090003" w:tentative="1">
+      <w:start w:val="1"/>
+      <w:numFmt w:val="bullet"/>
+      <w:lvlText w:val="o"/>
+      <w:lvlJc w:val="left"/>
+      <w:pPr>
+        <w:ind w:left="1440" w:hanging="360"/>
+      </w:pPr>
+      <w:rPr>
+        <w:rFonts w:ascii="Courier New" w:hAnsi="Courier New" w:cs="Courier New" w:hint="default"/>
+      </w:rPr>
+    </w:lvl>
+    <w:lvl w:ilvl="2" w:tplc="04090005" w:tentative="1">
+      <w:start w:val="1"/>
+      <w:numFmt w:val="bullet"/>
+      <w:lvlText w:val=""/>
+      <w:lvlJc w:val="left"/>
+      <w:pPr>
+        <w:ind w:left="2160" w:hanging="360"/>
+      </w:pPr>
+      <w:rPr>
+        <w:rFonts w:ascii="Wingdings" w:hAnsi="Wingdings" w:hint="default"/>
+      </w:rPr>
+    </w:lvl>
+    <w:lvl w:ilvl="3" w:tplc="04090001" w:tentative="1">
+      <w:start w:val="1"/>
+      <w:numFmt w:val="bullet"/>
+      <w:lvlText w:val=""/>
+      <w:lvlJc w:val="left"/>
+      <w:pPr>
+        <w:ind w:left="2880" w:hanging="360"/>
+      </w:pPr>
+      <w:rPr>
+        <w:rFonts w:ascii="Symbol" w:hAnsi="Symbol" w:hint="default"/>
+      </w:rPr>
+    </w:lvl>
+    <w:lvl w:ilvl="4" w:tplc="04090003" w:tentative="1">
+      <w:start w:val="1"/>
+      <w:numFmt w:val="bullet"/>
+      <w:lvlText w:val="o"/>
+      <w:lvlJc w:val="left"/>
+      <w:pPr>
+        <w:ind w:left="3600" w:hanging="360"/>
+      </w:pPr>
+      <w:rPr>
+        <w:rFonts w:ascii="Courier New" w:hAnsi="Courier New" w:cs="Courier New" w:hint="default"/>
+      </w:rPr>
+    </w:lvl>
+    <w:lvl w:ilvl="5" w:tplc="04090005" w:tentative="1">
+      <w:start w:val="1"/>
+      <w:numFmt w:val="bullet"/>
+      <w:lvlText w:val=""/>
+      <w:lvlJc w:val="left"/>
+      <w:pPr>
+        <w:ind w:left="4320" w:hanging="360"/>
+      </w:pPr>
+      <w:rPr>
+        <w:rFonts w:ascii="Wingdings" w:hAnsi="Wingdings" w:hint="default"/>
+      </w:rPr>
+    </w:lvl>
+    <w:lvl w:ilvl="6" w:tplc="04090001" w:tentative="1">
+      <w:start w:val="1"/>
+      <w:numFmt w:val="bullet"/>
+      <w:lvlText w:val=""/>
+      <w:lvlJc w:val="left"/>
+      <w:pPr>
+        <w:ind w:left="5040" w:hanging="360"/>
+      </w:pPr>
+      <w:rPr>
+        <w:rFonts w:ascii="Symbol" w:hAnsi="Symbol" w:hint="default"/>
+      </w:rPr>
+    </w:lvl>
+    <w:lvl w:ilvl="7" w:tplc="04090003" w:tentative="1">
+      <w:start w:val="1"/>
+      <w:numFmt w:val="bullet"/>
+      <w:lvlText w:val="o"/>
+      <w:lvlJc w:val="left"/>
+      <w:pPr>
+        <w:ind w:left="5760" w:hanging="360"/>
+      </w:pPr>
+      <w:rPr>
+        <w:rFonts w:ascii="Courier New" w:hAnsi="Courier New" w:cs="Courier New" w:hint="default"/>
+      </w:rPr>
+    </w:lvl>
+    <w:lvl w:ilvl="8" w:tplc="04090005" w:tentative="1">
+      <w:start w:val="1"/>
+      <w:numFmt w:val="bullet"/>
+      <w:lvlText w:val=""/>
+      <w:lvlJc w:val="left"/>
+      <w:pPr>
+        <w:ind w:left="6480" w:hanging="360"/>
+      </w:pPr>
+      <w:rPr>
+        <w:rFonts w:ascii="Wingdings" w:hAnsi="Wingdings" w:hint="default"/>
+      </w:rPr>
+    </w:lvl>
+  </w:abstractNum>
+  <w:abstractNum w:abstractNumId="2" w15:restartNumberingAfterBreak="0">
     <w:nsid w:val="73060AD6"/>
     <w:multiLevelType w:val="hybridMultilevel"/>
     <w:tmpl w:val="91B0B052"/>
@@ -3491,6 +3968,9 @@
     <w:abstractNumId w:val="0"/>
   </w:num>
   <w:num w:numId="2">
+    <w:abstractNumId w:val="2"/>
+  </w:num>
+  <w:num w:numId="3">
     <w:abstractNumId w:val="1"/>
   </w:num>
 </w:numbering>

</xml_diff>

<commit_message>
Cleaning up descriptions of previous attempts at representing v-shaped braid
</commit_message>
<xml_diff>
--- a/Stranded Cellular Automata with Varying Rulesets.docx
+++ b/Stranded Cellular Automata with Varying Rulesets.docx
@@ -167,7 +167,23 @@
           <w:sz w:val="24"/>
           <w:szCs w:val="24"/>
         </w:rPr>
-        <w:t>In the case of the Stranded Cellular Automata(SCA) created by Dr. Holden, each cell has 8 possible states and 2 neighbor cells</w:t>
+        <w:t>In the case of the Stranded Cellular Automata(SCA) created by Dr. Holden, each cell has 8 possible states and</w:t>
+      </w:r>
+      <w:r>
+        <w:rPr>
+          <w:rFonts w:ascii="Arial" w:hAnsi="Arial" w:cs="Arial"/>
+          <w:sz w:val="24"/>
+          <w:szCs w:val="24"/>
+        </w:rPr>
+        <w:t xml:space="preserve"> a “landscape” of</w:t>
+      </w:r>
+      <w:r>
+        <w:rPr>
+          <w:rFonts w:ascii="Arial" w:hAnsi="Arial" w:cs="Arial"/>
+          <w:sz w:val="24"/>
+          <w:szCs w:val="24"/>
+        </w:rPr>
+        <w:t xml:space="preserve"> 2 neighbor cells</w:t>
       </w:r>
       <w:r>
         <w:rPr>
@@ -249,19 +265,68 @@
     </w:p>
     <w:p>
       <w:pPr>
-        <w:rPr>
-          <w:rFonts w:ascii="Arial" w:hAnsi="Arial" w:cs="Arial"/>
-          <w:sz w:val="24"/>
-          <w:szCs w:val="24"/>
-        </w:rPr>
-      </w:pPr>
-      <w:r>
-        <w:rPr>
-          <w:rFonts w:ascii="Arial" w:hAnsi="Arial" w:cs="Arial"/>
-          <w:sz w:val="24"/>
-          <w:szCs w:val="24"/>
-        </w:rPr>
-        <w:t>In order to distinguish the two types of crossings, we will refer to the crossing with the strand on top running like the slant in the letter Z as a “z-cross” and the opposite crossing with the strand on top running like the slant in the letter S as a “s-cross”</w:t>
+        <w:ind w:firstLine="720"/>
+        <w:rPr>
+          <w:rFonts w:ascii="Arial" w:hAnsi="Arial" w:cs="Arial"/>
+          <w:sz w:val="24"/>
+          <w:szCs w:val="24"/>
+        </w:rPr>
+      </w:pPr>
+      <w:r>
+        <w:rPr>
+          <w:rFonts w:ascii="Arial" w:hAnsi="Arial" w:cs="Arial"/>
+          <w:sz w:val="24"/>
+          <w:szCs w:val="24"/>
+        </w:rPr>
+        <w:t>In order to distinguish</w:t>
+      </w:r>
+      <w:r>
+        <w:rPr>
+          <w:rFonts w:ascii="Arial" w:hAnsi="Arial" w:cs="Arial"/>
+          <w:sz w:val="24"/>
+          <w:szCs w:val="24"/>
+        </w:rPr>
+        <w:t xml:space="preserve"> between</w:t>
+      </w:r>
+      <w:r>
+        <w:rPr>
+          <w:rFonts w:ascii="Arial" w:hAnsi="Arial" w:cs="Arial"/>
+          <w:sz w:val="24"/>
+          <w:szCs w:val="24"/>
+        </w:rPr>
+        <w:t xml:space="preserve"> the two types of crossings, we will refer to the crossing with the strand on top </w:t>
+      </w:r>
+      <w:r>
+        <w:rPr>
+          <w:rFonts w:ascii="Arial" w:hAnsi="Arial" w:cs="Arial"/>
+          <w:sz w:val="24"/>
+          <w:szCs w:val="24"/>
+        </w:rPr>
+        <w:t>resembling</w:t>
+      </w:r>
+      <w:r>
+        <w:rPr>
+          <w:rFonts w:ascii="Arial" w:hAnsi="Arial" w:cs="Arial"/>
+          <w:sz w:val="24"/>
+          <w:szCs w:val="24"/>
+        </w:rPr>
+        <w:t xml:space="preserve"> the slant in the letter Z as a “z-cross” and the opposite crossing with the strand on top </w:t>
+      </w:r>
+      <w:r>
+        <w:rPr>
+          <w:rFonts w:ascii="Arial" w:hAnsi="Arial" w:cs="Arial"/>
+          <w:sz w:val="24"/>
+          <w:szCs w:val="24"/>
+        </w:rPr>
+        <w:t>resembling</w:t>
+      </w:r>
+      <w:r>
+        <w:rPr>
+          <w:rFonts w:ascii="Arial" w:hAnsi="Arial" w:cs="Arial"/>
+          <w:sz w:val="24"/>
+          <w:szCs w:val="24"/>
+        </w:rPr>
+        <w:t xml:space="preserve"> the slant in the letter S as a “s-cross”</w:t>
       </w:r>
       <w:r>
         <w:rPr>
@@ -361,7 +426,23 @@
           <w:sz w:val="24"/>
           <w:szCs w:val="24"/>
         </w:rPr>
-        <w:t>The calculation of each cell’s state based on its neighbor pair is split into two different rules: the “</w:t>
+        <w:t xml:space="preserve">The calculation of each cell’s state based on its </w:t>
+      </w:r>
+      <w:r>
+        <w:rPr>
+          <w:rFonts w:ascii="Arial" w:hAnsi="Arial" w:cs="Arial"/>
+          <w:sz w:val="24"/>
+          <w:szCs w:val="24"/>
+        </w:rPr>
+        <w:t>landscape</w:t>
+      </w:r>
+      <w:r>
+        <w:rPr>
+          <w:rFonts w:ascii="Arial" w:hAnsi="Arial" w:cs="Arial"/>
+          <w:sz w:val="24"/>
+          <w:szCs w:val="24"/>
+        </w:rPr>
+        <w:t xml:space="preserve"> is split into two different rules: the “</w:t>
       </w:r>
       <w:r>
         <w:rPr>
@@ -562,6 +643,8 @@
         <w:t xml:space="preserve">: Turning Rule 324 (Binary </w:t>
       </w:r>
       <w:commentRangeStart w:id="2"/>
+      <w:commentRangeStart w:id="3"/>
+      <w:commentRangeStart w:id="4"/>
       <w:r>
         <w:t>101000100</w:t>
       </w:r>
@@ -574,6 +657,26 @@
           <w:color w:val="auto"/>
         </w:rPr>
         <w:commentReference w:id="2"/>
+      </w:r>
+      <w:commentRangeEnd w:id="3"/>
+      <w:r>
+        <w:rPr>
+          <w:rStyle w:val="CommentReference"/>
+          <w:i w:val="0"/>
+          <w:iCs w:val="0"/>
+          <w:color w:val="auto"/>
+        </w:rPr>
+        <w:commentReference w:id="3"/>
+      </w:r>
+      <w:commentRangeEnd w:id="4"/>
+      <w:r>
+        <w:rPr>
+          <w:rStyle w:val="CommentReference"/>
+          <w:i w:val="0"/>
+          <w:iCs w:val="0"/>
+          <w:color w:val="auto"/>
+        </w:rPr>
+        <w:commentReference w:id="4"/>
       </w:r>
       <w:r>
         <w:t>)</w:t>
@@ -674,8 +777,8 @@
           <w:szCs w:val="32"/>
         </w:rPr>
       </w:pPr>
-      <w:commentRangeStart w:id="3"/>
-      <w:commentRangeStart w:id="4"/>
+      <w:commentRangeStart w:id="5"/>
+      <w:commentRangeStart w:id="6"/>
       <w:r>
         <w:rPr>
           <w:rFonts w:ascii="Arial" w:hAnsi="Arial" w:cs="Arial"/>
@@ -687,19 +790,19 @@
         <w:lastRenderedPageBreak/>
         <w:t>Representing Braids with Stranded Cellular Automata</w:t>
       </w:r>
-      <w:commentRangeEnd w:id="3"/>
+      <w:commentRangeEnd w:id="5"/>
       <w:r>
         <w:rPr>
           <w:rStyle w:val="CommentReference"/>
         </w:rPr>
-        <w:commentReference w:id="3"/>
-      </w:r>
-      <w:commentRangeEnd w:id="4"/>
+        <w:commentReference w:id="5"/>
+      </w:r>
+      <w:commentRangeEnd w:id="6"/>
       <w:r>
         <w:rPr>
           <w:rStyle w:val="CommentReference"/>
         </w:rPr>
-        <w:commentReference w:id="4"/>
+        <w:commentReference w:id="6"/>
       </w:r>
     </w:p>
     <w:p>
@@ -2733,27 +2836,14 @@
             <w:r>
               <w:t xml:space="preserve">Figure </w:t>
             </w:r>
-            <w:r>
-              <w:fldChar w:fldCharType="begin"/>
-            </w:r>
-            <w:r>
-              <w:instrText xml:space="preserve"> SEQ Figure \* ARABIC </w:instrText>
-            </w:r>
-            <w:r>
-              <w:fldChar w:fldCharType="separate"/>
-            </w:r>
-            <w:r>
-              <w:rPr>
-                <w:noProof/>
-              </w:rPr>
-              <w:t>10</w:t>
-            </w:r>
-            <w:r>
-              <w:rPr>
-                <w:noProof/>
-              </w:rPr>
-              <w:fldChar w:fldCharType="end"/>
-            </w:r>
+            <w:fldSimple w:instr=" SEQ Figure \* ARABIC ">
+              <w:r>
+                <w:rPr>
+                  <w:noProof/>
+                </w:rPr>
+                <w:t>10</w:t>
+              </w:r>
+            </w:fldSimple>
             <w:r>
               <w:t>: V-shaped 5-strand braid with SCA counterpart</w:t>
             </w:r>
@@ -2897,91 +2987,84 @@
     </w:tbl>
     <w:p>
       <w:pPr>
-        <w:rPr>
-          <w:rFonts w:ascii="Arial" w:hAnsi="Arial" w:cs="Arial"/>
-          <w:sz w:val="24"/>
-          <w:szCs w:val="24"/>
-        </w:rPr>
-      </w:pPr>
-      <w:r>
-        <w:rPr>
-          <w:rFonts w:ascii="Arial" w:hAnsi="Arial" w:cs="Arial"/>
-          <w:sz w:val="24"/>
-          <w:szCs w:val="24"/>
-        </w:rPr>
-        <w:t xml:space="preserve">When analyzing the v-shaped braid, we encountered an issue with finding a crossing rule to represent the crossings. As shown in Figure(10/11, depending on how I choose to display it), identical neighbor pairs were generating different crossings. Initially, we explored several methods of representing the braid. </w:t>
-      </w:r>
-      <w:r>
-        <w:rPr>
-          <w:rFonts w:ascii="Arial" w:hAnsi="Arial" w:cs="Arial"/>
-          <w:sz w:val="24"/>
-          <w:szCs w:val="24"/>
-        </w:rPr>
-        <w:t xml:space="preserve">Giving each strand a distinct color would require adding a lot of complexity to the rulesets that govern them. </w:t>
-      </w:r>
-      <w:r>
-        <w:rPr>
-          <w:rFonts w:ascii="Arial" w:hAnsi="Arial" w:cs="Arial"/>
-          <w:sz w:val="24"/>
-          <w:szCs w:val="24"/>
-        </w:rPr>
-        <w:t xml:space="preserve">Specifically, for the crossing rules, the “no cross” neighbor cell would need to have 5 variations, and </w:t>
-      </w:r>
-      <w:r>
-        <w:rPr>
-          <w:rFonts w:ascii="Arial" w:hAnsi="Arial" w:cs="Arial"/>
-          <w:sz w:val="24"/>
-          <w:szCs w:val="24"/>
-        </w:rPr>
-        <w:t>both crossing</w:t>
-      </w:r>
-      <w:r>
-        <w:rPr>
-          <w:rFonts w:ascii="Arial" w:hAnsi="Arial" w:cs="Arial"/>
-          <w:sz w:val="24"/>
-          <w:szCs w:val="24"/>
-        </w:rPr>
-        <w:t xml:space="preserve"> neighbor cells would need to have </w:t>
-      </w:r>
-      <w:commentRangeStart w:id="5"/>
-      <w:r>
-        <w:rPr>
-          <w:rFonts w:ascii="Arial" w:hAnsi="Arial" w:cs="Arial"/>
-          <w:sz w:val="24"/>
-          <w:szCs w:val="24"/>
-        </w:rPr>
-        <w:t xml:space="preserve">5 </w:t>
-      </w:r>
-      <w:r>
-        <w:rPr>
-          <w:rFonts w:ascii="Arial" w:hAnsi="Arial" w:cs="Arial"/>
-          <w:sz w:val="24"/>
-          <w:szCs w:val="24"/>
-        </w:rPr>
-        <w:t xml:space="preserve">* 4 </w:t>
-      </w:r>
-      <w:r>
-        <w:rPr>
-          <w:rFonts w:ascii="Arial" w:hAnsi="Arial" w:cs="Arial"/>
-          <w:sz w:val="24"/>
-          <w:szCs w:val="24"/>
-        </w:rPr>
-        <w:t xml:space="preserve">variations </w:t>
-      </w:r>
-      <w:commentRangeEnd w:id="5"/>
-      <w:r>
-        <w:rPr>
-          <w:rStyle w:val="CommentReference"/>
-        </w:rPr>
-        <w:commentReference w:id="5"/>
-      </w:r>
-      <w:r>
-        <w:rPr>
-          <w:rFonts w:ascii="Arial" w:hAnsi="Arial" w:cs="Arial"/>
-          <w:sz w:val="24"/>
-          <w:szCs w:val="24"/>
-        </w:rPr>
-        <w:t>for each pair of colors.</w:t>
+        <w:pStyle w:val="NoSpacing"/>
+        <w:rPr>
+          <w:rFonts w:ascii="Arial" w:hAnsi="Arial" w:cs="Arial"/>
+          <w:sz w:val="24"/>
+          <w:szCs w:val="24"/>
+        </w:rPr>
+      </w:pPr>
+      <w:r>
+        <w:rPr>
+          <w:rFonts w:ascii="Arial" w:hAnsi="Arial" w:cs="Arial"/>
+          <w:sz w:val="24"/>
+          <w:szCs w:val="24"/>
+        </w:rPr>
+        <w:t>When analyzing the v-shaped braid, we encountered an issue with finding a crossing rule to represent the crossings. As shown in Figure</w:t>
+      </w:r>
+      <w:r>
+        <w:rPr>
+          <w:rFonts w:ascii="Arial" w:hAnsi="Arial" w:cs="Arial"/>
+          <w:sz w:val="24"/>
+          <w:szCs w:val="24"/>
+        </w:rPr>
+        <w:t xml:space="preserve"> 11, </w:t>
+      </w:r>
+      <w:r>
+        <w:rPr>
+          <w:rFonts w:ascii="Arial" w:hAnsi="Arial" w:cs="Arial"/>
+          <w:sz w:val="24"/>
+          <w:szCs w:val="24"/>
+        </w:rPr>
+        <w:t xml:space="preserve">identical </w:t>
+      </w:r>
+      <w:r>
+        <w:rPr>
+          <w:rFonts w:ascii="Arial" w:hAnsi="Arial" w:cs="Arial"/>
+          <w:sz w:val="24"/>
+          <w:szCs w:val="24"/>
+        </w:rPr>
+        <w:t>landscapes</w:t>
+      </w:r>
+      <w:r>
+        <w:rPr>
+          <w:rFonts w:ascii="Arial" w:hAnsi="Arial" w:cs="Arial"/>
+          <w:sz w:val="24"/>
+          <w:szCs w:val="24"/>
+        </w:rPr>
+        <w:t xml:space="preserve"> were generating different </w:t>
+      </w:r>
+      <w:r>
+        <w:rPr>
+          <w:rFonts w:ascii="Arial" w:hAnsi="Arial" w:cs="Arial"/>
+          <w:sz w:val="24"/>
+          <w:szCs w:val="24"/>
+        </w:rPr>
+        <w:t xml:space="preserve">output </w:t>
+      </w:r>
+      <w:r>
+        <w:rPr>
+          <w:rFonts w:ascii="Arial" w:hAnsi="Arial" w:cs="Arial"/>
+          <w:sz w:val="24"/>
+          <w:szCs w:val="24"/>
+        </w:rPr>
+        <w:t xml:space="preserve">crossings. </w:t>
+      </w:r>
+      <w:r>
+        <w:rPr>
+          <w:rFonts w:ascii="Arial" w:hAnsi="Arial" w:cs="Arial"/>
+          <w:sz w:val="24"/>
+          <w:szCs w:val="24"/>
+        </w:rPr>
+        <w:t>Distinctly coloring each strand was the first idea we tried but</w:t>
+      </w:r>
+      <w:r>
+        <w:rPr>
+          <w:rFonts w:ascii="Arial" w:hAnsi="Arial" w:cs="Arial"/>
+          <w:sz w:val="24"/>
+          <w:szCs w:val="24"/>
+        </w:rPr>
+        <w:t xml:space="preserve"> would require adding a lot of complexity to the rulesets that govern them.</w:t>
       </w:r>
       <w:r>
         <w:rPr>
@@ -2991,10 +3074,18 @@
         </w:rPr>
         <w:t xml:space="preserve"> </w:t>
       </w:r>
-    </w:p>
-    <w:p>
-      <w:pPr>
-        <w:keepNext/>
+      <w:r>
+        <w:rPr>
+          <w:rFonts w:ascii="Arial" w:hAnsi="Arial" w:cs="Arial"/>
+          <w:sz w:val="24"/>
+          <w:szCs w:val="24"/>
+        </w:rPr>
+        <w:t>It is important to note that since there were no conflicts with the turning rule representing the braid, we will only look at solutions that affect the crossing rule only.</w:t>
+      </w:r>
+    </w:p>
+    <w:p>
+      <w:pPr>
+        <w:pStyle w:val="NoSpacing"/>
       </w:pPr>
       <w:r>
         <w:rPr>
@@ -3004,7 +3095,7 @@
           <w:szCs w:val="24"/>
         </w:rPr>
         <w:drawing>
-          <wp:inline distT="0" distB="0" distL="0" distR="0" wp14:anchorId="62CECFDB" wp14:editId="6244C3B4">
+          <wp:inline distT="0" distB="0" distL="0" distR="0" wp14:anchorId="56D02052" wp14:editId="0974C56E">
             <wp:extent cx="5115560" cy="716280"/>
             <wp:effectExtent l="0" t="0" r="8890" b="7620"/>
             <wp:docPr id="17" name="Picture 17"/>
@@ -3052,6 +3143,9 @@
           </wp:inline>
         </w:drawing>
       </w:r>
+      <w:r>
+        <w:t xml:space="preserve"> </w:t>
+      </w:r>
     </w:p>
     <w:p>
       <w:pPr>
@@ -3065,22 +3159,477 @@
       <w:r>
         <w:t xml:space="preserve">Figure </w:t>
       </w:r>
-      <w:fldSimple w:instr=" SEQ Figure \* ARABIC ">
-        <w:r>
-          <w:rPr>
-            <w:noProof/>
-          </w:rPr>
-          <w:t>12</w:t>
-        </w:r>
-      </w:fldSimple>
-      <w:r>
-        <w:t xml:space="preserve">: Conversion of </w:t>
-      </w:r>
-      <w:r>
-        <w:t xml:space="preserve">a </w:t>
-      </w:r>
-      <w:r>
-        <w:t>colorless no cross cell into 5 color variations</w:t>
+      <w:r>
+        <w:fldChar w:fldCharType="begin"/>
+      </w:r>
+      <w:r>
+        <w:instrText xml:space="preserve"> SEQ Figure \* ARABIC </w:instrText>
+      </w:r>
+      <w:r>
+        <w:fldChar w:fldCharType="separate"/>
+      </w:r>
+      <w:r>
+        <w:rPr>
+          <w:noProof/>
+        </w:rPr>
+        <w:t>12</w:t>
+      </w:r>
+      <w:r>
+        <w:rPr>
+          <w:noProof/>
+        </w:rPr>
+        <w:fldChar w:fldCharType="end"/>
+      </w:r>
+      <w:r>
+        <w:t>: Conversion of a colorless no cross cell into 5 color variations</w:t>
+      </w:r>
+    </w:p>
+    <w:p>
+      <w:pPr>
+        <w:rPr>
+          <w:rFonts w:ascii="Arial" w:hAnsi="Arial" w:cs="Arial"/>
+          <w:sz w:val="24"/>
+          <w:szCs w:val="24"/>
+        </w:rPr>
+      </w:pPr>
+      <w:r>
+        <w:rPr>
+          <w:rFonts w:ascii="Arial" w:hAnsi="Arial" w:cs="Arial"/>
+          <w:sz w:val="24"/>
+          <w:szCs w:val="24"/>
+        </w:rPr>
+        <w:t xml:space="preserve">Because the crossing rule is composed of </w:t>
+      </w:r>
+      <w:commentRangeStart w:id="7"/>
+      <w:r>
+        <w:rPr>
+          <w:rFonts w:ascii="Arial" w:hAnsi="Arial" w:cs="Arial"/>
+          <w:sz w:val="24"/>
+          <w:szCs w:val="24"/>
+        </w:rPr>
+        <w:t>4 landscapes with 4 strands, 4 landscapes 3 strands, and 1 landscape with 2 strands</w:t>
+      </w:r>
+      <w:commentRangeEnd w:id="7"/>
+      <w:r>
+        <w:rPr>
+          <w:rStyle w:val="CommentReference"/>
+        </w:rPr>
+        <w:commentReference w:id="7"/>
+      </w:r>
+      <w:r>
+        <w:rPr>
+          <w:rFonts w:ascii="Arial" w:hAnsi="Arial" w:cs="Arial"/>
+          <w:sz w:val="24"/>
+          <w:szCs w:val="24"/>
+        </w:rPr>
+        <w:t>, the formula for calculating the number of bits need</w:t>
+      </w:r>
+      <w:r>
+        <w:rPr>
+          <w:rFonts w:ascii="Arial" w:hAnsi="Arial" w:cs="Arial"/>
+          <w:sz w:val="24"/>
+          <w:szCs w:val="24"/>
+        </w:rPr>
+        <w:t>ed to represent a crossing rule for a n-strand braid with n colors is</w:t>
+      </w:r>
+      <w:r>
+        <w:rPr>
+          <w:rFonts w:ascii="Arial" w:hAnsi="Arial" w:cs="Arial"/>
+          <w:sz w:val="24"/>
+          <w:szCs w:val="24"/>
+        </w:rPr>
+        <w:t>:</w:t>
+      </w:r>
+    </w:p>
+    <w:p>
+      <w:pPr>
+        <w:rPr>
+          <w:rFonts w:ascii="Arial" w:hAnsi="Arial" w:cs="Arial"/>
+          <w:sz w:val="24"/>
+          <w:szCs w:val="24"/>
+        </w:rPr>
+      </w:pPr>
+      <m:oMathPara>
+        <m:oMath>
+          <m:r>
+            <w:rPr>
+              <w:rFonts w:ascii="Cambria Math" w:hAnsi="Cambria Math" w:cs="Arial"/>
+              <w:sz w:val="24"/>
+              <w:szCs w:val="24"/>
+            </w:rPr>
+            <m:t>4*</m:t>
+          </m:r>
+          <m:d>
+            <m:dPr>
+              <m:ctrlPr>
+                <w:rPr>
+                  <w:rFonts w:ascii="Cambria Math" w:hAnsi="Cambria Math" w:cs="Arial"/>
+                  <w:i/>
+                  <w:sz w:val="24"/>
+                  <w:szCs w:val="24"/>
+                </w:rPr>
+              </m:ctrlPr>
+            </m:dPr>
+            <m:e>
+              <m:f>
+                <m:fPr>
+                  <m:ctrlPr>
+                    <w:rPr>
+                      <w:rFonts w:ascii="Cambria Math" w:hAnsi="Cambria Math" w:cs="Arial"/>
+                      <w:i/>
+                      <w:sz w:val="24"/>
+                      <w:szCs w:val="24"/>
+                    </w:rPr>
+                  </m:ctrlPr>
+                </m:fPr>
+                <m:num>
+                  <m:r>
+                    <w:rPr>
+                      <w:rFonts w:ascii="Cambria Math" w:hAnsi="Cambria Math" w:cs="Arial"/>
+                      <w:sz w:val="24"/>
+                      <w:szCs w:val="24"/>
+                    </w:rPr>
+                    <m:t>n!</m:t>
+                  </m:r>
+                </m:num>
+                <m:den>
+                  <m:d>
+                    <m:dPr>
+                      <m:ctrlPr>
+                        <w:rPr>
+                          <w:rFonts w:ascii="Cambria Math" w:hAnsi="Cambria Math" w:cs="Arial"/>
+                          <w:i/>
+                          <w:sz w:val="24"/>
+                          <w:szCs w:val="24"/>
+                        </w:rPr>
+                      </m:ctrlPr>
+                    </m:dPr>
+                    <m:e>
+                      <m:r>
+                        <w:rPr>
+                          <w:rFonts w:ascii="Cambria Math" w:hAnsi="Cambria Math" w:cs="Arial"/>
+                          <w:sz w:val="24"/>
+                          <w:szCs w:val="24"/>
+                        </w:rPr>
+                        <m:t>n-4</m:t>
+                      </m:r>
+                    </m:e>
+                  </m:d>
+                  <m:r>
+                    <w:rPr>
+                      <w:rFonts w:ascii="Cambria Math" w:hAnsi="Cambria Math" w:cs="Arial"/>
+                      <w:sz w:val="24"/>
+                      <w:szCs w:val="24"/>
+                    </w:rPr>
+                    <m:t>!</m:t>
+                  </m:r>
+                </m:den>
+              </m:f>
+            </m:e>
+          </m:d>
+          <m:r>
+            <w:rPr>
+              <w:rFonts w:ascii="Cambria Math" w:eastAsiaTheme="minorEastAsia" w:hAnsi="Cambria Math" w:cs="Arial"/>
+              <w:sz w:val="24"/>
+              <w:szCs w:val="24"/>
+            </w:rPr>
+            <m:t>+4*</m:t>
+          </m:r>
+          <m:d>
+            <m:dPr>
+              <m:ctrlPr>
+                <w:rPr>
+                  <w:rFonts w:ascii="Cambria Math" w:eastAsiaTheme="minorEastAsia" w:hAnsi="Cambria Math" w:cs="Arial"/>
+                  <w:i/>
+                  <w:sz w:val="24"/>
+                  <w:szCs w:val="24"/>
+                </w:rPr>
+              </m:ctrlPr>
+            </m:dPr>
+            <m:e>
+              <m:f>
+                <m:fPr>
+                  <m:ctrlPr>
+                    <w:rPr>
+                      <w:rFonts w:ascii="Cambria Math" w:eastAsiaTheme="minorEastAsia" w:hAnsi="Cambria Math" w:cs="Arial"/>
+                      <w:i/>
+                      <w:sz w:val="24"/>
+                      <w:szCs w:val="24"/>
+                    </w:rPr>
+                  </m:ctrlPr>
+                </m:fPr>
+                <m:num>
+                  <m:r>
+                    <w:rPr>
+                      <w:rFonts w:ascii="Cambria Math" w:eastAsiaTheme="minorEastAsia" w:hAnsi="Cambria Math" w:cs="Arial"/>
+                      <w:sz w:val="24"/>
+                      <w:szCs w:val="24"/>
+                    </w:rPr>
+                    <m:t>n!</m:t>
+                  </m:r>
+                </m:num>
+                <m:den>
+                  <m:d>
+                    <m:dPr>
+                      <m:ctrlPr>
+                        <w:rPr>
+                          <w:rFonts w:ascii="Cambria Math" w:eastAsiaTheme="minorEastAsia" w:hAnsi="Cambria Math" w:cs="Arial"/>
+                          <w:i/>
+                          <w:sz w:val="24"/>
+                          <w:szCs w:val="24"/>
+                        </w:rPr>
+                      </m:ctrlPr>
+                    </m:dPr>
+                    <m:e>
+                      <m:r>
+                        <w:rPr>
+                          <w:rFonts w:ascii="Cambria Math" w:eastAsiaTheme="minorEastAsia" w:hAnsi="Cambria Math" w:cs="Arial"/>
+                          <w:sz w:val="24"/>
+                          <w:szCs w:val="24"/>
+                        </w:rPr>
+                        <m:t>n-3</m:t>
+                      </m:r>
+                    </m:e>
+                  </m:d>
+                  <m:r>
+                    <w:rPr>
+                      <w:rFonts w:ascii="Cambria Math" w:eastAsiaTheme="minorEastAsia" w:hAnsi="Cambria Math" w:cs="Arial"/>
+                      <w:sz w:val="24"/>
+                      <w:szCs w:val="24"/>
+                    </w:rPr>
+                    <m:t>!</m:t>
+                  </m:r>
+                </m:den>
+              </m:f>
+            </m:e>
+          </m:d>
+          <m:r>
+            <w:rPr>
+              <w:rFonts w:ascii="Cambria Math" w:eastAsiaTheme="minorEastAsia" w:hAnsi="Cambria Math" w:cs="Arial"/>
+              <w:sz w:val="24"/>
+              <w:szCs w:val="24"/>
+            </w:rPr>
+            <m:t>+1*</m:t>
+          </m:r>
+          <m:d>
+            <m:dPr>
+              <m:ctrlPr>
+                <w:rPr>
+                  <w:rFonts w:ascii="Cambria Math" w:eastAsiaTheme="minorEastAsia" w:hAnsi="Cambria Math" w:cs="Arial"/>
+                  <w:i/>
+                  <w:sz w:val="24"/>
+                  <w:szCs w:val="24"/>
+                </w:rPr>
+              </m:ctrlPr>
+            </m:dPr>
+            <m:e>
+              <m:f>
+                <m:fPr>
+                  <m:ctrlPr>
+                    <w:rPr>
+                      <w:rFonts w:ascii="Cambria Math" w:eastAsiaTheme="minorEastAsia" w:hAnsi="Cambria Math" w:cs="Arial"/>
+                      <w:i/>
+                      <w:sz w:val="24"/>
+                      <w:szCs w:val="24"/>
+                    </w:rPr>
+                  </m:ctrlPr>
+                </m:fPr>
+                <m:num>
+                  <m:r>
+                    <w:rPr>
+                      <w:rFonts w:ascii="Cambria Math" w:eastAsiaTheme="minorEastAsia" w:hAnsi="Cambria Math" w:cs="Arial"/>
+                      <w:sz w:val="24"/>
+                      <w:szCs w:val="24"/>
+                    </w:rPr>
+                    <m:t>n!</m:t>
+                  </m:r>
+                </m:num>
+                <m:den>
+                  <m:d>
+                    <m:dPr>
+                      <m:ctrlPr>
+                        <w:rPr>
+                          <w:rFonts w:ascii="Cambria Math" w:eastAsiaTheme="minorEastAsia" w:hAnsi="Cambria Math" w:cs="Arial"/>
+                          <w:i/>
+                          <w:sz w:val="24"/>
+                          <w:szCs w:val="24"/>
+                        </w:rPr>
+                      </m:ctrlPr>
+                    </m:dPr>
+                    <m:e>
+                      <m:r>
+                        <w:rPr>
+                          <w:rFonts w:ascii="Cambria Math" w:eastAsiaTheme="minorEastAsia" w:hAnsi="Cambria Math" w:cs="Arial"/>
+                          <w:sz w:val="24"/>
+                          <w:szCs w:val="24"/>
+                        </w:rPr>
+                        <m:t>n-2</m:t>
+                      </m:r>
+                    </m:e>
+                  </m:d>
+                  <m:r>
+                    <w:rPr>
+                      <w:rFonts w:ascii="Cambria Math" w:eastAsiaTheme="minorEastAsia" w:hAnsi="Cambria Math" w:cs="Arial"/>
+                      <w:sz w:val="24"/>
+                      <w:szCs w:val="24"/>
+                    </w:rPr>
+                    <m:t>!</m:t>
+                  </m:r>
+                </m:den>
+              </m:f>
+            </m:e>
+          </m:d>
+        </m:oMath>
+      </m:oMathPara>
+    </w:p>
+    <w:p>
+      <w:pPr>
+        <w:rPr>
+          <w:rFonts w:ascii="Arial" w:hAnsi="Arial" w:cs="Arial"/>
+          <w:sz w:val="24"/>
+          <w:szCs w:val="24"/>
+        </w:rPr>
+      </w:pPr>
+      <w:r>
+        <w:rPr>
+          <w:rFonts w:ascii="Arial" w:hAnsi="Arial" w:cs="Arial"/>
+          <w:sz w:val="24"/>
+          <w:szCs w:val="24"/>
+        </w:rPr>
+        <w:lastRenderedPageBreak/>
+        <w:t xml:space="preserve">Plugging in n=5 for our 5 strands gets us 740 as the number of bits needed to represent a distinctly colored turning rule. Since each of the bits can be either on or off, there are </w:t>
+      </w:r>
+      <m:oMath>
+        <m:sSup>
+          <m:sSupPr>
+            <m:ctrlPr>
+              <w:rPr>
+                <w:rFonts w:ascii="Cambria Math" w:hAnsi="Cambria Math" w:cs="Arial"/>
+                <w:i/>
+                <w:sz w:val="24"/>
+                <w:szCs w:val="24"/>
+              </w:rPr>
+            </m:ctrlPr>
+          </m:sSupPr>
+          <m:e>
+            <m:r>
+              <w:rPr>
+                <w:rFonts w:ascii="Cambria Math" w:hAnsi="Cambria Math" w:cs="Arial"/>
+                <w:sz w:val="24"/>
+                <w:szCs w:val="24"/>
+              </w:rPr>
+              <m:t>2</m:t>
+            </m:r>
+          </m:e>
+          <m:sup>
+            <m:r>
+              <w:rPr>
+                <w:rFonts w:ascii="Cambria Math" w:hAnsi="Cambria Math" w:cs="Arial"/>
+                <w:sz w:val="24"/>
+                <w:szCs w:val="24"/>
+              </w:rPr>
+              <m:t>740</m:t>
+            </m:r>
+          </m:sup>
+        </m:sSup>
+      </m:oMath>
+      <w:r>
+        <w:rPr>
+          <w:rFonts w:ascii="Arial" w:eastAsiaTheme="minorEastAsia" w:hAnsi="Arial" w:cs="Arial"/>
+          <w:sz w:val="24"/>
+          <w:szCs w:val="24"/>
+        </w:rPr>
+        <w:t xml:space="preserve"> possible crossing rules </w:t>
+      </w:r>
+      <w:r>
+        <w:rPr>
+          <w:rFonts w:ascii="Arial" w:eastAsiaTheme="minorEastAsia" w:hAnsi="Arial" w:cs="Arial"/>
+          <w:sz w:val="24"/>
+          <w:szCs w:val="24"/>
+        </w:rPr>
+        <w:t xml:space="preserve">which is several orders of magnitude larger than the original </w:t>
+      </w:r>
+      <m:oMath>
+        <m:sSup>
+          <m:sSupPr>
+            <m:ctrlPr>
+              <w:rPr>
+                <w:rFonts w:ascii="Cambria Math" w:eastAsiaTheme="minorEastAsia" w:hAnsi="Cambria Math" w:cs="Arial"/>
+                <w:i/>
+                <w:sz w:val="24"/>
+                <w:szCs w:val="24"/>
+              </w:rPr>
+            </m:ctrlPr>
+          </m:sSupPr>
+          <m:e>
+            <m:r>
+              <w:rPr>
+                <w:rFonts w:ascii="Cambria Math" w:eastAsiaTheme="minorEastAsia" w:hAnsi="Cambria Math" w:cs="Arial"/>
+                <w:sz w:val="24"/>
+                <w:szCs w:val="24"/>
+              </w:rPr>
+              <m:t>2</m:t>
+            </m:r>
+          </m:e>
+          <m:sup>
+            <m:r>
+              <w:rPr>
+                <w:rFonts w:ascii="Cambria Math" w:eastAsiaTheme="minorEastAsia" w:hAnsi="Cambria Math" w:cs="Arial"/>
+                <w:sz w:val="24"/>
+                <w:szCs w:val="24"/>
+              </w:rPr>
+              <m:t>9</m:t>
+            </m:r>
+          </m:sup>
+        </m:sSup>
+      </m:oMath>
+      <w:r>
+        <w:rPr>
+          <w:rFonts w:ascii="Arial" w:eastAsiaTheme="minorEastAsia" w:hAnsi="Arial" w:cs="Arial"/>
+          <w:sz w:val="24"/>
+          <w:szCs w:val="24"/>
+        </w:rPr>
+        <w:t xml:space="preserve"> possible crossing rules for the non-color model.</w:t>
+      </w:r>
+      <w:r>
+        <w:rPr>
+          <w:rFonts w:ascii="Arial" w:eastAsiaTheme="minorEastAsia" w:hAnsi="Arial" w:cs="Arial"/>
+          <w:sz w:val="24"/>
+          <w:szCs w:val="24"/>
+        </w:rPr>
+        <w:t xml:space="preserve"> </w:t>
+      </w:r>
+      <w:commentRangeStart w:id="8"/>
+      <w:r>
+        <w:rPr>
+          <w:rFonts w:ascii="Arial" w:eastAsiaTheme="minorEastAsia" w:hAnsi="Arial" w:cs="Arial"/>
+          <w:sz w:val="24"/>
+          <w:szCs w:val="24"/>
+        </w:rPr>
+        <w:t>This is unreasonably large of a number to deal with when analyzing and deriving rules from.</w:t>
+      </w:r>
+      <w:commentRangeEnd w:id="8"/>
+      <w:r>
+        <w:rPr>
+          <w:rStyle w:val="CommentReference"/>
+        </w:rPr>
+        <w:commentReference w:id="8"/>
+      </w:r>
+      <w:r>
+        <w:rPr>
+          <w:rFonts w:ascii="Arial" w:hAnsi="Arial" w:cs="Arial"/>
+          <w:sz w:val="24"/>
+          <w:szCs w:val="24"/>
+        </w:rPr>
+        <w:t xml:space="preserve"> Additionally, the model created by this new ruleset would only work for braids with 5 or fewer strands. </w:t>
+      </w:r>
+      <w:r>
+        <w:rPr>
+          <w:rFonts w:ascii="Arial" w:hAnsi="Arial" w:cs="Arial"/>
+          <w:sz w:val="24"/>
+          <w:szCs w:val="24"/>
+        </w:rPr>
+        <w:t xml:space="preserve">To model 6 or more strands a new model would need to be created. </w:t>
       </w:r>
     </w:p>
     <w:p>
@@ -3105,48 +3654,428 @@
           <w:sz w:val="24"/>
           <w:szCs w:val="24"/>
         </w:rPr>
-        <w:t xml:space="preserve"> have a rule that works with each strand having a distinct color, it must have more cases for every single combination of colored strands. </w:t>
-      </w:r>
-      <w:r>
-        <w:rPr>
-          <w:rFonts w:ascii="Arial" w:hAnsi="Arial" w:cs="Arial"/>
-          <w:sz w:val="24"/>
-          <w:szCs w:val="24"/>
-        </w:rPr>
-        <w:t xml:space="preserve">Because each of these cases needs one bit to represent its output, </w:t>
-      </w:r>
-      <w:r>
-        <w:rPr>
-          <w:rFonts w:ascii="Arial" w:hAnsi="Arial" w:cs="Arial"/>
-          <w:sz w:val="24"/>
-          <w:szCs w:val="24"/>
-        </w:rPr>
-        <w:t xml:space="preserve">just adding the cases to handle two no cross cells </w:t>
-      </w:r>
-      <w:r>
-        <w:rPr>
-          <w:rFonts w:ascii="Arial" w:hAnsi="Arial" w:cs="Arial"/>
-          <w:sz w:val="24"/>
-          <w:szCs w:val="24"/>
-        </w:rPr>
-        <w:lastRenderedPageBreak/>
-        <w:t xml:space="preserve">would require </w:t>
-      </w:r>
-      <w:r>
-        <w:rPr>
-          <w:rFonts w:ascii="Arial" w:hAnsi="Arial" w:cs="Arial"/>
-          <w:sz w:val="24"/>
-          <w:szCs w:val="24"/>
-        </w:rPr>
-        <w:t xml:space="preserve">5*4 = </w:t>
-      </w:r>
-      <w:r>
-        <w:rPr>
-          <w:rFonts w:ascii="Arial" w:hAnsi="Arial" w:cs="Arial"/>
-          <w:sz w:val="24"/>
-          <w:szCs w:val="24"/>
-        </w:rPr>
-        <w:t>20 new cases, more than doubling the number of bits required to represent the rules</w:t>
+        <w:t xml:space="preserve"> decrease the number of bits needed to represent the rules</w:t>
+      </w:r>
+      <w:r>
+        <w:rPr>
+          <w:rFonts w:ascii="Arial" w:hAnsi="Arial" w:cs="Arial"/>
+          <w:sz w:val="24"/>
+          <w:szCs w:val="24"/>
+        </w:rPr>
+        <w:t xml:space="preserve"> and make the model expandable past 5 strands, </w:t>
+      </w:r>
+      <w:r>
+        <w:rPr>
+          <w:rFonts w:ascii="Arial" w:hAnsi="Arial" w:cs="Arial"/>
+          <w:sz w:val="24"/>
+          <w:szCs w:val="24"/>
+        </w:rPr>
+        <w:t xml:space="preserve">we </w:t>
+      </w:r>
+      <w:commentRangeStart w:id="9"/>
+      <w:r>
+        <w:rPr>
+          <w:rFonts w:ascii="Arial" w:hAnsi="Arial" w:cs="Arial"/>
+          <w:sz w:val="24"/>
+          <w:szCs w:val="24"/>
+        </w:rPr>
+        <w:t>decided to try coloring the strands with only two different colors based on whether they were odd or even.</w:t>
+      </w:r>
+      <w:commentRangeEnd w:id="9"/>
+      <w:r>
+        <w:rPr>
+          <w:rStyle w:val="CommentReference"/>
+        </w:rPr>
+        <w:commentReference w:id="9"/>
+      </w:r>
+      <w:r>
+        <w:rPr>
+          <w:rFonts w:ascii="Arial" w:hAnsi="Arial" w:cs="Arial"/>
+          <w:sz w:val="24"/>
+          <w:szCs w:val="24"/>
+        </w:rPr>
+        <w:t xml:space="preserve"> Because repeat strands were now possibl</w:t>
+      </w:r>
+      <w:r>
+        <w:rPr>
+          <w:rFonts w:ascii="Arial" w:hAnsi="Arial" w:cs="Arial"/>
+          <w:sz w:val="24"/>
+          <w:szCs w:val="24"/>
+        </w:rPr>
+        <w:t xml:space="preserve">e, the formula for the number of bits needed to represent a crossing rule </w:t>
+      </w:r>
+      <w:r>
+        <w:rPr>
+          <w:rFonts w:ascii="Arial" w:hAnsi="Arial" w:cs="Arial"/>
+          <w:sz w:val="24"/>
+          <w:szCs w:val="24"/>
+        </w:rPr>
+        <w:t>with number of colors n, where n is less than the number of strands in the braid it represents is:</w:t>
+      </w:r>
+    </w:p>
+    <w:p>
+      <w:pPr>
+        <w:rPr>
+          <w:rFonts w:ascii="Arial" w:hAnsi="Arial" w:cs="Arial"/>
+          <w:sz w:val="24"/>
+          <w:szCs w:val="24"/>
+        </w:rPr>
+      </w:pPr>
+      <m:oMathPara>
+        <m:oMath>
+          <m:r>
+            <w:rPr>
+              <w:rFonts w:ascii="Cambria Math" w:hAnsi="Cambria Math" w:cs="Arial"/>
+              <w:sz w:val="24"/>
+              <w:szCs w:val="24"/>
+            </w:rPr>
+            <m:t>4*</m:t>
+          </m:r>
+          <m:sSup>
+            <m:sSupPr>
+              <m:ctrlPr>
+                <w:rPr>
+                  <w:rFonts w:ascii="Cambria Math" w:hAnsi="Cambria Math" w:cs="Arial"/>
+                  <w:i/>
+                  <w:sz w:val="24"/>
+                  <w:szCs w:val="24"/>
+                </w:rPr>
+              </m:ctrlPr>
+            </m:sSupPr>
+            <m:e>
+              <m:r>
+                <w:rPr>
+                  <w:rFonts w:ascii="Cambria Math" w:hAnsi="Cambria Math" w:cs="Arial"/>
+                  <w:sz w:val="24"/>
+                  <w:szCs w:val="24"/>
+                </w:rPr>
+                <m:t>n</m:t>
+              </m:r>
+            </m:e>
+            <m:sup>
+              <m:r>
+                <w:rPr>
+                  <w:rFonts w:ascii="Cambria Math" w:hAnsi="Cambria Math" w:cs="Arial"/>
+                  <w:sz w:val="24"/>
+                  <w:szCs w:val="24"/>
+                </w:rPr>
+                <m:t>4</m:t>
+              </m:r>
+            </m:sup>
+          </m:sSup>
+          <m:r>
+            <w:rPr>
+              <w:rFonts w:ascii="Cambria Math" w:hAnsi="Cambria Math" w:cs="Arial"/>
+              <w:sz w:val="24"/>
+              <w:szCs w:val="24"/>
+            </w:rPr>
+            <m:t>+4*</m:t>
+          </m:r>
+          <m:sSup>
+            <m:sSupPr>
+              <m:ctrlPr>
+                <w:rPr>
+                  <w:rFonts w:ascii="Cambria Math" w:hAnsi="Cambria Math" w:cs="Arial"/>
+                  <w:i/>
+                  <w:sz w:val="24"/>
+                  <w:szCs w:val="24"/>
+                </w:rPr>
+              </m:ctrlPr>
+            </m:sSupPr>
+            <m:e>
+              <m:r>
+                <w:rPr>
+                  <w:rFonts w:ascii="Cambria Math" w:hAnsi="Cambria Math" w:cs="Arial"/>
+                  <w:sz w:val="24"/>
+                  <w:szCs w:val="24"/>
+                </w:rPr>
+                <m:t>n</m:t>
+              </m:r>
+            </m:e>
+            <m:sup>
+              <m:r>
+                <w:rPr>
+                  <w:rFonts w:ascii="Cambria Math" w:hAnsi="Cambria Math" w:cs="Arial"/>
+                  <w:sz w:val="24"/>
+                  <w:szCs w:val="24"/>
+                </w:rPr>
+                <m:t>3</m:t>
+              </m:r>
+            </m:sup>
+          </m:sSup>
+          <m:r>
+            <w:rPr>
+              <w:rFonts w:ascii="Cambria Math" w:eastAsiaTheme="minorEastAsia" w:hAnsi="Cambria Math" w:cs="Arial"/>
+              <w:sz w:val="24"/>
+              <w:szCs w:val="24"/>
+            </w:rPr>
+            <m:t>+1*</m:t>
+          </m:r>
+          <m:sSup>
+            <m:sSupPr>
+              <m:ctrlPr>
+                <w:rPr>
+                  <w:rFonts w:ascii="Cambria Math" w:eastAsiaTheme="minorEastAsia" w:hAnsi="Cambria Math" w:cs="Arial"/>
+                  <w:i/>
+                  <w:sz w:val="24"/>
+                  <w:szCs w:val="24"/>
+                </w:rPr>
+              </m:ctrlPr>
+            </m:sSupPr>
+            <m:e>
+              <m:r>
+                <w:rPr>
+                  <w:rFonts w:ascii="Cambria Math" w:eastAsiaTheme="minorEastAsia" w:hAnsi="Cambria Math" w:cs="Arial"/>
+                  <w:sz w:val="24"/>
+                  <w:szCs w:val="24"/>
+                </w:rPr>
+                <m:t>n</m:t>
+              </m:r>
+            </m:e>
+            <m:sup>
+              <m:r>
+                <w:rPr>
+                  <w:rFonts w:ascii="Cambria Math" w:eastAsiaTheme="minorEastAsia" w:hAnsi="Cambria Math" w:cs="Arial"/>
+                  <w:sz w:val="24"/>
+                  <w:szCs w:val="24"/>
+                </w:rPr>
+                <m:t>2</m:t>
+              </m:r>
+            </m:sup>
+          </m:sSup>
+        </m:oMath>
+      </m:oMathPara>
+    </w:p>
+    <w:p>
+      <w:pPr>
+        <w:rPr>
+          <w:rFonts w:ascii="Arial" w:hAnsi="Arial" w:cs="Arial"/>
+          <w:sz w:val="24"/>
+          <w:szCs w:val="24"/>
+        </w:rPr>
+      </w:pPr>
+      <w:r>
+        <w:rPr>
+          <w:rFonts w:ascii="Arial" w:hAnsi="Arial" w:cs="Arial"/>
+          <w:sz w:val="24"/>
+          <w:szCs w:val="24"/>
+        </w:rPr>
+        <w:t xml:space="preserve">Plugging in n=2 for our odd-even coloring scheme gets us 100 as the number of bits needed to represent </w:t>
+      </w:r>
+      <w:proofErr w:type="gramStart"/>
+      <w:r>
+        <w:rPr>
+          <w:rFonts w:ascii="Arial" w:hAnsi="Arial" w:cs="Arial"/>
+          <w:sz w:val="24"/>
+          <w:szCs w:val="24"/>
+        </w:rPr>
+        <w:t>a</w:t>
+      </w:r>
+      <w:proofErr w:type="gramEnd"/>
+      <w:r>
+        <w:rPr>
+          <w:rFonts w:ascii="Arial" w:hAnsi="Arial" w:cs="Arial"/>
+          <w:sz w:val="24"/>
+          <w:szCs w:val="24"/>
+        </w:rPr>
+        <w:t xml:space="preserve"> odd-even colored turning rule. The number of possible crossing rules, </w:t>
+      </w:r>
+      <m:oMath>
+        <m:sSup>
+          <m:sSupPr>
+            <m:ctrlPr>
+              <w:rPr>
+                <w:rFonts w:ascii="Cambria Math" w:hAnsi="Cambria Math" w:cs="Arial"/>
+                <w:i/>
+                <w:sz w:val="24"/>
+                <w:szCs w:val="24"/>
+              </w:rPr>
+            </m:ctrlPr>
+          </m:sSupPr>
+          <m:e>
+            <m:r>
+              <w:rPr>
+                <w:rFonts w:ascii="Cambria Math" w:hAnsi="Cambria Math" w:cs="Arial"/>
+                <w:sz w:val="24"/>
+                <w:szCs w:val="24"/>
+              </w:rPr>
+              <m:t>2</m:t>
+            </m:r>
+          </m:e>
+          <m:sup>
+            <m:r>
+              <w:rPr>
+                <w:rFonts w:ascii="Cambria Math" w:hAnsi="Cambria Math" w:cs="Arial"/>
+                <w:sz w:val="24"/>
+                <w:szCs w:val="24"/>
+              </w:rPr>
+              <m:t>100</m:t>
+            </m:r>
+          </m:sup>
+        </m:sSup>
+      </m:oMath>
+      <w:r>
+        <w:rPr>
+          <w:rFonts w:ascii="Arial" w:hAnsi="Arial" w:cs="Arial"/>
+          <w:sz w:val="24"/>
+          <w:szCs w:val="24"/>
+        </w:rPr>
+        <w:t xml:space="preserve"> is still not feasible for analysis. </w:t>
+      </w:r>
+      <w:r>
+        <w:rPr>
+          <w:rFonts w:ascii="Arial" w:hAnsi="Arial" w:cs="Arial"/>
+          <w:sz w:val="24"/>
+          <w:szCs w:val="24"/>
+        </w:rPr>
+        <w:t xml:space="preserve">The even-odd coloring method also failed to resolve </w:t>
+      </w:r>
+      <w:r>
+        <w:rPr>
+          <w:rFonts w:ascii="Arial" w:hAnsi="Arial" w:cs="Arial"/>
+          <w:sz w:val="24"/>
+          <w:szCs w:val="24"/>
+        </w:rPr>
+        <w:t>all</w:t>
+      </w:r>
+      <w:r>
+        <w:rPr>
+          <w:rFonts w:ascii="Arial" w:hAnsi="Arial" w:cs="Arial"/>
+          <w:sz w:val="24"/>
+          <w:szCs w:val="24"/>
+        </w:rPr>
+        <w:t xml:space="preserve"> the landscape conflicts</w:t>
+      </w:r>
+      <w:r>
+        <w:rPr>
+          <w:rFonts w:ascii="Arial" w:hAnsi="Arial" w:cs="Arial"/>
+          <w:sz w:val="24"/>
+          <w:szCs w:val="24"/>
+        </w:rPr>
+        <w:t xml:space="preserve"> which further invalidates its usefulness.</w:t>
+      </w:r>
+    </w:p>
+    <w:p>
+      <w:pPr>
+        <w:rPr>
+          <w:rFonts w:ascii="Arial" w:hAnsi="Arial" w:cs="Arial"/>
+          <w:sz w:val="24"/>
+          <w:szCs w:val="24"/>
+        </w:rPr>
+      </w:pPr>
+      <w:r>
+        <w:rPr>
+          <w:rFonts w:ascii="Arial" w:hAnsi="Arial" w:cs="Arial"/>
+          <w:sz w:val="24"/>
+          <w:szCs w:val="24"/>
+        </w:rPr>
+        <w:t>*graphic – make colorless at first and recolor with paint.net, even = blue, red = odd*</w:t>
+      </w:r>
+    </w:p>
+    <w:p>
+      <w:pPr>
+        <w:rPr>
+          <w:rFonts w:ascii="Arial" w:hAnsi="Arial" w:cs="Arial"/>
+          <w:sz w:val="24"/>
+          <w:szCs w:val="24"/>
+        </w:rPr>
+      </w:pPr>
+      <w:r>
+        <w:rPr>
+          <w:rFonts w:ascii="Arial" w:hAnsi="Arial" w:cs="Arial"/>
+          <w:sz w:val="24"/>
+          <w:szCs w:val="24"/>
+        </w:rPr>
+        <w:t>*do the same as above and highlight where conflicts occur*</w:t>
+      </w:r>
+    </w:p>
+    <w:p>
+      <w:pPr>
+        <w:rPr>
+          <w:rFonts w:ascii="Arial" w:hAnsi="Arial" w:cs="Arial"/>
+          <w:sz w:val="24"/>
+          <w:szCs w:val="24"/>
+        </w:rPr>
+      </w:pPr>
+      <w:r>
+        <w:rPr>
+          <w:rFonts w:ascii="Arial" w:hAnsi="Arial" w:cs="Arial"/>
+          <w:sz w:val="24"/>
+          <w:szCs w:val="24"/>
+        </w:rPr>
+        <w:t xml:space="preserve">Pinpointing that the crossing rule conflict occurred because generation 1 and generation 2 of the braid </w:t>
+      </w:r>
+      <w:commentRangeStart w:id="10"/>
+      <w:r>
+        <w:rPr>
+          <w:rFonts w:ascii="Arial" w:hAnsi="Arial" w:cs="Arial"/>
+          <w:sz w:val="24"/>
+          <w:szCs w:val="24"/>
+        </w:rPr>
+        <w:t>kept repeating and generating each other</w:t>
+      </w:r>
+      <w:commentRangeEnd w:id="10"/>
+      <w:r>
+        <w:rPr>
+          <w:rStyle w:val="CommentReference"/>
+        </w:rPr>
+        <w:commentReference w:id="10"/>
+      </w:r>
+      <w:r>
+        <w:rPr>
+          <w:rFonts w:ascii="Arial" w:hAnsi="Arial" w:cs="Arial"/>
+          <w:sz w:val="24"/>
+          <w:szCs w:val="24"/>
+        </w:rPr>
+        <w:t xml:space="preserve">, </w:t>
+      </w:r>
+      <w:commentRangeStart w:id="11"/>
+      <w:r>
+        <w:rPr>
+          <w:rFonts w:ascii="Arial" w:hAnsi="Arial" w:cs="Arial"/>
+          <w:sz w:val="24"/>
+          <w:szCs w:val="24"/>
+        </w:rPr>
+        <w:t>we sought to add a “hold state”</w:t>
+      </w:r>
+      <w:r>
+        <w:rPr>
+          <w:rFonts w:ascii="Arial" w:hAnsi="Arial" w:cs="Arial"/>
+          <w:sz w:val="24"/>
+          <w:szCs w:val="24"/>
+        </w:rPr>
+        <w:t xml:space="preserve"> generation</w:t>
+      </w:r>
+      <w:r>
+        <w:rPr>
+          <w:rFonts w:ascii="Arial" w:hAnsi="Arial" w:cs="Arial"/>
+          <w:sz w:val="24"/>
+          <w:szCs w:val="24"/>
+        </w:rPr>
+        <w:t xml:space="preserve"> consisting of straight, non-crossing strands </w:t>
+      </w:r>
+      <w:r>
+        <w:rPr>
+          <w:rFonts w:ascii="Arial" w:hAnsi="Arial" w:cs="Arial"/>
+          <w:sz w:val="24"/>
+          <w:szCs w:val="24"/>
+        </w:rPr>
+        <w:t>sandwiched</w:t>
+      </w:r>
+      <w:r>
+        <w:rPr>
+          <w:rFonts w:ascii="Arial" w:hAnsi="Arial" w:cs="Arial"/>
+          <w:sz w:val="24"/>
+          <w:szCs w:val="24"/>
+        </w:rPr>
+        <w:t xml:space="preserve"> between the two generations</w:t>
+      </w:r>
+      <w:commentRangeEnd w:id="11"/>
+      <w:r>
+        <w:rPr>
+          <w:rStyle w:val="CommentReference"/>
+        </w:rPr>
+        <w:commentReference w:id="11"/>
       </w:r>
       <w:r>
         <w:rPr>
@@ -3162,277 +4091,7 @@
           <w:sz w:val="24"/>
           <w:szCs w:val="24"/>
         </w:rPr>
-        <w:t xml:space="preserve"> Given that the case of two no cross cells is the simplest to update since it only has 2 strands to color, updating the cases with a crossing and a no cross(3 strands to color) or 2 crossings(4 strands to color) would </w:t>
-      </w:r>
-      <w:commentRangeStart w:id="6"/>
-      <w:r>
-        <w:rPr>
-          <w:rFonts w:ascii="Arial" w:hAnsi="Arial" w:cs="Arial"/>
-          <w:sz w:val="24"/>
-          <w:szCs w:val="24"/>
-        </w:rPr>
-        <w:t xml:space="preserve">require several more bits than the case with two no cross cells. </w:t>
-      </w:r>
-      <w:commentRangeEnd w:id="6"/>
-      <w:r>
-        <w:rPr>
-          <w:rStyle w:val="CommentReference"/>
-        </w:rPr>
-        <w:commentReference w:id="6"/>
-      </w:r>
-    </w:p>
-    <w:p>
-      <w:pPr>
-        <w:rPr>
-          <w:rFonts w:ascii="Arial" w:hAnsi="Arial" w:cs="Arial"/>
-          <w:sz w:val="24"/>
-          <w:szCs w:val="24"/>
-        </w:rPr>
-      </w:pPr>
-    </w:p>
-    <w:p>
-      <w:pPr>
-        <w:rPr>
-          <w:rFonts w:ascii="Arial" w:hAnsi="Arial" w:cs="Arial"/>
-          <w:sz w:val="24"/>
-          <w:szCs w:val="24"/>
-        </w:rPr>
-      </w:pPr>
-      <w:r>
-        <w:rPr>
-          <w:rFonts w:ascii="Arial" w:hAnsi="Arial" w:cs="Arial"/>
-          <w:sz w:val="24"/>
-          <w:szCs w:val="24"/>
-        </w:rPr>
-        <w:t xml:space="preserve">We </w:t>
-      </w:r>
-      <w:r>
-        <w:rPr>
-          <w:rFonts w:ascii="Arial" w:hAnsi="Arial" w:cs="Arial"/>
-          <w:sz w:val="24"/>
-          <w:szCs w:val="24"/>
-        </w:rPr>
-        <w:t xml:space="preserve">then tried to limit the number of colors by numbering all the strands from 1-5 and </w:t>
-      </w:r>
-      <w:commentRangeStart w:id="7"/>
-      <w:r>
-        <w:rPr>
-          <w:rFonts w:ascii="Arial" w:hAnsi="Arial" w:cs="Arial"/>
-          <w:sz w:val="24"/>
-          <w:szCs w:val="24"/>
-        </w:rPr>
-        <w:t>coloring the even and odd strands differently.</w:t>
-      </w:r>
-      <w:commentRangeEnd w:id="7"/>
-      <w:r>
-        <w:rPr>
-          <w:rStyle w:val="CommentReference"/>
-        </w:rPr>
-        <w:commentReference w:id="7"/>
-      </w:r>
-      <w:r>
-        <w:rPr>
-          <w:rFonts w:ascii="Arial" w:hAnsi="Arial" w:cs="Arial"/>
-          <w:sz w:val="24"/>
-          <w:szCs w:val="24"/>
-        </w:rPr>
-        <w:t xml:space="preserve"> Although doing so did resolve some </w:t>
-      </w:r>
-      <w:commentRangeStart w:id="8"/>
-      <w:r>
-        <w:rPr>
-          <w:rFonts w:ascii="Arial" w:hAnsi="Arial" w:cs="Arial"/>
-          <w:sz w:val="24"/>
-          <w:szCs w:val="24"/>
-        </w:rPr>
-        <w:t>neighbor pair conflicts</w:t>
-      </w:r>
-      <w:commentRangeEnd w:id="8"/>
-      <w:r>
-        <w:rPr>
-          <w:rStyle w:val="CommentReference"/>
-        </w:rPr>
-        <w:commentReference w:id="8"/>
-      </w:r>
-      <w:r>
-        <w:rPr>
-          <w:rFonts w:ascii="Arial" w:hAnsi="Arial" w:cs="Arial"/>
-          <w:sz w:val="24"/>
-          <w:szCs w:val="24"/>
-        </w:rPr>
-        <w:t xml:space="preserve">, a few remained and continued to make the braid unrepresentable. </w:t>
-      </w:r>
-    </w:p>
-    <w:p>
-      <w:pPr>
-        <w:rPr>
-          <w:rFonts w:ascii="Arial" w:hAnsi="Arial" w:cs="Arial"/>
-          <w:sz w:val="24"/>
-          <w:szCs w:val="24"/>
-        </w:rPr>
-      </w:pPr>
-      <w:r>
-        <w:rPr>
-          <w:rFonts w:ascii="Arial" w:hAnsi="Arial" w:cs="Arial"/>
-          <w:sz w:val="24"/>
-          <w:szCs w:val="24"/>
-        </w:rPr>
-        <w:t>*graphic – make colorless at first and recolor with paint.net, even = blue, red = odd*</w:t>
-      </w:r>
-    </w:p>
-    <w:p>
-      <w:pPr>
-        <w:rPr>
-          <w:rFonts w:ascii="Arial" w:hAnsi="Arial" w:cs="Arial"/>
-          <w:sz w:val="24"/>
-          <w:szCs w:val="24"/>
-        </w:rPr>
-      </w:pPr>
-      <w:r>
-        <w:rPr>
-          <w:rFonts w:ascii="Arial" w:hAnsi="Arial" w:cs="Arial"/>
-          <w:sz w:val="24"/>
-          <w:szCs w:val="24"/>
-        </w:rPr>
-        <w:t>*do the same as above and highlight where conflicts occur*</w:t>
-      </w:r>
-    </w:p>
-    <w:p>
-      <w:pPr>
-        <w:rPr>
-          <w:rFonts w:ascii="Arial" w:hAnsi="Arial" w:cs="Arial"/>
-          <w:sz w:val="24"/>
-          <w:szCs w:val="24"/>
-        </w:rPr>
-      </w:pPr>
-      <w:r>
-        <w:rPr>
-          <w:rFonts w:ascii="Arial" w:hAnsi="Arial" w:cs="Arial"/>
-          <w:sz w:val="24"/>
-          <w:szCs w:val="24"/>
-        </w:rPr>
-        <w:t xml:space="preserve">Pinpointing that the crossing rule conflict occurred because generation 1 and generation 2 of the braid </w:t>
-      </w:r>
-      <w:commentRangeStart w:id="9"/>
-      <w:r>
-        <w:rPr>
-          <w:rFonts w:ascii="Arial" w:hAnsi="Arial" w:cs="Arial"/>
-          <w:sz w:val="24"/>
-          <w:szCs w:val="24"/>
-        </w:rPr>
-        <w:t>kept repeating and generating each other</w:t>
-      </w:r>
-      <w:commentRangeEnd w:id="9"/>
-      <w:r>
-        <w:rPr>
-          <w:rStyle w:val="CommentReference"/>
-        </w:rPr>
-        <w:commentReference w:id="9"/>
-      </w:r>
-      <w:r>
-        <w:rPr>
-          <w:rFonts w:ascii="Arial" w:hAnsi="Arial" w:cs="Arial"/>
-          <w:sz w:val="24"/>
-          <w:szCs w:val="24"/>
-        </w:rPr>
-        <w:t xml:space="preserve">, </w:t>
-      </w:r>
-      <w:commentRangeStart w:id="10"/>
-      <w:r>
-        <w:rPr>
-          <w:rFonts w:ascii="Arial" w:hAnsi="Arial" w:cs="Arial"/>
-          <w:sz w:val="24"/>
-          <w:szCs w:val="24"/>
-        </w:rPr>
-        <w:t>we sought to add a “hold state”</w:t>
-      </w:r>
-      <w:r>
-        <w:rPr>
-          <w:rFonts w:ascii="Arial" w:hAnsi="Arial" w:cs="Arial"/>
-          <w:sz w:val="24"/>
-          <w:szCs w:val="24"/>
-        </w:rPr>
-        <w:t xml:space="preserve"> generation</w:t>
-      </w:r>
-      <w:r>
-        <w:rPr>
-          <w:rFonts w:ascii="Arial" w:hAnsi="Arial" w:cs="Arial"/>
-          <w:sz w:val="24"/>
-          <w:szCs w:val="24"/>
-        </w:rPr>
-        <w:t xml:space="preserve"> consisting of straight, non-crossing strands </w:t>
-      </w:r>
-      <w:r>
-        <w:rPr>
-          <w:rFonts w:ascii="Arial" w:hAnsi="Arial" w:cs="Arial"/>
-          <w:sz w:val="24"/>
-          <w:szCs w:val="24"/>
-        </w:rPr>
-        <w:t>sandwiched</w:t>
-      </w:r>
-      <w:r>
-        <w:rPr>
-          <w:rFonts w:ascii="Arial" w:hAnsi="Arial" w:cs="Arial"/>
-          <w:sz w:val="24"/>
-          <w:szCs w:val="24"/>
-        </w:rPr>
-        <w:t xml:space="preserve"> between the two generations</w:t>
-      </w:r>
-      <w:commentRangeEnd w:id="10"/>
-      <w:r>
-        <w:rPr>
-          <w:rStyle w:val="CommentReference"/>
-        </w:rPr>
-        <w:commentReference w:id="10"/>
-      </w:r>
-      <w:r>
-        <w:rPr>
-          <w:rFonts w:ascii="Arial" w:hAnsi="Arial" w:cs="Arial"/>
-          <w:sz w:val="24"/>
-          <w:szCs w:val="24"/>
-        </w:rPr>
-        <w:t>.</w:t>
-      </w:r>
-      <w:r>
-        <w:rPr>
-          <w:rFonts w:ascii="Arial" w:hAnsi="Arial" w:cs="Arial"/>
-          <w:sz w:val="24"/>
-          <w:szCs w:val="24"/>
-        </w:rPr>
         <w:t xml:space="preserve"> </w:t>
-      </w:r>
-    </w:p>
-    <w:p>
-      <w:pPr>
-        <w:rPr>
-          <w:rFonts w:ascii="Arial" w:hAnsi="Arial" w:cs="Arial"/>
-          <w:sz w:val="24"/>
-          <w:szCs w:val="24"/>
-        </w:rPr>
-      </w:pPr>
-      <w:r>
-        <w:rPr>
-          <w:rFonts w:ascii="Arial" w:hAnsi="Arial" w:cs="Arial"/>
-          <w:sz w:val="24"/>
-          <w:szCs w:val="24"/>
-        </w:rPr>
-        <w:t>**</w:t>
-      </w:r>
-      <w:r>
-        <w:rPr>
-          <w:rFonts w:ascii="Arial" w:hAnsi="Arial" w:cs="Arial"/>
-          <w:sz w:val="24"/>
-          <w:szCs w:val="24"/>
-        </w:rPr>
-        <w:t>The repeat would then be generation 1&gt; hold state &gt; generation 2 &gt; generation 1.</w:t>
-      </w:r>
-      <w:r>
-        <w:rPr>
-          <w:rFonts w:ascii="Arial" w:hAnsi="Arial" w:cs="Arial"/>
-          <w:sz w:val="24"/>
-          <w:szCs w:val="24"/>
-        </w:rPr>
-        <w:t>**</w:t>
       </w:r>
     </w:p>
     <w:tbl>
@@ -3446,6 +4105,9 @@
         <w:gridCol w:w="4675"/>
       </w:tblGrid>
       <w:tr>
+        <w:trPr>
+          <w:trHeight w:val="863"/>
+        </w:trPr>
         <w:tc>
           <w:tcPr>
             <w:tcW w:w="4675" w:type="dxa"/>
@@ -3473,6 +4135,209 @@
           <w:tcPr>
             <w:tcW w:w="4675" w:type="dxa"/>
             <w:vMerge w:val="restart"/>
+          </w:tcPr>
+          <w:p>
+            <w:pPr>
+              <w:keepNext/>
+              <w:jc w:val="center"/>
+            </w:pPr>
+            <w:r>
+              <w:rPr>
+                <w:rFonts w:ascii="Arial" w:hAnsi="Arial" w:cs="Arial"/>
+                <w:sz w:val="24"/>
+                <w:szCs w:val="24"/>
+              </w:rPr>
+              <w:drawing>
+                <wp:inline distT="0" distB="0" distL="0" distR="0" wp14:anchorId="1DADADA6" wp14:editId="78C786C2">
+                  <wp:extent cx="2369128" cy="2352734"/>
+                  <wp:effectExtent l="0" t="0" r="0" b="0"/>
+                  <wp:docPr id="18" name="Picture 18"/>
+                  <wp:cNvGraphicFramePr>
+                    <a:graphicFrameLocks xmlns:a="http://schemas.openxmlformats.org/drawingml/2006/main" noChangeAspect="1"/>
+                  </wp:cNvGraphicFramePr>
+                  <a:graphic xmlns:a="http://schemas.openxmlformats.org/drawingml/2006/main">
+                    <a:graphicData uri="http://schemas.openxmlformats.org/drawingml/2006/picture">
+                      <pic:pic xmlns:pic="http://schemas.openxmlformats.org/drawingml/2006/picture">
+                        <pic:nvPicPr>
+                          <pic:cNvPr id="1" name=""/>
+                          <pic:cNvPicPr/>
+                        </pic:nvPicPr>
+                        <pic:blipFill>
+                          <a:blip r:embed="rId25"/>
+                          <a:stretch>
+                            <a:fillRect/>
+                          </a:stretch>
+                        </pic:blipFill>
+                        <pic:spPr>
+                          <a:xfrm>
+                            <a:off x="0" y="0"/>
+                            <a:ext cx="2376468" cy="2360023"/>
+                          </a:xfrm>
+                          <a:prstGeom prst="rect">
+                            <a:avLst/>
+                          </a:prstGeom>
+                        </pic:spPr>
+                      </pic:pic>
+                    </a:graphicData>
+                  </a:graphic>
+                </wp:inline>
+              </w:drawing>
+            </w:r>
+          </w:p>
+          <w:p>
+            <w:pPr>
+              <w:pStyle w:val="Caption"/>
+              <w:jc w:val="center"/>
+              <w:rPr>
+                <w:rFonts w:ascii="Arial" w:hAnsi="Arial" w:cs="Arial"/>
+                <w:sz w:val="24"/>
+                <w:szCs w:val="24"/>
+              </w:rPr>
+            </w:pPr>
+            <w:r>
+              <w:t xml:space="preserve">Figure </w:t>
+            </w:r>
+            <w:fldSimple w:instr=" SEQ Figure \* ARABIC ">
+              <w:r>
+                <w:rPr>
+                  <w:noProof/>
+                </w:rPr>
+                <w:t>13</w:t>
+              </w:r>
+            </w:fldSimple>
+            <w:r>
+              <w:t xml:space="preserve">: The staggering of the grid causing some strands to </w:t>
+            </w:r>
+            <w:r>
+              <w:t>disconnect</w:t>
+            </w:r>
+            <w:r>
+              <w:t xml:space="preserve"> and generations to shift in the opposite direction due to the extra offset hold state generation</w:t>
+            </w:r>
+          </w:p>
+        </w:tc>
+      </w:tr>
+      <w:tr>
+        <w:trPr>
+          <w:trHeight w:val="701"/>
+        </w:trPr>
+        <w:tc>
+          <w:tcPr>
+            <w:tcW w:w="4675" w:type="dxa"/>
+          </w:tcPr>
+          <w:p>
+            <w:pPr>
+              <w:jc w:val="center"/>
+              <w:rPr>
+                <w:rFonts w:ascii="Arial" w:hAnsi="Arial" w:cs="Arial"/>
+                <w:sz w:val="24"/>
+                <w:szCs w:val="24"/>
+              </w:rPr>
+            </w:pPr>
+            <w:r>
+              <w:rPr>
+                <w:rFonts w:ascii="Arial" w:hAnsi="Arial" w:cs="Arial"/>
+                <w:sz w:val="24"/>
+                <w:szCs w:val="24"/>
+              </w:rPr>
+              <w:t>^</w:t>
+            </w:r>
+          </w:p>
+          <w:p>
+            <w:pPr>
+              <w:jc w:val="center"/>
+              <w:rPr>
+                <w:rFonts w:ascii="Arial" w:hAnsi="Arial" w:cs="Arial"/>
+                <w:sz w:val="24"/>
+                <w:szCs w:val="24"/>
+              </w:rPr>
+            </w:pPr>
+            <w:r>
+              <w:rPr>
+                <w:rFonts w:ascii="Arial" w:hAnsi="Arial" w:cs="Arial"/>
+                <w:sz w:val="24"/>
+                <w:szCs w:val="24"/>
+              </w:rPr>
+              <w:t>Generation 2</w:t>
+            </w:r>
+          </w:p>
+        </w:tc>
+        <w:tc>
+          <w:tcPr>
+            <w:tcW w:w="4675" w:type="dxa"/>
+            <w:vMerge/>
+          </w:tcPr>
+          <w:p>
+            <w:pPr>
+              <w:jc w:val="center"/>
+              <w:rPr>
+                <w:rFonts w:ascii="Arial" w:hAnsi="Arial" w:cs="Arial"/>
+                <w:sz w:val="24"/>
+                <w:szCs w:val="24"/>
+              </w:rPr>
+            </w:pPr>
+          </w:p>
+        </w:tc>
+      </w:tr>
+      <w:tr>
+        <w:trPr>
+          <w:trHeight w:val="1259"/>
+        </w:trPr>
+        <w:tc>
+          <w:tcPr>
+            <w:tcW w:w="4675" w:type="dxa"/>
+          </w:tcPr>
+          <w:p>
+            <w:pPr>
+              <w:jc w:val="center"/>
+              <w:rPr>
+                <w:rFonts w:ascii="Arial" w:hAnsi="Arial" w:cs="Arial"/>
+                <w:sz w:val="24"/>
+                <w:szCs w:val="24"/>
+              </w:rPr>
+            </w:pPr>
+          </w:p>
+          <w:p>
+            <w:pPr>
+              <w:jc w:val="center"/>
+              <w:rPr>
+                <w:rFonts w:ascii="Arial" w:hAnsi="Arial" w:cs="Arial"/>
+                <w:sz w:val="24"/>
+                <w:szCs w:val="24"/>
+              </w:rPr>
+            </w:pPr>
+            <w:r>
+              <w:rPr>
+                <w:rFonts w:ascii="Arial" w:hAnsi="Arial" w:cs="Arial"/>
+                <w:sz w:val="24"/>
+                <w:szCs w:val="24"/>
+              </w:rPr>
+              <w:t>^</w:t>
+            </w:r>
+          </w:p>
+          <w:p>
+            <w:pPr>
+              <w:jc w:val="center"/>
+              <w:rPr>
+                <w:rFonts w:ascii="Arial" w:hAnsi="Arial" w:cs="Arial"/>
+                <w:sz w:val="24"/>
+                <w:szCs w:val="24"/>
+              </w:rPr>
+            </w:pPr>
+            <w:r>
+              <w:rPr>
+                <w:rFonts w:ascii="Arial" w:hAnsi="Arial" w:cs="Arial"/>
+                <w:sz w:val="24"/>
+                <w:szCs w:val="24"/>
+              </w:rPr>
+              <w:t>Hold State</w:t>
+            </w:r>
+          </w:p>
+        </w:tc>
+        <w:tc>
+          <w:tcPr>
+            <w:tcW w:w="4675" w:type="dxa"/>
+            <w:vMerge/>
           </w:tcPr>
           <w:p>
             <w:pPr>
@@ -3508,23 +4373,14 @@
               </w:rPr>
               <w:t>^</w:t>
             </w:r>
-          </w:p>
-          <w:p>
-            <w:pPr>
-              <w:jc w:val="center"/>
-              <w:rPr>
-                <w:rFonts w:ascii="Arial" w:hAnsi="Arial" w:cs="Arial"/>
-                <w:sz w:val="24"/>
-                <w:szCs w:val="24"/>
-              </w:rPr>
-            </w:pPr>
-            <w:r>
-              <w:rPr>
-                <w:rFonts w:ascii="Arial" w:hAnsi="Arial" w:cs="Arial"/>
-                <w:sz w:val="24"/>
-                <w:szCs w:val="24"/>
-              </w:rPr>
-              <w:t>Generation 2</w:t>
+            <w:r>
+              <w:rPr>
+                <w:rFonts w:ascii="Arial" w:hAnsi="Arial" w:cs="Arial"/>
+                <w:sz w:val="24"/>
+                <w:szCs w:val="24"/>
+              </w:rPr>
+              <w:br/>
+              <w:t>Generation 1</w:t>
             </w:r>
           </w:p>
         </w:tc>
@@ -3545,115 +4401,6 @@
           </w:p>
         </w:tc>
       </w:tr>
-      <w:tr>
-        <w:tc>
-          <w:tcPr>
-            <w:tcW w:w="4675" w:type="dxa"/>
-          </w:tcPr>
-          <w:p>
-            <w:pPr>
-              <w:jc w:val="center"/>
-              <w:rPr>
-                <w:rFonts w:ascii="Arial" w:hAnsi="Arial" w:cs="Arial"/>
-                <w:sz w:val="24"/>
-                <w:szCs w:val="24"/>
-              </w:rPr>
-            </w:pPr>
-            <w:r>
-              <w:rPr>
-                <w:rFonts w:ascii="Arial" w:hAnsi="Arial" w:cs="Arial"/>
-                <w:sz w:val="24"/>
-                <w:szCs w:val="24"/>
-              </w:rPr>
-              <w:t>^</w:t>
-            </w:r>
-          </w:p>
-          <w:p>
-            <w:pPr>
-              <w:jc w:val="center"/>
-              <w:rPr>
-                <w:rFonts w:ascii="Arial" w:hAnsi="Arial" w:cs="Arial"/>
-                <w:sz w:val="24"/>
-                <w:szCs w:val="24"/>
-              </w:rPr>
-            </w:pPr>
-            <w:r>
-              <w:rPr>
-                <w:rFonts w:ascii="Arial" w:hAnsi="Arial" w:cs="Arial"/>
-                <w:sz w:val="24"/>
-                <w:szCs w:val="24"/>
-              </w:rPr>
-              <w:t>Hold State</w:t>
-            </w:r>
-          </w:p>
-        </w:tc>
-        <w:tc>
-          <w:tcPr>
-            <w:tcW w:w="4675" w:type="dxa"/>
-            <w:vMerge/>
-          </w:tcPr>
-          <w:p>
-            <w:pPr>
-              <w:jc w:val="center"/>
-              <w:rPr>
-                <w:rFonts w:ascii="Arial" w:hAnsi="Arial" w:cs="Arial"/>
-                <w:sz w:val="24"/>
-                <w:szCs w:val="24"/>
-              </w:rPr>
-            </w:pPr>
-          </w:p>
-        </w:tc>
-      </w:tr>
-      <w:tr>
-        <w:tc>
-          <w:tcPr>
-            <w:tcW w:w="4675" w:type="dxa"/>
-          </w:tcPr>
-          <w:p>
-            <w:pPr>
-              <w:jc w:val="center"/>
-              <w:rPr>
-                <w:rFonts w:ascii="Arial" w:hAnsi="Arial" w:cs="Arial"/>
-                <w:sz w:val="24"/>
-                <w:szCs w:val="24"/>
-              </w:rPr>
-            </w:pPr>
-            <w:r>
-              <w:rPr>
-                <w:rFonts w:ascii="Arial" w:hAnsi="Arial" w:cs="Arial"/>
-                <w:sz w:val="24"/>
-                <w:szCs w:val="24"/>
-              </w:rPr>
-              <w:t>^</w:t>
-            </w:r>
-            <w:r>
-              <w:rPr>
-                <w:rFonts w:ascii="Arial" w:hAnsi="Arial" w:cs="Arial"/>
-                <w:sz w:val="24"/>
-                <w:szCs w:val="24"/>
-              </w:rPr>
-              <w:br/>
-              <w:t>Generation 1</w:t>
-            </w:r>
-          </w:p>
-        </w:tc>
-        <w:tc>
-          <w:tcPr>
-            <w:tcW w:w="4675" w:type="dxa"/>
-            <w:vMerge/>
-          </w:tcPr>
-          <w:p>
-            <w:pPr>
-              <w:jc w:val="center"/>
-              <w:rPr>
-                <w:rFonts w:ascii="Arial" w:hAnsi="Arial" w:cs="Arial"/>
-                <w:sz w:val="24"/>
-                <w:szCs w:val="24"/>
-              </w:rPr>
-            </w:pPr>
-          </w:p>
-        </w:tc>
-      </w:tr>
     </w:tbl>
     <w:p>
       <w:pPr>
@@ -3680,7 +4427,7 @@
         </w:rPr>
         <w:t xml:space="preserve">However, due to the </w:t>
       </w:r>
-      <w:commentRangeStart w:id="11"/>
+      <w:commentRangeStart w:id="12"/>
       <w:r>
         <w:rPr>
           <w:rFonts w:ascii="Arial" w:hAnsi="Arial" w:cs="Arial"/>
@@ -3689,12 +4436,12 @@
         </w:rPr>
         <w:t xml:space="preserve">staggering of the grid </w:t>
       </w:r>
-      <w:commentRangeEnd w:id="11"/>
+      <w:commentRangeEnd w:id="12"/>
       <w:r>
         <w:rPr>
           <w:rStyle w:val="CommentReference"/>
         </w:rPr>
-        <w:commentReference w:id="11"/>
+        <w:commentReference w:id="12"/>
       </w:r>
       <w:r>
         <w:rPr>
@@ -3768,151 +4515,11 @@
           <w:sz w:val="24"/>
           <w:szCs w:val="24"/>
         </w:rPr>
-        <w:lastRenderedPageBreak/>
         <w:drawing>
           <wp:inline distT="0" distB="0" distL="0" distR="0" wp14:anchorId="5D7F62EF" wp14:editId="7B035B70">
             <wp:extent cx="2429214" cy="2772162"/>
             <wp:effectExtent l="0" t="0" r="9525" b="9525"/>
             <wp:docPr id="15" name="Picture 15"/>
-            <wp:cNvGraphicFramePr>
-              <a:graphicFrameLocks xmlns:a="http://schemas.openxmlformats.org/drawingml/2006/main" noChangeAspect="1"/>
-            </wp:cNvGraphicFramePr>
-            <a:graphic xmlns:a="http://schemas.openxmlformats.org/drawingml/2006/main">
-              <a:graphicData uri="http://schemas.openxmlformats.org/drawingml/2006/picture">
-                <pic:pic xmlns:pic="http://schemas.openxmlformats.org/drawingml/2006/picture">
-                  <pic:nvPicPr>
-                    <pic:cNvPr id="1" name=""/>
-                    <pic:cNvPicPr/>
-                  </pic:nvPicPr>
-                  <pic:blipFill>
-                    <a:blip r:embed="rId25"/>
-                    <a:stretch>
-                      <a:fillRect/>
-                    </a:stretch>
-                  </pic:blipFill>
-                  <pic:spPr>
-                    <a:xfrm>
-                      <a:off x="0" y="0"/>
-                      <a:ext cx="2429214" cy="2772162"/>
-                    </a:xfrm>
-                    <a:prstGeom prst="rect">
-                      <a:avLst/>
-                    </a:prstGeom>
-                  </pic:spPr>
-                </pic:pic>
-              </a:graphicData>
-            </a:graphic>
-          </wp:inline>
-        </w:drawing>
-      </w:r>
-    </w:p>
-    <w:p>
-      <w:pPr>
-        <w:pStyle w:val="Caption"/>
-        <w:jc w:val="center"/>
-        <w:rPr>
-          <w:rFonts w:ascii="Arial" w:hAnsi="Arial" w:cs="Arial"/>
-          <w:sz w:val="24"/>
-          <w:szCs w:val="24"/>
-        </w:rPr>
-      </w:pPr>
-      <w:r>
-        <w:t xml:space="preserve">Figure </w:t>
-      </w:r>
-      <w:fldSimple w:instr=" SEQ Figure \* ARABIC ">
-        <w:r>
-          <w:rPr>
-            <w:noProof/>
-          </w:rPr>
-          <w:t>13</w:t>
-        </w:r>
-      </w:fldSimple>
-      <w:r>
-        <w:t>: Zipper-shaped line dividing braid into two parts each with different rulesets</w:t>
-      </w:r>
-    </w:p>
-    <w:p>
-      <w:pPr>
-        <w:rPr>
-          <w:rFonts w:ascii="Arial" w:hAnsi="Arial" w:cs="Arial"/>
-          <w:sz w:val="24"/>
-          <w:szCs w:val="24"/>
-        </w:rPr>
-      </w:pPr>
-      <w:r>
-        <w:rPr>
-          <w:rFonts w:ascii="Arial" w:hAnsi="Arial" w:cs="Arial"/>
-          <w:sz w:val="24"/>
-          <w:szCs w:val="24"/>
-        </w:rPr>
-        <w:tab/>
-        <w:t xml:space="preserve">The ruleset used to generate a cell is based on the side of the zipper line that the new cell is on. </w:t>
-      </w:r>
-      <w:r>
-        <w:rPr>
-          <w:rFonts w:ascii="Arial" w:hAnsi="Arial" w:cs="Arial"/>
-          <w:sz w:val="24"/>
-          <w:szCs w:val="24"/>
-        </w:rPr>
-        <w:t xml:space="preserve">For example, the bottom generation’s middle and rightmost cell generate a cell that is to the right of the zipper line, so the righthand ruleset is used to calculate the crossing of the new cell. </w:t>
-      </w:r>
-    </w:p>
-    <w:p>
-      <w:pPr>
-        <w:rPr>
-          <w:rFonts w:ascii="Arial" w:hAnsi="Arial" w:cs="Arial"/>
-          <w:sz w:val="24"/>
-          <w:szCs w:val="24"/>
-        </w:rPr>
-      </w:pPr>
-    </w:p>
-    <w:p>
-      <w:pPr>
-        <w:rPr>
-          <w:rFonts w:ascii="Arial" w:hAnsi="Arial" w:cs="Arial"/>
-          <w:sz w:val="24"/>
-          <w:szCs w:val="24"/>
-        </w:rPr>
-      </w:pPr>
-    </w:p>
-    <w:p>
-      <w:pPr>
-        <w:pStyle w:val="ListParagraph"/>
-        <w:numPr>
-          <w:ilvl w:val="0"/>
-          <w:numId w:val="1"/>
-        </w:numPr>
-        <w:rPr>
-          <w:rFonts w:ascii="Arial" w:hAnsi="Arial" w:cs="Arial"/>
-        </w:rPr>
-      </w:pPr>
-      <w:r>
-        <w:rPr>
-          <w:rFonts w:ascii="Arial" w:hAnsi="Arial" w:cs="Arial"/>
-        </w:rPr>
-        <w:t>Over only 3+2 braid</w:t>
-      </w:r>
-      <w:r>
-        <w:rPr>
-          <w:rFonts w:ascii="Arial" w:hAnsi="Arial" w:cs="Arial"/>
-        </w:rPr>
-        <w:t>, used space-varying rulesets [ (69, 2) , (321, 18) ]</w:t>
-      </w:r>
-    </w:p>
-    <w:p>
-      <w:pPr>
-        <w:ind w:left="360"/>
-        <w:rPr>
-          <w:rFonts w:ascii="Arial" w:hAnsi="Arial" w:cs="Arial"/>
-        </w:rPr>
-      </w:pPr>
-      <w:r>
-        <w:lastRenderedPageBreak/>
-        <w:drawing>
-          <wp:inline distT="0" distB="0" distL="0" distR="0" wp14:anchorId="3EF7FF14" wp14:editId="4B0175CF">
-            <wp:extent cx="2419985" cy="8229600"/>
-            <wp:effectExtent l="0" t="0" r="0" b="0"/>
-            <wp:docPr id="6" name="Picture 6"/>
             <wp:cNvGraphicFramePr>
               <a:graphicFrameLocks xmlns:a="http://schemas.openxmlformats.org/drawingml/2006/main" noChangeAspect="1"/>
             </wp:cNvGraphicFramePr>
@@ -3932,6 +4539,142 @@
                   <pic:spPr>
                     <a:xfrm>
                       <a:off x="0" y="0"/>
+                      <a:ext cx="2429214" cy="2772162"/>
+                    </a:xfrm>
+                    <a:prstGeom prst="rect">
+                      <a:avLst/>
+                    </a:prstGeom>
+                  </pic:spPr>
+                </pic:pic>
+              </a:graphicData>
+            </a:graphic>
+          </wp:inline>
+        </w:drawing>
+      </w:r>
+    </w:p>
+    <w:p>
+      <w:pPr>
+        <w:pStyle w:val="Caption"/>
+        <w:jc w:val="center"/>
+        <w:rPr>
+          <w:rFonts w:ascii="Arial" w:hAnsi="Arial" w:cs="Arial"/>
+          <w:sz w:val="24"/>
+          <w:szCs w:val="24"/>
+        </w:rPr>
+      </w:pPr>
+      <w:r>
+        <w:t xml:space="preserve">Figure </w:t>
+      </w:r>
+      <w:fldSimple w:instr=" SEQ Figure \* ARABIC ">
+        <w:r>
+          <w:rPr>
+            <w:noProof/>
+          </w:rPr>
+          <w:t>14</w:t>
+        </w:r>
+      </w:fldSimple>
+      <w:r>
+        <w:t>: Zipper-shaped line dividing braid into two parts each with different rulesets</w:t>
+      </w:r>
+    </w:p>
+    <w:p>
+      <w:pPr>
+        <w:rPr>
+          <w:rFonts w:ascii="Arial" w:hAnsi="Arial" w:cs="Arial"/>
+          <w:sz w:val="24"/>
+          <w:szCs w:val="24"/>
+        </w:rPr>
+      </w:pPr>
+      <w:r>
+        <w:rPr>
+          <w:rFonts w:ascii="Arial" w:hAnsi="Arial" w:cs="Arial"/>
+          <w:sz w:val="24"/>
+          <w:szCs w:val="24"/>
+        </w:rPr>
+        <w:tab/>
+        <w:t xml:space="preserve">The ruleset used to generate a cell is based on the side of the zipper line that the new cell is on. </w:t>
+      </w:r>
+      <w:r>
+        <w:rPr>
+          <w:rFonts w:ascii="Arial" w:hAnsi="Arial" w:cs="Arial"/>
+          <w:sz w:val="24"/>
+          <w:szCs w:val="24"/>
+        </w:rPr>
+        <w:t xml:space="preserve">For example, the bottom generation’s middle and rightmost cell generate a cell that is to the right of the zipper line, so the righthand ruleset is used to calculate the crossing of the new cell. </w:t>
+      </w:r>
+    </w:p>
+    <w:p>
+      <w:pPr>
+        <w:rPr>
+          <w:rFonts w:ascii="Arial" w:hAnsi="Arial" w:cs="Arial"/>
+          <w:sz w:val="24"/>
+          <w:szCs w:val="24"/>
+        </w:rPr>
+      </w:pPr>
+    </w:p>
+    <w:p>
+      <w:pPr>
+        <w:rPr>
+          <w:rFonts w:ascii="Arial" w:hAnsi="Arial" w:cs="Arial"/>
+          <w:sz w:val="24"/>
+          <w:szCs w:val="24"/>
+        </w:rPr>
+      </w:pPr>
+    </w:p>
+    <w:p>
+      <w:pPr>
+        <w:pStyle w:val="ListParagraph"/>
+        <w:numPr>
+          <w:ilvl w:val="0"/>
+          <w:numId w:val="1"/>
+        </w:numPr>
+        <w:rPr>
+          <w:rFonts w:ascii="Arial" w:hAnsi="Arial" w:cs="Arial"/>
+        </w:rPr>
+      </w:pPr>
+      <w:r>
+        <w:rPr>
+          <w:rFonts w:ascii="Arial" w:hAnsi="Arial" w:cs="Arial"/>
+        </w:rPr>
+        <w:t>Over only 3+2 braid, used space-varying rulesets [ (69, 2) , (321, 18) ]</w:t>
+      </w:r>
+    </w:p>
+    <w:p>
+      <w:pPr>
+        <w:ind w:left="360"/>
+        <w:rPr>
+          <w:rFonts w:ascii="Arial" w:hAnsi="Arial" w:cs="Arial"/>
+        </w:rPr>
+      </w:pPr>
+      <w:r>
+        <w:rPr>
+          <w:noProof/>
+        </w:rPr>
+        <w:lastRenderedPageBreak/>
+        <w:drawing>
+          <wp:inline distT="0" distB="0" distL="0" distR="0" wp14:anchorId="3EF7FF14" wp14:editId="4B0175CF">
+            <wp:extent cx="2419985" cy="8229600"/>
+            <wp:effectExtent l="0" t="0" r="0" b="0"/>
+            <wp:docPr id="6" name="Picture 6"/>
+            <wp:cNvGraphicFramePr>
+              <a:graphicFrameLocks xmlns:a="http://schemas.openxmlformats.org/drawingml/2006/main" noChangeAspect="1"/>
+            </wp:cNvGraphicFramePr>
+            <a:graphic xmlns:a="http://schemas.openxmlformats.org/drawingml/2006/main">
+              <a:graphicData uri="http://schemas.openxmlformats.org/drawingml/2006/picture">
+                <pic:pic xmlns:pic="http://schemas.openxmlformats.org/drawingml/2006/picture">
+                  <pic:nvPicPr>
+                    <pic:cNvPr id="1" name=""/>
+                    <pic:cNvPicPr/>
+                  </pic:nvPicPr>
+                  <pic:blipFill>
+                    <a:blip r:embed="rId27"/>
+                    <a:stretch>
+                      <a:fillRect/>
+                    </a:stretch>
+                  </pic:blipFill>
+                  <pic:spPr>
+                    <a:xfrm>
+                      <a:off x="0" y="0"/>
                       <a:ext cx="2419985" cy="8229600"/>
                     </a:xfrm>
                     <a:prstGeom prst="rect">
@@ -3972,144 +4715,25 @@
     </w:p>
     <w:p>
       <w:pPr>
-        <w:rPr>
-          <w:rFonts w:ascii="Arial" w:hAnsi="Arial" w:cs="Arial"/>
-        </w:rPr>
-      </w:pPr>
-      <w:r>
-        <w:rPr>
-          <w:rFonts w:ascii="Arial" w:hAnsi="Arial" w:cs="Arial"/>
-        </w:rPr>
-        <w:t>Programming TO-DO</w:t>
-      </w:r>
-    </w:p>
-    <w:p>
-      <w:pPr>
         <w:pStyle w:val="ListParagraph"/>
-        <w:numPr>
-          <w:ilvl w:val="0"/>
-          <w:numId w:val="3"/>
-        </w:numPr>
-        <w:rPr>
-          <w:rFonts w:ascii="Arial" w:hAnsi="Arial" w:cs="Arial"/>
-        </w:rPr>
-      </w:pPr>
-      <w:r>
-        <w:rPr>
-          <w:rFonts w:ascii="Arial" w:hAnsi="Arial" w:cs="Arial"/>
-        </w:rPr>
-        <w:t>Add labels for space-varying rulesets to the sides of the SCA</w:t>
-      </w:r>
-      <w:r>
-        <w:rPr>
-          <w:rFonts w:ascii="Arial" w:hAnsi="Arial" w:cs="Arial"/>
-        </w:rPr>
-        <w:t xml:space="preserve"> </w:t>
-      </w:r>
-      <w:r>
-        <w:rPr>
-          <w:rFonts w:ascii="Segoe UI Emoji" w:hAnsi="Segoe UI Emoji" w:cs="Arial"/>
-        </w:rPr>
-        <w:t>✔</w:t>
-      </w:r>
+        <w:rPr>
+          <w:rFonts w:ascii="Arial" w:hAnsi="Arial" w:cs="Arial"/>
+        </w:rPr>
+      </w:pPr>
     </w:p>
     <w:p>
       <w:pPr>
         <w:pStyle w:val="ListParagraph"/>
-        <w:numPr>
-          <w:ilvl w:val="0"/>
-          <w:numId w:val="3"/>
-        </w:numPr>
-        <w:rPr>
-          <w:rFonts w:ascii="Arial" w:hAnsi="Arial" w:cs="Arial"/>
-        </w:rPr>
-      </w:pPr>
-      <w:r>
-        <w:rPr>
-          <w:rFonts w:ascii="Arial" w:hAnsi="Arial" w:cs="Arial"/>
-        </w:rPr>
-        <w:t>Add selector buttons to indicate which side of SCA you are loading rulesets into</w:t>
-      </w:r>
-      <w:r>
-        <w:rPr>
-          <w:rFonts w:ascii="Arial" w:hAnsi="Arial" w:cs="Arial"/>
-        </w:rPr>
-        <w:t xml:space="preserve"> </w:t>
-      </w:r>
-      <w:r>
-        <w:rPr>
-          <w:rFonts w:ascii="Segoe UI Emoji" w:hAnsi="Segoe UI Emoji" w:cs="Arial"/>
-        </w:rPr>
-        <w:t>✔</w:t>
-      </w:r>
-    </w:p>
-    <w:p>
-      <w:pPr>
-        <w:pStyle w:val="ListParagraph"/>
-        <w:numPr>
-          <w:ilvl w:val="0"/>
-          <w:numId w:val="3"/>
-        </w:numPr>
-        <w:rPr>
-          <w:rFonts w:ascii="Arial" w:hAnsi="Arial" w:cs="Arial"/>
-        </w:rPr>
-      </w:pPr>
-      <w:r>
-        <w:rPr>
-          <w:rFonts w:ascii="Arial" w:hAnsi="Arial" w:cs="Arial"/>
-        </w:rPr>
-        <w:t>Add indicator for where space-varying rulesets differ</w:t>
-      </w:r>
-      <w:r>
-        <w:rPr>
-          <w:rFonts w:ascii="Arial" w:hAnsi="Arial" w:cs="Arial"/>
-        </w:rPr>
-        <w:t xml:space="preserve"> </w:t>
-      </w:r>
-      <w:r>
-        <w:rPr>
-          <w:rFonts w:ascii="Segoe UI Emoji" w:hAnsi="Segoe UI Emoji" w:cs="Arial"/>
-        </w:rPr>
-        <w:t>✔</w:t>
-      </w:r>
-    </w:p>
-    <w:p>
-      <w:pPr>
-        <w:pStyle w:val="ListParagraph"/>
-        <w:numPr>
-          <w:ilvl w:val="0"/>
-          <w:numId w:val="3"/>
-        </w:numPr>
-        <w:rPr>
-          <w:rFonts w:ascii="Arial" w:hAnsi="Arial" w:cs="Arial"/>
-        </w:rPr>
-      </w:pPr>
-      <w:r>
-        <w:rPr>
-          <w:rFonts w:ascii="Arial" w:hAnsi="Arial" w:cs="Arial"/>
-        </w:rPr>
-        <w:t>Show confirmation of loading rulesets</w:t>
-      </w:r>
-      <w:r>
-        <w:rPr>
-          <w:rFonts w:ascii="Arial" w:hAnsi="Arial" w:cs="Arial"/>
-        </w:rPr>
-        <w:t xml:space="preserve"> </w:t>
-      </w:r>
-      <w:r>
-        <w:rPr>
-          <w:rFonts w:ascii="Segoe UI Emoji" w:hAnsi="Segoe UI Emoji" w:cs="Arial"/>
-        </w:rPr>
-        <w:t>✔</w:t>
-      </w:r>
-    </w:p>
-    <w:p>
-      <w:pPr>
-        <w:pStyle w:val="ListParagraph"/>
-        <w:rPr>
-          <w:rFonts w:ascii="Arial" w:hAnsi="Arial" w:cs="Arial"/>
-        </w:rPr>
-      </w:pPr>
+        <w:rPr>
+          <w:rFonts w:ascii="Arial" w:hAnsi="Arial" w:cs="Arial"/>
+        </w:rPr>
+      </w:pPr>
+      <w:r>
+        <w:rPr>
+          <w:rFonts w:ascii="Arial" w:hAnsi="Arial" w:cs="Arial"/>
+        </w:rPr>
+        <w:t>Start time-varying section here:</w:t>
+      </w:r>
     </w:p>
     <w:p>
       <w:pPr>
@@ -4148,10 +4772,7 @@
       </w:r>
       <w:proofErr w:type="gramEnd"/>
       <w:r>
-        <w:t xml:space="preserve"> think this example is needed with the graphics below</w:t>
-      </w:r>
-      <w:r>
-        <w:t>?</w:t>
+        <w:t xml:space="preserve"> think this example is needed with the graphics below?</w:t>
       </w:r>
     </w:p>
   </w:comment>
@@ -4171,7 +4792,7 @@
       </w:r>
     </w:p>
   </w:comment>
-  <w:comment w:id="3" w:author="Chan, Brian" w:date="2020-07-13T23:56:00Z" w:initials="CB">
+  <w:comment w:id="3" w:author="Chan, Brian" w:date="2020-07-24T15:23:00Z" w:initials="CB">
     <w:p>
       <w:pPr>
         <w:pStyle w:val="CommentText"/>
@@ -4183,6 +4804,51 @@
         <w:annotationRef/>
       </w:r>
       <w:r>
+        <w:t>Each bit is controlled by a “Landscape”, 9 different landscapes per rule, landscape defines the state of the surrounding neighborhood</w:t>
+      </w:r>
+    </w:p>
+  </w:comment>
+  <w:comment w:id="4" w:author="Chan, Brian" w:date="2020-07-24T15:35:00Z" w:initials="CB">
+    <w:p>
+      <w:pPr>
+        <w:pStyle w:val="CommentText"/>
+      </w:pPr>
+      <w:r>
+        <w:rPr>
+          <w:rStyle w:val="CommentReference"/>
+        </w:rPr>
+        <w:annotationRef/>
+      </w:r>
+      <w:r>
+        <w:t xml:space="preserve">4 bits  that have 4 strands, 4 that have 3 strands, 1 that has 2 strands, </w:t>
+      </w:r>
+    </w:p>
+    <w:p>
+      <w:pPr>
+        <w:pStyle w:val="CommentText"/>
+      </w:pPr>
+    </w:p>
+    <w:p>
+      <w:pPr>
+        <w:pStyle w:val="CommentText"/>
+      </w:pPr>
+      <w:r>
+        <w:t>4 * ( 5!/(5-4)! )  +  4 * (5!/(5-3)!)  + 1 * (5!/(5-2)!)</w:t>
+      </w:r>
+    </w:p>
+  </w:comment>
+  <w:comment w:id="5" w:author="Chan, Brian" w:date="2020-07-13T23:56:00Z" w:initials="CB">
+    <w:p>
+      <w:pPr>
+        <w:pStyle w:val="CommentText"/>
+      </w:pPr>
+      <w:r>
+        <w:rPr>
+          <w:rStyle w:val="CommentReference"/>
+        </w:rPr>
+        <w:annotationRef/>
+      </w:r>
+      <w:r>
         <w:t xml:space="preserve">Do the headings/subheadings need to be labelled even if I </w:t>
       </w:r>
       <w:proofErr w:type="gramStart"/>
@@ -4195,7 +4861,7 @@
       </w:r>
     </w:p>
   </w:comment>
-  <w:comment w:id="4" w:author="Chan, Brian" w:date="2020-07-17T14:55:00Z" w:initials="CB">
+  <w:comment w:id="6" w:author="Chan, Brian" w:date="2020-07-17T14:55:00Z" w:initials="CB">
     <w:p>
       <w:pPr>
         <w:pStyle w:val="CommentText"/>
@@ -4211,7 +4877,7 @@
       </w:r>
     </w:p>
   </w:comment>
-  <w:comment w:id="5" w:author="Chan, Brian" w:date="2020-07-23T23:41:00Z" w:initials="CB">
+  <w:comment w:id="7" w:author="Chan, Brian" w:date="2020-07-27T03:42:00Z" w:initials="CB">
     <w:p>
       <w:pPr>
         <w:pStyle w:val="CommentText"/>
@@ -4223,11 +4889,11 @@
         <w:annotationRef/>
       </w:r>
       <w:r>
-        <w:t>Verify?</w:t>
+        <w:t xml:space="preserve">Might be a good idea to grab the sample grid of the crossing rule </w:t>
       </w:r>
     </w:p>
   </w:comment>
-  <w:comment w:id="6" w:author="Chan, Brian" w:date="2020-07-24T01:48:00Z" w:initials="CB">
+  <w:comment w:id="8" w:author="Chan, Brian" w:date="2020-07-27T03:32:00Z" w:initials="CB">
     <w:p>
       <w:pPr>
         <w:pStyle w:val="CommentText"/>
@@ -4239,11 +4905,11 @@
         <w:annotationRef/>
       </w:r>
       <w:r>
-        <w:t>Quantify this part</w:t>
+        <w:t>reword</w:t>
       </w:r>
     </w:p>
   </w:comment>
-  <w:comment w:id="7" w:author="Chan, Brian" w:date="2020-07-21T15:00:00Z" w:initials="CB">
+  <w:comment w:id="9" w:author="Chan, Brian" w:date="2020-07-27T02:49:00Z" w:initials="CB">
     <w:p>
       <w:pPr>
         <w:pStyle w:val="CommentText"/>
@@ -4255,11 +4921,11 @@
         <w:annotationRef/>
       </w:r>
       <w:r>
-        <w:t>Graphic for this?</w:t>
+        <w:t>reword</w:t>
       </w:r>
     </w:p>
   </w:comment>
-  <w:comment w:id="8" w:author="Chan, Brian" w:date="2020-07-21T15:10:00Z" w:initials="CB">
+  <w:comment w:id="10" w:author="Chan, Brian" w:date="2020-07-21T15:11:00Z" w:initials="CB">
     <w:p>
       <w:pPr>
         <w:pStyle w:val="CommentText"/>
@@ -4271,11 +4937,11 @@
         <w:annotationRef/>
       </w:r>
       <w:r>
-        <w:t>Define</w:t>
+        <w:t>Explain with a graphic showing which generations generate which and show where the repeat is</w:t>
       </w:r>
     </w:p>
   </w:comment>
-  <w:comment w:id="9" w:author="Chan, Brian" w:date="2020-07-21T15:11:00Z" w:initials="CB">
+  <w:comment w:id="11" w:author="Chan, Brian" w:date="2020-07-21T15:00:00Z" w:initials="CB">
     <w:p>
       <w:pPr>
         <w:pStyle w:val="CommentText"/>
@@ -4287,27 +4953,11 @@
         <w:annotationRef/>
       </w:r>
       <w:r>
-        <w:t>Explain with a graphic showing which generations generate which and show where the repeat is</w:t>
+        <w:t>This one too?</w:t>
       </w:r>
     </w:p>
   </w:comment>
-  <w:comment w:id="10" w:author="Chan, Brian" w:date="2020-07-21T15:00:00Z" w:initials="CB">
-    <w:p>
-      <w:pPr>
-        <w:pStyle w:val="CommentText"/>
-      </w:pPr>
-      <w:r>
-        <w:rPr>
-          <w:rStyle w:val="CommentReference"/>
-        </w:rPr>
-        <w:annotationRef/>
-      </w:r>
-      <w:r>
-        <w:t>This one too?</w:t>
-      </w:r>
-    </w:p>
-  </w:comment>
-  <w:comment w:id="11" w:author="Chan, Brian" w:date="2020-07-21T15:12:00Z" w:initials="CB">
+  <w:comment w:id="12" w:author="Chan, Brian" w:date="2020-07-21T15:12:00Z" w:initials="CB">
     <w:p>
       <w:pPr>
         <w:pStyle w:val="CommentText"/>
@@ -4330,12 +4980,13 @@
 <w15:commentsEx xmlns:wpc="http://schemas.microsoft.com/office/word/2010/wordprocessingCanvas" xmlns:cx="http://schemas.microsoft.com/office/drawing/2014/chartex" xmlns:cx1="http://schemas.microsoft.com/office/drawing/2015/9/8/chartex" xmlns:cx2="http://schemas.microsoft.com/office/drawing/2015/10/21/chartex" xmlns:cx3="http://schemas.microsoft.com/office/drawing/2016/5/9/chartex" xmlns:cx4="http://schemas.microsoft.com/office/drawing/2016/5/10/chartex" xmlns:cx5="http://schemas.microsoft.com/office/drawing/2016/5/11/chartex" xmlns:cx6="http://schemas.microsoft.com/office/drawing/2016/5/12/chartex" xmlns:cx7="http://schemas.microsoft.com/office/drawing/2016/5/13/chartex" xmlns:cx8="http://schemas.microsoft.com/office/drawing/2016/5/14/chartex" xmlns:mc="http://schemas.openxmlformats.org/markup-compatibility/2006" xmlns:aink="http://schemas.microsoft.com/office/drawing/2016/ink" xmlns:am3d="http://schemas.microsoft.com/office/drawing/2017/model3d" xmlns:o="urn:schemas-microsoft-com:office:office" xmlns:r="http://schemas.openxmlformats.org/officeDocument/2006/relationships" xmlns:m="http://schemas.openxmlformats.org/officeDocument/2006/math" xmlns:v="urn:schemas-microsoft-com:vml" xmlns:wp14="http://schemas.microsoft.com/office/word/2010/wordprocessingDrawing" xmlns:wp="http://schemas.openxmlformats.org/drawingml/2006/wordprocessingDrawing" xmlns:w10="urn:schemas-microsoft-com:office:word" xmlns:w="http://schemas.openxmlformats.org/wordprocessingml/2006/main" xmlns:w14="http://schemas.microsoft.com/office/word/2010/wordml" xmlns:w15="http://schemas.microsoft.com/office/word/2012/wordml" xmlns:w16cex="http://schemas.microsoft.com/office/word/2018/wordml/cex" xmlns:w16cid="http://schemas.microsoft.com/office/word/2016/wordml/cid" xmlns:w16="http://schemas.microsoft.com/office/word/2018/wordml" xmlns:w16se="http://schemas.microsoft.com/office/word/2015/wordml/symex" xmlns:wpg="http://schemas.microsoft.com/office/word/2010/wordprocessingGroup" xmlns:wpi="http://schemas.microsoft.com/office/word/2010/wordprocessingInk" xmlns:wne="http://schemas.microsoft.com/office/word/2006/wordml" xmlns:wps="http://schemas.microsoft.com/office/word/2010/wordprocessingShape" mc:Ignorable="w14 w15 w16se w16cid w16 w16cex wp14">
   <w15:commentEx w15:paraId="7163D595" w15:done="0"/>
   <w15:commentEx w15:paraId="5EDFFEDD" w15:done="0"/>
+  <w15:commentEx w15:paraId="31FE0AD6" w15:done="0"/>
+  <w15:commentEx w15:paraId="6A827E92" w15:done="0"/>
   <w15:commentEx w15:paraId="2F6B7F23" w15:done="1"/>
   <w15:commentEx w15:paraId="4BC86F0A" w15:paraIdParent="2F6B7F23" w15:done="0"/>
-  <w15:commentEx w15:paraId="14E7305A" w15:done="0"/>
-  <w15:commentEx w15:paraId="194462E2" w15:done="0"/>
-  <w15:commentEx w15:paraId="32BA5203" w15:done="0"/>
-  <w15:commentEx w15:paraId="785AB032" w15:done="1"/>
+  <w15:commentEx w15:paraId="325C7D65" w15:done="0"/>
+  <w15:commentEx w15:paraId="267F071E" w15:done="0"/>
+  <w15:commentEx w15:paraId="0EAEBF0B" w15:done="0"/>
   <w15:commentEx w15:paraId="4D2C9865" w15:done="0"/>
   <w15:commentEx w15:paraId="461AC989" w15:done="0"/>
   <w15:commentEx w15:paraId="7637A71F" w15:done="0"/>
@@ -4346,12 +4997,13 @@
 <w16cex:commentsExtensible xmlns:wpc="http://schemas.microsoft.com/office/word/2010/wordprocessingCanvas" xmlns:cx="http://schemas.microsoft.com/office/drawing/2014/chartex" xmlns:cx1="http://schemas.microsoft.com/office/drawing/2015/9/8/chartex" xmlns:cx2="http://schemas.microsoft.com/office/drawing/2015/10/21/chartex" xmlns:cx3="http://schemas.microsoft.com/office/drawing/2016/5/9/chartex" xmlns:cx4="http://schemas.microsoft.com/office/drawing/2016/5/10/chartex" xmlns:cx5="http://schemas.microsoft.com/office/drawing/2016/5/11/chartex" xmlns:cx6="http://schemas.microsoft.com/office/drawing/2016/5/12/chartex" xmlns:cx7="http://schemas.microsoft.com/office/drawing/2016/5/13/chartex" xmlns:cx8="http://schemas.microsoft.com/office/drawing/2016/5/14/chartex" xmlns:mc="http://schemas.openxmlformats.org/markup-compatibility/2006" xmlns:aink="http://schemas.microsoft.com/office/drawing/2016/ink" xmlns:am3d="http://schemas.microsoft.com/office/drawing/2017/model3d" xmlns:o="urn:schemas-microsoft-com:office:office" xmlns:r="http://schemas.openxmlformats.org/officeDocument/2006/relationships" xmlns:m="http://schemas.openxmlformats.org/officeDocument/2006/math" xmlns:v="urn:schemas-microsoft-com:vml" xmlns:wp14="http://schemas.microsoft.com/office/word/2010/wordprocessingDrawing" xmlns:wp="http://schemas.openxmlformats.org/drawingml/2006/wordprocessingDrawing" xmlns:w10="urn:schemas-microsoft-com:office:word" xmlns:w="http://schemas.openxmlformats.org/wordprocessingml/2006/main" xmlns:w14="http://schemas.microsoft.com/office/word/2010/wordml" xmlns:w15="http://schemas.microsoft.com/office/word/2012/wordml" xmlns:w16cex="http://schemas.microsoft.com/office/word/2018/wordml/cex" xmlns:w16cid="http://schemas.microsoft.com/office/word/2016/wordml/cid" xmlns:w16="http://schemas.microsoft.com/office/word/2018/wordml" xmlns:w16se="http://schemas.microsoft.com/office/word/2015/wordml/symex" xmlns:wpg="http://schemas.microsoft.com/office/word/2010/wordprocessingGroup" xmlns:wpi="http://schemas.microsoft.com/office/word/2010/wordprocessingInk" xmlns:wne="http://schemas.microsoft.com/office/word/2006/wordml" xmlns:wps="http://schemas.microsoft.com/office/word/2010/wordprocessingShape" mc:Ignorable="w14 w15 w16se w16cid w16 w16cex wp14">
   <w16cex:commentExtensible w16cex:durableId="22C0BFF4" w16cex:dateUtc="2020-07-21T06:14:00Z"/>
   <w16cex:commentExtensible w16cex:durableId="22C0C02A" w16cex:dateUtc="2020-07-21T06:15:00Z"/>
+  <w16cex:commentExtensible w16cex:durableId="22C57B7B" w16cex:dateUtc="2020-07-24T20:23:00Z"/>
+  <w16cex:commentExtensible w16cex:durableId="22C57E35" w16cex:dateUtc="2020-07-24T20:35:00Z"/>
   <w16cex:commentExtensible w16cex:durableId="22B77320" w16cex:dateUtc="2020-07-14T04:56:00Z"/>
   <w16cex:commentExtensible w16cex:durableId="22BC3A56" w16cex:dateUtc="2020-07-17T19:55:00Z"/>
-  <w16cex:commentExtensible w16cex:durableId="22C49EA4" w16cex:dateUtc="2020-07-24T04:41:00Z"/>
-  <w16cex:commentExtensible w16cex:durableId="22C4BC7A" w16cex:dateUtc="2020-07-24T06:48:00Z"/>
-  <w16cex:commentExtensible w16cex:durableId="22C1818C" w16cex:dateUtc="2020-07-21T20:00:00Z"/>
-  <w16cex:commentExtensible w16cex:durableId="22C183D0" w16cex:dateUtc="2020-07-21T20:10:00Z"/>
+  <w16cex:commentExtensible w16cex:durableId="22C8CB8F" w16cex:dateUtc="2020-07-27T08:42:00Z"/>
+  <w16cex:commentExtensible w16cex:durableId="22C8C93C" w16cex:dateUtc="2020-07-27T08:32:00Z"/>
+  <w16cex:commentExtensible w16cex:durableId="22C8BF3D" w16cex:dateUtc="2020-07-27T07:49:00Z"/>
   <w16cex:commentExtensible w16cex:durableId="22C18421" w16cex:dateUtc="2020-07-21T20:11:00Z"/>
   <w16cex:commentExtensible w16cex:durableId="22C1819E" w16cex:dateUtc="2020-07-21T20:00:00Z"/>
   <w16cex:commentExtensible w16cex:durableId="22C1845B" w16cex:dateUtc="2020-07-21T20:12:00Z"/>
@@ -4362,12 +5014,13 @@
 <w16cid:commentsIds xmlns:wpc="http://schemas.microsoft.com/office/word/2010/wordprocessingCanvas" xmlns:cx="http://schemas.microsoft.com/office/drawing/2014/chartex" xmlns:cx1="http://schemas.microsoft.com/office/drawing/2015/9/8/chartex" xmlns:cx2="http://schemas.microsoft.com/office/drawing/2015/10/21/chartex" xmlns:cx3="http://schemas.microsoft.com/office/drawing/2016/5/9/chartex" xmlns:cx4="http://schemas.microsoft.com/office/drawing/2016/5/10/chartex" xmlns:cx5="http://schemas.microsoft.com/office/drawing/2016/5/11/chartex" xmlns:cx6="http://schemas.microsoft.com/office/drawing/2016/5/12/chartex" xmlns:cx7="http://schemas.microsoft.com/office/drawing/2016/5/13/chartex" xmlns:cx8="http://schemas.microsoft.com/office/drawing/2016/5/14/chartex" xmlns:mc="http://schemas.openxmlformats.org/markup-compatibility/2006" xmlns:aink="http://schemas.microsoft.com/office/drawing/2016/ink" xmlns:am3d="http://schemas.microsoft.com/office/drawing/2017/model3d" xmlns:o="urn:schemas-microsoft-com:office:office" xmlns:r="http://schemas.openxmlformats.org/officeDocument/2006/relationships" xmlns:m="http://schemas.openxmlformats.org/officeDocument/2006/math" xmlns:v="urn:schemas-microsoft-com:vml" xmlns:wp14="http://schemas.microsoft.com/office/word/2010/wordprocessingDrawing" xmlns:wp="http://schemas.openxmlformats.org/drawingml/2006/wordprocessingDrawing" xmlns:w10="urn:schemas-microsoft-com:office:word" xmlns:w="http://schemas.openxmlformats.org/wordprocessingml/2006/main" xmlns:w14="http://schemas.microsoft.com/office/word/2010/wordml" xmlns:w15="http://schemas.microsoft.com/office/word/2012/wordml" xmlns:w16cex="http://schemas.microsoft.com/office/word/2018/wordml/cex" xmlns:w16cid="http://schemas.microsoft.com/office/word/2016/wordml/cid" xmlns:w16="http://schemas.microsoft.com/office/word/2018/wordml" xmlns:w16se="http://schemas.microsoft.com/office/word/2015/wordml/symex" xmlns:wpg="http://schemas.microsoft.com/office/word/2010/wordprocessingGroup" xmlns:wpi="http://schemas.microsoft.com/office/word/2010/wordprocessingInk" xmlns:wne="http://schemas.microsoft.com/office/word/2006/wordml" xmlns:wps="http://schemas.microsoft.com/office/word/2010/wordprocessingShape" mc:Ignorable="w14 w15 w16se w16cid w16 w16cex wp14">
   <w16cid:commentId w16cid:paraId="7163D595" w16cid:durableId="22C0BFF4"/>
   <w16cid:commentId w16cid:paraId="5EDFFEDD" w16cid:durableId="22C0C02A"/>
+  <w16cid:commentId w16cid:paraId="31FE0AD6" w16cid:durableId="22C57B7B"/>
+  <w16cid:commentId w16cid:paraId="6A827E92" w16cid:durableId="22C57E35"/>
   <w16cid:commentId w16cid:paraId="2F6B7F23" w16cid:durableId="22B77320"/>
   <w16cid:commentId w16cid:paraId="4BC86F0A" w16cid:durableId="22BC3A56"/>
-  <w16cid:commentId w16cid:paraId="14E7305A" w16cid:durableId="22C49EA4"/>
-  <w16cid:commentId w16cid:paraId="194462E2" w16cid:durableId="22C4BC7A"/>
-  <w16cid:commentId w16cid:paraId="32BA5203" w16cid:durableId="22C1818C"/>
-  <w16cid:commentId w16cid:paraId="785AB032" w16cid:durableId="22C183D0"/>
+  <w16cid:commentId w16cid:paraId="325C7D65" w16cid:durableId="22C8CB8F"/>
+  <w16cid:commentId w16cid:paraId="267F071E" w16cid:durableId="22C8C93C"/>
+  <w16cid:commentId w16cid:paraId="0EAEBF0B" w16cid:durableId="22C8BF3D"/>
   <w16cid:commentId w16cid:paraId="4D2C9865" w16cid:durableId="22C18421"/>
   <w16cid:commentId w16cid:paraId="461AC989" w16cid:durableId="22C1819E"/>
   <w16cid:commentId w16cid:paraId="7637A71F" w16cid:durableId="22C1845B"/>
@@ -5113,7 +5766,6 @@
   <w:style w:type="character" w:default="1" w:styleId="DefaultParagraphFont">
     <w:name w:val="Default Paragraph Font"/>
     <w:uiPriority w:val="1"/>
-    <w:semiHidden/>
     <w:unhideWhenUsed/>
   </w:style>
   <w:style w:type="table" w:default="1" w:styleId="TableNormal">
@@ -5283,6 +5935,25 @@
         <w:insideV w:val="single" w:sz="4" w:space="0" w:color="auto"/>
       </w:tblBorders>
     </w:tblPr>
+  </w:style>
+  <w:style w:type="character" w:styleId="PlaceholderText">
+    <w:name w:val="Placeholder Text"/>
+    <w:basedOn w:val="DefaultParagraphFont"/>
+    <w:uiPriority w:val="99"/>
+    <w:semiHidden/>
+    <w:rsid w:val="006F52A6"/>
+    <w:rPr>
+      <w:color w:val="808080"/>
+    </w:rPr>
+  </w:style>
+  <w:style w:type="paragraph" w:styleId="NoSpacing">
+    <w:name w:val="No Spacing"/>
+    <w:uiPriority w:val="1"/>
+    <w:qFormat/>
+    <w:rsid w:val="006F52A6"/>
+    <w:pPr>
+      <w:spacing w:after="0" w:line="240" w:lineRule="auto"/>
+    </w:pPr>
   </w:style>
 </w:styles>
 </file>

</xml_diff>